<commit_message>
Added some general statuses to the protocol. and removed the wrong password status.
</commit_message>
<xml_diff>
--- a/docs/readme.docx
+++ b/docs/readme.docx
@@ -1,6 +1,6 @@
 
 <file path=word/document.xml><?xml version="1.0" encoding="utf-8"?>
-<w:document xmlns:wpc="http://schemas.microsoft.com/office/word/2010/wordprocessingCanvas" xmlns:mc="http://schemas.openxmlformats.org/markup-compatibility/2006" xmlns:o="urn:schemas-microsoft-com:office:office" xmlns:r="http://schemas.openxmlformats.org/officeDocument/2006/relationships" xmlns:m="http://schemas.openxmlformats.org/officeDocument/2006/math" xmlns:v="urn:schemas-microsoft-com:vml" xmlns:wp14="http://schemas.microsoft.com/office/word/2010/wordprocessingDrawing" xmlns:wp="http://schemas.openxmlformats.org/drawingml/2006/wordprocessingDrawing" xmlns:w10="urn:schemas-microsoft-com:office:word" xmlns:w="http://schemas.openxmlformats.org/wordprocessingml/2006/main" xmlns:w14="http://schemas.microsoft.com/office/word/2010/wordml" xmlns:w15="http://schemas.microsoft.com/office/word/2012/wordml" xmlns:wpg="http://schemas.microsoft.com/office/word/2010/wordprocessingGroup" xmlns:wpi="http://schemas.microsoft.com/office/word/2010/wordprocessingInk" xmlns:wne="http://schemas.microsoft.com/office/word/2006/wordml" xmlns:wps="http://schemas.microsoft.com/office/word/2010/wordprocessingShape" mc:Ignorable="w14 w15 wp14">
+<w:document xmlns:wpc="http://schemas.microsoft.com/office/word/2010/wordprocessingCanvas" xmlns:cx="http://schemas.microsoft.com/office/drawing/2014/chartex" xmlns:cx1="http://schemas.microsoft.com/office/drawing/2015/9/8/chartex" xmlns:cx2="http://schemas.microsoft.com/office/drawing/2015/10/21/chartex" xmlns:cx3="http://schemas.microsoft.com/office/drawing/2016/5/9/chartex" xmlns:cx4="http://schemas.microsoft.com/office/drawing/2016/5/10/chartex" xmlns:cx5="http://schemas.microsoft.com/office/drawing/2016/5/11/chartex" xmlns:mc="http://schemas.openxmlformats.org/markup-compatibility/2006" xmlns:o="urn:schemas-microsoft-com:office:office" xmlns:r="http://schemas.openxmlformats.org/officeDocument/2006/relationships" xmlns:m="http://schemas.openxmlformats.org/officeDocument/2006/math" xmlns:v="urn:schemas-microsoft-com:vml" xmlns:wp14="http://schemas.microsoft.com/office/word/2010/wordprocessingDrawing" xmlns:wp="http://schemas.openxmlformats.org/drawingml/2006/wordprocessingDrawing" xmlns:w10="urn:schemas-microsoft-com:office:word" xmlns:w="http://schemas.openxmlformats.org/wordprocessingml/2006/main" xmlns:w14="http://schemas.microsoft.com/office/word/2010/wordml" xmlns:w15="http://schemas.microsoft.com/office/word/2012/wordml" xmlns:w16se="http://schemas.microsoft.com/office/word/2015/wordml/symex" xmlns:wpg="http://schemas.microsoft.com/office/word/2010/wordprocessingGroup" xmlns:wpi="http://schemas.microsoft.com/office/word/2010/wordprocessingInk" xmlns:wne="http://schemas.microsoft.com/office/word/2006/wordml" xmlns:wps="http://schemas.microsoft.com/office/word/2010/wordprocessingShape" mc:Ignorable="w14 w15 w16se wp14">
   <w:body>
     <w:p>
       <w:pPr>
@@ -1665,12 +1665,16 @@
           <w:numId w:val="6"/>
         </w:numPr>
         <w:bidi/>
+        <w:rPr>
+          <w:strike/>
+        </w:rPr>
       </w:pPr>
       <w:r>
         <w:rPr>
           <w:rFonts w:hint="cs"/>
           <w:b/>
           <w:bCs/>
+          <w:strike/>
           <w:rtl/>
         </w:rPr>
         <w:t xml:space="preserve">תשובה לפעולת </w:t>
@@ -1679,12 +1683,14 @@
         <w:rPr>
           <w:b/>
           <w:bCs/>
+          <w:strike/>
         </w:rPr>
         <w:t>Login</w:t>
       </w:r>
       <w:r>
         <w:rPr>
           <w:rFonts w:hint="cs"/>
+          <w:strike/>
           <w:rtl/>
         </w:rPr>
         <w:t>: הסיסמא לא נכונה.</w:t>
@@ -1704,7 +1710,7 @@
           <w:rFonts w:hint="cs"/>
           <w:rtl/>
         </w:rPr>
-        <w:t>המשתמש אינו מחובר.</w:t>
+        <w:t>המשתמש אינו מחובר ולכן אינו יכול לבצע פעולה.</w:t>
       </w:r>
     </w:p>
     <w:p>
@@ -1745,36 +1751,39 @@
         <w:pStyle w:val="ListParagraph"/>
         <w:numPr>
           <w:ilvl w:val="0"/>
-          <w:numId w:val="7"/>
-        </w:numPr>
-        <w:bidi/>
-      </w:pPr>
-      <w:r>
-        <w:rPr>
-          <w:rFonts w:hint="cs"/>
-          <w:rtl/>
-        </w:rPr>
-        <w:t xml:space="preserve">שגיאה בצד השרת </w:t>
-      </w:r>
-      <w:r>
-        <w:rPr>
-          <w:rtl/>
-        </w:rPr>
-        <w:t>–</w:t>
-      </w:r>
-      <w:r>
-        <w:rPr>
-          <w:rFonts w:hint="cs"/>
-          <w:rtl/>
-        </w:rPr>
-        <w:t xml:space="preserve"> נסה שוב לבצע את הבקשה</w:t>
-      </w:r>
-      <w:r>
-        <w:rPr>
-          <w:rFonts w:hint="cs"/>
-          <w:rtl/>
-        </w:rPr>
-        <w:t>.</w:t>
+          <w:numId w:val="6"/>
+        </w:numPr>
+        <w:bidi/>
+      </w:pPr>
+      <w:r>
+        <w:rPr>
+          <w:rFonts w:hint="cs"/>
+          <w:b/>
+          <w:bCs/>
+          <w:rtl/>
+        </w:rPr>
+        <w:t xml:space="preserve">תשובה לפעולת </w:t>
+      </w:r>
+      <w:r>
+        <w:rPr>
+          <w:b/>
+          <w:bCs/>
+        </w:rPr>
+        <w:t>Login</w:t>
+      </w:r>
+      <w:r>
+        <w:rPr>
+          <w:rFonts w:hint="cs"/>
+          <w:rtl/>
+        </w:rPr>
+        <w:t xml:space="preserve">: </w:t>
+      </w:r>
+      <w:r>
+        <w:rPr>
+          <w:rFonts w:hint="cs"/>
+          <w:rtl/>
+        </w:rPr>
+        <w:t>המשתמש כבר מחובר לשרת.</w:t>
       </w:r>
     </w:p>
     <w:p>
@@ -1785,9 +1794,43 @@
           <w:numId w:val="7"/>
         </w:numPr>
         <w:bidi/>
-        <w:rPr>
-          <w:rtl/>
-        </w:rPr>
+      </w:pPr>
+      <w:r>
+        <w:rPr>
+          <w:rFonts w:hint="cs"/>
+          <w:rtl/>
+        </w:rPr>
+        <w:t xml:space="preserve">שגיאה בצד השרת </w:t>
+      </w:r>
+      <w:r>
+        <w:rPr>
+          <w:rtl/>
+        </w:rPr>
+        <w:t>–</w:t>
+      </w:r>
+      <w:r>
+        <w:rPr>
+          <w:rFonts w:hint="cs"/>
+          <w:rtl/>
+        </w:rPr>
+        <w:t xml:space="preserve"> נסה שוב לבצע את הבקשה</w:t>
+      </w:r>
+      <w:r>
+        <w:rPr>
+          <w:rFonts w:hint="cs"/>
+          <w:rtl/>
+        </w:rPr>
+        <w:t>.</w:t>
+      </w:r>
+    </w:p>
+    <w:p>
+      <w:pPr>
+        <w:pStyle w:val="ListParagraph"/>
+        <w:numPr>
+          <w:ilvl w:val="0"/>
+          <w:numId w:val="7"/>
+        </w:numPr>
+        <w:bidi/>
       </w:pPr>
       <w:r>
         <w:rPr>
@@ -1799,6 +1842,75 @@
     </w:p>
     <w:p>
       <w:pPr>
+        <w:pStyle w:val="ListParagraph"/>
+        <w:numPr>
+          <w:ilvl w:val="0"/>
+          <w:numId w:val="7"/>
+        </w:numPr>
+        <w:bidi/>
+        <w:rPr>
+          <w:rFonts w:hint="cs"/>
+        </w:rPr>
+      </w:pPr>
+      <w:r>
+        <w:rPr>
+          <w:rFonts w:hint="cs"/>
+          <w:rtl/>
+        </w:rPr>
+        <w:t>הבקשה לא חוקית</w:t>
+      </w:r>
+      <w:r>
+        <w:rPr>
+          <w:rFonts w:hint="cs"/>
+          <w:rtl/>
+        </w:rPr>
+        <w:t xml:space="preserve"> </w:t>
+      </w:r>
+      <w:r>
+        <w:rPr>
+          <w:rtl/>
+        </w:rPr>
+        <w:t>–</w:t>
+      </w:r>
+      <w:r>
+        <w:rPr>
+          <w:rFonts w:hint="cs"/>
+          <w:rtl/>
+        </w:rPr>
+        <w:t xml:space="preserve"> נסה שוב לבצע את הבקשה.</w:t>
+      </w:r>
+    </w:p>
+    <w:p>
+      <w:pPr>
+        <w:pStyle w:val="ListParagraph"/>
+        <w:numPr>
+          <w:ilvl w:val="0"/>
+          <w:numId w:val="7"/>
+        </w:numPr>
+        <w:bidi/>
+        <w:rPr>
+          <w:rtl/>
+        </w:rPr>
+      </w:pPr>
+      <w:r>
+        <w:rPr>
+          <w:rFonts w:hint="cs"/>
+          <w:rtl/>
+        </w:rPr>
+        <w:t>בעיה בח</w:t>
+      </w:r>
+      <w:r>
+        <w:rPr>
+          <w:rFonts w:hint="cs"/>
+          <w:rtl/>
+        </w:rPr>
+        <w:t>יבור ולכן החיבור ינותק מצד השרת.</w:t>
+      </w:r>
+      <w:bookmarkStart w:id="0" w:name="_GoBack"/>
+      <w:bookmarkEnd w:id="0"/>
+    </w:p>
+    <w:p>
+      <w:pPr>
         <w:pStyle w:val="Heading5"/>
         <w:bidi/>
         <w:rPr>
@@ -1864,14 +1976,7 @@
           <w:rFonts w:hint="cs"/>
           <w:rtl/>
         </w:rPr>
-        <w:t xml:space="preserve">ההודעה הראשונה שנשלחת: מהשרת אל הלקוח </w:t>
-      </w:r>
-      <w:r>
-        <w:rPr>
-          <w:rFonts w:hint="cs"/>
-          <w:rtl/>
-        </w:rPr>
-        <w:t xml:space="preserve">עוד לפני ביצוע </w:t>
+        <w:t xml:space="preserve">ההודעה הראשונה שנשלחת: מהשרת אל הלקוח עוד לפני ביצוע </w:t>
       </w:r>
       <w:r>
         <w:t>Login</w:t>
@@ -1983,8 +2088,6 @@
         </w:rPr>
         <w:t>אין.</w:t>
       </w:r>
-      <w:bookmarkStart w:id="0" w:name="_GoBack"/>
-      <w:bookmarkEnd w:id="0"/>
     </w:p>
     <w:p>
       <w:pPr>
@@ -2007,7 +2110,7 @@
 </file>
 
 <file path=word/endnotes.xml><?xml version="1.0" encoding="utf-8"?>
-<w:endnotes xmlns:wpc="http://schemas.microsoft.com/office/word/2010/wordprocessingCanvas" xmlns:mc="http://schemas.openxmlformats.org/markup-compatibility/2006" xmlns:o="urn:schemas-microsoft-com:office:office" xmlns:r="http://schemas.openxmlformats.org/officeDocument/2006/relationships" xmlns:m="http://schemas.openxmlformats.org/officeDocument/2006/math" xmlns:v="urn:schemas-microsoft-com:vml" xmlns:wp14="http://schemas.microsoft.com/office/word/2010/wordprocessingDrawing" xmlns:wp="http://schemas.openxmlformats.org/drawingml/2006/wordprocessingDrawing" xmlns:w10="urn:schemas-microsoft-com:office:word" xmlns:w="http://schemas.openxmlformats.org/wordprocessingml/2006/main" xmlns:w14="http://schemas.microsoft.com/office/word/2010/wordml" xmlns:w15="http://schemas.microsoft.com/office/word/2012/wordml" xmlns:wpg="http://schemas.microsoft.com/office/word/2010/wordprocessingGroup" xmlns:wpi="http://schemas.microsoft.com/office/word/2010/wordprocessingInk" xmlns:wne="http://schemas.microsoft.com/office/word/2006/wordml" xmlns:wps="http://schemas.microsoft.com/office/word/2010/wordprocessingShape" mc:Ignorable="w14 w15 wp14">
+<w:endnotes xmlns:wpc="http://schemas.microsoft.com/office/word/2010/wordprocessingCanvas" xmlns:cx="http://schemas.microsoft.com/office/drawing/2014/chartex" xmlns:cx1="http://schemas.microsoft.com/office/drawing/2015/9/8/chartex" xmlns:cx2="http://schemas.microsoft.com/office/drawing/2015/10/21/chartex" xmlns:cx3="http://schemas.microsoft.com/office/drawing/2016/5/9/chartex" xmlns:cx4="http://schemas.microsoft.com/office/drawing/2016/5/10/chartex" xmlns:cx5="http://schemas.microsoft.com/office/drawing/2016/5/11/chartex" xmlns:mc="http://schemas.openxmlformats.org/markup-compatibility/2006" xmlns:o="urn:schemas-microsoft-com:office:office" xmlns:r="http://schemas.openxmlformats.org/officeDocument/2006/relationships" xmlns:m="http://schemas.openxmlformats.org/officeDocument/2006/math" xmlns:v="urn:schemas-microsoft-com:vml" xmlns:wp14="http://schemas.microsoft.com/office/word/2010/wordprocessingDrawing" xmlns:wp="http://schemas.openxmlformats.org/drawingml/2006/wordprocessingDrawing" xmlns:w10="urn:schemas-microsoft-com:office:word" xmlns:w="http://schemas.openxmlformats.org/wordprocessingml/2006/main" xmlns:w14="http://schemas.microsoft.com/office/word/2010/wordml" xmlns:w15="http://schemas.microsoft.com/office/word/2012/wordml" xmlns:w16se="http://schemas.microsoft.com/office/word/2015/wordml/symex" xmlns:wpg="http://schemas.microsoft.com/office/word/2010/wordprocessingGroup" xmlns:wpi="http://schemas.microsoft.com/office/word/2010/wordprocessingInk" xmlns:wne="http://schemas.microsoft.com/office/word/2006/wordml" xmlns:wps="http://schemas.microsoft.com/office/word/2010/wordprocessingShape" mc:Ignorable="w14 w15 w16se wp14">
   <w:endnote w:type="separator" w:id="-1">
     <w:p>
       <w:pPr>
@@ -2032,7 +2135,7 @@
 </file>
 
 <file path=word/footnotes.xml><?xml version="1.0" encoding="utf-8"?>
-<w:footnotes xmlns:wpc="http://schemas.microsoft.com/office/word/2010/wordprocessingCanvas" xmlns:mc="http://schemas.openxmlformats.org/markup-compatibility/2006" xmlns:o="urn:schemas-microsoft-com:office:office" xmlns:r="http://schemas.openxmlformats.org/officeDocument/2006/relationships" xmlns:m="http://schemas.openxmlformats.org/officeDocument/2006/math" xmlns:v="urn:schemas-microsoft-com:vml" xmlns:wp14="http://schemas.microsoft.com/office/word/2010/wordprocessingDrawing" xmlns:wp="http://schemas.openxmlformats.org/drawingml/2006/wordprocessingDrawing" xmlns:w10="urn:schemas-microsoft-com:office:word" xmlns:w="http://schemas.openxmlformats.org/wordprocessingml/2006/main" xmlns:w14="http://schemas.microsoft.com/office/word/2010/wordml" xmlns:w15="http://schemas.microsoft.com/office/word/2012/wordml" xmlns:wpg="http://schemas.microsoft.com/office/word/2010/wordprocessingGroup" xmlns:wpi="http://schemas.microsoft.com/office/word/2010/wordprocessingInk" xmlns:wne="http://schemas.microsoft.com/office/word/2006/wordml" xmlns:wps="http://schemas.microsoft.com/office/word/2010/wordprocessingShape" mc:Ignorable="w14 w15 wp14">
+<w:footnotes xmlns:wpc="http://schemas.microsoft.com/office/word/2010/wordprocessingCanvas" xmlns:cx="http://schemas.microsoft.com/office/drawing/2014/chartex" xmlns:cx1="http://schemas.microsoft.com/office/drawing/2015/9/8/chartex" xmlns:cx2="http://schemas.microsoft.com/office/drawing/2015/10/21/chartex" xmlns:cx3="http://schemas.microsoft.com/office/drawing/2016/5/9/chartex" xmlns:cx4="http://schemas.microsoft.com/office/drawing/2016/5/10/chartex" xmlns:cx5="http://schemas.microsoft.com/office/drawing/2016/5/11/chartex" xmlns:mc="http://schemas.openxmlformats.org/markup-compatibility/2006" xmlns:o="urn:schemas-microsoft-com:office:office" xmlns:r="http://schemas.openxmlformats.org/officeDocument/2006/relationships" xmlns:m="http://schemas.openxmlformats.org/officeDocument/2006/math" xmlns:v="urn:schemas-microsoft-com:vml" xmlns:wp14="http://schemas.microsoft.com/office/word/2010/wordprocessingDrawing" xmlns:wp="http://schemas.openxmlformats.org/drawingml/2006/wordprocessingDrawing" xmlns:w10="urn:schemas-microsoft-com:office:word" xmlns:w="http://schemas.openxmlformats.org/wordprocessingml/2006/main" xmlns:w14="http://schemas.microsoft.com/office/word/2010/wordml" xmlns:w15="http://schemas.microsoft.com/office/word/2012/wordml" xmlns:w16se="http://schemas.microsoft.com/office/word/2015/wordml/symex" xmlns:wpg="http://schemas.microsoft.com/office/word/2010/wordprocessingGroup" xmlns:wpi="http://schemas.microsoft.com/office/word/2010/wordprocessingInk" xmlns:wne="http://schemas.microsoft.com/office/word/2006/wordml" xmlns:wps="http://schemas.microsoft.com/office/word/2010/wordprocessingShape" mc:Ignorable="w14 w15 w16se wp14">
   <w:footnote w:type="separator" w:id="-1">
     <w:p>
       <w:pPr>
@@ -2057,7 +2160,7 @@
 </file>
 
 <file path=word/header1.xml><?xml version="1.0" encoding="utf-8"?>
-<w:hdr xmlns:wpc="http://schemas.microsoft.com/office/word/2010/wordprocessingCanvas" xmlns:mc="http://schemas.openxmlformats.org/markup-compatibility/2006" xmlns:o="urn:schemas-microsoft-com:office:office" xmlns:r="http://schemas.openxmlformats.org/officeDocument/2006/relationships" xmlns:m="http://schemas.openxmlformats.org/officeDocument/2006/math" xmlns:v="urn:schemas-microsoft-com:vml" xmlns:wp14="http://schemas.microsoft.com/office/word/2010/wordprocessingDrawing" xmlns:wp="http://schemas.openxmlformats.org/drawingml/2006/wordprocessingDrawing" xmlns:w10="urn:schemas-microsoft-com:office:word" xmlns:w="http://schemas.openxmlformats.org/wordprocessingml/2006/main" xmlns:w14="http://schemas.microsoft.com/office/word/2010/wordml" xmlns:w15="http://schemas.microsoft.com/office/word/2012/wordml" xmlns:wpg="http://schemas.microsoft.com/office/word/2010/wordprocessingGroup" xmlns:wpi="http://schemas.microsoft.com/office/word/2010/wordprocessingInk" xmlns:wne="http://schemas.microsoft.com/office/word/2006/wordml" xmlns:wps="http://schemas.microsoft.com/office/word/2010/wordprocessingShape" mc:Ignorable="w14 w15 wp14">
+<w:hdr xmlns:wpc="http://schemas.microsoft.com/office/word/2010/wordprocessingCanvas" xmlns:cx="http://schemas.microsoft.com/office/drawing/2014/chartex" xmlns:cx1="http://schemas.microsoft.com/office/drawing/2015/9/8/chartex" xmlns:cx2="http://schemas.microsoft.com/office/drawing/2015/10/21/chartex" xmlns:cx3="http://schemas.microsoft.com/office/drawing/2016/5/9/chartex" xmlns:cx4="http://schemas.microsoft.com/office/drawing/2016/5/10/chartex" xmlns:cx5="http://schemas.microsoft.com/office/drawing/2016/5/11/chartex" xmlns:mc="http://schemas.openxmlformats.org/markup-compatibility/2006" xmlns:o="urn:schemas-microsoft-com:office:office" xmlns:r="http://schemas.openxmlformats.org/officeDocument/2006/relationships" xmlns:m="http://schemas.openxmlformats.org/officeDocument/2006/math" xmlns:v="urn:schemas-microsoft-com:vml" xmlns:wp14="http://schemas.microsoft.com/office/word/2010/wordprocessingDrawing" xmlns:wp="http://schemas.openxmlformats.org/drawingml/2006/wordprocessingDrawing" xmlns:w10="urn:schemas-microsoft-com:office:word" xmlns:w="http://schemas.openxmlformats.org/wordprocessingml/2006/main" xmlns:w14="http://schemas.microsoft.com/office/word/2010/wordml" xmlns:w15="http://schemas.microsoft.com/office/word/2012/wordml" xmlns:w16se="http://schemas.microsoft.com/office/word/2015/wordml/symex" xmlns:wpg="http://schemas.microsoft.com/office/word/2010/wordprocessingGroup" xmlns:wpi="http://schemas.microsoft.com/office/word/2010/wordprocessingInk" xmlns:wne="http://schemas.microsoft.com/office/word/2006/wordml" xmlns:wps="http://schemas.microsoft.com/office/word/2010/wordprocessingShape" mc:Ignorable="w14 w15 w16se wp14">
   <w:p>
     <w:pPr>
       <w:pStyle w:val="Header"/>
@@ -2169,7 +2272,7 @@
 </file>
 
 <file path=word/numbering.xml><?xml version="1.0" encoding="utf-8"?>
-<w:numbering xmlns:wpc="http://schemas.microsoft.com/office/word/2010/wordprocessingCanvas" xmlns:mc="http://schemas.openxmlformats.org/markup-compatibility/2006" xmlns:o="urn:schemas-microsoft-com:office:office" xmlns:r="http://schemas.openxmlformats.org/officeDocument/2006/relationships" xmlns:m="http://schemas.openxmlformats.org/officeDocument/2006/math" xmlns:v="urn:schemas-microsoft-com:vml" xmlns:wp14="http://schemas.microsoft.com/office/word/2010/wordprocessingDrawing" xmlns:wp="http://schemas.openxmlformats.org/drawingml/2006/wordprocessingDrawing" xmlns:w10="urn:schemas-microsoft-com:office:word" xmlns:w="http://schemas.openxmlformats.org/wordprocessingml/2006/main" xmlns:w14="http://schemas.microsoft.com/office/word/2010/wordml" xmlns:w15="http://schemas.microsoft.com/office/word/2012/wordml" xmlns:wpg="http://schemas.microsoft.com/office/word/2010/wordprocessingGroup" xmlns:wpi="http://schemas.microsoft.com/office/word/2010/wordprocessingInk" xmlns:wne="http://schemas.microsoft.com/office/word/2006/wordml" xmlns:wps="http://schemas.microsoft.com/office/word/2010/wordprocessingShape" mc:Ignorable="w14 w15 wp14">
+<w:numbering xmlns:wpc="http://schemas.microsoft.com/office/word/2010/wordprocessingCanvas" xmlns:cx="http://schemas.microsoft.com/office/drawing/2014/chartex" xmlns:cx1="http://schemas.microsoft.com/office/drawing/2015/9/8/chartex" xmlns:cx2="http://schemas.microsoft.com/office/drawing/2015/10/21/chartex" xmlns:cx3="http://schemas.microsoft.com/office/drawing/2016/5/9/chartex" xmlns:cx4="http://schemas.microsoft.com/office/drawing/2016/5/10/chartex" xmlns:cx5="http://schemas.microsoft.com/office/drawing/2016/5/11/chartex" xmlns:mc="http://schemas.openxmlformats.org/markup-compatibility/2006" xmlns:o="urn:schemas-microsoft-com:office:office" xmlns:r="http://schemas.openxmlformats.org/officeDocument/2006/relationships" xmlns:m="http://schemas.openxmlformats.org/officeDocument/2006/math" xmlns:v="urn:schemas-microsoft-com:vml" xmlns:wp14="http://schemas.microsoft.com/office/word/2010/wordprocessingDrawing" xmlns:wp="http://schemas.openxmlformats.org/drawingml/2006/wordprocessingDrawing" xmlns:w10="urn:schemas-microsoft-com:office:word" xmlns:w="http://schemas.openxmlformats.org/wordprocessingml/2006/main" xmlns:w14="http://schemas.microsoft.com/office/word/2010/wordml" xmlns:w15="http://schemas.microsoft.com/office/word/2012/wordml" xmlns:w16se="http://schemas.microsoft.com/office/word/2015/wordml/symex" xmlns:wpg="http://schemas.microsoft.com/office/word/2010/wordprocessingGroup" xmlns:wpi="http://schemas.microsoft.com/office/word/2010/wordprocessingInk" xmlns:wne="http://schemas.microsoft.com/office/word/2006/wordml" xmlns:wps="http://schemas.microsoft.com/office/word/2010/wordprocessingShape" mc:Ignorable="w14 w15 w16se wp14">
   <w:abstractNum w:abstractNumId="0" w15:restartNumberingAfterBreak="0">
     <w:nsid w:val="0B091764"/>
     <w:multiLevelType w:val="hybridMultilevel"/>
@@ -2862,7 +2965,7 @@
 </file>
 
 <file path=word/styles.xml><?xml version="1.0" encoding="utf-8"?>
-<w:styles xmlns:mc="http://schemas.openxmlformats.org/markup-compatibility/2006" xmlns:r="http://schemas.openxmlformats.org/officeDocument/2006/relationships" xmlns:w="http://schemas.openxmlformats.org/wordprocessingml/2006/main" xmlns:w14="http://schemas.microsoft.com/office/word/2010/wordml" xmlns:w15="http://schemas.microsoft.com/office/word/2012/wordml" mc:Ignorable="w14 w15">
+<w:styles xmlns:mc="http://schemas.openxmlformats.org/markup-compatibility/2006" xmlns:r="http://schemas.openxmlformats.org/officeDocument/2006/relationships" xmlns:w="http://schemas.openxmlformats.org/wordprocessingml/2006/main" xmlns:w14="http://schemas.microsoft.com/office/word/2010/wordml" xmlns:w15="http://schemas.microsoft.com/office/word/2012/wordml" xmlns:w16se="http://schemas.microsoft.com/office/word/2015/wordml/symex" mc:Ignorable="w14 w15 w16se">
   <w:docDefaults>
     <w:rPrDefault>
       <w:rPr>
@@ -2878,7 +2981,7 @@
       </w:pPr>
     </w:pPrDefault>
   </w:docDefaults>
-  <w:latentStyles w:defLockedState="0" w:defUIPriority="99" w:defSemiHidden="0" w:defUnhideWhenUsed="0" w:defQFormat="0" w:count="371">
+  <w:latentStyles w:defLockedState="0" w:defUIPriority="99" w:defSemiHidden="0" w:defUnhideWhenUsed="0" w:defQFormat="0" w:count="374">
     <w:lsdException w:name="Normal" w:uiPriority="0" w:qFormat="1"/>
     <w:lsdException w:name="heading 1" w:uiPriority="9" w:qFormat="1"/>
     <w:lsdException w:name="heading 2" w:semiHidden="1" w:uiPriority="9" w:unhideWhenUsed="1" w:qFormat="1"/>
@@ -2984,7 +3087,6 @@
     <w:lsdException w:name="HTML Sample" w:semiHidden="1" w:unhideWhenUsed="1"/>
     <w:lsdException w:name="HTML Typewriter" w:semiHidden="1" w:unhideWhenUsed="1"/>
     <w:lsdException w:name="HTML Variable" w:semiHidden="1" w:unhideWhenUsed="1"/>
-    <w:lsdException w:name="Normal Table" w:semiHidden="1" w:unhideWhenUsed="1"/>
     <w:lsdException w:name="annotation subject" w:semiHidden="1" w:unhideWhenUsed="1"/>
     <w:lsdException w:name="No List" w:semiHidden="1" w:unhideWhenUsed="1"/>
     <w:lsdException w:name="Outline List 1" w:semiHidden="1" w:unhideWhenUsed="1"/>
@@ -3029,7 +3131,6 @@
     <w:lsdException w:name="Table Professional" w:semiHidden="1" w:unhideWhenUsed="1"/>
     <w:lsdException w:name="Table Subtle 1" w:semiHidden="1" w:unhideWhenUsed="1"/>
     <w:lsdException w:name="Table Subtle 2" w:semiHidden="1" w:unhideWhenUsed="1"/>
-    <w:lsdException w:name="Table Web 1" w:semiHidden="1" w:unhideWhenUsed="1"/>
     <w:lsdException w:name="Table Web 2" w:semiHidden="1" w:unhideWhenUsed="1"/>
     <w:lsdException w:name="Table Web 3" w:semiHidden="1" w:unhideWhenUsed="1"/>
     <w:lsdException w:name="Balloon Text" w:semiHidden="1" w:unhideWhenUsed="1"/>
@@ -3250,6 +3351,9 @@
     <w:lsdException w:name="List Table 5 Dark Accent 6" w:uiPriority="50"/>
     <w:lsdException w:name="List Table 6 Colorful Accent 6" w:uiPriority="51"/>
     <w:lsdException w:name="List Table 7 Colorful Accent 6" w:uiPriority="52"/>
+    <w:lsdException w:name="Mention" w:semiHidden="1" w:unhideWhenUsed="1"/>
+    <w:lsdException w:name="Smart Hyperlink" w:semiHidden="1" w:unhideWhenUsed="1"/>
+    <w:lsdException w:name="Hashtag" w:semiHidden="1" w:unhideWhenUsed="1"/>
   </w:latentStyles>
   <w:style w:type="paragraph" w:default="1" w:styleId="Normal">
     <w:name w:val="Normal"/>
@@ -3796,7 +3900,7 @@
 </file>
 
 <file path=customXml/itemProps1.xml><?xml version="1.0" encoding="utf-8"?>
-<ds:datastoreItem xmlns:ds="http://schemas.openxmlformats.org/officeDocument/2006/customXml" ds:itemID="{C03EDED4-418D-4E7B-BA2C-A7C7C37D9A7C}">
+<ds:datastoreItem xmlns:ds="http://schemas.openxmlformats.org/officeDocument/2006/customXml" ds:itemID="{219C9622-580E-4982-B50D-63F4DE29EAE0}">
   <ds:schemaRefs>
     <ds:schemaRef ds:uri="http://schemas.openxmlformats.org/officeDocument/2006/bibliography"/>
   </ds:schemaRefs>

</xml_diff>

<commit_message>
added quit command to readme.docx
</commit_message>
<xml_diff>
--- a/docs/readme.docx
+++ b/docs/readme.docx
@@ -2109,10 +2109,138 @@
     </w:p>
     <w:p>
       <w:pPr>
-        <w:rPr>
-          <w:rtl/>
-        </w:rPr>
-      </w:pPr>
+        <w:bidi/>
+      </w:pPr>
+    </w:p>
+    <w:p>
+      <w:pPr>
+        <w:pStyle w:val="Heading3"/>
+        <w:bidi/>
+        <w:rPr>
+          <w:u w:val="single"/>
+        </w:rPr>
+      </w:pPr>
+      <w:r>
+        <w:rPr>
+          <w:rFonts w:hint="cs"/>
+          <w:u w:val="single"/>
+        </w:rPr>
+        <w:t>Q</w:t>
+      </w:r>
+      <w:r>
+        <w:rPr>
+          <w:u w:val="single"/>
+        </w:rPr>
+        <w:t>uit</w:t>
+      </w:r>
+      <w:r>
+        <w:rPr>
+          <w:rFonts w:hint="cs"/>
+          <w:rtl/>
+        </w:rPr>
+        <w:t xml:space="preserve"> (</w:t>
+      </w:r>
+      <w:r>
+        <w:rPr>
+          <w:rFonts w:hint="cs"/>
+          <w:rtl/>
+        </w:rPr>
+        <w:t xml:space="preserve">ההודעה </w:t>
+      </w:r>
+      <w:r>
+        <w:rPr>
+          <w:rFonts w:hint="cs"/>
+          <w:rtl/>
+        </w:rPr>
+        <w:t>האחרונה שנשלחת: הלקוח מודיע לשרת שהוא מסיים את ההתקשרות בינהם)</w:t>
+      </w:r>
+    </w:p>
+    <w:p>
+      <w:pPr>
+        <w:pStyle w:val="Heading5"/>
+        <w:bidi/>
+        <w:rPr>
+          <w:rtl/>
+        </w:rPr>
+      </w:pPr>
+      <w:r>
+        <w:rPr>
+          <w:rFonts w:hint="cs"/>
+          <w:rtl/>
+        </w:rPr>
+        <w:t>מידע בהודעה (לפי הסדר):</w:t>
+      </w:r>
+    </w:p>
+    <w:p>
+      <w:pPr>
+        <w:pStyle w:val="ListParagraph"/>
+        <w:numPr>
+          <w:ilvl w:val="0"/>
+          <w:numId w:val="2"/>
+        </w:numPr>
+        <w:bidi/>
+      </w:pPr>
+      <w:r>
+        <w:rPr>
+          <w:rFonts w:hint="cs"/>
+          <w:rtl/>
+        </w:rPr>
+        <w:t xml:space="preserve">מספר ההודעה הינו </w:t>
+      </w:r>
+      <w:r>
+        <w:rPr>
+          <w:rFonts w:hint="cs"/>
+          <w:rtl/>
+        </w:rPr>
+        <w:t>10</w:t>
+      </w:r>
+    </w:p>
+    <w:p>
+      <w:pPr>
+        <w:pStyle w:val="Heading5"/>
+        <w:bidi/>
+        <w:rPr>
+          <w:rtl/>
+        </w:rPr>
+      </w:pPr>
+      <w:r>
+        <w:rPr>
+          <w:rFonts w:hint="cs"/>
+          <w:rtl/>
+        </w:rPr>
+        <w:t>תשובה להודעה:</w:t>
+      </w:r>
+    </w:p>
+    <w:p>
+      <w:pPr>
+        <w:bidi/>
+        <w:rPr>
+          <w:rtl/>
+        </w:rPr>
+      </w:pPr>
+      <w:r>
+        <w:rPr>
+          <w:rtl/>
+        </w:rPr>
+        <w:tab/>
+      </w:r>
+      <w:r>
+        <w:rPr>
+          <w:rFonts w:hint="cs"/>
+          <w:rtl/>
+        </w:rPr>
+        <w:t>אין.</w:t>
+      </w:r>
+    </w:p>
+    <w:p>
+      <w:pPr>
+        <w:bidi/>
+        <w:rPr>
+          <w:rtl/>
+        </w:rPr>
+      </w:pPr>
+      <w:bookmarkStart w:id="1" w:name="_GoBack"/>
+      <w:bookmarkEnd w:id="1"/>
       <w:r>
         <w:rPr>
           <w:rtl/>
@@ -2157,7 +2285,6 @@
         <w:pStyle w:val="Heading2"/>
         <w:bidi/>
         <w:rPr>
-          <w:rFonts w:hint="cs"/>
           <w:rtl/>
         </w:rPr>
       </w:pPr>
@@ -2181,13 +2308,41 @@
           <w:szCs w:val="24"/>
         </w:rPr>
       </w:pPr>
+      <w:proofErr w:type="spellStart"/>
       <w:r>
         <w:rPr>
           <w:rFonts w:ascii="David" w:hAnsi="David" w:cs="David"/>
           <w:sz w:val="24"/>
           <w:szCs w:val="24"/>
         </w:rPr>
-        <w:t>mail_server users_file [</w:t>
+        <w:t>mail_server</w:t>
+      </w:r>
+      <w:proofErr w:type="spellEnd"/>
+      <w:r>
+        <w:rPr>
+          <w:rFonts w:ascii="David" w:hAnsi="David" w:cs="David"/>
+          <w:sz w:val="24"/>
+          <w:szCs w:val="24"/>
+        </w:rPr>
+        <w:t xml:space="preserve"> </w:t>
+      </w:r>
+      <w:proofErr w:type="spellStart"/>
+      <w:r>
+        <w:rPr>
+          <w:rFonts w:ascii="David" w:hAnsi="David" w:cs="David"/>
+          <w:sz w:val="24"/>
+          <w:szCs w:val="24"/>
+        </w:rPr>
+        <w:t>users_file</w:t>
+      </w:r>
+      <w:proofErr w:type="spellEnd"/>
+      <w:r>
+        <w:rPr>
+          <w:rFonts w:ascii="David" w:hAnsi="David" w:cs="David"/>
+          <w:sz w:val="24"/>
+          <w:szCs w:val="24"/>
+        </w:rPr>
+        <w:t xml:space="preserve"> [</w:t>
       </w:r>
       <w:r>
         <w:rPr>
@@ -2231,13 +2386,23 @@
           <w:rtl/>
         </w:rPr>
       </w:pPr>
+      <w:proofErr w:type="spellStart"/>
       <w:r>
         <w:rPr>
           <w:rFonts w:ascii="Times New Roman" w:hAnsi="Times New Roman" w:cs="Times New Roman"/>
           <w:sz w:val="24"/>
           <w:szCs w:val="24"/>
         </w:rPr>
-        <w:t>mail_client [</w:t>
+        <w:t>mail_client</w:t>
+      </w:r>
+      <w:proofErr w:type="spellEnd"/>
+      <w:r>
+        <w:rPr>
+          <w:rFonts w:ascii="Times New Roman" w:hAnsi="Times New Roman" w:cs="Times New Roman"/>
+          <w:sz w:val="24"/>
+          <w:szCs w:val="24"/>
+        </w:rPr>
+        <w:t xml:space="preserve"> [</w:t>
       </w:r>
       <w:r>
         <w:rPr>
@@ -2267,6 +2432,7 @@
         </w:rPr>
         <w:t>port</w:t>
       </w:r>
+      <w:proofErr w:type="gramStart"/>
       <w:r>
         <w:rPr>
           <w:rFonts w:ascii="Times New Roman" w:hAnsi="Times New Roman" w:cs="Times New Roman"/>
@@ -2283,6 +2449,7 @@
         </w:rPr>
         <w:t>[</w:t>
       </w:r>
+      <w:proofErr w:type="gramEnd"/>
     </w:p>
     <w:p>
       <w:pPr>
@@ -2305,7 +2472,6 @@
         <w:pStyle w:val="Heading2"/>
         <w:bidi/>
         <w:rPr>
-          <w:rFonts w:hint="cs"/>
           <w:rtl/>
         </w:rPr>
       </w:pPr>
@@ -2344,6 +2510,7 @@
         </w:rPr>
         <w:t xml:space="preserve">ית </w:t>
       </w:r>
+      <w:proofErr w:type="spellStart"/>
       <w:r>
         <w:rPr>
           <w:rFonts w:hint="cs"/>
@@ -2353,6 +2520,7 @@
       <w:r>
         <w:t>tils</w:t>
       </w:r>
+      <w:proofErr w:type="spellEnd"/>
       <w:r>
         <w:rPr>
           <w:rFonts w:hint="cs"/>
@@ -2412,12 +2580,11 @@
         <w:pStyle w:val="Heading3"/>
         <w:bidi/>
         <w:rPr>
-          <w:rFonts w:hint="cs"/>
-          <w:rtl/>
-        </w:rPr>
-      </w:pPr>
-      <w:bookmarkStart w:id="1" w:name="_Packet_–_משותף"/>
-      <w:bookmarkEnd w:id="1"/>
+          <w:rtl/>
+        </w:rPr>
+      </w:pPr>
+      <w:bookmarkStart w:id="2" w:name="_Packet_–_משותף"/>
+      <w:bookmarkEnd w:id="2"/>
       <w:r>
         <w:t>Packet</w:t>
       </w:r>
@@ -2483,16 +2650,38 @@
         </w:rPr>
         <w:t xml:space="preserve"> כתיבה וקריאה של מחרוזות ומספרים בצורה המתואמת ל</w:t>
       </w:r>
-      <w:hyperlink w:anchor="_תיאור_פרוטוקול_התקשורות:" w:history="1">
-        <w:r>
-          <w:rPr>
-            <w:rStyle w:val="Hyperlink"/>
-            <w:rFonts w:hint="cs"/>
-            <w:rtl/>
-          </w:rPr>
-          <w:t>פרוטוקול שרת-לקוח שלנו</w:t>
-        </w:r>
-      </w:hyperlink>
+      <w:r>
+        <w:fldChar w:fldCharType="begin"/>
+      </w:r>
+      <w:r>
+        <w:instrText xml:space="preserve"> HYPERLINK \l "_</w:instrText>
+      </w:r>
+      <w:r>
+        <w:rPr>
+          <w:rtl/>
+        </w:rPr>
+        <w:instrText>תיאור_פרוטוקול_התקשורות</w:instrText>
+      </w:r>
+      <w:r>
+        <w:instrText xml:space="preserve">:" </w:instrText>
+      </w:r>
+      <w:r>
+        <w:fldChar w:fldCharType="separate"/>
+      </w:r>
+      <w:r>
+        <w:rPr>
+          <w:rStyle w:val="Hyperlink"/>
+          <w:rFonts w:hint="cs"/>
+          <w:rtl/>
+        </w:rPr>
+        <w:t>פרוטוקול שרת-לקוח שלנו</w:t>
+      </w:r>
+      <w:r>
+        <w:rPr>
+          <w:rStyle w:val="Hyperlink"/>
+        </w:rPr>
+        <w:fldChar w:fldCharType="end"/>
+      </w:r>
       <w:r>
         <w:rPr>
           <w:rFonts w:hint="cs"/>
@@ -2506,10 +2695,10 @@
         <w:pStyle w:val="Heading3"/>
         <w:bidi/>
         <w:rPr>
-          <w:rFonts w:hint="cs"/>
-          <w:rtl/>
-        </w:rPr>
-      </w:pPr>
+          <w:rtl/>
+        </w:rPr>
+      </w:pPr>
+      <w:proofErr w:type="gramStart"/>
       <w:r>
         <w:t>Socket</w:t>
       </w:r>
@@ -2524,14 +2713,21 @@
           <w:rFonts w:hint="cs"/>
           <w:rtl/>
         </w:rPr>
-        <w:t xml:space="preserve"> - משותף</w:t>
-      </w:r>
-    </w:p>
-    <w:p>
-      <w:pPr>
-        <w:bidi/>
-        <w:rPr>
-          <w:rFonts w:hint="cs"/>
+        <w:t xml:space="preserve"> -</w:t>
+      </w:r>
+      <w:proofErr w:type="gramEnd"/>
+      <w:r>
+        <w:rPr>
+          <w:rFonts w:hint="cs"/>
+          <w:rtl/>
+        </w:rPr>
+        <w:t xml:space="preserve"> משותף</w:t>
+      </w:r>
+    </w:p>
+    <w:p>
+      <w:pPr>
+        <w:bidi/>
+        <w:rPr>
           <w:rtl/>
         </w:rPr>
       </w:pPr>
@@ -2572,15 +2768,108 @@
         </w:rPr>
         <w:t>(</w:t>
       </w:r>
-      <w:r>
-        <w:t>sendMessage, recvMessage</w:t>
-      </w:r>
-      <w:r>
-        <w:rPr>
-          <w:rFonts w:hint="cs"/>
-          <w:rtl/>
-        </w:rPr>
-        <w:t>)</w:t>
+      <w:proofErr w:type="spellStart"/>
+      <w:r>
+        <w:t>sendMessage</w:t>
+      </w:r>
+      <w:proofErr w:type="spellEnd"/>
+      <w:r>
+        <w:t xml:space="preserve">, </w:t>
+      </w:r>
+      <w:proofErr w:type="spellStart"/>
+      <w:r>
+        <w:t>recvMessage</w:t>
+      </w:r>
+      <w:proofErr w:type="spellEnd"/>
+      <w:r>
+        <w:rPr>
+          <w:rFonts w:hint="cs"/>
+          <w:rtl/>
+        </w:rPr>
+        <w:t xml:space="preserve">) </w:t>
+      </w:r>
+      <w:r>
+        <w:rPr>
+          <w:rFonts w:hint="cs"/>
+          <w:rtl/>
+        </w:rPr>
+        <w:t>המשתמשות ב-</w:t>
+      </w:r>
+      <w:r>
+        <w:fldChar w:fldCharType="begin"/>
+      </w:r>
+      <w:r>
+        <w:instrText xml:space="preserve"> HYPERLINK \l "_Packet_–_</w:instrText>
+      </w:r>
+      <w:r>
+        <w:rPr>
+          <w:rtl/>
+        </w:rPr>
+        <w:instrText>משותף</w:instrText>
+      </w:r>
+      <w:r>
+        <w:instrText xml:space="preserve">" </w:instrText>
+      </w:r>
+      <w:r>
+        <w:fldChar w:fldCharType="separate"/>
+      </w:r>
+      <w:r>
+        <w:rPr>
+          <w:rStyle w:val="Hyperlink"/>
+          <w:rFonts w:hint="cs"/>
+        </w:rPr>
+        <w:t>P</w:t>
+      </w:r>
+      <w:r>
+        <w:rPr>
+          <w:rStyle w:val="Hyperlink"/>
+        </w:rPr>
+        <w:t>acket</w:t>
+      </w:r>
+      <w:r>
+        <w:rPr>
+          <w:rStyle w:val="Hyperlink"/>
+        </w:rPr>
+        <w:fldChar w:fldCharType="end"/>
+      </w:r>
+      <w:r>
+        <w:rPr>
+          <w:rFonts w:hint="cs"/>
+          <w:rtl/>
+        </w:rPr>
+        <w:t xml:space="preserve"> ומודעות ל</w:t>
+      </w:r>
+      <w:r>
+        <w:fldChar w:fldCharType="begin"/>
+      </w:r>
+      <w:r>
+        <w:instrText xml:space="preserve"> HYPERLINK \l "_</w:instrText>
+      </w:r>
+      <w:r>
+        <w:rPr>
+          <w:rtl/>
+        </w:rPr>
+        <w:instrText>תיאור_פרוטוקול_התקשורות</w:instrText>
+      </w:r>
+      <w:r>
+        <w:instrText xml:space="preserve">:" </w:instrText>
+      </w:r>
+      <w:r>
+        <w:fldChar w:fldCharType="separate"/>
+      </w:r>
+      <w:r>
+        <w:rPr>
+          <w:rStyle w:val="Hyperlink"/>
+          <w:rFonts w:hint="cs"/>
+          <w:rtl/>
+        </w:rPr>
+        <w:t>פרוטוקול שרת-לקוח שלנו</w:t>
+      </w:r>
+      <w:r>
+        <w:rPr>
+          <w:rStyle w:val="Hyperlink"/>
+        </w:rPr>
+        <w:fldChar w:fldCharType="end"/>
       </w:r>
       <w:r>
         <w:rPr>
@@ -2594,40 +2883,27 @@
           <w:rFonts w:hint="cs"/>
           <w:rtl/>
         </w:rPr>
-        <w:t>המשתמשות ב-</w:t>
-      </w:r>
-      <w:hyperlink w:anchor="_Packet_–_משותף" w:history="1">
-        <w:r>
-          <w:rPr>
-            <w:rStyle w:val="Hyperlink"/>
-            <w:rFonts w:hint="cs"/>
-          </w:rPr>
-          <w:t>P</w:t>
-        </w:r>
-        <w:r>
-          <w:rPr>
-            <w:rStyle w:val="Hyperlink"/>
-          </w:rPr>
-          <w:t>acket</w:t>
-        </w:r>
-      </w:hyperlink>
-      <w:r>
-        <w:rPr>
-          <w:rFonts w:hint="cs"/>
-          <w:rtl/>
-        </w:rPr>
-        <w:t xml:space="preserve"> ומודעות ל</w:t>
-      </w:r>
-      <w:hyperlink w:anchor="_תיאור_פרוטוקול_התקשורות:" w:history="1">
-        <w:r>
-          <w:rPr>
-            <w:rStyle w:val="Hyperlink"/>
-            <w:rFonts w:hint="cs"/>
-            <w:rtl/>
-          </w:rPr>
-          <w:t>פרוטוקול שרת-לקוח שלנו</w:t>
-        </w:r>
-      </w:hyperlink>
+        <w:t>.</w:t>
+      </w:r>
+    </w:p>
+    <w:p>
+      <w:pPr>
+        <w:bidi/>
+        <w:rPr>
+          <w:rtl/>
+        </w:rPr>
+      </w:pPr>
+    </w:p>
+    <w:p>
+      <w:pPr>
+        <w:pStyle w:val="Heading3"/>
+        <w:bidi/>
+      </w:pPr>
+      <w:proofErr w:type="spellStart"/>
+      <w:r>
+        <w:t>FDSet</w:t>
+      </w:r>
+      <w:proofErr w:type="spellEnd"/>
       <w:r>
         <w:rPr>
           <w:rFonts w:hint="cs"/>
@@ -2637,6 +2913,37 @@
       </w:r>
       <w:r>
         <w:rPr>
+          <w:rtl/>
+        </w:rPr>
+        <w:t>–</w:t>
+      </w:r>
+      <w:r>
+        <w:rPr>
+          <w:rFonts w:hint="cs"/>
+          <w:rtl/>
+        </w:rPr>
+        <w:t xml:space="preserve"> צד שרת</w:t>
+      </w:r>
+    </w:p>
+    <w:p>
+      <w:pPr>
+        <w:bidi/>
+        <w:rPr>
+          <w:rtl/>
+        </w:rPr>
+      </w:pPr>
+      <w:r>
+        <w:rPr>
+          <w:rFonts w:hint="cs"/>
+          <w:rtl/>
+        </w:rPr>
+        <w:t xml:space="preserve">מחלקה שעוטפת את המבנה איתו עובדים בשימוש של פונקצית </w:t>
+      </w:r>
+      <w:r>
+        <w:t>select</w:t>
+      </w:r>
+      <w:r>
+        <w:rPr>
           <w:rFonts w:hint="cs"/>
           <w:rtl/>
         </w:rPr>
@@ -2645,20 +2952,16 @@
     </w:p>
     <w:p>
       <w:pPr>
-        <w:bidi/>
-        <w:rPr>
-          <w:rFonts w:hint="cs"/>
-          <w:rtl/>
-        </w:rPr>
-      </w:pPr>
-    </w:p>
-    <w:p>
-      <w:pPr>
         <w:pStyle w:val="Heading3"/>
         <w:bidi/>
-      </w:pPr>
-      <w:r>
-        <w:t>FDSet</w:t>
+        <w:rPr>
+          <w:rtl/>
+        </w:rPr>
+      </w:pPr>
+      <w:bookmarkStart w:id="3" w:name="_User_–_צד"/>
+      <w:bookmarkEnd w:id="3"/>
+      <w:r>
+        <w:t>User</w:t>
       </w:r>
       <w:r>
         <w:rPr>
@@ -2669,6 +2972,7 @@
       </w:r>
       <w:r>
         <w:rPr>
+          <w:rFonts w:cstheme="minorBidi"/>
           <w:rtl/>
         </w:rPr>
         <w:t>–</w:t>
@@ -2693,17 +2997,7 @@
           <w:rFonts w:hint="cs"/>
           <w:rtl/>
         </w:rPr>
-        <w:t xml:space="preserve">מחלקה שעוטפת את המבנה איתו עובדים בשימוש של פונקצית </w:t>
-      </w:r>
-      <w:r>
-        <w:t>select</w:t>
-      </w:r>
-      <w:r>
-        <w:rPr>
-          <w:rFonts w:hint="cs"/>
-          <w:rtl/>
-        </w:rPr>
-        <w:t>.</w:t>
+        <w:t>מחלקה המייצגת משתמש.</w:t>
       </w:r>
     </w:p>
     <w:p>
@@ -2714,11 +3008,13 @@
           <w:rtl/>
         </w:rPr>
       </w:pPr>
-      <w:bookmarkStart w:id="2" w:name="_User_–_צד"/>
-      <w:bookmarkEnd w:id="2"/>
-      <w:r>
-        <w:t>User</w:t>
-      </w:r>
+      <w:bookmarkStart w:id="4" w:name="_MailObj_–_צד"/>
+      <w:bookmarkEnd w:id="4"/>
+      <w:proofErr w:type="spellStart"/>
+      <w:r>
+        <w:t>MailObj</w:t>
+      </w:r>
+      <w:proofErr w:type="spellEnd"/>
       <w:r>
         <w:rPr>
           <w:rFonts w:hint="cs"/>
@@ -2728,6 +3024,195 @@
       </w:r>
       <w:r>
         <w:rPr>
+          <w:rtl/>
+        </w:rPr>
+        <w:t>–</w:t>
+      </w:r>
+      <w:r>
+        <w:rPr>
+          <w:rFonts w:hint="cs"/>
+          <w:rtl/>
+        </w:rPr>
+        <w:t xml:space="preserve"> צד שרת</w:t>
+      </w:r>
+    </w:p>
+    <w:p>
+      <w:pPr>
+        <w:bidi/>
+        <w:rPr>
+          <w:rtl/>
+        </w:rPr>
+      </w:pPr>
+      <w:r>
+        <w:rPr>
+          <w:rFonts w:hint="cs"/>
+          <w:rtl/>
+        </w:rPr>
+        <w:t>מחלקה המייצגת אימייל.</w:t>
+      </w:r>
+    </w:p>
+    <w:p>
+      <w:pPr>
+        <w:pStyle w:val="Heading3"/>
+        <w:bidi/>
+        <w:rPr>
+          <w:rtl/>
+        </w:rPr>
+      </w:pPr>
+      <w:bookmarkStart w:id="5" w:name="_Inbox-_צד_שרת"/>
+      <w:bookmarkEnd w:id="5"/>
+      <w:r>
+        <w:t>Inbox</w:t>
+      </w:r>
+      <w:r>
+        <w:rPr>
+          <w:rFonts w:hint="cs"/>
+          <w:rtl/>
+        </w:rPr>
+        <w:t>- צד שרת</w:t>
+      </w:r>
+    </w:p>
+    <w:p>
+      <w:pPr>
+        <w:bidi/>
+        <w:rPr>
+          <w:rtl/>
+        </w:rPr>
+      </w:pPr>
+      <w:r>
+        <w:rPr>
+          <w:rFonts w:hint="cs"/>
+          <w:rtl/>
+        </w:rPr>
+        <w:t>מחלקה המייצגת תיבת דואר של משתמש. מכילה רשי</w:t>
+      </w:r>
+      <w:r>
+        <w:rPr>
+          <w:rFonts w:hint="cs"/>
+          <w:rtl/>
+        </w:rPr>
+        <w:t>מת המיילים שנשלחו למשתמש מסויים, (רשימ</w:t>
+      </w:r>
+      <w:r>
+        <w:rPr>
+          <w:rFonts w:hint="cs"/>
+          <w:rtl/>
+        </w:rPr>
+        <w:t xml:space="preserve">ה של </w:t>
+      </w:r>
+      <w:r>
+        <w:fldChar w:fldCharType="begin"/>
+      </w:r>
+      <w:r>
+        <w:instrText xml:space="preserve"> HYPERLINK \l "_MailObj_–_</w:instrText>
+      </w:r>
+      <w:r>
+        <w:rPr>
+          <w:rtl/>
+        </w:rPr>
+        <w:instrText>צד</w:instrText>
+      </w:r>
+      <w:r>
+        <w:instrText xml:space="preserve">" </w:instrText>
+      </w:r>
+      <w:r>
+        <w:fldChar w:fldCharType="separate"/>
+      </w:r>
+      <w:proofErr w:type="spellStart"/>
+      <w:r>
+        <w:rPr>
+          <w:rStyle w:val="Hyperlink"/>
+        </w:rPr>
+        <w:t>MailObj</w:t>
+      </w:r>
+      <w:proofErr w:type="spellEnd"/>
+      <w:r>
+        <w:rPr>
+          <w:rStyle w:val="Hyperlink"/>
+        </w:rPr>
+        <w:fldChar w:fldCharType="end"/>
+      </w:r>
+      <w:r>
+        <w:rPr>
+          <w:rFonts w:hint="cs"/>
+          <w:rtl/>
+        </w:rPr>
+        <w:t xml:space="preserve">), ומידע אודות המשתמש </w:t>
+      </w:r>
+      <w:r>
+        <w:rPr>
+          <w:rFonts w:hint="cs"/>
+          <w:rtl/>
+        </w:rPr>
+        <w:t xml:space="preserve">המשוייך אליה (אובייקט </w:t>
+      </w:r>
+      <w:r>
+        <w:fldChar w:fldCharType="begin"/>
+      </w:r>
+      <w:r>
+        <w:instrText xml:space="preserve"> HYPERLINK \l "_User_–_</w:instrText>
+      </w:r>
+      <w:r>
+        <w:rPr>
+          <w:rtl/>
+        </w:rPr>
+        <w:instrText>צד</w:instrText>
+      </w:r>
+      <w:r>
+        <w:instrText xml:space="preserve">" </w:instrText>
+      </w:r>
+      <w:r>
+        <w:fldChar w:fldCharType="separate"/>
+      </w:r>
+      <w:r>
+        <w:rPr>
+          <w:rStyle w:val="Hyperlink"/>
+          <w:rFonts w:hint="cs"/>
+        </w:rPr>
+        <w:t>U</w:t>
+      </w:r>
+      <w:r>
+        <w:rPr>
+          <w:rStyle w:val="Hyperlink"/>
+        </w:rPr>
+        <w:t>ser</w:t>
+      </w:r>
+      <w:r>
+        <w:rPr>
+          <w:rStyle w:val="Hyperlink"/>
+        </w:rPr>
+        <w:fldChar w:fldCharType="end"/>
+      </w:r>
+      <w:r>
+        <w:rPr>
+          <w:rFonts w:hint="cs"/>
+          <w:rtl/>
+        </w:rPr>
+        <w:t>).</w:t>
+      </w:r>
+    </w:p>
+    <w:p>
+      <w:pPr>
+        <w:pStyle w:val="Heading3"/>
+        <w:bidi/>
+        <w:rPr>
+          <w:rtl/>
+        </w:rPr>
+      </w:pPr>
+      <w:proofErr w:type="spellStart"/>
+      <w:r>
+        <w:t>ServerSessionSocket</w:t>
+      </w:r>
+      <w:proofErr w:type="spellEnd"/>
+      <w:r>
+        <w:rPr>
+          <w:rFonts w:hint="cs"/>
+          <w:rtl/>
+        </w:rPr>
+        <w:t xml:space="preserve"> </w:t>
+      </w:r>
+      <w:r>
+        <w:rPr>
           <w:rFonts w:cstheme="minorBidi"/>
           <w:rtl/>
         </w:rPr>
@@ -2745,202 +3230,6 @@
       <w:pPr>
         <w:bidi/>
         <w:rPr>
-          <w:rFonts w:hint="cs"/>
-          <w:rtl/>
-        </w:rPr>
-      </w:pPr>
-      <w:r>
-        <w:rPr>
-          <w:rFonts w:hint="cs"/>
-          <w:rtl/>
-        </w:rPr>
-        <w:t>מחלקה המייצגת משתמש.</w:t>
-      </w:r>
-    </w:p>
-    <w:p>
-      <w:pPr>
-        <w:pStyle w:val="Heading3"/>
-        <w:bidi/>
-        <w:rPr>
-          <w:rFonts w:hint="cs"/>
-          <w:rtl/>
-        </w:rPr>
-      </w:pPr>
-      <w:bookmarkStart w:id="3" w:name="_MailObj_–_צד"/>
-      <w:bookmarkEnd w:id="3"/>
-      <w:r>
-        <w:t>MailObj</w:t>
-      </w:r>
-      <w:r>
-        <w:rPr>
-          <w:rFonts w:hint="cs"/>
-          <w:rtl/>
-        </w:rPr>
-        <w:t xml:space="preserve"> </w:t>
-      </w:r>
-      <w:r>
-        <w:rPr>
-          <w:rtl/>
-        </w:rPr>
-        <w:t>–</w:t>
-      </w:r>
-      <w:r>
-        <w:rPr>
-          <w:rFonts w:hint="cs"/>
-          <w:rtl/>
-        </w:rPr>
-        <w:t xml:space="preserve"> צד שרת</w:t>
-      </w:r>
-    </w:p>
-    <w:p>
-      <w:pPr>
-        <w:bidi/>
-        <w:rPr>
-          <w:rtl/>
-        </w:rPr>
-      </w:pPr>
-      <w:r>
-        <w:rPr>
-          <w:rFonts w:hint="cs"/>
-          <w:rtl/>
-        </w:rPr>
-        <w:t>מחלקה המייצגת אימייל.</w:t>
-      </w:r>
-    </w:p>
-    <w:p>
-      <w:pPr>
-        <w:pStyle w:val="Heading3"/>
-        <w:bidi/>
-        <w:rPr>
-          <w:rFonts w:hint="cs"/>
-          <w:rtl/>
-        </w:rPr>
-      </w:pPr>
-      <w:bookmarkStart w:id="4" w:name="_Inbox-_צד_שרת"/>
-      <w:bookmarkEnd w:id="4"/>
-      <w:r>
-        <w:t>Inbox</w:t>
-      </w:r>
-      <w:r>
-        <w:rPr>
-          <w:rFonts w:hint="cs"/>
-          <w:rtl/>
-        </w:rPr>
-        <w:t>- צד שרת</w:t>
-      </w:r>
-    </w:p>
-    <w:p>
-      <w:pPr>
-        <w:bidi/>
-        <w:rPr>
-          <w:rFonts w:hint="cs"/>
-          <w:rtl/>
-        </w:rPr>
-      </w:pPr>
-      <w:r>
-        <w:rPr>
-          <w:rFonts w:hint="cs"/>
-          <w:rtl/>
-        </w:rPr>
-        <w:t>מחלקה המייצגת תיבת דואר של משתמש. מכילה רשי</w:t>
-      </w:r>
-      <w:r>
-        <w:rPr>
-          <w:rFonts w:hint="cs"/>
-          <w:rtl/>
-        </w:rPr>
-        <w:t>מת המיילים שנשלחו למשתמש מסויים, (רשימ</w:t>
-      </w:r>
-      <w:r>
-        <w:rPr>
-          <w:rFonts w:hint="cs"/>
-          <w:rtl/>
-        </w:rPr>
-        <w:t xml:space="preserve">ה של </w:t>
-      </w:r>
-      <w:hyperlink w:anchor="_MailObj_–_צד" w:history="1">
-        <w:r>
-          <w:rPr>
-            <w:rStyle w:val="Hyperlink"/>
-          </w:rPr>
-          <w:t>MailObj</w:t>
-        </w:r>
-      </w:hyperlink>
-      <w:r>
-        <w:rPr>
-          <w:rFonts w:hint="cs"/>
-          <w:rtl/>
-        </w:rPr>
-        <w:t xml:space="preserve">), ומידע אודות המשתמש </w:t>
-      </w:r>
-      <w:r>
-        <w:rPr>
-          <w:rFonts w:hint="cs"/>
-          <w:rtl/>
-        </w:rPr>
-        <w:t xml:space="preserve">המשוייך אליה (אובייקט </w:t>
-      </w:r>
-      <w:hyperlink w:anchor="_User_–_צד" w:history="1">
-        <w:r>
-          <w:rPr>
-            <w:rStyle w:val="Hyperlink"/>
-            <w:rFonts w:hint="cs"/>
-          </w:rPr>
-          <w:t>U</w:t>
-        </w:r>
-        <w:r>
-          <w:rPr>
-            <w:rStyle w:val="Hyperlink"/>
-          </w:rPr>
-          <w:t>ser</w:t>
-        </w:r>
-      </w:hyperlink>
-      <w:r>
-        <w:rPr>
-          <w:rFonts w:hint="cs"/>
-          <w:rtl/>
-        </w:rPr>
-        <w:t>).</w:t>
-      </w:r>
-    </w:p>
-    <w:p>
-      <w:pPr>
-        <w:pStyle w:val="Heading3"/>
-        <w:bidi/>
-        <w:rPr>
-          <w:rtl/>
-        </w:rPr>
-      </w:pPr>
-      <w:r>
-        <w:t>ServerSessionSocket</w:t>
-      </w:r>
-      <w:r>
-        <w:rPr>
-          <w:rFonts w:hint="cs"/>
-          <w:rtl/>
-        </w:rPr>
-        <w:t xml:space="preserve"> </w:t>
-      </w:r>
-      <w:r>
-        <w:rPr>
-          <w:rFonts w:cstheme="minorBidi"/>
-          <w:rtl/>
-        </w:rPr>
-        <w:t>–</w:t>
-      </w:r>
-      <w:r>
-        <w:rPr>
-          <w:rFonts w:hint="cs"/>
-          <w:rtl/>
-        </w:rPr>
-        <w:t xml:space="preserve"> צד שרת</w:t>
-      </w:r>
-    </w:p>
-    <w:p>
-      <w:pPr>
-        <w:bidi/>
-        <w:rPr>
-          <w:rFonts w:hint="cs"/>
           <w:rtl/>
         </w:rPr>
       </w:pPr>
@@ -3087,7 +3376,6 @@
       <w:pPr>
         <w:bidi/>
         <w:rPr>
-          <w:rFonts w:hint="cs"/>
           <w:rtl/>
         </w:rPr>
       </w:pPr>
@@ -3330,46 +3618,33 @@
         <w:pStyle w:val="Heading2"/>
         <w:bidi/>
         <w:rPr>
-          <w:rFonts w:hint="cs"/>
-          <w:rtl/>
-        </w:rPr>
-      </w:pPr>
-      <w:r>
-        <w:rPr>
-          <w:rFonts w:hint="cs"/>
-          <w:rtl/>
-        </w:rPr>
-        <w:t xml:space="preserve">צד </w:t>
-      </w:r>
-      <w:r>
-        <w:rPr>
-          <w:rFonts w:hint="cs"/>
-          <w:rtl/>
-        </w:rPr>
-        <w:t>שרת</w:t>
-      </w:r>
-    </w:p>
-    <w:p>
-      <w:pPr>
-        <w:bidi/>
-        <w:rPr>
-          <w:rtl/>
-        </w:rPr>
-      </w:pPr>
-      <w:bookmarkStart w:id="5" w:name="_GoBack"/>
-      <w:bookmarkEnd w:id="5"/>
-    </w:p>
-    <w:p>
-      <w:pPr>
-        <w:bidi/>
-      </w:pPr>
-    </w:p>
-    <w:p>
-      <w:pPr>
-        <w:bidi/>
-        <w:rPr>
-          <w:rFonts w:hint="cs"/>
-        </w:rPr>
+          <w:rtl/>
+        </w:rPr>
+      </w:pPr>
+      <w:r>
+        <w:rPr>
+          <w:rFonts w:hint="cs"/>
+          <w:rtl/>
+        </w:rPr>
+        <w:t>צד שרת</w:t>
+      </w:r>
+    </w:p>
+    <w:p>
+      <w:pPr>
+        <w:bidi/>
+        <w:rPr>
+          <w:rtl/>
+        </w:rPr>
+      </w:pPr>
+    </w:p>
+    <w:p>
+      <w:pPr>
+        <w:bidi/>
+      </w:pPr>
+    </w:p>
+    <w:p>
+      <w:pPr>
+        <w:bidi/>
       </w:pPr>
     </w:p>
     <w:p>
@@ -3391,9 +3666,6 @@
     <w:p>
       <w:pPr>
         <w:bidi/>
-        <w:rPr>
-          <w:rFonts w:hint="cs"/>
-        </w:rPr>
       </w:pPr>
     </w:p>
     <w:p>
@@ -3401,7 +3673,6 @@
         <w:pStyle w:val="Heading3"/>
         <w:bidi/>
         <w:rPr>
-          <w:rFonts w:hint="cs"/>
           <w:rtl/>
         </w:rPr>
       </w:pPr>
@@ -5662,7 +5933,7 @@
 </file>
 
 <file path=customXml/itemProps1.xml><?xml version="1.0" encoding="utf-8"?>
-<ds:datastoreItem xmlns:ds="http://schemas.openxmlformats.org/officeDocument/2006/customXml" ds:itemID="{FF1F53CA-FD97-43BA-8890-0F0C880074A9}">
+<ds:datastoreItem xmlns:ds="http://schemas.openxmlformats.org/officeDocument/2006/customXml" ds:itemID="{AADC46B2-2A4F-4291-B5C1-DFA27B01520B}">
   <ds:schemaRefs>
     <ds:schemaRef ds:uri="http://schemas.openxmlformats.org/officeDocument/2006/bibliography"/>
   </ds:schemaRefs>

</xml_diff>

<commit_message>
Added to protocol file. Fixed user file invalid format parser. Socket send/recv Message documentation.
</commit_message>
<xml_diff>
--- a/docs/readme.docx
+++ b/docs/readme.docx
@@ -1,6 +1,6 @@
 
 <file path=word/document.xml><?xml version="1.0" encoding="utf-8"?>
-<w:document xmlns:wpc="http://schemas.microsoft.com/office/word/2010/wordprocessingCanvas" xmlns:mc="http://schemas.openxmlformats.org/markup-compatibility/2006" xmlns:o="urn:schemas-microsoft-com:office:office" xmlns:r="http://schemas.openxmlformats.org/officeDocument/2006/relationships" xmlns:m="http://schemas.openxmlformats.org/officeDocument/2006/math" xmlns:v="urn:schemas-microsoft-com:vml" xmlns:wp14="http://schemas.microsoft.com/office/word/2010/wordprocessingDrawing" xmlns:wp="http://schemas.openxmlformats.org/drawingml/2006/wordprocessingDrawing" xmlns:w10="urn:schemas-microsoft-com:office:word" xmlns:w="http://schemas.openxmlformats.org/wordprocessingml/2006/main" xmlns:w14="http://schemas.microsoft.com/office/word/2010/wordml" xmlns:w15="http://schemas.microsoft.com/office/word/2012/wordml" xmlns:wpg="http://schemas.microsoft.com/office/word/2010/wordprocessingGroup" xmlns:wpi="http://schemas.microsoft.com/office/word/2010/wordprocessingInk" xmlns:wne="http://schemas.microsoft.com/office/word/2006/wordml" xmlns:wps="http://schemas.microsoft.com/office/word/2010/wordprocessingShape" mc:Ignorable="w14 w15 wp14">
+<w:document xmlns:wpc="http://schemas.microsoft.com/office/word/2010/wordprocessingCanvas" xmlns:cx="http://schemas.microsoft.com/office/drawing/2014/chartex" xmlns:cx1="http://schemas.microsoft.com/office/drawing/2015/9/8/chartex" xmlns:cx2="http://schemas.microsoft.com/office/drawing/2015/10/21/chartex" xmlns:cx3="http://schemas.microsoft.com/office/drawing/2016/5/9/chartex" xmlns:cx4="http://schemas.microsoft.com/office/drawing/2016/5/10/chartex" xmlns:cx5="http://schemas.microsoft.com/office/drawing/2016/5/11/chartex" xmlns:mc="http://schemas.openxmlformats.org/markup-compatibility/2006" xmlns:o="urn:schemas-microsoft-com:office:office" xmlns:r="http://schemas.openxmlformats.org/officeDocument/2006/relationships" xmlns:m="http://schemas.openxmlformats.org/officeDocument/2006/math" xmlns:v="urn:schemas-microsoft-com:vml" xmlns:wp14="http://schemas.microsoft.com/office/word/2010/wordprocessingDrawing" xmlns:wp="http://schemas.openxmlformats.org/drawingml/2006/wordprocessingDrawing" xmlns:w10="urn:schemas-microsoft-com:office:word" xmlns:w="http://schemas.openxmlformats.org/wordprocessingml/2006/main" xmlns:w14="http://schemas.microsoft.com/office/word/2010/wordml" xmlns:w15="http://schemas.microsoft.com/office/word/2012/wordml" xmlns:w16se="http://schemas.microsoft.com/office/word/2015/wordml/symex" xmlns:wpg="http://schemas.microsoft.com/office/word/2010/wordprocessingGroup" xmlns:wpi="http://schemas.microsoft.com/office/word/2010/wordprocessingInk" xmlns:wne="http://schemas.microsoft.com/office/word/2006/wordml" xmlns:wps="http://schemas.microsoft.com/office/word/2010/wordprocessingShape" mc:Ignorable="w14 w15 w16se wp14">
   <w:body>
     <w:p>
       <w:pPr>
@@ -38,6 +38,15 @@
         </w:rPr>
         <w:t>תיאור פרוטוקול התקשורות:</w:t>
       </w:r>
+    </w:p>
+    <w:p>
+      <w:pPr>
+        <w:pStyle w:val="Heading2"/>
+        <w:bidi/>
+        <w:rPr>
+          <w:rtl/>
+        </w:rPr>
+      </w:pPr>
     </w:p>
     <w:p>
       <w:pPr>
@@ -88,7 +97,24 @@
           <w:rFonts w:hint="cs"/>
           <w:rtl/>
         </w:rPr>
-        <w:t>: תמיד יהיה בן ארבעה בתים.</w:t>
+        <w:t>: תמיד יהיה בן ארבעה בתים</w:t>
+      </w:r>
+      <w:r>
+        <w:rPr>
+          <w:rFonts w:hint="cs"/>
+          <w:rtl/>
+        </w:rPr>
+        <w:t xml:space="preserve"> בצורה של </w:t>
+      </w:r>
+      <w:r>
+        <w:t>little-endian</w:t>
+      </w:r>
+      <w:r>
+        <w:rPr>
+          <w:rFonts w:hint="cs"/>
+          <w:rtl/>
+        </w:rPr>
+        <w:t>.</w:t>
       </w:r>
     </w:p>
     <w:p>
@@ -114,7 +140,75 @@
           <w:rFonts w:hint="cs"/>
           <w:rtl/>
         </w:rPr>
-        <w:t>: רצף של בתים (ללא תוספת של</w:t>
+        <w:t>: רצף של בתים (</w:t>
+      </w:r>
+      <w:r>
+        <w:rPr>
+          <w:rFonts w:hint="cs"/>
+          <w:rtl/>
+        </w:rPr>
+        <w:t>כולל</w:t>
+      </w:r>
+      <w:r>
+        <w:rPr>
+          <w:rFonts w:hint="cs"/>
+          <w:rtl/>
+        </w:rPr>
+        <w:t xml:space="preserve"> </w:t>
+      </w:r>
+      <w:r>
+        <w:t>n</w:t>
+      </w:r>
+      <w:r>
+        <w:t>ull</w:t>
+      </w:r>
+      <w:r>
+        <w:rPr>
+          <w:rFonts w:hint="cs"/>
+        </w:rPr>
+        <w:t xml:space="preserve"> </w:t>
+      </w:r>
+      <w:r>
+        <w:rPr>
+          <w:rFonts w:hint="cs"/>
+          <w:rtl/>
+        </w:rPr>
+        <w:t xml:space="preserve"> בסופם), שקודם לכן יופיע מספר המייצג את</w:t>
+      </w:r>
+      <w:r>
+        <w:rPr>
+          <w:rFonts w:hint="cs"/>
+          <w:rtl/>
+        </w:rPr>
+        <w:t xml:space="preserve"> </w:t>
+      </w:r>
+      <w:r>
+        <w:rPr>
+          <w:rFonts w:hint="cs"/>
+          <w:rtl/>
+        </w:rPr>
+        <w:t>אורך</w:t>
+      </w:r>
+      <w:r>
+        <w:rPr>
+          <w:rFonts w:hint="cs"/>
+          <w:rtl/>
+        </w:rPr>
+        <w:t xml:space="preserve"> המחרוזת</w:t>
+      </w:r>
+      <w:r>
+        <w:rPr>
+          <w:rFonts w:hint="cs"/>
+          <w:rtl/>
+        </w:rPr>
+        <w:t xml:space="preserve"> בבתים</w:t>
+      </w:r>
+      <w:r>
+        <w:rPr>
+          <w:rFonts w:hint="cs"/>
+          <w:rtl/>
+        </w:rPr>
+        <w:t xml:space="preserve"> (כולל </w:t>
       </w:r>
       <w:r>
         <w:t>null</w:t>
@@ -122,50 +216,9 @@
       <w:r>
         <w:rPr>
           <w:rFonts w:hint="cs"/>
-        </w:rPr>
-        <w:t xml:space="preserve"> </w:t>
-      </w:r>
-      <w:r>
-        <w:rPr>
-          <w:rFonts w:hint="cs"/>
-          <w:rtl/>
-        </w:rPr>
-        <w:t xml:space="preserve"> בסופם), שקודם לכן יופיע מספר המייצג את</w:t>
-      </w:r>
-      <w:r>
-        <w:rPr>
-          <w:rFonts w:hint="cs"/>
-          <w:rtl/>
-        </w:rPr>
-        <w:t xml:space="preserve"> </w:t>
-      </w:r>
-      <w:r>
-        <w:rPr>
-          <w:rFonts w:hint="cs"/>
-          <w:rtl/>
-        </w:rPr>
-        <w:t>אורך</w:t>
-      </w:r>
-      <w:r>
-        <w:rPr>
-          <w:rFonts w:hint="cs"/>
-          <w:rtl/>
-        </w:rPr>
-        <w:t xml:space="preserve"> המחרוזת</w:t>
-      </w:r>
-      <w:r>
-        <w:rPr>
-          <w:rFonts w:hint="cs"/>
-          <w:rtl/>
-        </w:rPr>
-        <w:t xml:space="preserve"> בבתים</w:t>
-      </w:r>
-      <w:r>
-        <w:rPr>
-          <w:rFonts w:hint="cs"/>
-          <w:rtl/>
-        </w:rPr>
-        <w:t>.</w:t>
+          <w:rtl/>
+        </w:rPr>
+        <w:t xml:space="preserve"> בסוף).</w:t>
       </w:r>
     </w:p>
     <w:p>
@@ -176,6 +229,15 @@
           <w:rtl/>
         </w:rPr>
       </w:pPr>
+    </w:p>
+    <w:p>
+      <w:pPr>
+        <w:pStyle w:val="Heading2"/>
+        <w:bidi/>
+        <w:rPr>
+          <w:rtl/>
+        </w:rPr>
+      </w:pPr>
       <w:r>
         <w:rPr>
           <w:rFonts w:hint="cs"/>
@@ -188,6 +250,7 @@
       <w:pPr>
         <w:bidi/>
         <w:rPr>
+          <w:rFonts w:hint="cs"/>
           <w:u w:val="single"/>
           <w:rtl/>
         </w:rPr>
@@ -229,9 +292,18 @@
       <w:r>
         <w:rPr>
           <w:rFonts w:hint="cs"/>
-          <w:rtl/>
-        </w:rPr>
-        <w:t>מספר המייצג</w:t>
+          <w:b/>
+          <w:bCs/>
+          <w:rtl/>
+        </w:rPr>
+        <w:t>מספר</w:t>
+      </w:r>
+      <w:r>
+        <w:rPr>
+          <w:rFonts w:hint="cs"/>
+          <w:rtl/>
+        </w:rPr>
+        <w:t xml:space="preserve"> המייצג</w:t>
       </w:r>
       <w:r>
         <w:rPr>
@@ -283,28 +355,368 @@
       <w:r>
         <w:rPr>
           <w:rFonts w:hint="cs"/>
-          <w:rtl/>
-        </w:rPr>
-        <w:t xml:space="preserve">מספר המייצג את </w:t>
-      </w:r>
-      <w:r>
-        <w:rPr>
-          <w:rFonts w:hint="cs"/>
           <w:b/>
           <w:bCs/>
           <w:rtl/>
         </w:rPr>
+        <w:t>מספר</w:t>
+      </w:r>
+      <w:r>
+        <w:rPr>
+          <w:rFonts w:hint="cs"/>
+          <w:rtl/>
+        </w:rPr>
+        <w:t xml:space="preserve"> המייצג את </w:t>
+      </w:r>
+      <w:r>
+        <w:rPr>
+          <w:rFonts w:hint="cs"/>
+          <w:b/>
+          <w:bCs/>
+          <w:rtl/>
+        </w:rPr>
         <w:t>סוג ההודעה.</w:t>
       </w:r>
     </w:p>
-    <w:p>
-      <w:pPr>
-        <w:bidi/>
-        <w:rPr>
-          <w:rtl/>
-        </w:rPr>
-      </w:pPr>
-    </w:p>
+    <w:tbl>
+      <w:tblPr>
+        <w:tblStyle w:val="GridTable4-Accent1"/>
+        <w:bidiVisual/>
+        <w:tblW w:w="0" w:type="auto"/>
+        <w:jc w:val="center"/>
+        <w:tblLook w:val="04A0" w:firstRow="1" w:lastRow="0" w:firstColumn="1" w:lastColumn="0" w:noHBand="0" w:noVBand="1"/>
+      </w:tblPr>
+      <w:tblGrid>
+        <w:gridCol w:w="861"/>
+        <w:gridCol w:w="828"/>
+        <w:gridCol w:w="33"/>
+        <w:gridCol w:w="861"/>
+        <w:gridCol w:w="861"/>
+        <w:gridCol w:w="862"/>
+        <w:gridCol w:w="844"/>
+        <w:gridCol w:w="17"/>
+        <w:gridCol w:w="861"/>
+        <w:gridCol w:w="861"/>
+        <w:gridCol w:w="861"/>
+        <w:gridCol w:w="862"/>
+        <w:gridCol w:w="738"/>
+      </w:tblGrid>
+      <w:tr>
+        <w:trPr>
+          <w:cnfStyle w:val="100000000000" w:firstRow="1" w:lastRow="0" w:firstColumn="0" w:lastColumn="0" w:oddVBand="0" w:evenVBand="0" w:oddHBand="0" w:evenHBand="0" w:firstRowFirstColumn="0" w:firstRowLastColumn="0" w:lastRowFirstColumn="0" w:lastRowLastColumn="0"/>
+          <w:jc w:val="center"/>
+        </w:trPr>
+        <w:tc>
+          <w:tcPr>
+            <w:cnfStyle w:val="001000000000" w:firstRow="0" w:lastRow="0" w:firstColumn="1" w:lastColumn="0" w:oddVBand="0" w:evenVBand="0" w:oddHBand="0" w:evenHBand="0" w:firstRowFirstColumn="0" w:firstRowLastColumn="0" w:lastRowFirstColumn="0" w:lastRowLastColumn="0"/>
+            <w:tcW w:w="861" w:type="dxa"/>
+          </w:tcPr>
+          <w:p>
+            <w:pPr>
+              <w:bidi/>
+              <w:jc w:val="center"/>
+            </w:pPr>
+            <w:r>
+              <w:t>…</w:t>
+            </w:r>
+          </w:p>
+        </w:tc>
+        <w:tc>
+          <w:tcPr>
+            <w:tcW w:w="861" w:type="dxa"/>
+            <w:gridSpan w:val="2"/>
+          </w:tcPr>
+          <w:p>
+            <w:pPr>
+              <w:bidi/>
+              <w:jc w:val="center"/>
+              <w:cnfStyle w:val="100000000000" w:firstRow="1" w:lastRow="0" w:firstColumn="0" w:lastColumn="0" w:oddVBand="0" w:evenVBand="0" w:oddHBand="0" w:evenHBand="0" w:firstRowFirstColumn="0" w:firstRowLastColumn="0" w:lastRowFirstColumn="0" w:lastRowLastColumn="0"/>
+            </w:pPr>
+            <w:r>
+              <w:t>8</w:t>
+            </w:r>
+          </w:p>
+        </w:tc>
+        <w:tc>
+          <w:tcPr>
+            <w:tcW w:w="861" w:type="dxa"/>
+          </w:tcPr>
+          <w:p>
+            <w:pPr>
+              <w:bidi/>
+              <w:jc w:val="center"/>
+              <w:cnfStyle w:val="100000000000" w:firstRow="1" w:lastRow="0" w:firstColumn="0" w:lastColumn="0" w:oddVBand="0" w:evenVBand="0" w:oddHBand="0" w:evenHBand="0" w:firstRowFirstColumn="0" w:firstRowLastColumn="0" w:lastRowFirstColumn="0" w:lastRowLastColumn="0"/>
+            </w:pPr>
+            <w:r>
+              <w:rPr>
+                <w:rFonts w:hint="cs"/>
+                <w:rtl/>
+              </w:rPr>
+              <w:t>7</w:t>
+            </w:r>
+          </w:p>
+        </w:tc>
+        <w:tc>
+          <w:tcPr>
+            <w:tcW w:w="861" w:type="dxa"/>
+          </w:tcPr>
+          <w:p>
+            <w:pPr>
+              <w:bidi/>
+              <w:jc w:val="center"/>
+              <w:cnfStyle w:val="100000000000" w:firstRow="1" w:lastRow="0" w:firstColumn="0" w:lastColumn="0" w:oddVBand="0" w:evenVBand="0" w:oddHBand="0" w:evenHBand="0" w:firstRowFirstColumn="0" w:firstRowLastColumn="0" w:lastRowFirstColumn="0" w:lastRowLastColumn="0"/>
+              <w:rPr>
+                <w:rFonts w:hint="cs"/>
+                <w:rtl/>
+              </w:rPr>
+            </w:pPr>
+            <w:r>
+              <w:rPr>
+                <w:rFonts w:hint="cs"/>
+                <w:rtl/>
+              </w:rPr>
+              <w:t>6</w:t>
+            </w:r>
+          </w:p>
+        </w:tc>
+        <w:tc>
+          <w:tcPr>
+            <w:tcW w:w="862" w:type="dxa"/>
+          </w:tcPr>
+          <w:p>
+            <w:pPr>
+              <w:bidi/>
+              <w:jc w:val="center"/>
+              <w:cnfStyle w:val="100000000000" w:firstRow="1" w:lastRow="0" w:firstColumn="0" w:lastColumn="0" w:oddVBand="0" w:evenVBand="0" w:oddHBand="0" w:evenHBand="0" w:firstRowFirstColumn="0" w:firstRowLastColumn="0" w:lastRowFirstColumn="0" w:lastRowLastColumn="0"/>
+              <w:rPr>
+                <w:rtl/>
+              </w:rPr>
+            </w:pPr>
+            <w:r>
+              <w:rPr>
+                <w:rFonts w:hint="cs"/>
+                <w:rtl/>
+              </w:rPr>
+              <w:t>5</w:t>
+            </w:r>
+          </w:p>
+        </w:tc>
+        <w:tc>
+          <w:tcPr>
+            <w:tcW w:w="861" w:type="dxa"/>
+            <w:gridSpan w:val="2"/>
+          </w:tcPr>
+          <w:p>
+            <w:pPr>
+              <w:bidi/>
+              <w:jc w:val="center"/>
+              <w:cnfStyle w:val="100000000000" w:firstRow="1" w:lastRow="0" w:firstColumn="0" w:lastColumn="0" w:oddVBand="0" w:evenVBand="0" w:oddHBand="0" w:evenHBand="0" w:firstRowFirstColumn="0" w:firstRowLastColumn="0" w:lastRowFirstColumn="0" w:lastRowLastColumn="0"/>
+              <w:rPr>
+                <w:rtl/>
+              </w:rPr>
+            </w:pPr>
+            <w:r>
+              <w:rPr>
+                <w:rFonts w:hint="cs"/>
+                <w:rtl/>
+              </w:rPr>
+              <w:t>4</w:t>
+            </w:r>
+          </w:p>
+        </w:tc>
+        <w:tc>
+          <w:tcPr>
+            <w:tcW w:w="861" w:type="dxa"/>
+          </w:tcPr>
+          <w:p>
+            <w:pPr>
+              <w:bidi/>
+              <w:jc w:val="center"/>
+              <w:cnfStyle w:val="100000000000" w:firstRow="1" w:lastRow="0" w:firstColumn="0" w:lastColumn="0" w:oddVBand="0" w:evenVBand="0" w:oddHBand="0" w:evenHBand="0" w:firstRowFirstColumn="0" w:firstRowLastColumn="0" w:lastRowFirstColumn="0" w:lastRowLastColumn="0"/>
+              <w:rPr>
+                <w:rtl/>
+              </w:rPr>
+            </w:pPr>
+            <w:r>
+              <w:rPr>
+                <w:rFonts w:hint="cs"/>
+                <w:rtl/>
+              </w:rPr>
+              <w:t>3</w:t>
+            </w:r>
+          </w:p>
+        </w:tc>
+        <w:tc>
+          <w:tcPr>
+            <w:tcW w:w="861" w:type="dxa"/>
+          </w:tcPr>
+          <w:p>
+            <w:pPr>
+              <w:bidi/>
+              <w:jc w:val="center"/>
+              <w:cnfStyle w:val="100000000000" w:firstRow="1" w:lastRow="0" w:firstColumn="0" w:lastColumn="0" w:oddVBand="0" w:evenVBand="0" w:oddHBand="0" w:evenHBand="0" w:firstRowFirstColumn="0" w:firstRowLastColumn="0" w:lastRowFirstColumn="0" w:lastRowLastColumn="0"/>
+              <w:rPr>
+                <w:rtl/>
+              </w:rPr>
+            </w:pPr>
+            <w:r>
+              <w:rPr>
+                <w:rFonts w:hint="cs"/>
+                <w:rtl/>
+              </w:rPr>
+              <w:t>2</w:t>
+            </w:r>
+          </w:p>
+        </w:tc>
+        <w:tc>
+          <w:tcPr>
+            <w:tcW w:w="861" w:type="dxa"/>
+          </w:tcPr>
+          <w:p>
+            <w:pPr>
+              <w:bidi/>
+              <w:jc w:val="center"/>
+              <w:cnfStyle w:val="100000000000" w:firstRow="1" w:lastRow="0" w:firstColumn="0" w:lastColumn="0" w:oddVBand="0" w:evenVBand="0" w:oddHBand="0" w:evenHBand="0" w:firstRowFirstColumn="0" w:firstRowLastColumn="0" w:lastRowFirstColumn="0" w:lastRowLastColumn="0"/>
+              <w:rPr>
+                <w:rtl/>
+              </w:rPr>
+            </w:pPr>
+            <w:r>
+              <w:rPr>
+                <w:rFonts w:hint="cs"/>
+                <w:rtl/>
+              </w:rPr>
+              <w:t>1</w:t>
+            </w:r>
+          </w:p>
+        </w:tc>
+        <w:tc>
+          <w:tcPr>
+            <w:tcW w:w="862" w:type="dxa"/>
+          </w:tcPr>
+          <w:p>
+            <w:pPr>
+              <w:bidi/>
+              <w:jc w:val="center"/>
+              <w:cnfStyle w:val="100000000000" w:firstRow="1" w:lastRow="0" w:firstColumn="0" w:lastColumn="0" w:oddVBand="0" w:evenVBand="0" w:oddHBand="0" w:evenHBand="0" w:firstRowFirstColumn="0" w:firstRowLastColumn="0" w:lastRowFirstColumn="0" w:lastRowLastColumn="0"/>
+              <w:rPr>
+                <w:rFonts w:hint="cs"/>
+                <w:rtl/>
+              </w:rPr>
+            </w:pPr>
+            <w:r>
+              <w:rPr>
+                <w:rFonts w:hint="cs"/>
+                <w:rtl/>
+              </w:rPr>
+              <w:t>0</w:t>
+            </w:r>
+          </w:p>
+        </w:tc>
+        <w:tc>
+          <w:tcPr>
+            <w:tcW w:w="738" w:type="dxa"/>
+          </w:tcPr>
+          <w:p>
+            <w:pPr>
+              <w:bidi/>
+              <w:jc w:val="center"/>
+              <w:cnfStyle w:val="100000000000" w:firstRow="1" w:lastRow="0" w:firstColumn="0" w:lastColumn="0" w:oddVBand="0" w:evenVBand="0" w:oddHBand="0" w:evenHBand="0" w:firstRowFirstColumn="0" w:firstRowLastColumn="0" w:lastRowFirstColumn="0" w:lastRowLastColumn="0"/>
+            </w:pPr>
+            <w:r>
+              <w:t>Byte:</w:t>
+            </w:r>
+          </w:p>
+        </w:tc>
+      </w:tr>
+      <w:tr>
+        <w:trPr>
+          <w:cnfStyle w:val="000000100000" w:firstRow="0" w:lastRow="0" w:firstColumn="0" w:lastColumn="0" w:oddVBand="0" w:evenVBand="0" w:oddHBand="1" w:evenHBand="0" w:firstRowFirstColumn="0" w:firstRowLastColumn="0" w:lastRowFirstColumn="0" w:lastRowLastColumn="0"/>
+          <w:jc w:val="center"/>
+        </w:trPr>
+        <w:tc>
+          <w:tcPr>
+            <w:cnfStyle w:val="001000000000" w:firstRow="0" w:lastRow="0" w:firstColumn="1" w:lastColumn="0" w:oddVBand="0" w:evenVBand="0" w:oddHBand="0" w:evenHBand="0" w:firstRowFirstColumn="0" w:firstRowLastColumn="0" w:lastRowFirstColumn="0" w:lastRowLastColumn="0"/>
+            <w:tcW w:w="1689" w:type="dxa"/>
+            <w:gridSpan w:val="2"/>
+            <w:shd w:val="clear" w:color="auto" w:fill="BDD6EE" w:themeFill="accent1" w:themeFillTint="66"/>
+          </w:tcPr>
+          <w:p>
+            <w:pPr>
+              <w:bidi/>
+              <w:jc w:val="center"/>
+              <w:rPr>
+                <w:b w:val="0"/>
+                <w:bCs w:val="0"/>
+              </w:rPr>
+            </w:pPr>
+            <w:r>
+              <w:rPr>
+                <w:b w:val="0"/>
+                <w:bCs w:val="0"/>
+              </w:rPr>
+              <w:t>Data</w:t>
+            </w:r>
+          </w:p>
+        </w:tc>
+        <w:tc>
+          <w:tcPr>
+            <w:tcW w:w="3461" w:type="dxa"/>
+            <w:gridSpan w:val="5"/>
+          </w:tcPr>
+          <w:p>
+            <w:pPr>
+              <w:bidi/>
+              <w:jc w:val="center"/>
+              <w:cnfStyle w:val="000000100000" w:firstRow="0" w:lastRow="0" w:firstColumn="0" w:lastColumn="0" w:oddVBand="0" w:evenVBand="0" w:oddHBand="1" w:evenHBand="0" w:firstRowFirstColumn="0" w:firstRowLastColumn="0" w:lastRowFirstColumn="0" w:lastRowLastColumn="0"/>
+            </w:pPr>
+            <w:r>
+              <w:t>Message Type</w:t>
+            </w:r>
+          </w:p>
+        </w:tc>
+        <w:tc>
+          <w:tcPr>
+            <w:tcW w:w="3462" w:type="dxa"/>
+            <w:gridSpan w:val="5"/>
+            <w:shd w:val="clear" w:color="auto" w:fill="BDD6EE" w:themeFill="accent1" w:themeFillTint="66"/>
+          </w:tcPr>
+          <w:p>
+            <w:pPr>
+              <w:bidi/>
+              <w:jc w:val="center"/>
+              <w:cnfStyle w:val="000000100000" w:firstRow="0" w:lastRow="0" w:firstColumn="0" w:lastColumn="0" w:oddVBand="0" w:evenVBand="0" w:oddHBand="1" w:evenHBand="0" w:firstRowFirstColumn="0" w:firstRowLastColumn="0" w:lastRowFirstColumn="0" w:lastRowLastColumn="0"/>
+            </w:pPr>
+            <w:r>
+              <w:t>Message size</w:t>
+            </w:r>
+          </w:p>
+        </w:tc>
+        <w:tc>
+          <w:tcPr>
+            <w:tcW w:w="738" w:type="dxa"/>
+          </w:tcPr>
+          <w:p>
+            <w:pPr>
+              <w:bidi/>
+              <w:jc w:val="center"/>
+              <w:cnfStyle w:val="000000100000" w:firstRow="0" w:lastRow="0" w:firstColumn="0" w:lastColumn="0" w:oddVBand="0" w:evenVBand="0" w:oddHBand="1" w:evenHBand="0" w:firstRowFirstColumn="0" w:firstRowLastColumn="0" w:lastRowFirstColumn="0" w:lastRowLastColumn="0"/>
+              <w:rPr>
+                <w:b/>
+                <w:bCs/>
+              </w:rPr>
+            </w:pPr>
+            <w:r>
+              <w:rPr>
+                <w:b/>
+                <w:bCs/>
+              </w:rPr>
+              <w:t>Value</w:t>
+            </w:r>
+          </w:p>
+        </w:tc>
+      </w:tr>
+    </w:tbl>
     <w:p>
       <w:pPr>
         <w:pStyle w:val="Heading2"/>
@@ -313,6 +725,15 @@
           <w:rtl/>
         </w:rPr>
       </w:pPr>
+    </w:p>
+    <w:p>
+      <w:pPr>
+        <w:pStyle w:val="Heading2"/>
+        <w:bidi/>
+        <w:rPr>
+          <w:rtl/>
+        </w:rPr>
+      </w:pPr>
       <w:r>
         <w:rPr>
           <w:rFonts w:hint="cs"/>
@@ -323,7 +744,19 @@
     </w:p>
     <w:p>
       <w:pPr>
+        <w:bidi/>
+        <w:rPr>
+          <w:rtl/>
+        </w:rPr>
+      </w:pPr>
+    </w:p>
+    <w:p>
+      <w:pPr>
         <w:pStyle w:val="Heading3"/>
+        <w:numPr>
+          <w:ilvl w:val="0"/>
+          <w:numId w:val="12"/>
+        </w:numPr>
         <w:bidi/>
         <w:rPr>
           <w:u w:val="single"/>
@@ -341,6 +774,39 @@
           <w:u w:val="single"/>
         </w:rPr>
         <w:t xml:space="preserve"> request</w:t>
+      </w:r>
+    </w:p>
+    <w:p>
+      <w:pPr>
+        <w:pStyle w:val="Heading3"/>
+        <w:bidi/>
+        <w:rPr>
+          <w:rtl/>
+        </w:rPr>
+      </w:pPr>
+      <w:r>
+        <w:rPr>
+          <w:rStyle w:val="Heading5Char"/>
+          <w:rFonts w:hint="cs"/>
+          <w:rtl/>
+        </w:rPr>
+        <w:t>תיאור:</w:t>
+      </w:r>
+    </w:p>
+    <w:p>
+      <w:pPr>
+        <w:bidi/>
+        <w:ind w:firstLine="720"/>
+        <w:rPr>
+          <w:u w:val="single"/>
+        </w:rPr>
+      </w:pPr>
+      <w:r>
+        <w:rPr>
+          <w:rFonts w:hint="cs"/>
+          <w:rtl/>
+        </w:rPr>
+        <w:t>מיד לאחר יצירת התקשרות עם השרת, הקליינט מבקש להתחבר עם שם משתמש וסיסמא.</w:t>
       </w:r>
     </w:p>
     <w:p>
@@ -385,9 +851,18 @@
       <w:r>
         <w:rPr>
           <w:rFonts w:hint="cs"/>
-          <w:rtl/>
-        </w:rPr>
-        <w:t xml:space="preserve">מספר ההודעה הינו </w:t>
+          <w:b/>
+          <w:bCs/>
+          <w:rtl/>
+        </w:rPr>
+        <w:t>מספר</w:t>
+      </w:r>
+      <w:r>
+        <w:rPr>
+          <w:rFonts w:hint="cs"/>
+          <w:rtl/>
+        </w:rPr>
+        <w:t xml:space="preserve"> ההודעה הינו </w:t>
       </w:r>
       <w:r>
         <w:t>1</w:t>
@@ -414,7 +889,23 @@
           <w:rFonts w:hint="cs"/>
           <w:rtl/>
         </w:rPr>
-        <w:t>מכיל 2 מחרוזות:</w:t>
+        <w:t xml:space="preserve">מכיל 2 </w:t>
+      </w:r>
+      <w:r>
+        <w:rPr>
+          <w:rFonts w:hint="cs"/>
+          <w:b/>
+          <w:bCs/>
+          <w:rtl/>
+        </w:rPr>
+        <w:t>מחרוזות</w:t>
+      </w:r>
+      <w:r>
+        <w:rPr>
+          <w:rFonts w:hint="cs"/>
+          <w:rtl/>
+        </w:rPr>
+        <w:t>:</w:t>
       </w:r>
     </w:p>
     <w:p>
@@ -431,7 +922,7 @@
           <w:rFonts w:hint="cs"/>
           <w:rtl/>
         </w:rPr>
-        <w:t xml:space="preserve">שם משתמש </w:t>
+        <w:t>שם משתמש</w:t>
       </w:r>
       <w:r>
         <w:rPr>
@@ -496,6 +987,9 @@
       <w:pPr>
         <w:bidi/>
         <w:ind w:firstLine="720"/>
+        <w:rPr>
+          <w:rtl/>
+        </w:rPr>
       </w:pPr>
       <w:r>
         <w:rPr>
@@ -524,10 +1018,21 @@
     </w:p>
     <w:p>
       <w:pPr>
+        <w:bidi/>
+        <w:ind w:firstLine="720"/>
+      </w:pPr>
+    </w:p>
+    <w:p>
+      <w:pPr>
         <w:pStyle w:val="Heading3"/>
+        <w:numPr>
+          <w:ilvl w:val="0"/>
+          <w:numId w:val="12"/>
+        </w:numPr>
         <w:bidi/>
         <w:rPr>
           <w:u w:val="single"/>
+          <w:rtl/>
         </w:rPr>
       </w:pPr>
       <w:r>
@@ -535,6 +1040,51 @@
           <w:u w:val="single"/>
         </w:rPr>
         <w:t xml:space="preserve">Show inbox </w:t>
+      </w:r>
+    </w:p>
+    <w:p>
+      <w:pPr>
+        <w:pStyle w:val="Heading3"/>
+        <w:bidi/>
+        <w:rPr>
+          <w:rtl/>
+        </w:rPr>
+      </w:pPr>
+      <w:r>
+        <w:rPr>
+          <w:rStyle w:val="Heading5Char"/>
+          <w:rFonts w:hint="cs"/>
+          <w:rtl/>
+        </w:rPr>
+        <w:t>תיאור:</w:t>
+      </w:r>
+    </w:p>
+    <w:p>
+      <w:pPr>
+        <w:bidi/>
+        <w:ind w:firstLine="720"/>
+        <w:rPr>
+          <w:rFonts w:hint="cs"/>
+          <w:u w:val="single"/>
+          <w:rtl/>
+        </w:rPr>
+      </w:pPr>
+      <w:r>
+        <w:rPr>
+          <w:rFonts w:hint="cs"/>
+          <w:rtl/>
+        </w:rPr>
+        <w:t>הקללינט מבקש מהשרת את רשימת ה-</w:t>
+      </w:r>
+      <w:r>
+        <w:t>email</w:t>
+      </w:r>
+      <w:r>
+        <w:rPr>
+          <w:rFonts w:hint="cs"/>
+          <w:rtl/>
+        </w:rPr>
+        <w:t>-ים של המשתמש המחובר שנמצאים בשרת.</w:t>
       </w:r>
     </w:p>
     <w:p>
@@ -565,90 +1115,62 @@
       <w:r>
         <w:rPr>
           <w:rFonts w:hint="cs"/>
-          <w:rtl/>
-        </w:rPr>
-        <w:t>מספר ההודעה הינו 2</w:t>
-      </w:r>
-      <w:r>
-        <w:rPr>
-          <w:rFonts w:hint="cs"/>
-          <w:rtl/>
-        </w:rPr>
-        <w:t>.</w:t>
-      </w:r>
-    </w:p>
-    <w:p>
-      <w:pPr>
-        <w:pStyle w:val="Heading5"/>
-        <w:bidi/>
-        <w:rPr>
-          <w:rtl/>
-        </w:rPr>
-      </w:pPr>
-      <w:r>
-        <w:rPr>
-          <w:rFonts w:hint="cs"/>
-          <w:rtl/>
-        </w:rPr>
-        <w:t xml:space="preserve">תשובה </w:t>
-      </w:r>
-      <w:r>
-        <w:rPr>
-          <w:rFonts w:hint="cs"/>
-          <w:rtl/>
-        </w:rPr>
-        <w:t>להודעה</w:t>
-      </w:r>
-      <w:r>
-        <w:rPr>
-          <w:rFonts w:hint="cs"/>
-          <w:rtl/>
-        </w:rPr>
-        <w:t>:</w:t>
-      </w:r>
-    </w:p>
-    <w:p>
-      <w:pPr>
-        <w:bidi/>
-      </w:pPr>
-      <w:r>
-        <w:rPr>
-          <w:rtl/>
-        </w:rPr>
-        <w:tab/>
-      </w:r>
-      <w:r>
-        <w:rPr>
-          <w:rFonts w:hint="cs"/>
           <w:b/>
           <w:bCs/>
           <w:rtl/>
         </w:rPr>
-        <w:t>בהצלחה</w:t>
-      </w:r>
-      <w:r>
-        <w:rPr>
-          <w:rFonts w:hint="cs"/>
-          <w:rtl/>
-        </w:rPr>
-        <w:t xml:space="preserve">: </w:t>
-      </w:r>
-      <w:r>
-        <w:rPr>
-          <w:rFonts w:hint="cs"/>
-          <w:rtl/>
-        </w:rPr>
-        <w:t xml:space="preserve">הודעת </w:t>
-      </w:r>
-      <w:r>
-        <w:t>Show inbox respond</w:t>
-      </w:r>
-      <w:r>
-        <w:rPr>
-          <w:rtl/>
-        </w:rPr>
-        <w:br/>
-      </w:r>
+        <w:t>מספר</w:t>
+      </w:r>
+      <w:r>
+        <w:rPr>
+          <w:rFonts w:hint="cs"/>
+          <w:rtl/>
+        </w:rPr>
+        <w:t xml:space="preserve"> ההודעה הינו 2</w:t>
+      </w:r>
+      <w:r>
+        <w:rPr>
+          <w:rFonts w:hint="cs"/>
+          <w:rtl/>
+        </w:rPr>
+        <w:t>.</w:t>
+      </w:r>
+    </w:p>
+    <w:p>
+      <w:pPr>
+        <w:pStyle w:val="Heading5"/>
+        <w:bidi/>
+        <w:rPr>
+          <w:rtl/>
+        </w:rPr>
+      </w:pPr>
+      <w:r>
+        <w:rPr>
+          <w:rFonts w:hint="cs"/>
+          <w:rtl/>
+        </w:rPr>
+        <w:lastRenderedPageBreak/>
+        <w:t xml:space="preserve">תשובה </w:t>
+      </w:r>
+      <w:r>
+        <w:rPr>
+          <w:rFonts w:hint="cs"/>
+          <w:rtl/>
+        </w:rPr>
+        <w:t>להודעה</w:t>
+      </w:r>
+      <w:r>
+        <w:rPr>
+          <w:rFonts w:hint="cs"/>
+          <w:rtl/>
+        </w:rPr>
+        <w:t>:</w:t>
+      </w:r>
+    </w:p>
+    <w:p>
+      <w:pPr>
+        <w:bidi/>
+      </w:pPr>
       <w:r>
         <w:rPr>
           <w:rtl/>
@@ -662,6 +1184,51 @@
           <w:bCs/>
           <w:rtl/>
         </w:rPr>
+        <w:t>בהצלחה</w:t>
+      </w:r>
+      <w:r>
+        <w:rPr>
+          <w:rFonts w:hint="cs"/>
+          <w:rtl/>
+        </w:rPr>
+        <w:t xml:space="preserve">: </w:t>
+      </w:r>
+      <w:r>
+        <w:rPr>
+          <w:rFonts w:hint="cs"/>
+          <w:rtl/>
+        </w:rPr>
+        <w:t xml:space="preserve">הודעת </w:t>
+      </w:r>
+      <w:r>
+        <w:t>Show inbox respond</w:t>
+      </w:r>
+      <w:r>
+        <w:rPr>
+          <w:rFonts w:hint="cs"/>
+          <w:rtl/>
+        </w:rPr>
+        <w:t>.</w:t>
+      </w:r>
+      <w:r>
+        <w:rPr>
+          <w:rtl/>
+        </w:rPr>
+        <w:br/>
+      </w:r>
+      <w:r>
+        <w:rPr>
+          <w:rtl/>
+        </w:rPr>
+        <w:tab/>
+      </w:r>
+      <w:r>
+        <w:rPr>
+          <w:rFonts w:hint="cs"/>
+          <w:b/>
+          <w:bCs/>
+          <w:rtl/>
+        </w:rPr>
         <w:t>בכשלון</w:t>
       </w:r>
       <w:r>
@@ -674,13 +1241,25 @@
       <w:r>
         <w:t>General Message</w:t>
       </w:r>
+      <w:r>
+        <w:rPr>
+          <w:rFonts w:hint="cs"/>
+          <w:rtl/>
+        </w:rPr>
+        <w:t xml:space="preserve"> מתאימה.</w:t>
+      </w:r>
     </w:p>
     <w:p>
       <w:pPr>
         <w:pStyle w:val="Heading3"/>
+        <w:numPr>
+          <w:ilvl w:val="0"/>
+          <w:numId w:val="12"/>
+        </w:numPr>
         <w:bidi/>
         <w:rPr>
           <w:u w:val="single"/>
+          <w:rtl/>
         </w:rPr>
       </w:pPr>
       <w:bookmarkStart w:id="1" w:name="_Show_inbox_respond"/>
@@ -690,6 +1269,51 @@
           <w:u w:val="single"/>
         </w:rPr>
         <w:t>Show inbox respond</w:t>
+      </w:r>
+    </w:p>
+    <w:p>
+      <w:pPr>
+        <w:pStyle w:val="Heading3"/>
+        <w:bidi/>
+        <w:rPr>
+          <w:rtl/>
+        </w:rPr>
+      </w:pPr>
+      <w:r>
+        <w:rPr>
+          <w:rStyle w:val="Heading5Char"/>
+          <w:rFonts w:hint="cs"/>
+          <w:rtl/>
+        </w:rPr>
+        <w:t>תיאור:</w:t>
+      </w:r>
+    </w:p>
+    <w:p>
+      <w:pPr>
+        <w:bidi/>
+        <w:ind w:firstLine="720"/>
+        <w:rPr>
+          <w:rFonts w:hint="cs"/>
+          <w:u w:val="single"/>
+          <w:rtl/>
+        </w:rPr>
+      </w:pPr>
+      <w:r>
+        <w:rPr>
+          <w:rFonts w:hint="cs"/>
+          <w:rtl/>
+        </w:rPr>
+        <w:t>תגובה מהשרת לקליינט המכילה את רשימת ה-</w:t>
+      </w:r>
+      <w:r>
+        <w:t>email</w:t>
+      </w:r>
+      <w:r>
+        <w:rPr>
+          <w:rFonts w:hint="cs"/>
+          <w:rtl/>
+        </w:rPr>
+        <w:t>-ים של המשתמש המחובר בשרת.</w:t>
       </w:r>
     </w:p>
     <w:p>
@@ -720,9 +1344,18 @@
       <w:r>
         <w:rPr>
           <w:rFonts w:hint="cs"/>
-          <w:rtl/>
-        </w:rPr>
-        <w:t>מספר ההודעה הינו 3</w:t>
+          <w:b/>
+          <w:bCs/>
+          <w:rtl/>
+        </w:rPr>
+        <w:t>מספר</w:t>
+      </w:r>
+      <w:r>
+        <w:rPr>
+          <w:rFonts w:hint="cs"/>
+          <w:rtl/>
+        </w:rPr>
+        <w:t xml:space="preserve"> ההודעה הינו 3</w:t>
       </w:r>
       <w:r>
         <w:rPr>
@@ -746,7 +1379,30 @@
           <w:rFonts w:hint="cs"/>
           <w:rtl/>
         </w:rPr>
-        <w:t>מכיל רשימה של מחרוזות באורך לא ידוע כך שכל מחרוזת מכילה את הפרמטרים הבאים מופרדים ברווחים:</w:t>
+        <w:t xml:space="preserve">מכיל </w:t>
+      </w:r>
+      <w:r>
+        <w:rPr>
+          <w:rFonts w:hint="cs"/>
+          <w:b/>
+          <w:bCs/>
+          <w:rtl/>
+        </w:rPr>
+        <w:t>מחרוזות</w:t>
+      </w:r>
+      <w:r>
+        <w:rPr>
+          <w:rFonts w:hint="cs"/>
+          <w:rtl/>
+        </w:rPr>
+        <w:t xml:space="preserve"> משורשרות (מספר המחרוזות לא ידוע) </w:t>
+      </w:r>
+      <w:r>
+        <w:rPr>
+          <w:rFonts w:hint="cs"/>
+          <w:rtl/>
+        </w:rPr>
+        <w:t>כך שכל מחרוזת מכילה את הפרמטרים הבאים מופרדים ברווחים:</w:t>
       </w:r>
     </w:p>
     <w:p>
@@ -850,13 +1506,15 @@
           <w:rFonts w:hint="cs"/>
           <w:rtl/>
         </w:rPr>
-        <w:lastRenderedPageBreak/>
         <w:t>תשובה להודעה:</w:t>
       </w:r>
     </w:p>
     <w:p>
       <w:pPr>
         <w:bidi/>
+        <w:rPr>
+          <w:rtl/>
+        </w:rPr>
       </w:pPr>
       <w:r>
         <w:rPr>
@@ -874,17 +1532,76 @@
     </w:p>
     <w:p>
       <w:pPr>
+        <w:bidi/>
+      </w:pPr>
+    </w:p>
+    <w:p>
+      <w:pPr>
         <w:pStyle w:val="Heading3"/>
+        <w:numPr>
+          <w:ilvl w:val="0"/>
+          <w:numId w:val="12"/>
+        </w:numPr>
         <w:bidi/>
         <w:rPr>
           <w:u w:val="single"/>
+          <w:rtl/>
         </w:rPr>
       </w:pPr>
       <w:r>
         <w:rPr>
           <w:u w:val="single"/>
         </w:rPr>
-        <w:t xml:space="preserve"> Get mail</w:t>
+        <w:t>Get mail</w:t>
+      </w:r>
+    </w:p>
+    <w:p>
+      <w:pPr>
+        <w:pStyle w:val="Heading3"/>
+        <w:bidi/>
+        <w:rPr>
+          <w:rtl/>
+        </w:rPr>
+      </w:pPr>
+      <w:r>
+        <w:rPr>
+          <w:rStyle w:val="Heading5Char"/>
+          <w:rFonts w:hint="cs"/>
+          <w:rtl/>
+        </w:rPr>
+        <w:t>תיאור:</w:t>
+      </w:r>
+    </w:p>
+    <w:p>
+      <w:pPr>
+        <w:bidi/>
+        <w:ind w:firstLine="720"/>
+        <w:rPr>
+          <w:rFonts w:hint="cs"/>
+          <w:u w:val="single"/>
+          <w:rtl/>
+        </w:rPr>
+      </w:pPr>
+      <w:r>
+        <w:rPr>
+          <w:rFonts w:hint="cs"/>
+          <w:rtl/>
+        </w:rPr>
+        <w:t xml:space="preserve">הקללינט מבקש מהשרת את </w:t>
+      </w:r>
+      <w:r>
+        <w:rPr>
+          <w:rFonts w:hint="cs"/>
+          <w:rtl/>
+        </w:rPr>
+        <w:t>תוכן של הודעה ספציפית</w:t>
+      </w:r>
+      <w:r>
+        <w:rPr>
+          <w:rFonts w:hint="cs"/>
+          <w:rtl/>
+        </w:rPr>
+        <w:t xml:space="preserve"> של המשתמש המחובר.</w:t>
       </w:r>
     </w:p>
     <w:p>
@@ -915,9 +1632,18 @@
       <w:r>
         <w:rPr>
           <w:rFonts w:hint="cs"/>
-          <w:rtl/>
-        </w:rPr>
-        <w:t>מספר ההודעה הינו 4</w:t>
+          <w:b/>
+          <w:bCs/>
+          <w:rtl/>
+        </w:rPr>
+        <w:t>מספר</w:t>
+      </w:r>
+      <w:r>
+        <w:rPr>
+          <w:rFonts w:hint="cs"/>
+          <w:rtl/>
+        </w:rPr>
+        <w:t xml:space="preserve"> ההודעה הינו 4</w:t>
       </w:r>
       <w:r>
         <w:rPr>
@@ -944,62 +1670,7 @@
           <w:rFonts w:hint="cs"/>
           <w:rtl/>
         </w:rPr>
-        <w:t xml:space="preserve">מכיל מספר המייצג את </w:t>
-      </w:r>
-      <w:r>
-        <w:rPr>
-          <w:rFonts w:hint="cs"/>
-          <w:color w:val="FF0000"/>
-          <w:rtl/>
-        </w:rPr>
-        <w:t xml:space="preserve">מספר המייל בצד השרת </w:t>
-      </w:r>
-      <w:r>
-        <w:rPr>
-          <w:rFonts w:hint="cs"/>
-          <w:rtl/>
-        </w:rPr>
-        <w:t xml:space="preserve">(ראה </w:t>
-      </w:r>
-      <w:r>
-        <w:t>Show inbox respond</w:t>
-      </w:r>
-      <w:r>
-        <w:rPr>
-          <w:rFonts w:hint="cs"/>
-          <w:rtl/>
-        </w:rPr>
-        <w:t>)</w:t>
-      </w:r>
-    </w:p>
-    <w:p>
-      <w:pPr>
-        <w:pStyle w:val="Heading5"/>
-        <w:bidi/>
-        <w:rPr>
-          <w:rtl/>
-        </w:rPr>
-      </w:pPr>
-      <w:r>
-        <w:rPr>
-          <w:rFonts w:hint="cs"/>
-          <w:rtl/>
-        </w:rPr>
-        <w:t>תשובה להודעה:</w:t>
-      </w:r>
-    </w:p>
-    <w:p>
-      <w:pPr>
-        <w:bidi/>
-        <w:rPr>
-          <w:rtl/>
-        </w:rPr>
-      </w:pPr>
-      <w:r>
-        <w:rPr>
-          <w:rtl/>
-        </w:rPr>
-        <w:tab/>
+        <w:t xml:space="preserve">מכיל </w:t>
       </w:r>
       <w:r>
         <w:rPr>
@@ -1008,27 +1679,66 @@
           <w:bCs/>
           <w:rtl/>
         </w:rPr>
-        <w:t>בהצלחה</w:t>
-      </w:r>
-      <w:r>
-        <w:rPr>
-          <w:rFonts w:hint="cs"/>
-          <w:rtl/>
-        </w:rPr>
-        <w:t xml:space="preserve">: הודעת </w:t>
-      </w:r>
-      <w:r>
-        <w:t>Get mail respond</w:t>
-      </w:r>
-      <w:r>
-        <w:rPr>
-          <w:rtl/>
-        </w:rPr>
-        <w:br/>
-      </w:r>
-      <w:r>
-        <w:rPr>
-          <w:rFonts w:hint="cs"/>
+        <w:t>מספר</w:t>
+      </w:r>
+      <w:r>
+        <w:rPr>
+          <w:rFonts w:hint="cs"/>
+          <w:rtl/>
+        </w:rPr>
+        <w:t xml:space="preserve"> המייצג את </w:t>
+      </w:r>
+      <w:r>
+        <w:rPr>
+          <w:rFonts w:hint="cs"/>
+          <w:color w:val="FF0000"/>
+          <w:rtl/>
+        </w:rPr>
+        <w:t xml:space="preserve">מספר המייל בצד השרת </w:t>
+      </w:r>
+      <w:r>
+        <w:rPr>
+          <w:rFonts w:hint="cs"/>
+          <w:rtl/>
+        </w:rPr>
+        <w:t xml:space="preserve">(ראה </w:t>
+      </w:r>
+      <w:r>
+        <w:t>Show inbox respond</w:t>
+      </w:r>
+      <w:r>
+        <w:rPr>
+          <w:rFonts w:hint="cs"/>
+          <w:rtl/>
+        </w:rPr>
+        <w:t>)</w:t>
+      </w:r>
+    </w:p>
+    <w:p>
+      <w:pPr>
+        <w:pStyle w:val="Heading5"/>
+        <w:bidi/>
+        <w:rPr>
+          <w:rtl/>
+        </w:rPr>
+      </w:pPr>
+      <w:r>
+        <w:rPr>
+          <w:rFonts w:hint="cs"/>
+          <w:rtl/>
+        </w:rPr>
+        <w:t>תשובה להודעה:</w:t>
+      </w:r>
+    </w:p>
+    <w:p>
+      <w:pPr>
+        <w:bidi/>
+        <w:rPr>
+          <w:rtl/>
+        </w:rPr>
+      </w:pPr>
+      <w:r>
+        <w:rPr>
           <w:rtl/>
         </w:rPr>
         <w:tab/>
@@ -1040,6 +1750,45 @@
           <w:bCs/>
           <w:rtl/>
         </w:rPr>
+        <w:t>בהצלחה</w:t>
+      </w:r>
+      <w:r>
+        <w:rPr>
+          <w:rFonts w:hint="cs"/>
+          <w:rtl/>
+        </w:rPr>
+        <w:t xml:space="preserve">: הודעת </w:t>
+      </w:r>
+      <w:r>
+        <w:t>Get mail respond</w:t>
+      </w:r>
+      <w:r>
+        <w:rPr>
+          <w:rFonts w:hint="cs"/>
+          <w:rtl/>
+        </w:rPr>
+        <w:t>.</w:t>
+      </w:r>
+      <w:r>
+        <w:rPr>
+          <w:rtl/>
+        </w:rPr>
+        <w:br/>
+      </w:r>
+      <w:r>
+        <w:rPr>
+          <w:rFonts w:hint="cs"/>
+          <w:rtl/>
+        </w:rPr>
+        <w:tab/>
+      </w:r>
+      <w:r>
+        <w:rPr>
+          <w:rFonts w:hint="cs"/>
+          <w:b/>
+          <w:bCs/>
+          <w:rtl/>
+        </w:rPr>
         <w:t>בכשלון</w:t>
       </w:r>
       <w:r>
@@ -1051,6 +1800,13 @@
       </w:r>
       <w:r>
         <w:t>General Message</w:t>
+      </w:r>
+      <w:r>
+        <w:rPr>
+          <w:rFonts w:hint="cs"/>
+          <w:rtl/>
+        </w:rPr>
+        <w:t xml:space="preserve"> מתאימה.</w:t>
       </w:r>
     </w:p>
     <w:p>
@@ -1068,6 +1824,10 @@
     <w:p>
       <w:pPr>
         <w:pStyle w:val="Heading3"/>
+        <w:numPr>
+          <w:ilvl w:val="0"/>
+          <w:numId w:val="12"/>
+        </w:numPr>
         <w:bidi/>
         <w:rPr>
           <w:u w:val="single"/>
@@ -1078,7 +1838,42 @@
         <w:rPr>
           <w:u w:val="single"/>
         </w:rPr>
-        <w:t xml:space="preserve"> Get mail respond</w:t>
+        <w:t>Get mail respond</w:t>
+      </w:r>
+    </w:p>
+    <w:p>
+      <w:pPr>
+        <w:pStyle w:val="Heading3"/>
+        <w:bidi/>
+        <w:rPr>
+          <w:rtl/>
+        </w:rPr>
+      </w:pPr>
+      <w:r>
+        <w:rPr>
+          <w:rStyle w:val="Heading5Char"/>
+          <w:rFonts w:hint="cs"/>
+          <w:rtl/>
+        </w:rPr>
+        <w:t>תיאור:</w:t>
+      </w:r>
+    </w:p>
+    <w:p>
+      <w:pPr>
+        <w:bidi/>
+        <w:ind w:firstLine="720"/>
+        <w:rPr>
+          <w:rFonts w:hint="cs"/>
+          <w:u w:val="single"/>
+          <w:rtl/>
+        </w:rPr>
+      </w:pPr>
+      <w:r>
+        <w:rPr>
+          <w:rFonts w:hint="cs"/>
+          <w:rtl/>
+        </w:rPr>
+        <w:t>השרת מחזיר לקליינט תוכן של ההודעה הספציפית שהוא ביקש.</w:t>
       </w:r>
     </w:p>
     <w:p>
@@ -1086,6 +1881,7 @@
         <w:pStyle w:val="Heading5"/>
         <w:bidi/>
         <w:rPr>
+          <w:rFonts w:hint="cs"/>
           <w:rtl/>
         </w:rPr>
       </w:pPr>
@@ -1109,9 +1905,18 @@
       <w:r>
         <w:rPr>
           <w:rFonts w:hint="cs"/>
-          <w:rtl/>
-        </w:rPr>
-        <w:t>מספר ההודעה הינו 5</w:t>
+          <w:b/>
+          <w:bCs/>
+          <w:rtl/>
+        </w:rPr>
+        <w:t>מספר</w:t>
+      </w:r>
+      <w:r>
+        <w:rPr>
+          <w:rFonts w:hint="cs"/>
+          <w:rtl/>
+        </w:rPr>
+        <w:t xml:space="preserve"> ההודעה הינו 5</w:t>
       </w:r>
       <w:r>
         <w:rPr>
@@ -1135,7 +1940,23 @@
           <w:rFonts w:hint="cs"/>
           <w:rtl/>
         </w:rPr>
-        <w:t>מכיל 4 מחרוזות:</w:t>
+        <w:t xml:space="preserve">מכיל 4 </w:t>
+      </w:r>
+      <w:r>
+        <w:rPr>
+          <w:rFonts w:hint="cs"/>
+          <w:b/>
+          <w:bCs/>
+          <w:rtl/>
+        </w:rPr>
+        <w:t>מחרוזות</w:t>
+      </w:r>
+      <w:r>
+        <w:rPr>
+          <w:rFonts w:hint="cs"/>
+          <w:rtl/>
+        </w:rPr>
+        <w:t>:</w:t>
       </w:r>
     </w:p>
     <w:p>
@@ -1258,9 +2079,14 @@
     <w:p>
       <w:pPr>
         <w:pStyle w:val="Heading3"/>
+        <w:numPr>
+          <w:ilvl w:val="0"/>
+          <w:numId w:val="12"/>
+        </w:numPr>
         <w:bidi/>
         <w:rPr>
           <w:u w:val="single"/>
+          <w:rtl/>
         </w:rPr>
       </w:pPr>
       <w:r>
@@ -1268,6 +2094,48 @@
           <w:u w:val="single"/>
         </w:rPr>
         <w:t>Delete mail</w:t>
+      </w:r>
+    </w:p>
+    <w:p>
+      <w:pPr>
+        <w:pStyle w:val="Heading3"/>
+        <w:bidi/>
+        <w:rPr>
+          <w:rtl/>
+        </w:rPr>
+      </w:pPr>
+      <w:r>
+        <w:rPr>
+          <w:rStyle w:val="Heading5Char"/>
+          <w:rFonts w:hint="cs"/>
+          <w:rtl/>
+        </w:rPr>
+        <w:t>תיאור:</w:t>
+      </w:r>
+    </w:p>
+    <w:p>
+      <w:pPr>
+        <w:bidi/>
+        <w:ind w:firstLine="720"/>
+        <w:rPr>
+          <w:rFonts w:hint="cs"/>
+          <w:u w:val="single"/>
+          <w:rtl/>
+        </w:rPr>
+      </w:pPr>
+      <w:r>
+        <w:rPr>
+          <w:rFonts w:hint="cs"/>
+          <w:rtl/>
+        </w:rPr>
+        <w:t>הקליינט מ</w:t>
+      </w:r>
+      <w:r>
+        <w:rPr>
+          <w:rFonts w:hint="cs"/>
+          <w:rtl/>
+        </w:rPr>
+        <w:t>בקש מהשרת למחוק הודעה ספציפית מתיבת ההודעות של המשתמש המחובר בשרת.</w:t>
       </w:r>
     </w:p>
     <w:p>
@@ -1298,9 +2166,18 @@
       <w:r>
         <w:rPr>
           <w:rFonts w:hint="cs"/>
-          <w:rtl/>
-        </w:rPr>
-        <w:t>מספר ההודעה הינו 6.</w:t>
+          <w:b/>
+          <w:bCs/>
+          <w:rtl/>
+        </w:rPr>
+        <w:t>מספר</w:t>
+      </w:r>
+      <w:r>
+        <w:rPr>
+          <w:rFonts w:hint="cs"/>
+          <w:rtl/>
+        </w:rPr>
+        <w:t xml:space="preserve"> ההודעה הינו 6.</w:t>
       </w:r>
     </w:p>
     <w:p>
@@ -1320,7 +2197,23 @@
           <w:rFonts w:hint="cs"/>
           <w:rtl/>
         </w:rPr>
-        <w:t xml:space="preserve">מכיל מספר המייצג את </w:t>
+        <w:t xml:space="preserve">מכיל </w:t>
+      </w:r>
+      <w:r>
+        <w:rPr>
+          <w:rFonts w:hint="cs"/>
+          <w:b/>
+          <w:bCs/>
+          <w:rtl/>
+        </w:rPr>
+        <w:t>מספר</w:t>
+      </w:r>
+      <w:r>
+        <w:rPr>
+          <w:rFonts w:hint="cs"/>
+          <w:rtl/>
+        </w:rPr>
+        <w:t xml:space="preserve"> המייצג את </w:t>
       </w:r>
       <w:r>
         <w:rPr>
@@ -1345,8 +2238,6 @@
           <w:t>Show inbox respond</w:t>
         </w:r>
       </w:hyperlink>
-      <w:bookmarkStart w:id="2" w:name="_GoBack"/>
-      <w:bookmarkEnd w:id="2"/>
       <w:r>
         <w:rPr>
           <w:rFonts w:hint="cs"/>
@@ -1374,6 +2265,9 @@
     <w:p>
       <w:pPr>
         <w:bidi/>
+        <w:rPr>
+          <w:rtl/>
+        </w:rPr>
       </w:pPr>
       <w:r>
         <w:rPr>
@@ -1396,15 +2290,25 @@
           <w:rFonts w:hint="cs"/>
           <w:rtl/>
         </w:rPr>
-        <w:t>.</w:t>
-      </w:r>
+        <w:t xml:space="preserve"> מתאימה.</w:t>
+      </w:r>
+    </w:p>
+    <w:p>
+      <w:pPr>
+        <w:bidi/>
+      </w:pPr>
     </w:p>
     <w:p>
       <w:pPr>
         <w:pStyle w:val="Heading3"/>
+        <w:numPr>
+          <w:ilvl w:val="0"/>
+          <w:numId w:val="12"/>
+        </w:numPr>
         <w:bidi/>
         <w:rPr>
           <w:u w:val="single"/>
+          <w:rtl/>
         </w:rPr>
       </w:pPr>
       <w:r>
@@ -1412,6 +2316,97 @@
           <w:u w:val="single"/>
         </w:rPr>
         <w:t>Compose mail</w:t>
+      </w:r>
+    </w:p>
+    <w:p>
+      <w:pPr>
+        <w:pStyle w:val="Heading3"/>
+        <w:bidi/>
+        <w:rPr>
+          <w:rtl/>
+        </w:rPr>
+      </w:pPr>
+      <w:r>
+        <w:rPr>
+          <w:rStyle w:val="Heading5Char"/>
+          <w:rFonts w:hint="cs"/>
+          <w:rtl/>
+        </w:rPr>
+        <w:t>תיאור:</w:t>
+      </w:r>
+    </w:p>
+    <w:p>
+      <w:pPr>
+        <w:bidi/>
+        <w:ind w:left="713" w:firstLine="7"/>
+        <w:rPr>
+          <w:rFonts w:hint="cs"/>
+          <w:u w:val="single"/>
+          <w:rtl/>
+        </w:rPr>
+      </w:pPr>
+      <w:r>
+        <w:rPr>
+          <w:rFonts w:hint="cs"/>
+          <w:rtl/>
+        </w:rPr>
+        <w:t xml:space="preserve">הקליינט </w:t>
+      </w:r>
+      <w:r>
+        <w:rPr>
+          <w:rFonts w:hint="cs"/>
+          <w:rtl/>
+        </w:rPr>
+        <w:t>מבקש</w:t>
+      </w:r>
+      <w:r>
+        <w:rPr>
+          <w:rFonts w:hint="cs"/>
+          <w:rtl/>
+        </w:rPr>
+        <w:t xml:space="preserve"> מהשרת ל</w:t>
+      </w:r>
+      <w:r>
+        <w:rPr>
+          <w:rFonts w:hint="cs"/>
+          <w:rtl/>
+        </w:rPr>
+        <w:t>הוסיף</w:t>
+      </w:r>
+      <w:r>
+        <w:rPr>
+          <w:rFonts w:hint="cs"/>
+          <w:rtl/>
+        </w:rPr>
+        <w:t xml:space="preserve"> הודעה </w:t>
+      </w:r>
+      <w:r>
+        <w:rPr>
+          <w:rFonts w:hint="cs"/>
+          <w:rtl/>
+        </w:rPr>
+        <w:t>לכל התיבות האישיות של הנמענים</w:t>
+      </w:r>
+      <w:r>
+        <w:rPr>
+          <w:rFonts w:hint="cs"/>
+          <w:rtl/>
+        </w:rPr>
+        <w:t xml:space="preserve"> </w:t>
+      </w:r>
+      <w:r>
+        <w:rPr>
+          <w:rFonts w:hint="cs"/>
+          <w:rtl/>
+        </w:rPr>
+        <w:t>בשם</w:t>
+      </w:r>
+      <w:r>
+        <w:rPr>
+          <w:rFonts w:hint="cs"/>
+          <w:rtl/>
+        </w:rPr>
+        <w:t xml:space="preserve"> המשתמש המחובר בשרת.</w:t>
       </w:r>
     </w:p>
     <w:p>
@@ -1442,9 +2437,18 @@
       <w:r>
         <w:rPr>
           <w:rFonts w:hint="cs"/>
-          <w:rtl/>
-        </w:rPr>
-        <w:t xml:space="preserve">מספר ההודעה הינו </w:t>
+          <w:b/>
+          <w:bCs/>
+          <w:rtl/>
+        </w:rPr>
+        <w:t>מספר</w:t>
+      </w:r>
+      <w:r>
+        <w:rPr>
+          <w:rFonts w:hint="cs"/>
+          <w:rtl/>
+        </w:rPr>
+        <w:t xml:space="preserve"> ההודעה הינו </w:t>
       </w:r>
       <w:r>
         <w:t>7</w:t>
@@ -1471,7 +2475,23 @@
           <w:rFonts w:hint="cs"/>
           <w:rtl/>
         </w:rPr>
-        <w:t>מכיל 3 מחרוזות:</w:t>
+        <w:t xml:space="preserve">מכיל 3 </w:t>
+      </w:r>
+      <w:r>
+        <w:rPr>
+          <w:rFonts w:hint="cs"/>
+          <w:b/>
+          <w:bCs/>
+          <w:rtl/>
+        </w:rPr>
+        <w:t>מחרוזות</w:t>
+      </w:r>
+      <w:r>
+        <w:rPr>
+          <w:rFonts w:hint="cs"/>
+          <w:rtl/>
+        </w:rPr>
+        <w:t>:</w:t>
       </w:r>
     </w:p>
     <w:p>
@@ -1573,27 +2593,67 @@
       </w:r>
     </w:p>
     <w:p>
-      <w:r>
-        <w:rPr>
-          <w:rtl/>
-        </w:rPr>
-        <w:br w:type="page"/>
-      </w:r>
+      <w:pPr>
+        <w:bidi/>
+        <w:rPr>
+          <w:rFonts w:hint="cs"/>
+          <w:rtl/>
+        </w:rPr>
+      </w:pPr>
     </w:p>
     <w:p>
       <w:pPr>
         <w:pStyle w:val="Heading3"/>
+        <w:numPr>
+          <w:ilvl w:val="0"/>
+          <w:numId w:val="12"/>
+        </w:numPr>
         <w:bidi/>
         <w:rPr>
           <w:u w:val="single"/>
+          <w:rtl/>
         </w:rPr>
       </w:pPr>
       <w:r>
         <w:rPr>
           <w:u w:val="single"/>
         </w:rPr>
-        <w:lastRenderedPageBreak/>
         <w:t>General message</w:t>
+      </w:r>
+    </w:p>
+    <w:p>
+      <w:pPr>
+        <w:pStyle w:val="Heading3"/>
+        <w:bidi/>
+        <w:rPr>
+          <w:rtl/>
+        </w:rPr>
+      </w:pPr>
+      <w:r>
+        <w:rPr>
+          <w:rStyle w:val="Heading5Char"/>
+          <w:rFonts w:hint="cs"/>
+          <w:rtl/>
+        </w:rPr>
+        <w:t>תיאור:</w:t>
+      </w:r>
+    </w:p>
+    <w:p>
+      <w:pPr>
+        <w:bidi/>
+        <w:ind w:left="713" w:firstLine="7"/>
+        <w:rPr>
+          <w:rFonts w:hint="cs"/>
+          <w:u w:val="single"/>
+          <w:rtl/>
+        </w:rPr>
+      </w:pPr>
+      <w:r>
+        <w:rPr>
+          <w:rFonts w:hint="cs"/>
+          <w:rtl/>
+        </w:rPr>
+        <w:t>הודעה שהשרת יכול להחזיר לקליינט בכל שלב בזמן החיבור, כתגובה לבקשה של הקליינט.</w:t>
       </w:r>
     </w:p>
     <w:p>
@@ -1624,9 +2684,18 @@
       <w:r>
         <w:rPr>
           <w:rFonts w:hint="cs"/>
-          <w:rtl/>
-        </w:rPr>
-        <w:t>מספר ההודעה הינו 8.</w:t>
+          <w:b/>
+          <w:bCs/>
+          <w:rtl/>
+        </w:rPr>
+        <w:t>מספר</w:t>
+      </w:r>
+      <w:r>
+        <w:rPr>
+          <w:rFonts w:hint="cs"/>
+          <w:rtl/>
+        </w:rPr>
+        <w:t xml:space="preserve"> ההודעה הינו 8.</w:t>
       </w:r>
     </w:p>
     <w:p>
@@ -1643,7 +2712,23 @@
           <w:rFonts w:hint="cs"/>
           <w:rtl/>
         </w:rPr>
-        <w:t>מכיל מספר המייצג את סטטוס הפעולה האחרונה שהשרת ביצע:</w:t>
+        <w:t xml:space="preserve">מכיל </w:t>
+      </w:r>
+      <w:r>
+        <w:rPr>
+          <w:rFonts w:hint="cs"/>
+          <w:b/>
+          <w:bCs/>
+          <w:rtl/>
+        </w:rPr>
+        <w:t>מספר</w:t>
+      </w:r>
+      <w:r>
+        <w:rPr>
+          <w:rFonts w:hint="cs"/>
+          <w:rtl/>
+        </w:rPr>
+        <w:t xml:space="preserve"> המייצג את סטטוס הפעולה האחרונה שהשרת ביצע:</w:t>
       </w:r>
     </w:p>
     <w:p>
@@ -1734,6 +2819,13 @@
         </w:rPr>
         <w:t>: הסיסמא לא נכונה.</w:t>
       </w:r>
+      <w:r>
+        <w:rPr>
+          <w:rFonts w:hint="cs"/>
+          <w:rtl/>
+        </w:rPr>
+        <w:t xml:space="preserve"> (התבטל עקב תיקון אבטחה)</w:t>
+      </w:r>
     </w:p>
     <w:p>
       <w:pPr>
@@ -1949,12 +3041,16 @@
           <w:rFonts w:hint="cs"/>
           <w:rtl/>
         </w:rPr>
+        <w:lastRenderedPageBreak/>
         <w:t>תשובה להודעה:</w:t>
       </w:r>
     </w:p>
     <w:p>
       <w:pPr>
         <w:bidi/>
+        <w:rPr>
+          <w:rtl/>
+        </w:rPr>
       </w:pPr>
       <w:r>
         <w:rPr>
@@ -1972,7 +3068,16 @@
     </w:p>
     <w:p>
       <w:pPr>
+        <w:bidi/>
+      </w:pPr>
+    </w:p>
+    <w:p>
+      <w:pPr>
         <w:pStyle w:val="Heading3"/>
+        <w:numPr>
+          <w:ilvl w:val="0"/>
+          <w:numId w:val="12"/>
+        </w:numPr>
         <w:bidi/>
         <w:rPr>
           <w:u w:val="single"/>
@@ -1984,20 +3089,32 @@
         </w:rPr>
         <w:t>Welcome</w:t>
       </w:r>
-      <w:r>
-        <w:rPr>
-          <w:rFonts w:hint="cs"/>
-          <w:rtl/>
-        </w:rPr>
-        <w:t xml:space="preserve"> </w:t>
-      </w:r>
-      <w:r>
-        <w:rPr>
-          <w:rFonts w:hint="cs"/>
-          <w:rtl/>
-        </w:rPr>
-        <w:t>(</w:t>
-      </w:r>
+    </w:p>
+    <w:p>
+      <w:pPr>
+        <w:pStyle w:val="Heading3"/>
+        <w:bidi/>
+        <w:rPr>
+          <w:rtl/>
+        </w:rPr>
+      </w:pPr>
+      <w:r>
+        <w:rPr>
+          <w:rStyle w:val="Heading5Char"/>
+          <w:rFonts w:hint="cs"/>
+          <w:rtl/>
+        </w:rPr>
+        <w:t>תיאור:</w:t>
+      </w:r>
+    </w:p>
+    <w:p>
+      <w:pPr>
+        <w:bidi/>
+        <w:ind w:firstLine="720"/>
+        <w:rPr>
+          <w:u w:val="single"/>
+        </w:rPr>
+      </w:pPr>
       <w:r>
         <w:rPr>
           <w:rFonts w:hint="cs"/>
@@ -2007,13 +3124,6 @@
       </w:r>
       <w:r>
         <w:t>Login</w:t>
-      </w:r>
-      <w:r>
-        <w:rPr>
-          <w:rFonts w:hint="cs"/>
-          <w:rtl/>
-        </w:rPr>
-        <w:t>)</w:t>
       </w:r>
     </w:p>
     <w:p>
@@ -2044,9 +3154,18 @@
       <w:r>
         <w:rPr>
           <w:rFonts w:hint="cs"/>
-          <w:rtl/>
-        </w:rPr>
-        <w:t>מספר ההודעה הינו 9.</w:t>
+          <w:b/>
+          <w:bCs/>
+          <w:rtl/>
+        </w:rPr>
+        <w:t>מספר</w:t>
+      </w:r>
+      <w:r>
+        <w:rPr>
+          <w:rFonts w:hint="cs"/>
+          <w:rtl/>
+        </w:rPr>
+        <w:t xml:space="preserve"> ההודעה הינו 9.</w:t>
       </w:r>
     </w:p>
     <w:p>
@@ -2066,7 +3185,23 @@
           <w:rFonts w:hint="cs"/>
           <w:rtl/>
         </w:rPr>
-        <w:t>מכיל מחרוזת שמייצגת הודעת ברכה למשתמש שהתחבר לשרת.</w:t>
+        <w:t xml:space="preserve">מכיל </w:t>
+      </w:r>
+      <w:r>
+        <w:rPr>
+          <w:rFonts w:hint="cs"/>
+          <w:b/>
+          <w:bCs/>
+          <w:rtl/>
+        </w:rPr>
+        <w:t>מחרוזת</w:t>
+      </w:r>
+      <w:r>
+        <w:rPr>
+          <w:rFonts w:hint="cs"/>
+          <w:rtl/>
+        </w:rPr>
+        <w:t xml:space="preserve"> שמייצגת הודעת ברכה למשתמש שהתחבר לשרת.</w:t>
       </w:r>
       <w:r>
         <w:t xml:space="preserve"> </w:t>
@@ -2124,9 +3259,14 @@
     <w:p>
       <w:pPr>
         <w:pStyle w:val="Heading3"/>
+        <w:numPr>
+          <w:ilvl w:val="0"/>
+          <w:numId w:val="12"/>
+        </w:numPr>
         <w:bidi/>
         <w:rPr>
           <w:u w:val="single"/>
+          <w:rtl/>
         </w:rPr>
       </w:pPr>
       <w:r>
@@ -2142,19 +3282,46 @@
         </w:rPr>
         <w:t>uit</w:t>
       </w:r>
-      <w:r>
-        <w:rPr>
-          <w:rFonts w:hint="cs"/>
-          <w:rtl/>
-        </w:rPr>
-        <w:t xml:space="preserve"> (</w:t>
-      </w:r>
-      <w:r>
-        <w:rPr>
-          <w:rFonts w:hint="cs"/>
-          <w:rtl/>
-        </w:rPr>
-        <w:t>ההודעה האחרונה שנשלחת: הלקוח מודיע לשרת שהוא מסיים את ההתקשרות בינהם)</w:t>
+    </w:p>
+    <w:p>
+      <w:pPr>
+        <w:pStyle w:val="Heading5"/>
+        <w:bidi/>
+        <w:rPr>
+          <w:rtl/>
+        </w:rPr>
+      </w:pPr>
+      <w:r>
+        <w:rPr>
+          <w:rFonts w:hint="cs"/>
+          <w:rtl/>
+        </w:rPr>
+        <w:t>תיאור:</w:t>
+      </w:r>
+    </w:p>
+    <w:p>
+      <w:pPr>
+        <w:bidi/>
+      </w:pPr>
+      <w:r>
+        <w:rPr>
+          <w:rtl/>
+        </w:rPr>
+        <w:tab/>
+      </w:r>
+      <w:r>
+        <w:rPr>
+          <w:rFonts w:hint="cs"/>
+          <w:rtl/>
+        </w:rPr>
+        <w:t>ההודעה האחרונה שנשלחת: הלקוח מודיע לשרת שהוא מסיים את ההתקשרות בינהם</w:t>
+      </w:r>
+      <w:r>
+        <w:rPr>
+          <w:rFonts w:hint="cs"/>
+          <w:rtl/>
+        </w:rPr>
+        <w:t>.</w:t>
       </w:r>
     </w:p>
     <w:p>
@@ -2182,12 +3349,30 @@
         </w:numPr>
         <w:bidi/>
       </w:pPr>
-      <w:r>
-        <w:rPr>
-          <w:rFonts w:hint="cs"/>
-          <w:rtl/>
-        </w:rPr>
-        <w:t>מספר ההודעה הינו 10</w:t>
+      <w:bookmarkStart w:id="2" w:name="_GoBack"/>
+      <w:r>
+        <w:rPr>
+          <w:rFonts w:hint="cs"/>
+          <w:b/>
+          <w:bCs/>
+          <w:rtl/>
+        </w:rPr>
+        <w:t>מספר</w:t>
+      </w:r>
+      <w:r>
+        <w:rPr>
+          <w:rFonts w:hint="cs"/>
+          <w:rtl/>
+        </w:rPr>
+        <w:t xml:space="preserve"> </w:t>
+      </w:r>
+      <w:bookmarkEnd w:id="2"/>
+      <w:r>
+        <w:rPr>
+          <w:rFonts w:hint="cs"/>
+          <w:rtl/>
+        </w:rPr>
+        <w:t>ההודעה הינו 10</w:t>
       </w:r>
     </w:p>
     <w:p>
@@ -2376,7 +3561,6 @@
           <w:rFonts w:ascii="TimesNewRomanPSMT" w:hAnsi="TimesNewRomanPSMT" w:cs="TimesNewRomanPSMT"/>
           <w:sz w:val="24"/>
           <w:szCs w:val="24"/>
-          <w:rtl/>
         </w:rPr>
       </w:pPr>
       <w:proofErr w:type="spellStart"/>
@@ -2425,7 +3609,6 @@
         </w:rPr>
         <w:t>port</w:t>
       </w:r>
-      <w:proofErr w:type="gramStart"/>
       <w:r>
         <w:rPr>
           <w:rFonts w:ascii="Times New Roman" w:hAnsi="Times New Roman" w:cs="Times New Roman"/>
@@ -2440,9 +3623,65 @@
           <w:sz w:val="24"/>
           <w:szCs w:val="24"/>
         </w:rPr>
-        <w:t>[</w:t>
-      </w:r>
-      <w:proofErr w:type="gramEnd"/>
+        <w:t>]</w:t>
+      </w:r>
+    </w:p>
+    <w:p>
+      <w:pPr>
+        <w:bidi/>
+        <w:rPr>
+          <w:rtl/>
+        </w:rPr>
+      </w:pPr>
+      <w:r>
+        <w:rPr>
+          <w:rFonts w:hint="cs"/>
+          <w:rtl/>
+        </w:rPr>
+        <w:t>במידה ושדות אופציונאליות לא נכתבו, ערכי הברירת מחדל יבחרו:</w:t>
+      </w:r>
+    </w:p>
+    <w:p>
+      <w:pPr>
+        <w:pStyle w:val="NoSpacing"/>
+        <w:bidi/>
+        <w:rPr>
+          <w:rtl/>
+        </w:rPr>
+      </w:pPr>
+      <w:r>
+        <w:rPr>
+          <w:rFonts w:hint="cs"/>
+          <w:rtl/>
+        </w:rPr>
+        <w:t>פורט: 6423</w:t>
+      </w:r>
+    </w:p>
+    <w:p>
+      <w:pPr>
+        <w:pStyle w:val="NoSpacing"/>
+        <w:bidi/>
+        <w:rPr>
+          <w:rtl/>
+        </w:rPr>
+      </w:pPr>
+      <w:r>
+        <w:rPr>
+          <w:rFonts w:hint="cs"/>
+          <w:rtl/>
+        </w:rPr>
+        <w:t xml:space="preserve">שם מאחר: </w:t>
+      </w:r>
+      <w:r>
+        <w:t>localhost</w:t>
+      </w:r>
+      <w:r>
+        <w:rPr>
+          <w:rFonts w:hint="cs"/>
+          <w:rtl/>
+        </w:rPr>
+        <w:t xml:space="preserve"> </w:t>
+      </w:r>
     </w:p>
     <w:p>
       <w:pPr>
@@ -2642,16 +3881,172 @@
         <w:pStyle w:val="Heading3"/>
         <w:bidi/>
         <w:rPr>
-          <w:rtl/>
-        </w:rPr>
-      </w:pPr>
-      <w:proofErr w:type="gramStart"/>
+          <w:rFonts w:hint="cs"/>
+          <w:rtl/>
+        </w:rPr>
+      </w:pPr>
       <w:r>
         <w:t>Socket</w:t>
       </w:r>
       <w:r>
         <w:rPr>
           <w:rFonts w:hint="cs"/>
+          <w:rtl/>
+        </w:rPr>
+        <w:t xml:space="preserve"> - משותף</w:t>
+      </w:r>
+    </w:p>
+    <w:p>
+      <w:pPr>
+        <w:bidi/>
+        <w:rPr>
+          <w:rtl/>
+        </w:rPr>
+      </w:pPr>
+      <w:r>
+        <w:rPr>
+          <w:rFonts w:hint="cs"/>
+          <w:rtl/>
+        </w:rPr>
+        <w:t xml:space="preserve">מחלקה העוטפת </w:t>
+      </w:r>
+      <w:r>
+        <w:t>socket</w:t>
+      </w:r>
+      <w:r>
+        <w:rPr>
+          <w:rFonts w:hint="cs"/>
+          <w:rtl/>
+        </w:rPr>
+        <w:t>. מעבר למעטפה הרגילה של פונקציות ה</w:t>
+      </w:r>
+      <w:r>
+        <w:rPr>
+          <w:rFonts w:hint="cs"/>
+        </w:rPr>
+        <w:t>API</w:t>
+      </w:r>
+      <w:r>
+        <w:rPr>
+          <w:rFonts w:hint="cs"/>
+          <w:rtl/>
+        </w:rPr>
+        <w:t xml:space="preserve">, מכילה גם פונקציות כתיבה וקריאה </w:t>
+      </w:r>
+      <w:r>
+        <w:rPr>
+          <w:rFonts w:hint="cs"/>
+          <w:rtl/>
+        </w:rPr>
+        <w:t>(</w:t>
+      </w:r>
+      <w:proofErr w:type="spellStart"/>
+      <w:r>
+        <w:t>sendMessage</w:t>
+      </w:r>
+      <w:proofErr w:type="spellEnd"/>
+      <w:r>
+        <w:t xml:space="preserve">, </w:t>
+      </w:r>
+      <w:proofErr w:type="spellStart"/>
+      <w:r>
+        <w:t>recvMessage</w:t>
+      </w:r>
+      <w:proofErr w:type="spellEnd"/>
+      <w:r>
+        <w:rPr>
+          <w:rFonts w:hint="cs"/>
+          <w:rtl/>
+        </w:rPr>
+        <w:t xml:space="preserve">) </w:t>
+      </w:r>
+      <w:r>
+        <w:rPr>
+          <w:rFonts w:hint="cs"/>
+          <w:rtl/>
+        </w:rPr>
+        <w:t>המשתמשות ב-</w:t>
+      </w:r>
+      <w:r>
+        <w:fldChar w:fldCharType="begin"/>
+      </w:r>
+      <w:r>
+        <w:instrText xml:space="preserve"> HYPERLINK \l "_Packet_–_</w:instrText>
+      </w:r>
+      <w:r>
+        <w:rPr>
+          <w:rtl/>
+        </w:rPr>
+        <w:instrText>משותף</w:instrText>
+      </w:r>
+      <w:r>
+        <w:instrText xml:space="preserve">" </w:instrText>
+      </w:r>
+      <w:r>
+        <w:fldChar w:fldCharType="separate"/>
+      </w:r>
+      <w:r>
+        <w:rPr>
+          <w:rStyle w:val="Hyperlink"/>
+          <w:rFonts w:hint="cs"/>
+        </w:rPr>
+        <w:t>P</w:t>
+      </w:r>
+      <w:r>
+        <w:rPr>
+          <w:rStyle w:val="Hyperlink"/>
+        </w:rPr>
+        <w:t>acket</w:t>
+      </w:r>
+      <w:r>
+        <w:rPr>
+          <w:rStyle w:val="Hyperlink"/>
+        </w:rPr>
+        <w:fldChar w:fldCharType="end"/>
+      </w:r>
+      <w:r>
+        <w:rPr>
+          <w:rFonts w:hint="cs"/>
+          <w:rtl/>
+        </w:rPr>
+        <w:t xml:space="preserve"> ומודעות ל</w:t>
+      </w:r>
+      <w:r>
+        <w:fldChar w:fldCharType="begin"/>
+      </w:r>
+      <w:r>
+        <w:instrText xml:space="preserve"> HYPERLINK \l "_</w:instrText>
+      </w:r>
+      <w:r>
+        <w:rPr>
+          <w:rtl/>
+        </w:rPr>
+        <w:instrText>תיאור_פרוטוקול_התקשורות</w:instrText>
+      </w:r>
+      <w:r>
+        <w:instrText xml:space="preserve">:" </w:instrText>
+      </w:r>
+      <w:r>
+        <w:fldChar w:fldCharType="separate"/>
+      </w:r>
+      <w:r>
+        <w:rPr>
+          <w:rStyle w:val="Hyperlink"/>
+          <w:rFonts w:hint="cs"/>
+          <w:rtl/>
+        </w:rPr>
+        <w:t>פרוטוקול שרת-לקוח שלנו</w:t>
+      </w:r>
+      <w:r>
+        <w:rPr>
+          <w:rStyle w:val="Hyperlink"/>
+        </w:rPr>
+        <w:fldChar w:fldCharType="end"/>
+      </w:r>
+      <w:r>
+        <w:rPr>
+          <w:rFonts w:hint="cs"/>
+          <w:rtl/>
         </w:rPr>
         <w:t xml:space="preserve"> </w:t>
       </w:r>
@@ -2660,186 +4055,8 @@
           <w:rFonts w:hint="cs"/>
           <w:rtl/>
         </w:rPr>
-        <w:t xml:space="preserve"> -</w:t>
-      </w:r>
-      <w:proofErr w:type="gramEnd"/>
-      <w:r>
-        <w:rPr>
-          <w:rFonts w:hint="cs"/>
-          <w:rtl/>
-        </w:rPr>
-        <w:t xml:space="preserve"> משותף</w:t>
-      </w:r>
-    </w:p>
-    <w:p>
-      <w:pPr>
-        <w:bidi/>
-        <w:rPr>
-          <w:rtl/>
-        </w:rPr>
-      </w:pPr>
-      <w:r>
-        <w:rPr>
-          <w:rFonts w:hint="cs"/>
-          <w:rtl/>
-        </w:rPr>
-        <w:t xml:space="preserve">מחלקה העוטפת </w:t>
-      </w:r>
-      <w:r>
-        <w:t>socket</w:t>
-      </w:r>
-      <w:r>
-        <w:rPr>
-          <w:rFonts w:hint="cs"/>
-          <w:rtl/>
-        </w:rPr>
-        <w:t>. מעבר למעטפה הרגילה של פונקציות ה</w:t>
-      </w:r>
-      <w:r>
-        <w:rPr>
-          <w:rFonts w:hint="cs"/>
-        </w:rPr>
-        <w:t>API</w:t>
-      </w:r>
-      <w:r>
-        <w:rPr>
-          <w:rFonts w:hint="cs"/>
-          <w:rtl/>
-        </w:rPr>
-        <w:t xml:space="preserve">, מכילה גם פונקציות כתיבה וקריאה </w:t>
-      </w:r>
-      <w:r>
-        <w:rPr>
-          <w:rFonts w:hint="cs"/>
-          <w:rtl/>
-        </w:rPr>
-        <w:t>(</w:t>
-      </w:r>
-      <w:proofErr w:type="spellStart"/>
-      <w:r>
-        <w:t>sendMessage</w:t>
-      </w:r>
-      <w:proofErr w:type="spellEnd"/>
-      <w:r>
-        <w:t xml:space="preserve">, </w:t>
-      </w:r>
-      <w:proofErr w:type="spellStart"/>
-      <w:r>
-        <w:t>recvMessage</w:t>
-      </w:r>
-      <w:proofErr w:type="spellEnd"/>
-      <w:r>
-        <w:rPr>
-          <w:rFonts w:hint="cs"/>
-          <w:rtl/>
-        </w:rPr>
-        <w:t xml:space="preserve">) </w:t>
-      </w:r>
-      <w:r>
-        <w:rPr>
-          <w:rFonts w:hint="cs"/>
-          <w:rtl/>
-        </w:rPr>
-        <w:t>המשתמשות ב-</w:t>
-      </w:r>
-      <w:r>
-        <w:fldChar w:fldCharType="begin"/>
-      </w:r>
-      <w:r>
-        <w:instrText xml:space="preserve"> HYPERLINK \l "_Packet_–_</w:instrText>
-      </w:r>
-      <w:r>
-        <w:rPr>
-          <w:rtl/>
-        </w:rPr>
-        <w:instrText>משותף</w:instrText>
-      </w:r>
-      <w:r>
-        <w:instrText xml:space="preserve">" </w:instrText>
-      </w:r>
-      <w:r>
-        <w:fldChar w:fldCharType="separate"/>
-      </w:r>
-      <w:r>
-        <w:rPr>
-          <w:rStyle w:val="Hyperlink"/>
-          <w:rFonts w:hint="cs"/>
-        </w:rPr>
-        <w:t>P</w:t>
-      </w:r>
-      <w:r>
-        <w:rPr>
-          <w:rStyle w:val="Hyperlink"/>
-        </w:rPr>
-        <w:t>acket</w:t>
-      </w:r>
-      <w:r>
-        <w:rPr>
-          <w:rStyle w:val="Hyperlink"/>
-        </w:rPr>
-        <w:fldChar w:fldCharType="end"/>
-      </w:r>
-      <w:r>
-        <w:rPr>
-          <w:rFonts w:hint="cs"/>
-          <w:rtl/>
-        </w:rPr>
-        <w:t xml:space="preserve"> ומודעות ל</w:t>
-      </w:r>
-      <w:r>
-        <w:fldChar w:fldCharType="begin"/>
-      </w:r>
-      <w:r>
-        <w:instrText xml:space="preserve"> HYPERLINK \l "_</w:instrText>
-      </w:r>
-      <w:r>
-        <w:rPr>
-          <w:rtl/>
-        </w:rPr>
-        <w:instrText>תיאור_פרוטוקול_התקשורות</w:instrText>
-      </w:r>
-      <w:r>
-        <w:instrText xml:space="preserve">:" </w:instrText>
-      </w:r>
-      <w:r>
-        <w:fldChar w:fldCharType="separate"/>
-      </w:r>
-      <w:r>
-        <w:rPr>
-          <w:rStyle w:val="Hyperlink"/>
-          <w:rFonts w:hint="cs"/>
-          <w:rtl/>
-        </w:rPr>
-        <w:t>פרוטוקול שרת-לקוח שלנו</w:t>
-      </w:r>
-      <w:r>
-        <w:rPr>
-          <w:rStyle w:val="Hyperlink"/>
-        </w:rPr>
-        <w:fldChar w:fldCharType="end"/>
-      </w:r>
-      <w:r>
-        <w:rPr>
-          <w:rFonts w:hint="cs"/>
-          <w:rtl/>
-        </w:rPr>
-        <w:t xml:space="preserve"> </w:t>
-      </w:r>
-      <w:r>
-        <w:rPr>
-          <w:rFonts w:hint="cs"/>
-          <w:rtl/>
-        </w:rPr>
         <w:t>.</w:t>
       </w:r>
-    </w:p>
-    <w:p>
-      <w:pPr>
-        <w:bidi/>
-        <w:rPr>
-          <w:rtl/>
-        </w:rPr>
-      </w:pPr>
     </w:p>
     <w:p>
       <w:pPr>
@@ -3003,6 +4220,7 @@
         <w:pStyle w:val="Heading3"/>
         <w:bidi/>
         <w:rPr>
+          <w:rFonts w:hint="cs"/>
           <w:rtl/>
         </w:rPr>
       </w:pPr>
@@ -3185,7 +4403,7 @@
           <w:rFonts w:hint="cs"/>
           <w:rtl/>
         </w:rPr>
-        <w:t xml:space="preserve">מחלקה שמצייגת </w:t>
+        <w:t>מחלקה שמצייגת</w:t>
       </w:r>
       <w:r>
         <w:t>session</w:t>
@@ -3255,6 +4473,9 @@
       </w:r>
       <w:r>
         <w:t>et</w:t>
+      </w:r>
+      <w:r>
+        <w:t>-</w:t>
       </w:r>
       <w:r>
         <w:rPr>
@@ -3282,7 +4503,19 @@
           <w:rPr>
             <w:rStyle w:val="Hyperlink"/>
           </w:rPr>
-          <w:t>Inbox</w:t>
+          <w:t>Inb</w:t>
+        </w:r>
+        <w:r>
+          <w:rPr>
+            <w:rStyle w:val="Hyperlink"/>
+          </w:rPr>
+          <w:t>o</w:t>
+        </w:r>
+        <w:r>
+          <w:rPr>
+            <w:rStyle w:val="Hyperlink"/>
+          </w:rPr>
+          <w:t>x</w:t>
         </w:r>
       </w:hyperlink>
       <w:r>
@@ -3573,10 +4806,26 @@
     </w:p>
     <w:p>
       <w:pPr>
+        <w:pStyle w:val="Heading2"/>
+        <w:bidi/>
+        <w:rPr>
+          <w:rtl/>
+        </w:rPr>
+      </w:pPr>
+      <w:r>
+        <w:rPr>
+          <w:rFonts w:hint="cs"/>
+          <w:rtl/>
+        </w:rPr>
+        <w:t>צד שרת</w:t>
+      </w:r>
+    </w:p>
+    <w:p>
+      <w:pPr>
         <w:pStyle w:val="ListParagraph"/>
         <w:numPr>
           <w:ilvl w:val="0"/>
-          <w:numId w:val="10"/>
+          <w:numId w:val="13"/>
         </w:numPr>
         <w:bidi/>
       </w:pPr>
@@ -3585,23 +4834,81 @@
           <w:rFonts w:hint="cs"/>
           <w:rtl/>
         </w:rPr>
-        <w:t>עוד דברים....</w:t>
-      </w:r>
-    </w:p>
-    <w:p>
-      <w:pPr>
-        <w:pStyle w:val="Heading2"/>
-        <w:bidi/>
-        <w:rPr>
-          <w:rtl/>
-        </w:rPr>
-      </w:pPr>
-      <w:r>
-        <w:rPr>
-          <w:rFonts w:hint="cs"/>
-          <w:rtl/>
-        </w:rPr>
-        <w:t>צד שרת</w:t>
+        <w:t xml:space="preserve">כאשר יש קבלה של הודעה לא חוקית, השרת עלול לנתק את התקשורת עם הקליינט ובכל מקרה ינסה לשלוח אליו הודעת </w:t>
+      </w:r>
+      <w:r>
+        <w:t>General Message</w:t>
+      </w:r>
+      <w:r>
+        <w:rPr>
+          <w:rFonts w:hint="cs"/>
+          <w:rtl/>
+        </w:rPr>
+        <w:t>.</w:t>
+      </w:r>
+    </w:p>
+    <w:p>
+      <w:pPr>
+        <w:pStyle w:val="ListParagraph"/>
+        <w:numPr>
+          <w:ilvl w:val="0"/>
+          <w:numId w:val="13"/>
+        </w:numPr>
+        <w:bidi/>
+      </w:pPr>
+      <w:r>
+        <w:rPr>
+          <w:rFonts w:hint="cs"/>
+          <w:rtl/>
+        </w:rPr>
+        <w:t>במידה וקובץ המשתמשים לא קיים, השרת לא יתחיל לעבוד.</w:t>
+      </w:r>
+    </w:p>
+    <w:p>
+      <w:pPr>
+        <w:pStyle w:val="ListParagraph"/>
+        <w:numPr>
+          <w:ilvl w:val="0"/>
+          <w:numId w:val="13"/>
+        </w:numPr>
+        <w:bidi/>
+        <w:rPr>
+          <w:rFonts w:hint="cs"/>
+        </w:rPr>
+      </w:pPr>
+      <w:r>
+        <w:rPr>
+          <w:rFonts w:hint="cs"/>
+          <w:rtl/>
+        </w:rPr>
+        <w:t xml:space="preserve">במידה וקובץ המשתמשים קיים אך הוא ריק </w:t>
+      </w:r>
+      <w:r>
+        <w:rPr>
+          <w:rFonts w:hint="cs"/>
+          <w:rtl/>
+        </w:rPr>
+        <w:t>אז השרת יתחיל לעבוד אבל לא יהיו משתמשים שיוכלו להתחבר.</w:t>
+      </w:r>
+    </w:p>
+    <w:p>
+      <w:pPr>
+        <w:pStyle w:val="ListParagraph"/>
+        <w:numPr>
+          <w:ilvl w:val="0"/>
+          <w:numId w:val="13"/>
+        </w:numPr>
+        <w:bidi/>
+        <w:rPr>
+          <w:rtl/>
+        </w:rPr>
+      </w:pPr>
+      <w:r>
+        <w:rPr>
+          <w:rFonts w:hint="cs"/>
+          <w:rtl/>
+        </w:rPr>
+        <w:t>במידה וקובץ המשתמשים לא בפורמט הנכון, השרת יתחיל לעבוד אבל רשימת המשתמשים הטעונים אינו מוגדר ויכול להכיל רק חלק מהמשתמשים או אף אחד מהם.</w:t>
       </w:r>
     </w:p>
     <w:p>
@@ -3673,7 +4980,7 @@
 </file>
 
 <file path=word/endnotes.xml><?xml version="1.0" encoding="utf-8"?>
-<w:endnotes xmlns:wpc="http://schemas.microsoft.com/office/word/2010/wordprocessingCanvas" xmlns:mc="http://schemas.openxmlformats.org/markup-compatibility/2006" xmlns:o="urn:schemas-microsoft-com:office:office" xmlns:r="http://schemas.openxmlformats.org/officeDocument/2006/relationships" xmlns:m="http://schemas.openxmlformats.org/officeDocument/2006/math" xmlns:v="urn:schemas-microsoft-com:vml" xmlns:wp14="http://schemas.microsoft.com/office/word/2010/wordprocessingDrawing" xmlns:wp="http://schemas.openxmlformats.org/drawingml/2006/wordprocessingDrawing" xmlns:w10="urn:schemas-microsoft-com:office:word" xmlns:w="http://schemas.openxmlformats.org/wordprocessingml/2006/main" xmlns:w14="http://schemas.microsoft.com/office/word/2010/wordml" xmlns:w15="http://schemas.microsoft.com/office/word/2012/wordml" xmlns:wpg="http://schemas.microsoft.com/office/word/2010/wordprocessingGroup" xmlns:wpi="http://schemas.microsoft.com/office/word/2010/wordprocessingInk" xmlns:wne="http://schemas.microsoft.com/office/word/2006/wordml" xmlns:wps="http://schemas.microsoft.com/office/word/2010/wordprocessingShape" mc:Ignorable="w14 w15 wp14">
+<w:endnotes xmlns:wpc="http://schemas.microsoft.com/office/word/2010/wordprocessingCanvas" xmlns:cx="http://schemas.microsoft.com/office/drawing/2014/chartex" xmlns:cx1="http://schemas.microsoft.com/office/drawing/2015/9/8/chartex" xmlns:cx2="http://schemas.microsoft.com/office/drawing/2015/10/21/chartex" xmlns:cx3="http://schemas.microsoft.com/office/drawing/2016/5/9/chartex" xmlns:cx4="http://schemas.microsoft.com/office/drawing/2016/5/10/chartex" xmlns:cx5="http://schemas.microsoft.com/office/drawing/2016/5/11/chartex" xmlns:mc="http://schemas.openxmlformats.org/markup-compatibility/2006" xmlns:o="urn:schemas-microsoft-com:office:office" xmlns:r="http://schemas.openxmlformats.org/officeDocument/2006/relationships" xmlns:m="http://schemas.openxmlformats.org/officeDocument/2006/math" xmlns:v="urn:schemas-microsoft-com:vml" xmlns:wp14="http://schemas.microsoft.com/office/word/2010/wordprocessingDrawing" xmlns:wp="http://schemas.openxmlformats.org/drawingml/2006/wordprocessingDrawing" xmlns:w10="urn:schemas-microsoft-com:office:word" xmlns:w="http://schemas.openxmlformats.org/wordprocessingml/2006/main" xmlns:w14="http://schemas.microsoft.com/office/word/2010/wordml" xmlns:w15="http://schemas.microsoft.com/office/word/2012/wordml" xmlns:w16se="http://schemas.microsoft.com/office/word/2015/wordml/symex" xmlns:wpg="http://schemas.microsoft.com/office/word/2010/wordprocessingGroup" xmlns:wpi="http://schemas.microsoft.com/office/word/2010/wordprocessingInk" xmlns:wne="http://schemas.microsoft.com/office/word/2006/wordml" xmlns:wps="http://schemas.microsoft.com/office/word/2010/wordprocessingShape" mc:Ignorable="w14 w15 w16se wp14">
   <w:endnote w:type="separator" w:id="-1">
     <w:p>
       <w:pPr>
@@ -3698,7 +5005,7 @@
 </file>
 
 <file path=word/footnotes.xml><?xml version="1.0" encoding="utf-8"?>
-<w:footnotes xmlns:wpc="http://schemas.microsoft.com/office/word/2010/wordprocessingCanvas" xmlns:mc="http://schemas.openxmlformats.org/markup-compatibility/2006" xmlns:o="urn:schemas-microsoft-com:office:office" xmlns:r="http://schemas.openxmlformats.org/officeDocument/2006/relationships" xmlns:m="http://schemas.openxmlformats.org/officeDocument/2006/math" xmlns:v="urn:schemas-microsoft-com:vml" xmlns:wp14="http://schemas.microsoft.com/office/word/2010/wordprocessingDrawing" xmlns:wp="http://schemas.openxmlformats.org/drawingml/2006/wordprocessingDrawing" xmlns:w10="urn:schemas-microsoft-com:office:word" xmlns:w="http://schemas.openxmlformats.org/wordprocessingml/2006/main" xmlns:w14="http://schemas.microsoft.com/office/word/2010/wordml" xmlns:w15="http://schemas.microsoft.com/office/word/2012/wordml" xmlns:wpg="http://schemas.microsoft.com/office/word/2010/wordprocessingGroup" xmlns:wpi="http://schemas.microsoft.com/office/word/2010/wordprocessingInk" xmlns:wne="http://schemas.microsoft.com/office/word/2006/wordml" xmlns:wps="http://schemas.microsoft.com/office/word/2010/wordprocessingShape" mc:Ignorable="w14 w15 wp14">
+<w:footnotes xmlns:wpc="http://schemas.microsoft.com/office/word/2010/wordprocessingCanvas" xmlns:cx="http://schemas.microsoft.com/office/drawing/2014/chartex" xmlns:cx1="http://schemas.microsoft.com/office/drawing/2015/9/8/chartex" xmlns:cx2="http://schemas.microsoft.com/office/drawing/2015/10/21/chartex" xmlns:cx3="http://schemas.microsoft.com/office/drawing/2016/5/9/chartex" xmlns:cx4="http://schemas.microsoft.com/office/drawing/2016/5/10/chartex" xmlns:cx5="http://schemas.microsoft.com/office/drawing/2016/5/11/chartex" xmlns:mc="http://schemas.openxmlformats.org/markup-compatibility/2006" xmlns:o="urn:schemas-microsoft-com:office:office" xmlns:r="http://schemas.openxmlformats.org/officeDocument/2006/relationships" xmlns:m="http://schemas.openxmlformats.org/officeDocument/2006/math" xmlns:v="urn:schemas-microsoft-com:vml" xmlns:wp14="http://schemas.microsoft.com/office/word/2010/wordprocessingDrawing" xmlns:wp="http://schemas.openxmlformats.org/drawingml/2006/wordprocessingDrawing" xmlns:w10="urn:schemas-microsoft-com:office:word" xmlns:w="http://schemas.openxmlformats.org/wordprocessingml/2006/main" xmlns:w14="http://schemas.microsoft.com/office/word/2010/wordml" xmlns:w15="http://schemas.microsoft.com/office/word/2012/wordml" xmlns:w16se="http://schemas.microsoft.com/office/word/2015/wordml/symex" xmlns:wpg="http://schemas.microsoft.com/office/word/2010/wordprocessingGroup" xmlns:wpi="http://schemas.microsoft.com/office/word/2010/wordprocessingInk" xmlns:wne="http://schemas.microsoft.com/office/word/2006/wordml" xmlns:wps="http://schemas.microsoft.com/office/word/2010/wordprocessingShape" mc:Ignorable="w14 w15 w16se wp14">
   <w:footnote w:type="separator" w:id="-1">
     <w:p>
       <w:pPr>
@@ -3723,7 +5030,7 @@
 </file>
 
 <file path=word/header1.xml><?xml version="1.0" encoding="utf-8"?>
-<w:hdr xmlns:wpc="http://schemas.microsoft.com/office/word/2010/wordprocessingCanvas" xmlns:mc="http://schemas.openxmlformats.org/markup-compatibility/2006" xmlns:o="urn:schemas-microsoft-com:office:office" xmlns:r="http://schemas.openxmlformats.org/officeDocument/2006/relationships" xmlns:m="http://schemas.openxmlformats.org/officeDocument/2006/math" xmlns:v="urn:schemas-microsoft-com:vml" xmlns:wp14="http://schemas.microsoft.com/office/word/2010/wordprocessingDrawing" xmlns:wp="http://schemas.openxmlformats.org/drawingml/2006/wordprocessingDrawing" xmlns:w10="urn:schemas-microsoft-com:office:word" xmlns:w="http://schemas.openxmlformats.org/wordprocessingml/2006/main" xmlns:w14="http://schemas.microsoft.com/office/word/2010/wordml" xmlns:w15="http://schemas.microsoft.com/office/word/2012/wordml" xmlns:wpg="http://schemas.microsoft.com/office/word/2010/wordprocessingGroup" xmlns:wpi="http://schemas.microsoft.com/office/word/2010/wordprocessingInk" xmlns:wne="http://schemas.microsoft.com/office/word/2006/wordml" xmlns:wps="http://schemas.microsoft.com/office/word/2010/wordprocessingShape" mc:Ignorable="w14 w15 wp14">
+<w:hdr xmlns:wpc="http://schemas.microsoft.com/office/word/2010/wordprocessingCanvas" xmlns:cx="http://schemas.microsoft.com/office/drawing/2014/chartex" xmlns:cx1="http://schemas.microsoft.com/office/drawing/2015/9/8/chartex" xmlns:cx2="http://schemas.microsoft.com/office/drawing/2015/10/21/chartex" xmlns:cx3="http://schemas.microsoft.com/office/drawing/2016/5/9/chartex" xmlns:cx4="http://schemas.microsoft.com/office/drawing/2016/5/10/chartex" xmlns:cx5="http://schemas.microsoft.com/office/drawing/2016/5/11/chartex" xmlns:mc="http://schemas.openxmlformats.org/markup-compatibility/2006" xmlns:o="urn:schemas-microsoft-com:office:office" xmlns:r="http://schemas.openxmlformats.org/officeDocument/2006/relationships" xmlns:m="http://schemas.openxmlformats.org/officeDocument/2006/math" xmlns:v="urn:schemas-microsoft-com:vml" xmlns:wp14="http://schemas.microsoft.com/office/word/2010/wordprocessingDrawing" xmlns:wp="http://schemas.openxmlformats.org/drawingml/2006/wordprocessingDrawing" xmlns:w10="urn:schemas-microsoft-com:office:word" xmlns:w="http://schemas.openxmlformats.org/wordprocessingml/2006/main" xmlns:w14="http://schemas.microsoft.com/office/word/2010/wordml" xmlns:w15="http://schemas.microsoft.com/office/word/2012/wordml" xmlns:w16se="http://schemas.microsoft.com/office/word/2015/wordml/symex" xmlns:wpg="http://schemas.microsoft.com/office/word/2010/wordprocessingGroup" xmlns:wpi="http://schemas.microsoft.com/office/word/2010/wordprocessingInk" xmlns:wne="http://schemas.microsoft.com/office/word/2006/wordml" xmlns:wps="http://schemas.microsoft.com/office/word/2010/wordprocessingShape" mc:Ignorable="w14 w15 w16se wp14">
   <w:p>
     <w:pPr>
       <w:pStyle w:val="Header"/>
@@ -3841,8 +5148,121 @@
 </file>
 
 <file path=word/numbering.xml><?xml version="1.0" encoding="utf-8"?>
-<w:numbering xmlns:wpc="http://schemas.microsoft.com/office/word/2010/wordprocessingCanvas" xmlns:mc="http://schemas.openxmlformats.org/markup-compatibility/2006" xmlns:o="urn:schemas-microsoft-com:office:office" xmlns:r="http://schemas.openxmlformats.org/officeDocument/2006/relationships" xmlns:m="http://schemas.openxmlformats.org/officeDocument/2006/math" xmlns:v="urn:schemas-microsoft-com:vml" xmlns:wp14="http://schemas.microsoft.com/office/word/2010/wordprocessingDrawing" xmlns:wp="http://schemas.openxmlformats.org/drawingml/2006/wordprocessingDrawing" xmlns:w10="urn:schemas-microsoft-com:office:word" xmlns:w="http://schemas.openxmlformats.org/wordprocessingml/2006/main" xmlns:w14="http://schemas.microsoft.com/office/word/2010/wordml" xmlns:w15="http://schemas.microsoft.com/office/word/2012/wordml" xmlns:wpg="http://schemas.microsoft.com/office/word/2010/wordprocessingGroup" xmlns:wpi="http://schemas.microsoft.com/office/word/2010/wordprocessingInk" xmlns:wne="http://schemas.microsoft.com/office/word/2006/wordml" xmlns:wps="http://schemas.microsoft.com/office/word/2010/wordprocessingShape" mc:Ignorable="w14 w15 wp14">
+<w:numbering xmlns:wpc="http://schemas.microsoft.com/office/word/2010/wordprocessingCanvas" xmlns:cx="http://schemas.microsoft.com/office/drawing/2014/chartex" xmlns:cx1="http://schemas.microsoft.com/office/drawing/2015/9/8/chartex" xmlns:cx2="http://schemas.microsoft.com/office/drawing/2015/10/21/chartex" xmlns:cx3="http://schemas.microsoft.com/office/drawing/2016/5/9/chartex" xmlns:cx4="http://schemas.microsoft.com/office/drawing/2016/5/10/chartex" xmlns:cx5="http://schemas.microsoft.com/office/drawing/2016/5/11/chartex" xmlns:mc="http://schemas.openxmlformats.org/markup-compatibility/2006" xmlns:o="urn:schemas-microsoft-com:office:office" xmlns:r="http://schemas.openxmlformats.org/officeDocument/2006/relationships" xmlns:m="http://schemas.openxmlformats.org/officeDocument/2006/math" xmlns:v="urn:schemas-microsoft-com:vml" xmlns:wp14="http://schemas.microsoft.com/office/word/2010/wordprocessingDrawing" xmlns:wp="http://schemas.openxmlformats.org/drawingml/2006/wordprocessingDrawing" xmlns:w10="urn:schemas-microsoft-com:office:word" xmlns:w="http://schemas.openxmlformats.org/wordprocessingml/2006/main" xmlns:w14="http://schemas.microsoft.com/office/word/2010/wordml" xmlns:w15="http://schemas.microsoft.com/office/word/2012/wordml" xmlns:w16se="http://schemas.microsoft.com/office/word/2015/wordml/symex" xmlns:wpg="http://schemas.microsoft.com/office/word/2010/wordprocessingGroup" xmlns:wpi="http://schemas.microsoft.com/office/word/2010/wordprocessingInk" xmlns:wne="http://schemas.microsoft.com/office/word/2006/wordml" xmlns:wps="http://schemas.microsoft.com/office/word/2010/wordprocessingShape" mc:Ignorable="w14 w15 w16se wp14">
   <w:abstractNum w:abstractNumId="0" w15:restartNumberingAfterBreak="0">
+    <w:nsid w:val="015841F3"/>
+    <w:multiLevelType w:val="hybridMultilevel"/>
+    <w:tmpl w:val="A664EA78"/>
+    <w:lvl w:ilvl="0" w:tplc="04090001">
+      <w:start w:val="1"/>
+      <w:numFmt w:val="bullet"/>
+      <w:lvlText w:val=""/>
+      <w:lvlJc w:val="left"/>
+      <w:pPr>
+        <w:ind w:left="720" w:hanging="360"/>
+      </w:pPr>
+      <w:rPr>
+        <w:rFonts w:ascii="Symbol" w:hAnsi="Symbol" w:hint="default"/>
+      </w:rPr>
+    </w:lvl>
+    <w:lvl w:ilvl="1" w:tplc="04090003" w:tentative="1">
+      <w:start w:val="1"/>
+      <w:numFmt w:val="bullet"/>
+      <w:lvlText w:val="o"/>
+      <w:lvlJc w:val="left"/>
+      <w:pPr>
+        <w:ind w:left="1440" w:hanging="360"/>
+      </w:pPr>
+      <w:rPr>
+        <w:rFonts w:ascii="Courier New" w:hAnsi="Courier New" w:cs="Courier New" w:hint="default"/>
+      </w:rPr>
+    </w:lvl>
+    <w:lvl w:ilvl="2" w:tplc="04090005" w:tentative="1">
+      <w:start w:val="1"/>
+      <w:numFmt w:val="bullet"/>
+      <w:lvlText w:val=""/>
+      <w:lvlJc w:val="left"/>
+      <w:pPr>
+        <w:ind w:left="2160" w:hanging="360"/>
+      </w:pPr>
+      <w:rPr>
+        <w:rFonts w:ascii="Wingdings" w:hAnsi="Wingdings" w:hint="default"/>
+      </w:rPr>
+    </w:lvl>
+    <w:lvl w:ilvl="3" w:tplc="04090001" w:tentative="1">
+      <w:start w:val="1"/>
+      <w:numFmt w:val="bullet"/>
+      <w:lvlText w:val=""/>
+      <w:lvlJc w:val="left"/>
+      <w:pPr>
+        <w:ind w:left="2880" w:hanging="360"/>
+      </w:pPr>
+      <w:rPr>
+        <w:rFonts w:ascii="Symbol" w:hAnsi="Symbol" w:hint="default"/>
+      </w:rPr>
+    </w:lvl>
+    <w:lvl w:ilvl="4" w:tplc="04090003" w:tentative="1">
+      <w:start w:val="1"/>
+      <w:numFmt w:val="bullet"/>
+      <w:lvlText w:val="o"/>
+      <w:lvlJc w:val="left"/>
+      <w:pPr>
+        <w:ind w:left="3600" w:hanging="360"/>
+      </w:pPr>
+      <w:rPr>
+        <w:rFonts w:ascii="Courier New" w:hAnsi="Courier New" w:cs="Courier New" w:hint="default"/>
+      </w:rPr>
+    </w:lvl>
+    <w:lvl w:ilvl="5" w:tplc="04090005" w:tentative="1">
+      <w:start w:val="1"/>
+      <w:numFmt w:val="bullet"/>
+      <w:lvlText w:val=""/>
+      <w:lvlJc w:val="left"/>
+      <w:pPr>
+        <w:ind w:left="4320" w:hanging="360"/>
+      </w:pPr>
+      <w:rPr>
+        <w:rFonts w:ascii="Wingdings" w:hAnsi="Wingdings" w:hint="default"/>
+      </w:rPr>
+    </w:lvl>
+    <w:lvl w:ilvl="6" w:tplc="04090001" w:tentative="1">
+      <w:start w:val="1"/>
+      <w:numFmt w:val="bullet"/>
+      <w:lvlText w:val=""/>
+      <w:lvlJc w:val="left"/>
+      <w:pPr>
+        <w:ind w:left="5040" w:hanging="360"/>
+      </w:pPr>
+      <w:rPr>
+        <w:rFonts w:ascii="Symbol" w:hAnsi="Symbol" w:hint="default"/>
+      </w:rPr>
+    </w:lvl>
+    <w:lvl w:ilvl="7" w:tplc="04090003" w:tentative="1">
+      <w:start w:val="1"/>
+      <w:numFmt w:val="bullet"/>
+      <w:lvlText w:val="o"/>
+      <w:lvlJc w:val="left"/>
+      <w:pPr>
+        <w:ind w:left="5760" w:hanging="360"/>
+      </w:pPr>
+      <w:rPr>
+        <w:rFonts w:ascii="Courier New" w:hAnsi="Courier New" w:cs="Courier New" w:hint="default"/>
+      </w:rPr>
+    </w:lvl>
+    <w:lvl w:ilvl="8" w:tplc="04090005" w:tentative="1">
+      <w:start w:val="1"/>
+      <w:numFmt w:val="bullet"/>
+      <w:lvlText w:val=""/>
+      <w:lvlJc w:val="left"/>
+      <w:pPr>
+        <w:ind w:left="6480" w:hanging="360"/>
+      </w:pPr>
+      <w:rPr>
+        <w:rFonts w:ascii="Wingdings" w:hAnsi="Wingdings" w:hint="default"/>
+      </w:rPr>
+    </w:lvl>
+  </w:abstractNum>
+  <w:abstractNum w:abstractNumId="1" w15:restartNumberingAfterBreak="0">
     <w:nsid w:val="096C13AD"/>
     <w:multiLevelType w:val="hybridMultilevel"/>
     <w:tmpl w:val="37507480"/>
@@ -3931,7 +5351,7 @@
       </w:pPr>
     </w:lvl>
   </w:abstractNum>
-  <w:abstractNum w:abstractNumId="1" w15:restartNumberingAfterBreak="0">
+  <w:abstractNum w:abstractNumId="2" w15:restartNumberingAfterBreak="0">
     <w:nsid w:val="0B091764"/>
     <w:multiLevelType w:val="hybridMultilevel"/>
     <w:tmpl w:val="C026E3F2"/>
@@ -4020,7 +5440,7 @@
       </w:pPr>
     </w:lvl>
   </w:abstractNum>
-  <w:abstractNum w:abstractNumId="2" w15:restartNumberingAfterBreak="0">
+  <w:abstractNum w:abstractNumId="3" w15:restartNumberingAfterBreak="0">
     <w:nsid w:val="0F0D2644"/>
     <w:multiLevelType w:val="hybridMultilevel"/>
     <w:tmpl w:val="A066ED5E"/>
@@ -4109,7 +5529,7 @@
       </w:pPr>
     </w:lvl>
   </w:abstractNum>
-  <w:abstractNum w:abstractNumId="3" w15:restartNumberingAfterBreak="0">
+  <w:abstractNum w:abstractNumId="4" w15:restartNumberingAfterBreak="0">
     <w:nsid w:val="12A32EE3"/>
     <w:multiLevelType w:val="hybridMultilevel"/>
     <w:tmpl w:val="2A763438"/>
@@ -4197,7 +5617,7 @@
       </w:pPr>
     </w:lvl>
   </w:abstractNum>
-  <w:abstractNum w:abstractNumId="4" w15:restartNumberingAfterBreak="0">
+  <w:abstractNum w:abstractNumId="5" w15:restartNumberingAfterBreak="0">
     <w:nsid w:val="174312E5"/>
     <w:multiLevelType w:val="hybridMultilevel"/>
     <w:tmpl w:val="62BC4CB6"/>
@@ -4286,7 +5706,96 @@
       </w:pPr>
     </w:lvl>
   </w:abstractNum>
-  <w:abstractNum w:abstractNumId="5" w15:restartNumberingAfterBreak="0">
+  <w:abstractNum w:abstractNumId="6" w15:restartNumberingAfterBreak="0">
+    <w:nsid w:val="28BC6B47"/>
+    <w:multiLevelType w:val="hybridMultilevel"/>
+    <w:tmpl w:val="6ACA27C8"/>
+    <w:lvl w:ilvl="0" w:tplc="0409000F">
+      <w:start w:val="1"/>
+      <w:numFmt w:val="decimal"/>
+      <w:lvlText w:val="%1."/>
+      <w:lvlJc w:val="left"/>
+      <w:pPr>
+        <w:ind w:left="720" w:hanging="360"/>
+      </w:pPr>
+      <w:rPr>
+        <w:rFonts w:hint="default"/>
+      </w:rPr>
+    </w:lvl>
+    <w:lvl w:ilvl="1" w:tplc="04090019" w:tentative="1">
+      <w:start w:val="1"/>
+      <w:numFmt w:val="lowerLetter"/>
+      <w:lvlText w:val="%2."/>
+      <w:lvlJc w:val="left"/>
+      <w:pPr>
+        <w:ind w:left="1440" w:hanging="360"/>
+      </w:pPr>
+    </w:lvl>
+    <w:lvl w:ilvl="2" w:tplc="0409001B" w:tentative="1">
+      <w:start w:val="1"/>
+      <w:numFmt w:val="lowerRoman"/>
+      <w:lvlText w:val="%3."/>
+      <w:lvlJc w:val="right"/>
+      <w:pPr>
+        <w:ind w:left="2160" w:hanging="180"/>
+      </w:pPr>
+    </w:lvl>
+    <w:lvl w:ilvl="3" w:tplc="0409000F" w:tentative="1">
+      <w:start w:val="1"/>
+      <w:numFmt w:val="decimal"/>
+      <w:lvlText w:val="%4."/>
+      <w:lvlJc w:val="left"/>
+      <w:pPr>
+        <w:ind w:left="2880" w:hanging="360"/>
+      </w:pPr>
+    </w:lvl>
+    <w:lvl w:ilvl="4" w:tplc="04090019" w:tentative="1">
+      <w:start w:val="1"/>
+      <w:numFmt w:val="lowerLetter"/>
+      <w:lvlText w:val="%5."/>
+      <w:lvlJc w:val="left"/>
+      <w:pPr>
+        <w:ind w:left="3600" w:hanging="360"/>
+      </w:pPr>
+    </w:lvl>
+    <w:lvl w:ilvl="5" w:tplc="0409001B" w:tentative="1">
+      <w:start w:val="1"/>
+      <w:numFmt w:val="lowerRoman"/>
+      <w:lvlText w:val="%6."/>
+      <w:lvlJc w:val="right"/>
+      <w:pPr>
+        <w:ind w:left="4320" w:hanging="180"/>
+      </w:pPr>
+    </w:lvl>
+    <w:lvl w:ilvl="6" w:tplc="0409000F" w:tentative="1">
+      <w:start w:val="1"/>
+      <w:numFmt w:val="decimal"/>
+      <w:lvlText w:val="%7."/>
+      <w:lvlJc w:val="left"/>
+      <w:pPr>
+        <w:ind w:left="5040" w:hanging="360"/>
+      </w:pPr>
+    </w:lvl>
+    <w:lvl w:ilvl="7" w:tplc="04090019" w:tentative="1">
+      <w:start w:val="1"/>
+      <w:numFmt w:val="lowerLetter"/>
+      <w:lvlText w:val="%8."/>
+      <w:lvlJc w:val="left"/>
+      <w:pPr>
+        <w:ind w:left="5760" w:hanging="360"/>
+      </w:pPr>
+    </w:lvl>
+    <w:lvl w:ilvl="8" w:tplc="0409001B" w:tentative="1">
+      <w:start w:val="1"/>
+      <w:numFmt w:val="lowerRoman"/>
+      <w:lvlText w:val="%9."/>
+      <w:lvlJc w:val="right"/>
+      <w:pPr>
+        <w:ind w:left="6480" w:hanging="180"/>
+      </w:pPr>
+    </w:lvl>
+  </w:abstractNum>
+  <w:abstractNum w:abstractNumId="7" w15:restartNumberingAfterBreak="0">
     <w:nsid w:val="2B0B03A6"/>
     <w:multiLevelType w:val="hybridMultilevel"/>
     <w:tmpl w:val="65561BDE"/>
@@ -4372,7 +5881,7 @@
       </w:pPr>
     </w:lvl>
   </w:abstractNum>
-  <w:abstractNum w:abstractNumId="6" w15:restartNumberingAfterBreak="0">
+  <w:abstractNum w:abstractNumId="8" w15:restartNumberingAfterBreak="0">
     <w:nsid w:val="31C751BF"/>
     <w:multiLevelType w:val="hybridMultilevel"/>
     <w:tmpl w:val="B81454F6"/>
@@ -4485,7 +5994,7 @@
       </w:rPr>
     </w:lvl>
   </w:abstractNum>
-  <w:abstractNum w:abstractNumId="7" w15:restartNumberingAfterBreak="0">
+  <w:abstractNum w:abstractNumId="9" w15:restartNumberingAfterBreak="0">
     <w:nsid w:val="37144390"/>
     <w:multiLevelType w:val="hybridMultilevel"/>
     <w:tmpl w:val="639CCEF6"/>
@@ -4598,7 +6107,7 @@
       </w:rPr>
     </w:lvl>
   </w:abstractNum>
-  <w:abstractNum w:abstractNumId="8" w15:restartNumberingAfterBreak="0">
+  <w:abstractNum w:abstractNumId="10" w15:restartNumberingAfterBreak="0">
     <w:nsid w:val="3D522102"/>
     <w:multiLevelType w:val="hybridMultilevel"/>
     <w:tmpl w:val="E37A5ABC"/>
@@ -4711,7 +6220,7 @@
       </w:rPr>
     </w:lvl>
   </w:abstractNum>
-  <w:abstractNum w:abstractNumId="9" w15:restartNumberingAfterBreak="0">
+  <w:abstractNum w:abstractNumId="11" w15:restartNumberingAfterBreak="0">
     <w:nsid w:val="4D644CC5"/>
     <w:multiLevelType w:val="hybridMultilevel"/>
     <w:tmpl w:val="4B42ACDA"/>
@@ -4824,7 +6333,7 @@
       </w:rPr>
     </w:lvl>
   </w:abstractNum>
-  <w:abstractNum w:abstractNumId="10" w15:restartNumberingAfterBreak="0">
+  <w:abstractNum w:abstractNumId="12" w15:restartNumberingAfterBreak="0">
     <w:nsid w:val="5726165D"/>
     <w:multiLevelType w:val="hybridMultilevel"/>
     <w:tmpl w:val="9C9C7F44"/>
@@ -4938,43 +6447,49 @@
     </w:lvl>
   </w:abstractNum>
   <w:num w:numId="1">
+    <w:abstractNumId w:val="5"/>
+  </w:num>
+  <w:num w:numId="2">
+    <w:abstractNumId w:val="10"/>
+  </w:num>
+  <w:num w:numId="3">
+    <w:abstractNumId w:val="7"/>
+  </w:num>
+  <w:num w:numId="4">
+    <w:abstractNumId w:val="11"/>
+  </w:num>
+  <w:num w:numId="5">
+    <w:abstractNumId w:val="3"/>
+  </w:num>
+  <w:num w:numId="6">
     <w:abstractNumId w:val="4"/>
   </w:num>
-  <w:num w:numId="2">
+  <w:num w:numId="7">
+    <w:abstractNumId w:val="2"/>
+  </w:num>
+  <w:num w:numId="8">
+    <w:abstractNumId w:val="1"/>
+  </w:num>
+  <w:num w:numId="9">
+    <w:abstractNumId w:val="9"/>
+  </w:num>
+  <w:num w:numId="10">
+    <w:abstractNumId w:val="12"/>
+  </w:num>
+  <w:num w:numId="11">
     <w:abstractNumId w:val="8"/>
   </w:num>
-  <w:num w:numId="3">
-    <w:abstractNumId w:val="5"/>
+  <w:num w:numId="12">
+    <w:abstractNumId w:val="6"/>
   </w:num>
-  <w:num w:numId="4">
-    <w:abstractNumId w:val="9"/>
-  </w:num>
-  <w:num w:numId="5">
-    <w:abstractNumId w:val="2"/>
-  </w:num>
-  <w:num w:numId="6">
-    <w:abstractNumId w:val="3"/>
-  </w:num>
-  <w:num w:numId="7">
-    <w:abstractNumId w:val="1"/>
-  </w:num>
-  <w:num w:numId="8">
+  <w:num w:numId="13">
     <w:abstractNumId w:val="0"/>
-  </w:num>
-  <w:num w:numId="9">
-    <w:abstractNumId w:val="7"/>
-  </w:num>
-  <w:num w:numId="10">
-    <w:abstractNumId w:val="10"/>
-  </w:num>
-  <w:num w:numId="11">
-    <w:abstractNumId w:val="6"/>
   </w:num>
 </w:numbering>
 </file>
 
 <file path=word/styles.xml><?xml version="1.0" encoding="utf-8"?>
-<w:styles xmlns:mc="http://schemas.openxmlformats.org/markup-compatibility/2006" xmlns:r="http://schemas.openxmlformats.org/officeDocument/2006/relationships" xmlns:w="http://schemas.openxmlformats.org/wordprocessingml/2006/main" xmlns:w14="http://schemas.microsoft.com/office/word/2010/wordml" xmlns:w15="http://schemas.microsoft.com/office/word/2012/wordml" mc:Ignorable="w14 w15">
+<w:styles xmlns:mc="http://schemas.openxmlformats.org/markup-compatibility/2006" xmlns:r="http://schemas.openxmlformats.org/officeDocument/2006/relationships" xmlns:w="http://schemas.openxmlformats.org/wordprocessingml/2006/main" xmlns:w14="http://schemas.microsoft.com/office/word/2010/wordml" xmlns:w15="http://schemas.microsoft.com/office/word/2012/wordml" xmlns:w16se="http://schemas.microsoft.com/office/word/2015/wordml/symex" mc:Ignorable="w14 w15 w16se">
   <w:docDefaults>
     <w:rPrDefault>
       <w:rPr>
@@ -4990,7 +6505,7 @@
       </w:pPr>
     </w:pPrDefault>
   </w:docDefaults>
-  <w:latentStyles w:defLockedState="0" w:defUIPriority="99" w:defSemiHidden="0" w:defUnhideWhenUsed="0" w:defQFormat="0" w:count="371">
+  <w:latentStyles w:defLockedState="0" w:defUIPriority="99" w:defSemiHidden="0" w:defUnhideWhenUsed="0" w:defQFormat="0" w:count="374">
     <w:lsdException w:name="Normal" w:uiPriority="0" w:qFormat="1"/>
     <w:lsdException w:name="heading 1" w:uiPriority="9" w:qFormat="1"/>
     <w:lsdException w:name="heading 2" w:semiHidden="1" w:uiPriority="9" w:unhideWhenUsed="1" w:qFormat="1"/>
@@ -5096,7 +6611,6 @@
     <w:lsdException w:name="HTML Sample" w:semiHidden="1" w:unhideWhenUsed="1"/>
     <w:lsdException w:name="HTML Typewriter" w:semiHidden="1" w:unhideWhenUsed="1"/>
     <w:lsdException w:name="HTML Variable" w:semiHidden="1" w:unhideWhenUsed="1"/>
-    <w:lsdException w:name="Normal Table" w:semiHidden="1" w:unhideWhenUsed="1"/>
     <w:lsdException w:name="annotation subject" w:semiHidden="1" w:unhideWhenUsed="1"/>
     <w:lsdException w:name="No List" w:semiHidden="1" w:unhideWhenUsed="1"/>
     <w:lsdException w:name="Outline List 1" w:semiHidden="1" w:unhideWhenUsed="1"/>
@@ -5141,7 +6655,6 @@
     <w:lsdException w:name="Table Professional" w:semiHidden="1" w:unhideWhenUsed="1"/>
     <w:lsdException w:name="Table Subtle 1" w:semiHidden="1" w:unhideWhenUsed="1"/>
     <w:lsdException w:name="Table Subtle 2" w:semiHidden="1" w:unhideWhenUsed="1"/>
-    <w:lsdException w:name="Table Web 1" w:semiHidden="1" w:unhideWhenUsed="1"/>
     <w:lsdException w:name="Table Web 2" w:semiHidden="1" w:unhideWhenUsed="1"/>
     <w:lsdException w:name="Table Web 3" w:semiHidden="1" w:unhideWhenUsed="1"/>
     <w:lsdException w:name="Balloon Text" w:semiHidden="1" w:unhideWhenUsed="1"/>
@@ -5362,6 +6875,9 @@
     <w:lsdException w:name="List Table 5 Dark Accent 6" w:uiPriority="50"/>
     <w:lsdException w:name="List Table 6 Colorful Accent 6" w:uiPriority="51"/>
     <w:lsdException w:name="List Table 7 Colorful Accent 6" w:uiPriority="52"/>
+    <w:lsdException w:name="Mention" w:semiHidden="1" w:unhideWhenUsed="1"/>
+    <w:lsdException w:name="Smart Hyperlink" w:semiHidden="1" w:unhideWhenUsed="1"/>
+    <w:lsdException w:name="Hashtag" w:semiHidden="1" w:unhideWhenUsed="1"/>
   </w:latentStyles>
   <w:style w:type="paragraph" w:default="1" w:styleId="Normal">
     <w:name w:val="Normal"/>
@@ -5639,6 +7155,113 @@
       <w:spacing w:after="0" w:line="240" w:lineRule="auto"/>
     </w:pPr>
   </w:style>
+  <w:style w:type="table" w:styleId="TableGrid">
+    <w:name w:val="Table Grid"/>
+    <w:basedOn w:val="TableNormal"/>
+    <w:uiPriority w:val="39"/>
+    <w:rsid w:val="00461B8A"/>
+    <w:pPr>
+      <w:spacing w:after="0" w:line="240" w:lineRule="auto"/>
+    </w:pPr>
+    <w:tblPr>
+      <w:tblBorders>
+        <w:top w:val="single" w:sz="4" w:space="0" w:color="auto"/>
+        <w:left w:val="single" w:sz="4" w:space="0" w:color="auto"/>
+        <w:bottom w:val="single" w:sz="4" w:space="0" w:color="auto"/>
+        <w:right w:val="single" w:sz="4" w:space="0" w:color="auto"/>
+        <w:insideH w:val="single" w:sz="4" w:space="0" w:color="auto"/>
+        <w:insideV w:val="single" w:sz="4" w:space="0" w:color="auto"/>
+      </w:tblBorders>
+    </w:tblPr>
+  </w:style>
+  <w:style w:type="table" w:styleId="GridTable4-Accent1">
+    <w:name w:val="Grid Table 4 Accent 1"/>
+    <w:basedOn w:val="TableNormal"/>
+    <w:uiPriority w:val="49"/>
+    <w:rsid w:val="00461B8A"/>
+    <w:pPr>
+      <w:spacing w:after="0" w:line="240" w:lineRule="auto"/>
+    </w:pPr>
+    <w:tblPr>
+      <w:tblStyleRowBandSize w:val="1"/>
+      <w:tblStyleColBandSize w:val="1"/>
+      <w:tblBorders>
+        <w:top w:val="single" w:sz="4" w:space="0" w:color="9CC2E5" w:themeColor="accent1" w:themeTint="99"/>
+        <w:left w:val="single" w:sz="4" w:space="0" w:color="9CC2E5" w:themeColor="accent1" w:themeTint="99"/>
+        <w:bottom w:val="single" w:sz="4" w:space="0" w:color="9CC2E5" w:themeColor="accent1" w:themeTint="99"/>
+        <w:right w:val="single" w:sz="4" w:space="0" w:color="9CC2E5" w:themeColor="accent1" w:themeTint="99"/>
+        <w:insideH w:val="single" w:sz="4" w:space="0" w:color="9CC2E5" w:themeColor="accent1" w:themeTint="99"/>
+        <w:insideV w:val="single" w:sz="4" w:space="0" w:color="9CC2E5" w:themeColor="accent1" w:themeTint="99"/>
+      </w:tblBorders>
+    </w:tblPr>
+    <w:tblStylePr w:type="firstRow">
+      <w:rPr>
+        <w:b/>
+        <w:bCs/>
+        <w:color w:val="FFFFFF" w:themeColor="background1"/>
+      </w:rPr>
+      <w:tblPr/>
+      <w:tcPr>
+        <w:tcBorders>
+          <w:top w:val="single" w:sz="4" w:space="0" w:color="5B9BD5" w:themeColor="accent1"/>
+          <w:left w:val="single" w:sz="4" w:space="0" w:color="5B9BD5" w:themeColor="accent1"/>
+          <w:bottom w:val="single" w:sz="4" w:space="0" w:color="5B9BD5" w:themeColor="accent1"/>
+          <w:right w:val="single" w:sz="4" w:space="0" w:color="5B9BD5" w:themeColor="accent1"/>
+          <w:insideH w:val="nil"/>
+          <w:insideV w:val="nil"/>
+        </w:tcBorders>
+        <w:shd w:val="clear" w:color="auto" w:fill="5B9BD5" w:themeFill="accent1"/>
+      </w:tcPr>
+    </w:tblStylePr>
+    <w:tblStylePr w:type="lastRow">
+      <w:rPr>
+        <w:b/>
+        <w:bCs/>
+      </w:rPr>
+      <w:tblPr/>
+      <w:tcPr>
+        <w:tcBorders>
+          <w:top w:val="double" w:sz="4" w:space="0" w:color="5B9BD5" w:themeColor="accent1"/>
+        </w:tcBorders>
+      </w:tcPr>
+    </w:tblStylePr>
+    <w:tblStylePr w:type="firstCol">
+      <w:rPr>
+        <w:b/>
+        <w:bCs/>
+      </w:rPr>
+    </w:tblStylePr>
+    <w:tblStylePr w:type="lastCol">
+      <w:rPr>
+        <w:b/>
+        <w:bCs/>
+      </w:rPr>
+    </w:tblStylePr>
+    <w:tblStylePr w:type="band1Vert">
+      <w:tblPr/>
+      <w:tcPr>
+        <w:shd w:val="clear" w:color="auto" w:fill="DEEAF6" w:themeFill="accent1" w:themeFillTint="33"/>
+      </w:tcPr>
+    </w:tblStylePr>
+    <w:tblStylePr w:type="band1Horz">
+      <w:tblPr/>
+      <w:tcPr>
+        <w:shd w:val="clear" w:color="auto" w:fill="DEEAF6" w:themeFill="accent1" w:themeFillTint="33"/>
+      </w:tcPr>
+    </w:tblStylePr>
+  </w:style>
+  <w:style w:type="character" w:styleId="FollowedHyperlink">
+    <w:name w:val="FollowedHyperlink"/>
+    <w:basedOn w:val="DefaultParagraphFont"/>
+    <w:uiPriority w:val="99"/>
+    <w:semiHidden/>
+    <w:unhideWhenUsed/>
+    <w:rsid w:val="00FF26EA"/>
+    <w:rPr>
+      <w:color w:val="954F72" w:themeColor="followedHyperlink"/>
+      <w:u w:val="single"/>
+    </w:rPr>
+  </w:style>
 </w:styles>
 </file>
 
@@ -5908,7 +7531,7 @@
 </file>
 
 <file path=customXml/itemProps1.xml><?xml version="1.0" encoding="utf-8"?>
-<ds:datastoreItem xmlns:ds="http://schemas.openxmlformats.org/officeDocument/2006/customXml" ds:itemID="{7CC38511-A1AF-43FA-B284-3D9612B2A62F}">
+<ds:datastoreItem xmlns:ds="http://schemas.openxmlformats.org/officeDocument/2006/customXml" ds:itemID="{9F67DCE8-F581-4525-921E-2B45118F7BC5}">
   <ds:schemaRefs>
     <ds:schemaRef ds:uri="http://schemas.openxmlformats.org/officeDocument/2006/bibliography"/>
   </ds:schemaRefs>

</xml_diff>

<commit_message>
added more info about edge cases on client side
</commit_message>
<xml_diff>
--- a/docs/readme.docx
+++ b/docs/readme.docx
@@ -1,6 +1,6 @@
 
 <file path=word/document.xml><?xml version="1.0" encoding="utf-8"?>
-<w:document xmlns:wpc="http://schemas.microsoft.com/office/word/2010/wordprocessingCanvas" xmlns:cx="http://schemas.microsoft.com/office/drawing/2014/chartex" xmlns:cx1="http://schemas.microsoft.com/office/drawing/2015/9/8/chartex" xmlns:cx2="http://schemas.microsoft.com/office/drawing/2015/10/21/chartex" xmlns:cx3="http://schemas.microsoft.com/office/drawing/2016/5/9/chartex" xmlns:cx4="http://schemas.microsoft.com/office/drawing/2016/5/10/chartex" xmlns:cx5="http://schemas.microsoft.com/office/drawing/2016/5/11/chartex" xmlns:mc="http://schemas.openxmlformats.org/markup-compatibility/2006" xmlns:o="urn:schemas-microsoft-com:office:office" xmlns:r="http://schemas.openxmlformats.org/officeDocument/2006/relationships" xmlns:m="http://schemas.openxmlformats.org/officeDocument/2006/math" xmlns:v="urn:schemas-microsoft-com:vml" xmlns:wp14="http://schemas.microsoft.com/office/word/2010/wordprocessingDrawing" xmlns:wp="http://schemas.openxmlformats.org/drawingml/2006/wordprocessingDrawing" xmlns:w10="urn:schemas-microsoft-com:office:word" xmlns:w="http://schemas.openxmlformats.org/wordprocessingml/2006/main" xmlns:w14="http://schemas.microsoft.com/office/word/2010/wordml" xmlns:w15="http://schemas.microsoft.com/office/word/2012/wordml" xmlns:w16se="http://schemas.microsoft.com/office/word/2015/wordml/symex" xmlns:wpg="http://schemas.microsoft.com/office/word/2010/wordprocessingGroup" xmlns:wpi="http://schemas.microsoft.com/office/word/2010/wordprocessingInk" xmlns:wne="http://schemas.microsoft.com/office/word/2006/wordml" xmlns:wps="http://schemas.microsoft.com/office/word/2010/wordprocessingShape" mc:Ignorable="w14 w15 w16se wp14">
+<w:document xmlns:wpc="http://schemas.microsoft.com/office/word/2010/wordprocessingCanvas" xmlns:mc="http://schemas.openxmlformats.org/markup-compatibility/2006" xmlns:o="urn:schemas-microsoft-com:office:office" xmlns:r="http://schemas.openxmlformats.org/officeDocument/2006/relationships" xmlns:m="http://schemas.openxmlformats.org/officeDocument/2006/math" xmlns:v="urn:schemas-microsoft-com:vml" xmlns:wp14="http://schemas.microsoft.com/office/word/2010/wordprocessingDrawing" xmlns:wp="http://schemas.openxmlformats.org/drawingml/2006/wordprocessingDrawing" xmlns:w10="urn:schemas-microsoft-com:office:word" xmlns:w="http://schemas.openxmlformats.org/wordprocessingml/2006/main" xmlns:w14="http://schemas.microsoft.com/office/word/2010/wordml" xmlns:w15="http://schemas.microsoft.com/office/word/2012/wordml" xmlns:wpg="http://schemas.microsoft.com/office/word/2010/wordprocessingGroup" xmlns:wpi="http://schemas.microsoft.com/office/word/2010/wordprocessingInk" xmlns:wne="http://schemas.microsoft.com/office/word/2006/wordml" xmlns:wps="http://schemas.microsoft.com/office/word/2010/wordprocessingShape" mc:Ignorable="w14 w15 wp14">
   <w:body>
     <w:p>
       <w:pPr>
@@ -211,6 +211,13 @@
         <w:t xml:space="preserve"> (כולל </w:t>
       </w:r>
       <w:r>
+        <w:rPr>
+          <w:rFonts w:hint="cs"/>
+          <w:rtl/>
+        </w:rPr>
+        <w:t>ה</w:t>
+      </w:r>
+      <w:r>
         <w:t>null</w:t>
       </w:r>
       <w:r>
@@ -218,7 +225,21 @@
           <w:rFonts w:hint="cs"/>
           <w:rtl/>
         </w:rPr>
-        <w:t xml:space="preserve"> בסוף).</w:t>
+        <w:t xml:space="preserve"> בסוף</w:t>
+      </w:r>
+      <w:r>
+        <w:rPr>
+          <w:rFonts w:hint="cs"/>
+          <w:rtl/>
+        </w:rPr>
+        <w:t xml:space="preserve"> המחרוזות</w:t>
+      </w:r>
+      <w:r>
+        <w:rPr>
+          <w:rFonts w:hint="cs"/>
+          <w:rtl/>
+        </w:rPr>
+        <w:t>).</w:t>
       </w:r>
     </w:p>
     <w:p>
@@ -250,7 +271,6 @@
       <w:pPr>
         <w:bidi/>
         <w:rPr>
-          <w:rFonts w:hint="cs"/>
           <w:u w:val="single"/>
           <w:rtl/>
         </w:rPr>
@@ -466,7 +486,6 @@
               <w:jc w:val="center"/>
               <w:cnfStyle w:val="100000000000" w:firstRow="1" w:lastRow="0" w:firstColumn="0" w:lastColumn="0" w:oddVBand="0" w:evenVBand="0" w:oddHBand="0" w:evenHBand="0" w:firstRowFirstColumn="0" w:firstRowLastColumn="0" w:lastRowFirstColumn="0" w:lastRowLastColumn="0"/>
               <w:rPr>
-                <w:rFonts w:hint="cs"/>
                 <w:rtl/>
               </w:rPr>
             </w:pPr>
@@ -600,7 +619,6 @@
               <w:jc w:val="center"/>
               <w:cnfStyle w:val="100000000000" w:firstRow="1" w:lastRow="0" w:firstColumn="0" w:lastColumn="0" w:oddVBand="0" w:evenVBand="0" w:oddHBand="0" w:evenHBand="0" w:firstRowFirstColumn="0" w:firstRowLastColumn="0" w:lastRowFirstColumn="0" w:lastRowLastColumn="0"/>
               <w:rPr>
-                <w:rFonts w:hint="cs"/>
                 <w:rtl/>
               </w:rPr>
             </w:pPr>
@@ -1064,7 +1082,6 @@
         <w:bidi/>
         <w:ind w:firstLine="720"/>
         <w:rPr>
-          <w:rFonts w:hint="cs"/>
           <w:u w:val="single"/>
           <w:rtl/>
         </w:rPr>
@@ -1074,7 +1091,21 @@
           <w:rFonts w:hint="cs"/>
           <w:rtl/>
         </w:rPr>
-        <w:t>הקללינט מבקש מהשרת את רשימת ה-</w:t>
+        <w:t>הקל</w:t>
+      </w:r>
+      <w:r>
+        <w:rPr>
+          <w:rFonts w:hint="cs"/>
+          <w:rtl/>
+        </w:rPr>
+        <w:t>י</w:t>
+      </w:r>
+      <w:r>
+        <w:rPr>
+          <w:rFonts w:hint="cs"/>
+          <w:rtl/>
+        </w:rPr>
+        <w:t>ינט מבקש מהשרת את רשימת ה-</w:t>
       </w:r>
       <w:r>
         <w:t>email</w:t>
@@ -1293,7 +1324,6 @@
         <w:bidi/>
         <w:ind w:firstLine="720"/>
         <w:rPr>
-          <w:rFonts w:hint="cs"/>
           <w:u w:val="single"/>
           <w:rtl/>
         </w:rPr>
@@ -1577,7 +1607,6 @@
         <w:bidi/>
         <w:ind w:firstLine="720"/>
         <w:rPr>
-          <w:rFonts w:hint="cs"/>
           <w:u w:val="single"/>
           <w:rtl/>
         </w:rPr>
@@ -1587,21 +1616,28 @@
           <w:rFonts w:hint="cs"/>
           <w:rtl/>
         </w:rPr>
-        <w:t xml:space="preserve">הקללינט מבקש מהשרת את </w:t>
-      </w:r>
-      <w:r>
-        <w:rPr>
-          <w:rFonts w:hint="cs"/>
-          <w:rtl/>
-        </w:rPr>
-        <w:t>תוכן של הודעה ספציפית</w:t>
-      </w:r>
-      <w:r>
-        <w:rPr>
-          <w:rFonts w:hint="cs"/>
-          <w:rtl/>
-        </w:rPr>
-        <w:t xml:space="preserve"> של המשתמש המחובר.</w:t>
+        <w:t>הקלי</w:t>
+      </w:r>
+      <w:r>
+        <w:rPr>
+          <w:rFonts w:hint="cs"/>
+          <w:rtl/>
+        </w:rPr>
+        <w:t xml:space="preserve">ינט מבקש מהשרת את </w:t>
+      </w:r>
+      <w:r>
+        <w:rPr>
+          <w:rFonts w:hint="cs"/>
+          <w:rtl/>
+        </w:rPr>
+        <w:t>ה</w:t>
+      </w:r>
+      <w:r>
+        <w:rPr>
+          <w:rFonts w:hint="cs"/>
+          <w:rtl/>
+        </w:rPr>
+        <w:t>תוכן של הודעה ספציפית של המשתמש המחובר.</w:t>
       </w:r>
     </w:p>
     <w:p>
@@ -1863,7 +1899,6 @@
         <w:bidi/>
         <w:ind w:firstLine="720"/>
         <w:rPr>
-          <w:rFonts w:hint="cs"/>
           <w:u w:val="single"/>
           <w:rtl/>
         </w:rPr>
@@ -1881,7 +1916,6 @@
         <w:pStyle w:val="Heading5"/>
         <w:bidi/>
         <w:rPr>
-          <w:rFonts w:hint="cs"/>
           <w:rtl/>
         </w:rPr>
       </w:pPr>
@@ -2118,7 +2152,6 @@
         <w:bidi/>
         <w:ind w:firstLine="720"/>
         <w:rPr>
-          <w:rFonts w:hint="cs"/>
           <w:u w:val="single"/>
           <w:rtl/>
         </w:rPr>
@@ -2340,7 +2373,6 @@
         <w:bidi/>
         <w:ind w:left="713" w:firstLine="7"/>
         <w:rPr>
-          <w:rFonts w:hint="cs"/>
           <w:u w:val="single"/>
           <w:rtl/>
         </w:rPr>
@@ -2350,63 +2382,7 @@
           <w:rFonts w:hint="cs"/>
           <w:rtl/>
         </w:rPr>
-        <w:t xml:space="preserve">הקליינט </w:t>
-      </w:r>
-      <w:r>
-        <w:rPr>
-          <w:rFonts w:hint="cs"/>
-          <w:rtl/>
-        </w:rPr>
-        <w:t>מבקש</w:t>
-      </w:r>
-      <w:r>
-        <w:rPr>
-          <w:rFonts w:hint="cs"/>
-          <w:rtl/>
-        </w:rPr>
-        <w:t xml:space="preserve"> מהשרת ל</w:t>
-      </w:r>
-      <w:r>
-        <w:rPr>
-          <w:rFonts w:hint="cs"/>
-          <w:rtl/>
-        </w:rPr>
-        <w:t>הוסיף</w:t>
-      </w:r>
-      <w:r>
-        <w:rPr>
-          <w:rFonts w:hint="cs"/>
-          <w:rtl/>
-        </w:rPr>
-        <w:t xml:space="preserve"> הודעה </w:t>
-      </w:r>
-      <w:r>
-        <w:rPr>
-          <w:rFonts w:hint="cs"/>
-          <w:rtl/>
-        </w:rPr>
-        <w:t>לכל התיבות האישיות של הנמענים</w:t>
-      </w:r>
-      <w:r>
-        <w:rPr>
-          <w:rFonts w:hint="cs"/>
-          <w:rtl/>
-        </w:rPr>
-        <w:t xml:space="preserve"> </w:t>
-      </w:r>
-      <w:r>
-        <w:rPr>
-          <w:rFonts w:hint="cs"/>
-          <w:rtl/>
-        </w:rPr>
-        <w:t>בשם</w:t>
-      </w:r>
-      <w:r>
-        <w:rPr>
-          <w:rFonts w:hint="cs"/>
-          <w:rtl/>
-        </w:rPr>
-        <w:t xml:space="preserve"> המשתמש המחובר בשרת.</w:t>
+        <w:t>הקליינט מבקש מהשרת להוסיף הודעה לכל התיבות האישיות של הנמענים בשם המשתמש המחובר בשרת.</w:t>
       </w:r>
     </w:p>
     <w:p>
@@ -2596,7 +2572,6 @@
       <w:pPr>
         <w:bidi/>
         <w:rPr>
-          <w:rFonts w:hint="cs"/>
           <w:rtl/>
         </w:rPr>
       </w:pPr>
@@ -2614,6 +2589,8 @@
           <w:rtl/>
         </w:rPr>
       </w:pPr>
+      <w:bookmarkStart w:id="2" w:name="_General_message"/>
+      <w:bookmarkEnd w:id="2"/>
       <w:r>
         <w:rPr>
           <w:u w:val="single"/>
@@ -2643,7 +2620,6 @@
         <w:bidi/>
         <w:ind w:left="713" w:firstLine="7"/>
         <w:rPr>
-          <w:rFonts w:hint="cs"/>
           <w:u w:val="single"/>
           <w:rtl/>
         </w:rPr>
@@ -2786,45 +2762,16 @@
         <w:pStyle w:val="ListParagraph"/>
         <w:numPr>
           <w:ilvl w:val="0"/>
-          <w:numId w:val="6"/>
+          <w:numId w:val="14"/>
         </w:numPr>
         <w:bidi/>
-        <w:rPr>
-          <w:strike/>
-        </w:rPr>
-      </w:pPr>
-      <w:r>
-        <w:rPr>
-          <w:rFonts w:hint="cs"/>
-          <w:b/>
-          <w:bCs/>
-          <w:strike/>
-          <w:rtl/>
-        </w:rPr>
-        <w:t xml:space="preserve">תשובה לפעולת </w:t>
-      </w:r>
-      <w:r>
-        <w:rPr>
-          <w:b/>
-          <w:bCs/>
-          <w:strike/>
-        </w:rPr>
-        <w:t>Login</w:t>
-      </w:r>
-      <w:r>
-        <w:rPr>
-          <w:rFonts w:hint="cs"/>
-          <w:strike/>
-          <w:rtl/>
-        </w:rPr>
-        <w:t>: הסיסמא לא נכונה.</w:t>
-      </w:r>
-      <w:r>
-        <w:rPr>
-          <w:rFonts w:hint="cs"/>
-          <w:rtl/>
-        </w:rPr>
-        <w:t xml:space="preserve"> (התבטל עקב תיקון אבטחה)</w:t>
+      </w:pPr>
+      <w:r>
+        <w:rPr>
+          <w:rFonts w:hint="cs"/>
+          <w:rtl/>
+        </w:rPr>
+        <w:t>המשתמש אינו מחובר ולכן אינו יכול לבצע פעולה.</w:t>
       </w:r>
     </w:p>
     <w:p>
@@ -2832,16 +2779,32 @@
         <w:pStyle w:val="ListParagraph"/>
         <w:numPr>
           <w:ilvl w:val="0"/>
-          <w:numId w:val="6"/>
+          <w:numId w:val="14"/>
         </w:numPr>
         <w:bidi/>
       </w:pPr>
       <w:r>
         <w:rPr>
           <w:rFonts w:hint="cs"/>
-          <w:rtl/>
-        </w:rPr>
-        <w:t>המשתמש אינו מחובר ולכן אינו יכול לבצע פעולה.</w:t>
+          <w:b/>
+          <w:bCs/>
+          <w:rtl/>
+        </w:rPr>
+        <w:t xml:space="preserve">תשובה לפעולות </w:t>
+      </w:r>
+      <w:r>
+        <w:rPr>
+          <w:b/>
+          <w:bCs/>
+        </w:rPr>
+        <w:t>Get/Delete mail</w:t>
+      </w:r>
+      <w:r>
+        <w:rPr>
+          <w:rFonts w:hint="cs"/>
+          <w:rtl/>
+        </w:rPr>
+        <w:t>: מספר המייל לא ידוע.</w:t>
       </w:r>
     </w:p>
     <w:p>
@@ -2849,40 +2812,7 @@
         <w:pStyle w:val="ListParagraph"/>
         <w:numPr>
           <w:ilvl w:val="0"/>
-          <w:numId w:val="6"/>
-        </w:numPr>
-        <w:bidi/>
-      </w:pPr>
-      <w:r>
-        <w:rPr>
-          <w:rFonts w:hint="cs"/>
-          <w:b/>
-          <w:bCs/>
-          <w:rtl/>
-        </w:rPr>
-        <w:t xml:space="preserve">תשובה לפעולות </w:t>
-      </w:r>
-      <w:r>
-        <w:rPr>
-          <w:b/>
-          <w:bCs/>
-        </w:rPr>
-        <w:t>Get/Delete mail</w:t>
-      </w:r>
-      <w:r>
-        <w:rPr>
-          <w:rFonts w:hint="cs"/>
-          <w:rtl/>
-        </w:rPr>
-        <w:t>: מספר המייל לא ידוע.</w:t>
-      </w:r>
-    </w:p>
-    <w:p>
-      <w:pPr>
-        <w:pStyle w:val="ListParagraph"/>
-        <w:numPr>
-          <w:ilvl w:val="0"/>
-          <w:numId w:val="6"/>
+          <w:numId w:val="14"/>
         </w:numPr>
         <w:bidi/>
       </w:pPr>
@@ -3314,14 +3244,7 @@
           <w:rFonts w:hint="cs"/>
           <w:rtl/>
         </w:rPr>
-        <w:t>ההודעה האחרונה שנשלחת: הלקוח מודיע לשרת שהוא מסיים את ההתקשרות בינהם</w:t>
-      </w:r>
-      <w:r>
-        <w:rPr>
-          <w:rFonts w:hint="cs"/>
-          <w:rtl/>
-        </w:rPr>
-        <w:t>.</w:t>
+        <w:t>ההודעה האחרונה שנשלחת: הלקוח מודיע לשרת שהוא מסיים את ההתקשרות בינהם.</w:t>
       </w:r>
     </w:p>
     <w:p>
@@ -3349,7 +3272,6 @@
         </w:numPr>
         <w:bidi/>
       </w:pPr>
-      <w:bookmarkStart w:id="2" w:name="_GoBack"/>
       <w:r>
         <w:rPr>
           <w:rFonts w:hint="cs"/>
@@ -3364,15 +3286,7 @@
           <w:rFonts w:hint="cs"/>
           <w:rtl/>
         </w:rPr>
-        <w:t xml:space="preserve"> </w:t>
-      </w:r>
-      <w:bookmarkEnd w:id="2"/>
-      <w:r>
-        <w:rPr>
-          <w:rFonts w:hint="cs"/>
-          <w:rtl/>
-        </w:rPr>
-        <w:t>ההודעה הינו 10</w:t>
+        <w:t xml:space="preserve"> ההודעה הינו 10</w:t>
       </w:r>
     </w:p>
     <w:p>
@@ -3486,40 +3400,48 @@
           <w:szCs w:val="24"/>
         </w:rPr>
       </w:pPr>
-      <w:proofErr w:type="spellStart"/>
       <w:r>
         <w:rPr>
           <w:rFonts w:ascii="David" w:hAnsi="David" w:cs="David"/>
           <w:sz w:val="24"/>
           <w:szCs w:val="24"/>
         </w:rPr>
-        <w:t>mail_server</w:t>
-      </w:r>
-      <w:proofErr w:type="spellEnd"/>
+        <w:t>./</w:t>
+      </w:r>
+      <w:proofErr w:type="spellStart"/>
       <w:r>
         <w:rPr>
           <w:rFonts w:ascii="David" w:hAnsi="David" w:cs="David"/>
           <w:sz w:val="24"/>
           <w:szCs w:val="24"/>
         </w:rPr>
-        <w:t xml:space="preserve"> </w:t>
-      </w:r>
-      <w:proofErr w:type="spellStart"/>
+        <w:t>mail_server</w:t>
+      </w:r>
+      <w:proofErr w:type="spellEnd"/>
       <w:r>
         <w:rPr>
           <w:rFonts w:ascii="David" w:hAnsi="David" w:cs="David"/>
           <w:sz w:val="24"/>
           <w:szCs w:val="24"/>
         </w:rPr>
-        <w:t>users_file</w:t>
-      </w:r>
-      <w:proofErr w:type="spellEnd"/>
+        <w:t xml:space="preserve"> </w:t>
+      </w:r>
+      <w:proofErr w:type="spellStart"/>
       <w:r>
         <w:rPr>
           <w:rFonts w:ascii="David" w:hAnsi="David" w:cs="David"/>
           <w:sz w:val="24"/>
           <w:szCs w:val="24"/>
         </w:rPr>
+        <w:t>users_file</w:t>
+      </w:r>
+      <w:proofErr w:type="spellEnd"/>
+      <w:r>
+        <w:rPr>
+          <w:rFonts w:ascii="David" w:hAnsi="David" w:cs="David"/>
+          <w:sz w:val="24"/>
+          <w:szCs w:val="24"/>
+        </w:rPr>
         <w:t xml:space="preserve"> [</w:t>
       </w:r>
       <w:r>
@@ -3563,6 +3485,14 @@
           <w:szCs w:val="24"/>
         </w:rPr>
       </w:pPr>
+      <w:r>
+        <w:rPr>
+          <w:rFonts w:ascii="Times New Roman" w:hAnsi="Times New Roman" w:cs="Times New Roman"/>
+          <w:sz w:val="24"/>
+          <w:szCs w:val="24"/>
+        </w:rPr>
+        <w:t>./</w:t>
+      </w:r>
       <w:proofErr w:type="spellStart"/>
       <w:r>
         <w:rPr>
@@ -3638,39 +3568,96 @@
           <w:rFonts w:hint="cs"/>
           <w:rtl/>
         </w:rPr>
-        <w:t>במידה ושדות אופציונאליות לא נכתבו, ערכי הברירת מחדל יבחרו:</w:t>
+        <w:t xml:space="preserve">במידה ושדות </w:t>
+      </w:r>
+      <w:r>
+        <w:rPr>
+          <w:rFonts w:hint="cs"/>
+          <w:rtl/>
+        </w:rPr>
+        <w:t xml:space="preserve">אופציונאליות לא נכתבו, ערכי </w:t>
+      </w:r>
+      <w:r>
+        <w:rPr>
+          <w:rFonts w:hint="cs"/>
+          <w:rtl/>
+        </w:rPr>
+        <w:t xml:space="preserve">ברירת </w:t>
+      </w:r>
+      <w:r>
+        <w:rPr>
+          <w:rFonts w:hint="cs"/>
+          <w:rtl/>
+        </w:rPr>
+        <w:t>ה</w:t>
+      </w:r>
+      <w:r>
+        <w:rPr>
+          <w:rFonts w:hint="cs"/>
+          <w:rtl/>
+        </w:rPr>
+        <w:t xml:space="preserve">מחדל </w:t>
+      </w:r>
+      <w:r>
+        <w:rPr>
+          <w:rFonts w:hint="cs"/>
+          <w:rtl/>
+        </w:rPr>
+        <w:t>הם</w:t>
+      </w:r>
+      <w:r>
+        <w:rPr>
+          <w:rFonts w:hint="cs"/>
+          <w:rtl/>
+        </w:rPr>
+        <w:t>:</w:t>
+      </w:r>
+    </w:p>
+    <w:p>
+      <w:pPr>
+        <w:bidi/>
+        <w:ind w:firstLine="720"/>
+        <w:rPr>
+          <w:rtl/>
+        </w:rPr>
+      </w:pPr>
+      <w:r>
+        <w:rPr>
+          <w:rFonts w:hint="cs"/>
+          <w:rtl/>
+        </w:rPr>
+        <w:t>פורט: 6423</w:t>
       </w:r>
     </w:p>
     <w:p>
       <w:pPr>
         <w:pStyle w:val="NoSpacing"/>
         <w:bidi/>
-        <w:rPr>
-          <w:rtl/>
-        </w:rPr>
-      </w:pPr>
-      <w:r>
-        <w:rPr>
-          <w:rFonts w:hint="cs"/>
-          <w:rtl/>
-        </w:rPr>
-        <w:t>פורט: 6423</w:t>
-      </w:r>
-    </w:p>
-    <w:p>
-      <w:pPr>
-        <w:pStyle w:val="NoSpacing"/>
-        <w:bidi/>
-        <w:rPr>
-          <w:rtl/>
-        </w:rPr>
-      </w:pPr>
-      <w:r>
-        <w:rPr>
-          <w:rFonts w:hint="cs"/>
-          <w:rtl/>
-        </w:rPr>
-        <w:t xml:space="preserve">שם מאחר: </w:t>
+        <w:ind w:firstLine="720"/>
+        <w:rPr>
+          <w:rtl/>
+        </w:rPr>
+      </w:pPr>
+      <w:r>
+        <w:rPr>
+          <w:rFonts w:hint="cs"/>
+          <w:rtl/>
+        </w:rPr>
+        <w:t xml:space="preserve">שם </w:t>
+      </w:r>
+      <w:r>
+        <w:rPr>
+          <w:rFonts w:hint="cs"/>
+          <w:rtl/>
+        </w:rPr>
+        <w:t>מארח</w:t>
+      </w:r>
+      <w:r>
+        <w:rPr>
+          <w:rFonts w:hint="cs"/>
+          <w:rtl/>
+        </w:rPr>
+        <w:t xml:space="preserve">: </w:t>
       </w:r>
       <w:r>
         <w:t>localhost</w:t>
@@ -3881,7 +3868,6 @@
         <w:pStyle w:val="Heading3"/>
         <w:bidi/>
         <w:rPr>
-          <w:rFonts w:hint="cs"/>
           <w:rtl/>
         </w:rPr>
       </w:pPr>
@@ -4220,7 +4206,6 @@
         <w:pStyle w:val="Heading3"/>
         <w:bidi/>
         <w:rPr>
-          <w:rFonts w:hint="cs"/>
           <w:rtl/>
         </w:rPr>
       </w:pPr>
@@ -4503,19 +4488,274 @@
           <w:rPr>
             <w:rStyle w:val="Hyperlink"/>
           </w:rPr>
-          <w:t>Inb</w:t>
+          <w:t>Inbox</w:t>
+        </w:r>
+      </w:hyperlink>
+      <w:r>
+        <w:rPr>
+          <w:rFonts w:hint="cs"/>
+          <w:rtl/>
+        </w:rPr>
+        <w:t>.</w:t>
+      </w:r>
+    </w:p>
+    <w:p>
+      <w:pPr>
+        <w:rPr>
+          <w:rtl/>
+        </w:rPr>
+      </w:pPr>
+      <w:r>
+        <w:rPr>
+          <w:rtl/>
+        </w:rPr>
+        <w:br w:type="page"/>
+      </w:r>
+    </w:p>
+    <w:p>
+      <w:pPr>
+        <w:pStyle w:val="Heading2"/>
+        <w:bidi/>
+        <w:rPr>
+          <w:rtl/>
+        </w:rPr>
+      </w:pPr>
+      <w:r>
+        <w:lastRenderedPageBreak/>
+        <w:t>Client</w:t>
+      </w:r>
+    </w:p>
+    <w:p>
+      <w:pPr>
+        <w:bidi/>
+        <w:rPr>
+          <w:rtl/>
+        </w:rPr>
+      </w:pPr>
+      <w:r>
+        <w:rPr>
+          <w:rFonts w:hint="cs"/>
+          <w:rtl/>
+        </w:rPr>
+        <w:t>מחלקה המייצגת את הלקוח. מבצעת את תהליך התחברות לשרת, קבלת פק</w:t>
+      </w:r>
+      <w:r>
+        <w:rPr>
+          <w:rFonts w:hint="cs"/>
+          <w:rtl/>
+        </w:rPr>
+        <w:t>ו</w:t>
+      </w:r>
+      <w:r>
+        <w:rPr>
+          <w:rFonts w:hint="cs"/>
+          <w:rtl/>
+        </w:rPr>
+        <w:t>דות מהמשתמש, שליחתם לשרת ודיווח על תוצאות הפקודות.</w:t>
+      </w:r>
+    </w:p>
+    <w:p>
+      <w:pPr>
+        <w:pStyle w:val="Heading2"/>
+        <w:bidi/>
+        <w:rPr>
+          <w:rtl/>
+        </w:rPr>
+      </w:pPr>
+      <w:r>
+        <w:rPr>
+          <w:rFonts w:hint="cs"/>
+        </w:rPr>
+        <w:t>S</w:t>
+      </w:r>
+      <w:r>
+        <w:t>erver</w:t>
+      </w:r>
+    </w:p>
+    <w:p>
+      <w:pPr>
+        <w:bidi/>
+        <w:rPr>
+          <w:rtl/>
+        </w:rPr>
+      </w:pPr>
+      <w:r>
+        <w:rPr>
+          <w:rFonts w:hint="cs"/>
+          <w:rtl/>
+        </w:rPr>
+        <w:t>מחלקה המ</w:t>
+      </w:r>
+      <w:r>
+        <w:rPr>
+          <w:rFonts w:hint="cs"/>
+          <w:rtl/>
+        </w:rPr>
+        <w:t>ייצגת את השרת. מבצעת את תהליך ה</w:t>
+      </w:r>
+      <w:r>
+        <w:rPr>
+          <w:rFonts w:hint="cs"/>
+          <w:rtl/>
+        </w:rPr>
+        <w:t>אתחול שלו, מאזינה לבקשות ומבצעת אותם.</w:t>
+      </w:r>
+    </w:p>
+    <w:p>
+      <w:pPr>
+        <w:pStyle w:val="Heading1"/>
+        <w:bidi/>
+        <w:rPr>
+          <w:rtl/>
+        </w:rPr>
+      </w:pPr>
+      <w:r>
+        <w:rPr>
+          <w:rFonts w:hint="cs"/>
+          <w:rtl/>
+        </w:rPr>
+        <w:t>מק</w:t>
+      </w:r>
+      <w:r>
+        <w:rPr>
+          <w:rFonts w:hint="cs"/>
+          <w:rtl/>
+        </w:rPr>
+        <w:t>רים שלא הוגדרו</w:t>
+      </w:r>
+    </w:p>
+    <w:p>
+      <w:pPr>
+        <w:pStyle w:val="Heading2"/>
+        <w:bidi/>
+        <w:rPr>
+          <w:rtl/>
+        </w:rPr>
+      </w:pPr>
+      <w:r>
+        <w:rPr>
+          <w:rFonts w:hint="cs"/>
+          <w:rtl/>
+        </w:rPr>
+        <w:t>צד לקוח</w:t>
+      </w:r>
+      <w:bookmarkStart w:id="7" w:name="_GoBack"/>
+      <w:bookmarkEnd w:id="7"/>
+    </w:p>
+    <w:p>
+      <w:pPr>
+        <w:pStyle w:val="ListParagraph"/>
+        <w:numPr>
+          <w:ilvl w:val="0"/>
+          <w:numId w:val="10"/>
+        </w:numPr>
+        <w:bidi/>
+        <w:rPr>
+          <w:u w:val="single"/>
+        </w:rPr>
+      </w:pPr>
+      <w:r>
+        <w:rPr>
+          <w:rFonts w:hint="cs"/>
+          <w:u w:val="single"/>
+          <w:rtl/>
+        </w:rPr>
+        <w:t>טיפול בשגיאות:</w:t>
+      </w:r>
+    </w:p>
+    <w:p>
+      <w:pPr>
+        <w:pStyle w:val="ListParagraph"/>
+        <w:numPr>
+          <w:ilvl w:val="1"/>
+          <w:numId w:val="10"/>
+        </w:numPr>
+        <w:bidi/>
+      </w:pPr>
+      <w:r>
+        <w:rPr>
+          <w:rFonts w:hint="cs"/>
+          <w:rtl/>
+        </w:rPr>
+        <w:t xml:space="preserve">כאשר יש שגיאה (מכל סוג) </w:t>
+      </w:r>
+      <w:r>
+        <w:rPr>
+          <w:rFonts w:hint="cs"/>
+          <w:rtl/>
+        </w:rPr>
+        <w:t>עד שלב ה</w:t>
+      </w:r>
+      <w:r>
+        <w:t>Login</w:t>
+      </w:r>
+      <w:r>
+        <w:rPr>
+          <w:rFonts w:hint="cs"/>
+          <w:rtl/>
+        </w:rPr>
+        <w:t xml:space="preserve"> (כולל) אין למשתמש הזדמנות נוספות להכניס נתונים והתוכנית מפסיקה.</w:t>
+      </w:r>
+    </w:p>
+    <w:p>
+      <w:pPr>
+        <w:pStyle w:val="ListParagraph"/>
+        <w:numPr>
+          <w:ilvl w:val="1"/>
+          <w:numId w:val="10"/>
+        </w:numPr>
+        <w:bidi/>
+      </w:pPr>
+      <w:r>
+        <w:rPr>
+          <w:rFonts w:hint="cs"/>
+          <w:rtl/>
+        </w:rPr>
+        <w:t xml:space="preserve">לאחר ההתחברות ישנם סיבות שונות שהתוכנית יכולה להפסיק בגינם, </w:t>
+      </w:r>
+      <w:r>
+        <w:rPr>
+          <w:rFonts w:hint="cs"/>
+          <w:rtl/>
+        </w:rPr>
+        <w:t>כגון:</w:t>
+      </w:r>
+      <w:r>
+        <w:rPr>
+          <w:rFonts w:hint="cs"/>
+          <w:rtl/>
+        </w:rPr>
+        <w:t xml:space="preserve"> </w:t>
+      </w:r>
+    </w:p>
+    <w:p>
+      <w:pPr>
+        <w:pStyle w:val="ListParagraph"/>
+        <w:numPr>
+          <w:ilvl w:val="2"/>
+          <w:numId w:val="10"/>
+        </w:numPr>
+        <w:bidi/>
+      </w:pPr>
+      <w:r>
+        <w:rPr>
+          <w:rFonts w:hint="cs"/>
+          <w:rtl/>
+        </w:rPr>
+        <w:t xml:space="preserve">הודעת שגיאה חמורה מצד השרת שבעקבותיו הוא צריך לסגור את החיבור (ראה </w:t>
+      </w:r>
+      <w:hyperlink w:anchor="_General_message" w:history="1">
+        <w:r>
+          <w:rPr>
+            <w:rStyle w:val="Hyperlink"/>
+          </w:rPr>
+          <w:t xml:space="preserve">General </w:t>
         </w:r>
         <w:r>
           <w:rPr>
             <w:rStyle w:val="Hyperlink"/>
           </w:rPr>
-          <w:t>o</w:t>
-        </w:r>
-        <w:r>
-          <w:rPr>
-            <w:rStyle w:val="Hyperlink"/>
-          </w:rPr>
-          <w:t>x</w:t>
+          <w:t>Message</w:t>
         </w:r>
       </w:hyperlink>
       <w:r>
@@ -4523,148 +4763,169 @@
           <w:rFonts w:hint="cs"/>
           <w:rtl/>
         </w:rPr>
-        <w:t>.</w:t>
-      </w:r>
-    </w:p>
-    <w:p>
-      <w:pPr>
-        <w:rPr>
-          <w:rtl/>
-        </w:rPr>
-      </w:pPr>
-      <w:r>
-        <w:rPr>
-          <w:rtl/>
-        </w:rPr>
-        <w:br w:type="page"/>
-      </w:r>
-    </w:p>
-    <w:p>
-      <w:pPr>
-        <w:pStyle w:val="Heading2"/>
-        <w:bidi/>
-        <w:rPr>
-          <w:rtl/>
-        </w:rPr>
-      </w:pPr>
-      <w:r>
-        <w:lastRenderedPageBreak/>
-        <w:t>Client</w:t>
-      </w:r>
-    </w:p>
-    <w:p>
-      <w:pPr>
-        <w:bidi/>
-        <w:rPr>
-          <w:rtl/>
-        </w:rPr>
-      </w:pPr>
-      <w:r>
-        <w:rPr>
-          <w:rFonts w:hint="cs"/>
-          <w:rtl/>
-        </w:rPr>
-        <w:t>מחלקה המייצגת את הלקוח. מבצעת את תהליך התחברות לשרת, קבלת פק</w:t>
-      </w:r>
-      <w:r>
-        <w:rPr>
-          <w:rFonts w:hint="cs"/>
-          <w:rtl/>
-        </w:rPr>
-        <w:t>ו</w:t>
-      </w:r>
-      <w:r>
-        <w:rPr>
-          <w:rFonts w:hint="cs"/>
-          <w:rtl/>
-        </w:rPr>
-        <w:t>דות מהמשתמש, שליחתם לשרת ודיווח על תוצאות הפקודות.</w:t>
-      </w:r>
-    </w:p>
-    <w:p>
-      <w:pPr>
-        <w:pStyle w:val="Heading2"/>
-        <w:bidi/>
-        <w:rPr>
-          <w:rtl/>
-        </w:rPr>
-      </w:pPr>
-      <w:r>
-        <w:rPr>
-          <w:rFonts w:hint="cs"/>
-        </w:rPr>
-        <w:t>S</w:t>
-      </w:r>
-      <w:r>
-        <w:t>erver</w:t>
-      </w:r>
-    </w:p>
-    <w:p>
-      <w:pPr>
-        <w:bidi/>
-        <w:rPr>
-          <w:rtl/>
-        </w:rPr>
-      </w:pPr>
-      <w:r>
-        <w:rPr>
-          <w:rFonts w:hint="cs"/>
-          <w:rtl/>
-        </w:rPr>
-        <w:t>מחלקה המ</w:t>
-      </w:r>
-      <w:r>
-        <w:rPr>
-          <w:rFonts w:hint="cs"/>
-          <w:rtl/>
-        </w:rPr>
-        <w:t>ייצגת את השרת. מבצעת את תהליך ה</w:t>
-      </w:r>
-      <w:r>
-        <w:rPr>
-          <w:rFonts w:hint="cs"/>
-          <w:rtl/>
-        </w:rPr>
-        <w:t>אתחול שלו, מאזינה לבקשות ומבצעת אותם.</w:t>
-      </w:r>
-    </w:p>
-    <w:p>
-      <w:pPr>
-        <w:pStyle w:val="Heading1"/>
-        <w:bidi/>
-        <w:rPr>
-          <w:rtl/>
-        </w:rPr>
-      </w:pPr>
-      <w:r>
-        <w:rPr>
-          <w:rFonts w:hint="cs"/>
-          <w:rtl/>
-        </w:rPr>
-        <w:t>מק</w:t>
-      </w:r>
-      <w:r>
-        <w:rPr>
-          <w:rFonts w:hint="cs"/>
-          <w:rtl/>
-        </w:rPr>
-        <w:t>רים שלא הוגדרו</w:t>
-      </w:r>
-    </w:p>
-    <w:p>
-      <w:pPr>
-        <w:pStyle w:val="Heading2"/>
-        <w:bidi/>
-        <w:rPr>
-          <w:rtl/>
-        </w:rPr>
-      </w:pPr>
-      <w:r>
-        <w:rPr>
-          <w:rFonts w:hint="cs"/>
-          <w:rtl/>
-        </w:rPr>
-        <w:t>צד לקוח</w:t>
+        <w:t>, הודעות 11 ו-13)</w:t>
+      </w:r>
+    </w:p>
+    <w:p>
+      <w:pPr>
+        <w:pStyle w:val="ListParagraph"/>
+        <w:numPr>
+          <w:ilvl w:val="2"/>
+          <w:numId w:val="10"/>
+        </w:numPr>
+        <w:bidi/>
+      </w:pPr>
+      <w:r>
+        <w:rPr>
+          <w:rFonts w:hint="cs"/>
+          <w:rtl/>
+        </w:rPr>
+        <w:t>בעיות ב</w:t>
+      </w:r>
+      <w:r>
+        <w:t>socket</w:t>
+      </w:r>
+      <w:r>
+        <w:rPr>
+          <w:rFonts w:hint="cs"/>
+          <w:rtl/>
+        </w:rPr>
+        <w:t xml:space="preserve"> של הלקוח.</w:t>
+      </w:r>
+    </w:p>
+    <w:p>
+      <w:pPr>
+        <w:pStyle w:val="ListParagraph"/>
+        <w:numPr>
+          <w:ilvl w:val="2"/>
+          <w:numId w:val="10"/>
+        </w:numPr>
+        <w:bidi/>
+      </w:pPr>
+      <w:r>
+        <w:rPr>
+          <w:rFonts w:hint="cs"/>
+          <w:rtl/>
+        </w:rPr>
+        <w:t>בעיות הקצאת זיכרון בצד הלקוח.</w:t>
+      </w:r>
+    </w:p>
+    <w:p>
+      <w:pPr>
+        <w:pStyle w:val="ListParagraph"/>
+        <w:numPr>
+          <w:ilvl w:val="2"/>
+          <w:numId w:val="10"/>
+        </w:numPr>
+        <w:bidi/>
+      </w:pPr>
+      <w:r>
+        <w:rPr>
+          <w:rFonts w:hint="cs"/>
+          <w:rtl/>
+        </w:rPr>
+        <w:t>בעיות בקבלת או שליחת מידע מ/לשרת.</w:t>
+      </w:r>
+    </w:p>
+    <w:p>
+      <w:pPr>
+        <w:pStyle w:val="ListParagraph"/>
+        <w:numPr>
+          <w:ilvl w:val="2"/>
+          <w:numId w:val="10"/>
+        </w:numPr>
+        <w:bidi/>
+      </w:pPr>
+      <w:r>
+        <w:rPr>
+          <w:rFonts w:hint="cs"/>
+          <w:rtl/>
+        </w:rPr>
+        <w:t xml:space="preserve">בעיות בפרסור הודעה ברמת הפרוטוקול (לדוגמא, קבלת </w:t>
+      </w:r>
+      <w:r>
+        <w:t>general message status</w:t>
+      </w:r>
+      <w:r>
+        <w:rPr>
+          <w:rFonts w:hint="cs"/>
+          <w:rtl/>
+        </w:rPr>
+        <w:t xml:space="preserve"> לא ידוע)</w:t>
+      </w:r>
+    </w:p>
+    <w:p>
+      <w:pPr>
+        <w:bidi/>
+        <w:ind w:left="1440"/>
+        <w:rPr>
+          <w:b/>
+          <w:bCs/>
+        </w:rPr>
+      </w:pPr>
+      <w:r>
+        <w:rPr>
+          <w:rFonts w:hint="cs"/>
+          <w:rtl/>
+        </w:rPr>
+        <w:t xml:space="preserve">במידה והשגיאה אינה חמורה: לדוגמא הכנסת פקודה לא </w:t>
+      </w:r>
+      <w:r>
+        <w:rPr>
+          <w:rFonts w:hint="cs"/>
+          <w:rtl/>
+        </w:rPr>
+        <w:t>קיימת</w:t>
+      </w:r>
+      <w:r>
+        <w:rPr>
+          <w:rFonts w:hint="cs"/>
+          <w:rtl/>
+        </w:rPr>
+        <w:t xml:space="preserve"> </w:t>
+      </w:r>
+      <w:r>
+        <w:rPr>
+          <w:rFonts w:hint="cs"/>
+          <w:rtl/>
+        </w:rPr>
+        <w:t>כקלט</w:t>
+      </w:r>
+      <w:r>
+        <w:rPr>
+          <w:rFonts w:hint="cs"/>
+          <w:rtl/>
+        </w:rPr>
+        <w:t>, או פורמט לא נכון של קלט</w:t>
+      </w:r>
+      <w:r>
+        <w:rPr>
+          <w:rFonts w:hint="cs"/>
+          <w:rtl/>
+        </w:rPr>
+        <w:t xml:space="preserve"> </w:t>
+      </w:r>
+      <w:r>
+        <w:rPr>
+          <w:rFonts w:hint="cs"/>
+          <w:rtl/>
+        </w:rPr>
+        <w:t>- תוכנית הלקוח תמשיך לעבוד ותאפשר למשתמש להכניס פקודות נוספות.</w:t>
+      </w:r>
+      <w:r>
+        <w:rPr>
+          <w:rtl/>
+        </w:rPr>
+        <w:br/>
+      </w:r>
+      <w:r>
+        <w:rPr>
+          <w:rFonts w:hint="cs"/>
+          <w:b/>
+          <w:bCs/>
+          <w:rtl/>
+        </w:rPr>
+        <w:t>בכל מקרה של שגיאה (בכל שלב בריצת התוכנית) תכתב הודעה מתאימה למשתמש.</w:t>
       </w:r>
     </w:p>
     <w:p>
@@ -4675,13 +4936,34 @@
           <w:numId w:val="10"/>
         </w:numPr>
         <w:bidi/>
-      </w:pPr>
-      <w:r>
-        <w:rPr>
-          <w:rFonts w:hint="cs"/>
-          <w:rtl/>
-        </w:rPr>
-        <w:t>כאשר יש שגיאה עד שלב ה</w:t>
+        <w:rPr>
+          <w:u w:val="single"/>
+        </w:rPr>
+      </w:pPr>
+      <w:r>
+        <w:rPr>
+          <w:rFonts w:hint="cs"/>
+          <w:u w:val="single"/>
+          <w:rtl/>
+        </w:rPr>
+        <w:t>קלטים מהמשתמש:</w:t>
+      </w:r>
+    </w:p>
+    <w:p>
+      <w:pPr>
+        <w:pStyle w:val="ListParagraph"/>
+        <w:numPr>
+          <w:ilvl w:val="1"/>
+          <w:numId w:val="10"/>
+        </w:numPr>
+        <w:bidi/>
+      </w:pPr>
+      <w:r>
+        <w:rPr>
+          <w:rFonts w:hint="cs"/>
+          <w:rtl/>
+        </w:rPr>
+        <w:t xml:space="preserve">כפי שמוגדר במסמך התרגיל הקלטים בפעולת </w:t>
       </w:r>
       <w:r>
         <w:t>Login</w:t>
@@ -4691,7 +4973,235 @@
           <w:rFonts w:hint="cs"/>
           <w:rtl/>
         </w:rPr>
-        <w:t xml:space="preserve"> (כולל) אין למשתמש הזדמנות נוספות להכניס נתונים והתוכנית מפסיקה.</w:t>
+        <w:t xml:space="preserve"> ובפעולת </w:t>
+      </w:r>
+      <w:r>
+        <w:t>Compose</w:t>
+      </w:r>
+      <w:r>
+        <w:rPr>
+          <w:rFonts w:hint="cs"/>
+          <w:rtl/>
+        </w:rPr>
+        <w:t xml:space="preserve"> יכילו את ה </w:t>
+      </w:r>
+      <w:r>
+        <w:t>prefix</w:t>
+      </w:r>
+      <w:r>
+        <w:rPr>
+          <w:rFonts w:hint="cs"/>
+          <w:rtl/>
+        </w:rPr>
+        <w:t>ים:</w:t>
+      </w:r>
+    </w:p>
+    <w:p>
+      <w:pPr>
+        <w:pStyle w:val="ListParagraph"/>
+        <w:numPr>
+          <w:ilvl w:val="2"/>
+          <w:numId w:val="10"/>
+        </w:numPr>
+        <w:bidi/>
+      </w:pPr>
+      <w:r>
+        <w:rPr>
+          <w:rFonts w:hint="cs"/>
+        </w:rPr>
+        <w:t>U</w:t>
+      </w:r>
+      <w:r>
+        <w:t>ser:</w:t>
+      </w:r>
+    </w:p>
+    <w:p>
+      <w:pPr>
+        <w:pStyle w:val="ListParagraph"/>
+        <w:numPr>
+          <w:ilvl w:val="2"/>
+          <w:numId w:val="10"/>
+        </w:numPr>
+        <w:bidi/>
+      </w:pPr>
+      <w:r>
+        <w:t>Password:</w:t>
+      </w:r>
+    </w:p>
+    <w:p>
+      <w:pPr>
+        <w:pStyle w:val="ListParagraph"/>
+        <w:numPr>
+          <w:ilvl w:val="2"/>
+          <w:numId w:val="10"/>
+        </w:numPr>
+        <w:bidi/>
+      </w:pPr>
+      <w:r>
+        <w:rPr>
+          <w:rFonts w:hint="cs"/>
+        </w:rPr>
+        <w:t>T</w:t>
+      </w:r>
+      <w:r>
+        <w:t>o:</w:t>
+      </w:r>
+    </w:p>
+    <w:p>
+      <w:pPr>
+        <w:pStyle w:val="ListParagraph"/>
+        <w:numPr>
+          <w:ilvl w:val="2"/>
+          <w:numId w:val="10"/>
+        </w:numPr>
+        <w:bidi/>
+      </w:pPr>
+      <w:r>
+        <w:t>Subject:</w:t>
+      </w:r>
+    </w:p>
+    <w:p>
+      <w:pPr>
+        <w:pStyle w:val="ListParagraph"/>
+        <w:numPr>
+          <w:ilvl w:val="2"/>
+          <w:numId w:val="10"/>
+        </w:numPr>
+        <w:bidi/>
+      </w:pPr>
+      <w:r>
+        <w:t>Text:</w:t>
+      </w:r>
+    </w:p>
+    <w:p>
+      <w:pPr>
+        <w:pStyle w:val="ListParagraph"/>
+        <w:bidi/>
+        <w:ind w:left="1440"/>
+      </w:pPr>
+      <w:r>
+        <w:rPr>
+          <w:rFonts w:hint="cs"/>
+          <w:rtl/>
+        </w:rPr>
+        <w:t xml:space="preserve">בסופם צריך להופיע רווח, ואחריו </w:t>
+      </w:r>
+      <w:r>
+        <w:rPr>
+          <w:rFonts w:hint="cs"/>
+          <w:color w:val="FF0000"/>
+          <w:rtl/>
+        </w:rPr>
+        <w:t>המידע</w:t>
+      </w:r>
+      <w:r>
+        <w:rPr>
+          <w:rFonts w:hint="cs"/>
+          <w:rtl/>
+        </w:rPr>
+        <w:t>.</w:t>
+      </w:r>
+    </w:p>
+    <w:p>
+      <w:pPr>
+        <w:pStyle w:val="ListParagraph"/>
+        <w:bidi/>
+        <w:ind w:left="1440"/>
+      </w:pPr>
+      <w:r>
+        <w:rPr>
+          <w:rFonts w:hint="cs"/>
+          <w:rtl/>
+        </w:rPr>
+        <w:t xml:space="preserve">כל הקלטים הנ"ל יכולים להכיל רווחים </w:t>
+      </w:r>
+      <w:r>
+        <w:rPr>
+          <w:rFonts w:hint="cs"/>
+          <w:color w:val="FF0000"/>
+          <w:rtl/>
+        </w:rPr>
+        <w:t>ב</w:t>
+      </w:r>
+      <w:r>
+        <w:rPr>
+          <w:rFonts w:hint="cs"/>
+          <w:color w:val="FF0000"/>
+          <w:rtl/>
+        </w:rPr>
+        <w:t>חלק ה</w:t>
+      </w:r>
+      <w:r>
+        <w:rPr>
+          <w:rFonts w:hint="cs"/>
+          <w:color w:val="FF0000"/>
+          <w:rtl/>
+        </w:rPr>
+        <w:t>מידע</w:t>
+      </w:r>
+      <w:r>
+        <w:rPr>
+          <w:rFonts w:hint="cs"/>
+          <w:rtl/>
+        </w:rPr>
+        <w:t>.</w:t>
+      </w:r>
+    </w:p>
+    <w:p>
+      <w:pPr>
+        <w:pStyle w:val="ListParagraph"/>
+        <w:numPr>
+          <w:ilvl w:val="1"/>
+          <w:numId w:val="10"/>
+        </w:numPr>
+        <w:bidi/>
+      </w:pPr>
+      <w:r>
+        <w:rPr>
+          <w:rFonts w:hint="cs"/>
+          <w:rtl/>
+        </w:rPr>
+        <w:t xml:space="preserve">אין בדיקת נכונות של הערכים בשדה </w:t>
+      </w:r>
+      <w:r>
+        <w:t>To:</w:t>
+      </w:r>
+      <w:r>
+        <w:rPr>
+          <w:rFonts w:hint="cs"/>
+          <w:rtl/>
+        </w:rPr>
+        <w:t xml:space="preserve"> </w:t>
+      </w:r>
+      <w:r>
+        <w:rPr>
+          <w:rFonts w:hint="cs"/>
+          <w:rtl/>
+        </w:rPr>
+        <w:t>בפקוד</w:t>
+      </w:r>
+      <w:r>
+        <w:rPr>
+          <w:rFonts w:hint="cs"/>
+          <w:rtl/>
+        </w:rPr>
+        <w:t xml:space="preserve">ת </w:t>
+      </w:r>
+      <w:r>
+        <w:t>Compose</w:t>
+      </w:r>
+      <w:r>
+        <w:rPr>
+          <w:rFonts w:hint="cs"/>
+          <w:rtl/>
+        </w:rPr>
+        <w:t xml:space="preserve"> מצד הלקוח.</w:t>
+      </w:r>
+      <w:r>
+        <w:rPr>
+          <w:rtl/>
+        </w:rPr>
+        <w:br/>
       </w:r>
     </w:p>
     <w:p>
@@ -4702,13 +5212,17 @@
           <w:numId w:val="10"/>
         </w:numPr>
         <w:bidi/>
-      </w:pPr>
-      <w:r>
-        <w:rPr>
-          <w:rFonts w:hint="cs"/>
-          <w:rtl/>
-        </w:rPr>
-        <w:t xml:space="preserve">לאחר ההתחברות ישנם סיבות שונות שהתוכנית יכולה להפסיק בגינם, לדוגמא: </w:t>
+        <w:rPr>
+          <w:u w:val="single"/>
+        </w:rPr>
+      </w:pPr>
+      <w:r>
+        <w:rPr>
+          <w:rFonts w:hint="cs"/>
+          <w:u w:val="single"/>
+          <w:rtl/>
+        </w:rPr>
+        <w:t>העברת פרמטרים להרצת התוכנית:</w:t>
       </w:r>
     </w:p>
     <w:p>
@@ -4725,7 +5239,7 @@
           <w:rFonts w:hint="cs"/>
           <w:rtl/>
         </w:rPr>
-        <w:t xml:space="preserve">הודעת שגיאה חמורה מצד השרת שבעקבותיו הוא צריך לסגור את החיבור </w:t>
+        <w:t>במידה ומועברים פרמטרים נוספים לתוכנית, אין שום התייחסות אליהם (התוכנית ממשיכה לרוץ כרגיל).</w:t>
       </w:r>
     </w:p>
     <w:p>
@@ -4742,24 +5256,41 @@
           <w:rFonts w:hint="cs"/>
           <w:rtl/>
         </w:rPr>
-        <w:t>בעיות ב</w:t>
-      </w:r>
-      <w:r>
-        <w:t>socket</w:t>
-      </w:r>
-      <w:r>
-        <w:rPr>
-          <w:rFonts w:hint="cs"/>
-          <w:rtl/>
-        </w:rPr>
-        <w:t xml:space="preserve"> של הלקוח</w:t>
+        <w:t>התוכנית</w:t>
+      </w:r>
+      <w:r>
+        <w:rPr>
+          <w:rFonts w:hint="cs"/>
+          <w:rtl/>
+        </w:rPr>
+        <w:t xml:space="preserve"> מניח</w:t>
+      </w:r>
+      <w:r>
+        <w:rPr>
+          <w:rFonts w:hint="cs"/>
+          <w:rtl/>
+        </w:rPr>
+        <w:t>ה</w:t>
+      </w:r>
+      <w:r>
+        <w:rPr>
+          <w:rFonts w:hint="cs"/>
+          <w:rtl/>
+        </w:rPr>
+        <w:t xml:space="preserve"> שהפרמטר השני (של הפורט) הוא מספר פורט חוקי.</w:t>
+      </w:r>
+      <w:r>
+        <w:rPr>
+          <w:rtl/>
+        </w:rPr>
+        <w:br/>
       </w:r>
     </w:p>
     <w:p>
       <w:pPr>
         <w:pStyle w:val="ListParagraph"/>
         <w:numPr>
-          <w:ilvl w:val="1"/>
+          <w:ilvl w:val="0"/>
           <w:numId w:val="10"/>
         </w:numPr>
         <w:bidi/>
@@ -4769,39 +5300,17 @@
           <w:rFonts w:hint="cs"/>
           <w:rtl/>
         </w:rPr>
-        <w:t>בעיות הקצאת זיכרון</w:t>
-      </w:r>
-    </w:p>
-    <w:p>
-      <w:pPr>
-        <w:bidi/>
-        <w:ind w:left="720"/>
-        <w:rPr>
-          <w:b/>
-          <w:bCs/>
-        </w:rPr>
-      </w:pPr>
-      <w:r>
-        <w:rPr>
-          <w:rFonts w:hint="cs"/>
-          <w:rtl/>
-        </w:rPr>
-        <w:t>במידה והשגיאה אינה חמורה, לדוגמא הכנסת פקודה לא ידועה מצד המשתמש, תוכנית הלקוח תמשיך ותאפשר למשתמש להכניס פקודות נוספות.</w:t>
-      </w:r>
-      <w:r>
-        <w:rPr>
-          <w:rtl/>
-        </w:rPr>
-        <w:br/>
-      </w:r>
-      <w:r>
-        <w:rPr>
-          <w:rFonts w:hint="cs"/>
-          <w:b/>
-          <w:bCs/>
-          <w:rtl/>
-        </w:rPr>
-        <w:t>בכל מקרה של שגיאה תכתב הודעה מתאימה למשתמש.</w:t>
+        <w:t xml:space="preserve">התוכנית תומכת בכתובות </w:t>
+      </w:r>
+      <w:r>
+        <w:t>IPv4</w:t>
+      </w:r>
+      <w:r>
+        <w:rPr>
+          <w:rFonts w:hint="cs"/>
+          <w:rtl/>
+        </w:rPr>
+        <w:t xml:space="preserve"> בלבד.</w:t>
       </w:r>
     </w:p>
     <w:p>
@@ -4861,6 +5370,7 @@
           <w:rFonts w:hint="cs"/>
           <w:rtl/>
         </w:rPr>
+        <w:lastRenderedPageBreak/>
         <w:t>במידה וקובץ המשתמשים לא קיים, השרת לא יתחיל לעבוד.</w:t>
       </w:r>
     </w:p>
@@ -4872,9 +5382,6 @@
           <w:numId w:val="13"/>
         </w:numPr>
         <w:bidi/>
-        <w:rPr>
-          <w:rFonts w:hint="cs"/>
-        </w:rPr>
       </w:pPr>
       <w:r>
         <w:rPr>
@@ -4899,9 +5406,6 @@
           <w:numId w:val="13"/>
         </w:numPr>
         <w:bidi/>
-        <w:rPr>
-          <w:rtl/>
-        </w:rPr>
       </w:pPr>
       <w:r>
         <w:rPr>
@@ -4909,6 +5413,26 @@
           <w:rtl/>
         </w:rPr>
         <w:t>במידה וקובץ המשתמשים לא בפורמט הנכון, השרת יתחיל לעבוד אבל רשימת המשתמשים הטעונים אינו מוגדר ויכול להכיל רק חלק מהמשתמשים או אף אחד מהם.</w:t>
+      </w:r>
+    </w:p>
+    <w:p>
+      <w:pPr>
+        <w:pStyle w:val="ListParagraph"/>
+        <w:numPr>
+          <w:ilvl w:val="0"/>
+          <w:numId w:val="13"/>
+        </w:numPr>
+        <w:bidi/>
+        <w:rPr>
+          <w:rtl/>
+        </w:rPr>
+      </w:pPr>
+      <w:r>
+        <w:rPr>
+          <w:rFonts w:hint="cs"/>
+          <w:rtl/>
+        </w:rPr>
+        <w:t>התוכנית מניחה שהפרמטר של הפורט הוא מספר פורט חוקי.</w:t>
       </w:r>
     </w:p>
     <w:p>
@@ -4980,7 +5504,7 @@
 </file>
 
 <file path=word/endnotes.xml><?xml version="1.0" encoding="utf-8"?>
-<w:endnotes xmlns:wpc="http://schemas.microsoft.com/office/word/2010/wordprocessingCanvas" xmlns:cx="http://schemas.microsoft.com/office/drawing/2014/chartex" xmlns:cx1="http://schemas.microsoft.com/office/drawing/2015/9/8/chartex" xmlns:cx2="http://schemas.microsoft.com/office/drawing/2015/10/21/chartex" xmlns:cx3="http://schemas.microsoft.com/office/drawing/2016/5/9/chartex" xmlns:cx4="http://schemas.microsoft.com/office/drawing/2016/5/10/chartex" xmlns:cx5="http://schemas.microsoft.com/office/drawing/2016/5/11/chartex" xmlns:mc="http://schemas.openxmlformats.org/markup-compatibility/2006" xmlns:o="urn:schemas-microsoft-com:office:office" xmlns:r="http://schemas.openxmlformats.org/officeDocument/2006/relationships" xmlns:m="http://schemas.openxmlformats.org/officeDocument/2006/math" xmlns:v="urn:schemas-microsoft-com:vml" xmlns:wp14="http://schemas.microsoft.com/office/word/2010/wordprocessingDrawing" xmlns:wp="http://schemas.openxmlformats.org/drawingml/2006/wordprocessingDrawing" xmlns:w10="urn:schemas-microsoft-com:office:word" xmlns:w="http://schemas.openxmlformats.org/wordprocessingml/2006/main" xmlns:w14="http://schemas.microsoft.com/office/word/2010/wordml" xmlns:w15="http://schemas.microsoft.com/office/word/2012/wordml" xmlns:w16se="http://schemas.microsoft.com/office/word/2015/wordml/symex" xmlns:wpg="http://schemas.microsoft.com/office/word/2010/wordprocessingGroup" xmlns:wpi="http://schemas.microsoft.com/office/word/2010/wordprocessingInk" xmlns:wne="http://schemas.microsoft.com/office/word/2006/wordml" xmlns:wps="http://schemas.microsoft.com/office/word/2010/wordprocessingShape" mc:Ignorable="w14 w15 w16se wp14">
+<w:endnotes xmlns:wpc="http://schemas.microsoft.com/office/word/2010/wordprocessingCanvas" xmlns:mc="http://schemas.openxmlformats.org/markup-compatibility/2006" xmlns:o="urn:schemas-microsoft-com:office:office" xmlns:r="http://schemas.openxmlformats.org/officeDocument/2006/relationships" xmlns:m="http://schemas.openxmlformats.org/officeDocument/2006/math" xmlns:v="urn:schemas-microsoft-com:vml" xmlns:wp14="http://schemas.microsoft.com/office/word/2010/wordprocessingDrawing" xmlns:wp="http://schemas.openxmlformats.org/drawingml/2006/wordprocessingDrawing" xmlns:w10="urn:schemas-microsoft-com:office:word" xmlns:w="http://schemas.openxmlformats.org/wordprocessingml/2006/main" xmlns:w14="http://schemas.microsoft.com/office/word/2010/wordml" xmlns:w15="http://schemas.microsoft.com/office/word/2012/wordml" xmlns:wpg="http://schemas.microsoft.com/office/word/2010/wordprocessingGroup" xmlns:wpi="http://schemas.microsoft.com/office/word/2010/wordprocessingInk" xmlns:wne="http://schemas.microsoft.com/office/word/2006/wordml" xmlns:wps="http://schemas.microsoft.com/office/word/2010/wordprocessingShape" mc:Ignorable="w14 w15 wp14">
   <w:endnote w:type="separator" w:id="-1">
     <w:p>
       <w:pPr>
@@ -5005,7 +5529,7 @@
 </file>
 
 <file path=word/footnotes.xml><?xml version="1.0" encoding="utf-8"?>
-<w:footnotes xmlns:wpc="http://schemas.microsoft.com/office/word/2010/wordprocessingCanvas" xmlns:cx="http://schemas.microsoft.com/office/drawing/2014/chartex" xmlns:cx1="http://schemas.microsoft.com/office/drawing/2015/9/8/chartex" xmlns:cx2="http://schemas.microsoft.com/office/drawing/2015/10/21/chartex" xmlns:cx3="http://schemas.microsoft.com/office/drawing/2016/5/9/chartex" xmlns:cx4="http://schemas.microsoft.com/office/drawing/2016/5/10/chartex" xmlns:cx5="http://schemas.microsoft.com/office/drawing/2016/5/11/chartex" xmlns:mc="http://schemas.openxmlformats.org/markup-compatibility/2006" xmlns:o="urn:schemas-microsoft-com:office:office" xmlns:r="http://schemas.openxmlformats.org/officeDocument/2006/relationships" xmlns:m="http://schemas.openxmlformats.org/officeDocument/2006/math" xmlns:v="urn:schemas-microsoft-com:vml" xmlns:wp14="http://schemas.microsoft.com/office/word/2010/wordprocessingDrawing" xmlns:wp="http://schemas.openxmlformats.org/drawingml/2006/wordprocessingDrawing" xmlns:w10="urn:schemas-microsoft-com:office:word" xmlns:w="http://schemas.openxmlformats.org/wordprocessingml/2006/main" xmlns:w14="http://schemas.microsoft.com/office/word/2010/wordml" xmlns:w15="http://schemas.microsoft.com/office/word/2012/wordml" xmlns:w16se="http://schemas.microsoft.com/office/word/2015/wordml/symex" xmlns:wpg="http://schemas.microsoft.com/office/word/2010/wordprocessingGroup" xmlns:wpi="http://schemas.microsoft.com/office/word/2010/wordprocessingInk" xmlns:wne="http://schemas.microsoft.com/office/word/2006/wordml" xmlns:wps="http://schemas.microsoft.com/office/word/2010/wordprocessingShape" mc:Ignorable="w14 w15 w16se wp14">
+<w:footnotes xmlns:wpc="http://schemas.microsoft.com/office/word/2010/wordprocessingCanvas" xmlns:mc="http://schemas.openxmlformats.org/markup-compatibility/2006" xmlns:o="urn:schemas-microsoft-com:office:office" xmlns:r="http://schemas.openxmlformats.org/officeDocument/2006/relationships" xmlns:m="http://schemas.openxmlformats.org/officeDocument/2006/math" xmlns:v="urn:schemas-microsoft-com:vml" xmlns:wp14="http://schemas.microsoft.com/office/word/2010/wordprocessingDrawing" xmlns:wp="http://schemas.openxmlformats.org/drawingml/2006/wordprocessingDrawing" xmlns:w10="urn:schemas-microsoft-com:office:word" xmlns:w="http://schemas.openxmlformats.org/wordprocessingml/2006/main" xmlns:w14="http://schemas.microsoft.com/office/word/2010/wordml" xmlns:w15="http://schemas.microsoft.com/office/word/2012/wordml" xmlns:wpg="http://schemas.microsoft.com/office/word/2010/wordprocessingGroup" xmlns:wpi="http://schemas.microsoft.com/office/word/2010/wordprocessingInk" xmlns:wne="http://schemas.microsoft.com/office/word/2006/wordml" xmlns:wps="http://schemas.microsoft.com/office/word/2010/wordprocessingShape" mc:Ignorable="w14 w15 wp14">
   <w:footnote w:type="separator" w:id="-1">
     <w:p>
       <w:pPr>
@@ -5030,7 +5554,7 @@
 </file>
 
 <file path=word/header1.xml><?xml version="1.0" encoding="utf-8"?>
-<w:hdr xmlns:wpc="http://schemas.microsoft.com/office/word/2010/wordprocessingCanvas" xmlns:cx="http://schemas.microsoft.com/office/drawing/2014/chartex" xmlns:cx1="http://schemas.microsoft.com/office/drawing/2015/9/8/chartex" xmlns:cx2="http://schemas.microsoft.com/office/drawing/2015/10/21/chartex" xmlns:cx3="http://schemas.microsoft.com/office/drawing/2016/5/9/chartex" xmlns:cx4="http://schemas.microsoft.com/office/drawing/2016/5/10/chartex" xmlns:cx5="http://schemas.microsoft.com/office/drawing/2016/5/11/chartex" xmlns:mc="http://schemas.openxmlformats.org/markup-compatibility/2006" xmlns:o="urn:schemas-microsoft-com:office:office" xmlns:r="http://schemas.openxmlformats.org/officeDocument/2006/relationships" xmlns:m="http://schemas.openxmlformats.org/officeDocument/2006/math" xmlns:v="urn:schemas-microsoft-com:vml" xmlns:wp14="http://schemas.microsoft.com/office/word/2010/wordprocessingDrawing" xmlns:wp="http://schemas.openxmlformats.org/drawingml/2006/wordprocessingDrawing" xmlns:w10="urn:schemas-microsoft-com:office:word" xmlns:w="http://schemas.openxmlformats.org/wordprocessingml/2006/main" xmlns:w14="http://schemas.microsoft.com/office/word/2010/wordml" xmlns:w15="http://schemas.microsoft.com/office/word/2012/wordml" xmlns:w16se="http://schemas.microsoft.com/office/word/2015/wordml/symex" xmlns:wpg="http://schemas.microsoft.com/office/word/2010/wordprocessingGroup" xmlns:wpi="http://schemas.microsoft.com/office/word/2010/wordprocessingInk" xmlns:wne="http://schemas.microsoft.com/office/word/2006/wordml" xmlns:wps="http://schemas.microsoft.com/office/word/2010/wordprocessingShape" mc:Ignorable="w14 w15 w16se wp14">
+<w:hdr xmlns:wpc="http://schemas.microsoft.com/office/word/2010/wordprocessingCanvas" xmlns:mc="http://schemas.openxmlformats.org/markup-compatibility/2006" xmlns:o="urn:schemas-microsoft-com:office:office" xmlns:r="http://schemas.openxmlformats.org/officeDocument/2006/relationships" xmlns:m="http://schemas.openxmlformats.org/officeDocument/2006/math" xmlns:v="urn:schemas-microsoft-com:vml" xmlns:wp14="http://schemas.microsoft.com/office/word/2010/wordprocessingDrawing" xmlns:wp="http://schemas.openxmlformats.org/drawingml/2006/wordprocessingDrawing" xmlns:w10="urn:schemas-microsoft-com:office:word" xmlns:w="http://schemas.openxmlformats.org/wordprocessingml/2006/main" xmlns:w14="http://schemas.microsoft.com/office/word/2010/wordml" xmlns:w15="http://schemas.microsoft.com/office/word/2012/wordml" xmlns:wpg="http://schemas.microsoft.com/office/word/2010/wordprocessingGroup" xmlns:wpi="http://schemas.microsoft.com/office/word/2010/wordprocessingInk" xmlns:wne="http://schemas.microsoft.com/office/word/2006/wordml" xmlns:wps="http://schemas.microsoft.com/office/word/2010/wordprocessingShape" mc:Ignorable="w14 w15 wp14">
   <w:p>
     <w:pPr>
       <w:pStyle w:val="Header"/>
@@ -5148,8 +5672,121 @@
 </file>
 
 <file path=word/numbering.xml><?xml version="1.0" encoding="utf-8"?>
-<w:numbering xmlns:wpc="http://schemas.microsoft.com/office/word/2010/wordprocessingCanvas" xmlns:cx="http://schemas.microsoft.com/office/drawing/2014/chartex" xmlns:cx1="http://schemas.microsoft.com/office/drawing/2015/9/8/chartex" xmlns:cx2="http://schemas.microsoft.com/office/drawing/2015/10/21/chartex" xmlns:cx3="http://schemas.microsoft.com/office/drawing/2016/5/9/chartex" xmlns:cx4="http://schemas.microsoft.com/office/drawing/2016/5/10/chartex" xmlns:cx5="http://schemas.microsoft.com/office/drawing/2016/5/11/chartex" xmlns:mc="http://schemas.openxmlformats.org/markup-compatibility/2006" xmlns:o="urn:schemas-microsoft-com:office:office" xmlns:r="http://schemas.openxmlformats.org/officeDocument/2006/relationships" xmlns:m="http://schemas.openxmlformats.org/officeDocument/2006/math" xmlns:v="urn:schemas-microsoft-com:vml" xmlns:wp14="http://schemas.microsoft.com/office/word/2010/wordprocessingDrawing" xmlns:wp="http://schemas.openxmlformats.org/drawingml/2006/wordprocessingDrawing" xmlns:w10="urn:schemas-microsoft-com:office:word" xmlns:w="http://schemas.openxmlformats.org/wordprocessingml/2006/main" xmlns:w14="http://schemas.microsoft.com/office/word/2010/wordml" xmlns:w15="http://schemas.microsoft.com/office/word/2012/wordml" xmlns:w16se="http://schemas.microsoft.com/office/word/2015/wordml/symex" xmlns:wpg="http://schemas.microsoft.com/office/word/2010/wordprocessingGroup" xmlns:wpi="http://schemas.microsoft.com/office/word/2010/wordprocessingInk" xmlns:wne="http://schemas.microsoft.com/office/word/2006/wordml" xmlns:wps="http://schemas.microsoft.com/office/word/2010/wordprocessingShape" mc:Ignorable="w14 w15 w16se wp14">
+<w:numbering xmlns:wpc="http://schemas.microsoft.com/office/word/2010/wordprocessingCanvas" xmlns:mc="http://schemas.openxmlformats.org/markup-compatibility/2006" xmlns:o="urn:schemas-microsoft-com:office:office" xmlns:r="http://schemas.openxmlformats.org/officeDocument/2006/relationships" xmlns:m="http://schemas.openxmlformats.org/officeDocument/2006/math" xmlns:v="urn:schemas-microsoft-com:vml" xmlns:wp14="http://schemas.microsoft.com/office/word/2010/wordprocessingDrawing" xmlns:wp="http://schemas.openxmlformats.org/drawingml/2006/wordprocessingDrawing" xmlns:w10="urn:schemas-microsoft-com:office:word" xmlns:w="http://schemas.openxmlformats.org/wordprocessingml/2006/main" xmlns:w14="http://schemas.microsoft.com/office/word/2010/wordml" xmlns:w15="http://schemas.microsoft.com/office/word/2012/wordml" xmlns:wpg="http://schemas.microsoft.com/office/word/2010/wordprocessingGroup" xmlns:wpi="http://schemas.microsoft.com/office/word/2010/wordprocessingInk" xmlns:wne="http://schemas.microsoft.com/office/word/2006/wordml" xmlns:wps="http://schemas.microsoft.com/office/word/2010/wordprocessingShape" mc:Ignorable="w14 w15 wp14">
   <w:abstractNum w:abstractNumId="0" w15:restartNumberingAfterBreak="0">
+    <w:nsid w:val="00D10894"/>
+    <w:multiLevelType w:val="hybridMultilevel"/>
+    <w:tmpl w:val="900E03BC"/>
+    <w:lvl w:ilvl="0" w:tplc="04090001">
+      <w:start w:val="1"/>
+      <w:numFmt w:val="bullet"/>
+      <w:lvlText w:val=""/>
+      <w:lvlJc w:val="left"/>
+      <w:pPr>
+        <w:ind w:left="1080" w:hanging="360"/>
+      </w:pPr>
+      <w:rPr>
+        <w:rFonts w:ascii="Symbol" w:hAnsi="Symbol" w:hint="default"/>
+      </w:rPr>
+    </w:lvl>
+    <w:lvl w:ilvl="1" w:tplc="04090003" w:tentative="1">
+      <w:start w:val="1"/>
+      <w:numFmt w:val="bullet"/>
+      <w:lvlText w:val="o"/>
+      <w:lvlJc w:val="left"/>
+      <w:pPr>
+        <w:ind w:left="1800" w:hanging="360"/>
+      </w:pPr>
+      <w:rPr>
+        <w:rFonts w:ascii="Courier New" w:hAnsi="Courier New" w:cs="Courier New" w:hint="default"/>
+      </w:rPr>
+    </w:lvl>
+    <w:lvl w:ilvl="2" w:tplc="04090005" w:tentative="1">
+      <w:start w:val="1"/>
+      <w:numFmt w:val="bullet"/>
+      <w:lvlText w:val=""/>
+      <w:lvlJc w:val="left"/>
+      <w:pPr>
+        <w:ind w:left="2520" w:hanging="360"/>
+      </w:pPr>
+      <w:rPr>
+        <w:rFonts w:ascii="Wingdings" w:hAnsi="Wingdings" w:hint="default"/>
+      </w:rPr>
+    </w:lvl>
+    <w:lvl w:ilvl="3" w:tplc="04090001" w:tentative="1">
+      <w:start w:val="1"/>
+      <w:numFmt w:val="bullet"/>
+      <w:lvlText w:val=""/>
+      <w:lvlJc w:val="left"/>
+      <w:pPr>
+        <w:ind w:left="3240" w:hanging="360"/>
+      </w:pPr>
+      <w:rPr>
+        <w:rFonts w:ascii="Symbol" w:hAnsi="Symbol" w:hint="default"/>
+      </w:rPr>
+    </w:lvl>
+    <w:lvl w:ilvl="4" w:tplc="04090003" w:tentative="1">
+      <w:start w:val="1"/>
+      <w:numFmt w:val="bullet"/>
+      <w:lvlText w:val="o"/>
+      <w:lvlJc w:val="left"/>
+      <w:pPr>
+        <w:ind w:left="3960" w:hanging="360"/>
+      </w:pPr>
+      <w:rPr>
+        <w:rFonts w:ascii="Courier New" w:hAnsi="Courier New" w:cs="Courier New" w:hint="default"/>
+      </w:rPr>
+    </w:lvl>
+    <w:lvl w:ilvl="5" w:tplc="04090005" w:tentative="1">
+      <w:start w:val="1"/>
+      <w:numFmt w:val="bullet"/>
+      <w:lvlText w:val=""/>
+      <w:lvlJc w:val="left"/>
+      <w:pPr>
+        <w:ind w:left="4680" w:hanging="360"/>
+      </w:pPr>
+      <w:rPr>
+        <w:rFonts w:ascii="Wingdings" w:hAnsi="Wingdings" w:hint="default"/>
+      </w:rPr>
+    </w:lvl>
+    <w:lvl w:ilvl="6" w:tplc="04090001" w:tentative="1">
+      <w:start w:val="1"/>
+      <w:numFmt w:val="bullet"/>
+      <w:lvlText w:val=""/>
+      <w:lvlJc w:val="left"/>
+      <w:pPr>
+        <w:ind w:left="5400" w:hanging="360"/>
+      </w:pPr>
+      <w:rPr>
+        <w:rFonts w:ascii="Symbol" w:hAnsi="Symbol" w:hint="default"/>
+      </w:rPr>
+    </w:lvl>
+    <w:lvl w:ilvl="7" w:tplc="04090003" w:tentative="1">
+      <w:start w:val="1"/>
+      <w:numFmt w:val="bullet"/>
+      <w:lvlText w:val="o"/>
+      <w:lvlJc w:val="left"/>
+      <w:pPr>
+        <w:ind w:left="6120" w:hanging="360"/>
+      </w:pPr>
+      <w:rPr>
+        <w:rFonts w:ascii="Courier New" w:hAnsi="Courier New" w:cs="Courier New" w:hint="default"/>
+      </w:rPr>
+    </w:lvl>
+    <w:lvl w:ilvl="8" w:tplc="04090005" w:tentative="1">
+      <w:start w:val="1"/>
+      <w:numFmt w:val="bullet"/>
+      <w:lvlText w:val=""/>
+      <w:lvlJc w:val="left"/>
+      <w:pPr>
+        <w:ind w:left="6840" w:hanging="360"/>
+      </w:pPr>
+      <w:rPr>
+        <w:rFonts w:ascii="Wingdings" w:hAnsi="Wingdings" w:hint="default"/>
+      </w:rPr>
+    </w:lvl>
+  </w:abstractNum>
+  <w:abstractNum w:abstractNumId="1" w15:restartNumberingAfterBreak="0">
     <w:nsid w:val="015841F3"/>
     <w:multiLevelType w:val="hybridMultilevel"/>
     <w:tmpl w:val="A664EA78"/>
@@ -5262,7 +5899,7 @@
       </w:rPr>
     </w:lvl>
   </w:abstractNum>
-  <w:abstractNum w:abstractNumId="1" w15:restartNumberingAfterBreak="0">
+  <w:abstractNum w:abstractNumId="2" w15:restartNumberingAfterBreak="0">
     <w:nsid w:val="096C13AD"/>
     <w:multiLevelType w:val="hybridMultilevel"/>
     <w:tmpl w:val="37507480"/>
@@ -5351,7 +5988,7 @@
       </w:pPr>
     </w:lvl>
   </w:abstractNum>
-  <w:abstractNum w:abstractNumId="2" w15:restartNumberingAfterBreak="0">
+  <w:abstractNum w:abstractNumId="3" w15:restartNumberingAfterBreak="0">
     <w:nsid w:val="0B091764"/>
     <w:multiLevelType w:val="hybridMultilevel"/>
     <w:tmpl w:val="C026E3F2"/>
@@ -5440,7 +6077,7 @@
       </w:pPr>
     </w:lvl>
   </w:abstractNum>
-  <w:abstractNum w:abstractNumId="3" w15:restartNumberingAfterBreak="0">
+  <w:abstractNum w:abstractNumId="4" w15:restartNumberingAfterBreak="0">
     <w:nsid w:val="0F0D2644"/>
     <w:multiLevelType w:val="hybridMultilevel"/>
     <w:tmpl w:val="A066ED5E"/>
@@ -5529,7 +6166,7 @@
       </w:pPr>
     </w:lvl>
   </w:abstractNum>
-  <w:abstractNum w:abstractNumId="4" w15:restartNumberingAfterBreak="0">
+  <w:abstractNum w:abstractNumId="5" w15:restartNumberingAfterBreak="0">
     <w:nsid w:val="12A32EE3"/>
     <w:multiLevelType w:val="hybridMultilevel"/>
     <w:tmpl w:val="2A763438"/>
@@ -5617,7 +6254,7 @@
       </w:pPr>
     </w:lvl>
   </w:abstractNum>
-  <w:abstractNum w:abstractNumId="5" w15:restartNumberingAfterBreak="0">
+  <w:abstractNum w:abstractNumId="6" w15:restartNumberingAfterBreak="0">
     <w:nsid w:val="174312E5"/>
     <w:multiLevelType w:val="hybridMultilevel"/>
     <w:tmpl w:val="62BC4CB6"/>
@@ -5706,7 +6343,7 @@
       </w:pPr>
     </w:lvl>
   </w:abstractNum>
-  <w:abstractNum w:abstractNumId="6" w15:restartNumberingAfterBreak="0">
+  <w:abstractNum w:abstractNumId="7" w15:restartNumberingAfterBreak="0">
     <w:nsid w:val="28BC6B47"/>
     <w:multiLevelType w:val="hybridMultilevel"/>
     <w:tmpl w:val="6ACA27C8"/>
@@ -5795,7 +6432,7 @@
       </w:pPr>
     </w:lvl>
   </w:abstractNum>
-  <w:abstractNum w:abstractNumId="7" w15:restartNumberingAfterBreak="0">
+  <w:abstractNum w:abstractNumId="8" w15:restartNumberingAfterBreak="0">
     <w:nsid w:val="2B0B03A6"/>
     <w:multiLevelType w:val="hybridMultilevel"/>
     <w:tmpl w:val="65561BDE"/>
@@ -5881,7 +6518,7 @@
       </w:pPr>
     </w:lvl>
   </w:abstractNum>
-  <w:abstractNum w:abstractNumId="8" w15:restartNumberingAfterBreak="0">
+  <w:abstractNum w:abstractNumId="9" w15:restartNumberingAfterBreak="0">
     <w:nsid w:val="31C751BF"/>
     <w:multiLevelType w:val="hybridMultilevel"/>
     <w:tmpl w:val="B81454F6"/>
@@ -5994,7 +6631,7 @@
       </w:rPr>
     </w:lvl>
   </w:abstractNum>
-  <w:abstractNum w:abstractNumId="9" w15:restartNumberingAfterBreak="0">
+  <w:abstractNum w:abstractNumId="10" w15:restartNumberingAfterBreak="0">
     <w:nsid w:val="37144390"/>
     <w:multiLevelType w:val="hybridMultilevel"/>
     <w:tmpl w:val="639CCEF6"/>
@@ -6107,7 +6744,7 @@
       </w:rPr>
     </w:lvl>
   </w:abstractNum>
-  <w:abstractNum w:abstractNumId="10" w15:restartNumberingAfterBreak="0">
+  <w:abstractNum w:abstractNumId="11" w15:restartNumberingAfterBreak="0">
     <w:nsid w:val="3D522102"/>
     <w:multiLevelType w:val="hybridMultilevel"/>
     <w:tmpl w:val="E37A5ABC"/>
@@ -6220,7 +6857,7 @@
       </w:rPr>
     </w:lvl>
   </w:abstractNum>
-  <w:abstractNum w:abstractNumId="11" w15:restartNumberingAfterBreak="0">
+  <w:abstractNum w:abstractNumId="12" w15:restartNumberingAfterBreak="0">
     <w:nsid w:val="4D644CC5"/>
     <w:multiLevelType w:val="hybridMultilevel"/>
     <w:tmpl w:val="4B42ACDA"/>
@@ -6333,7 +6970,7 @@
       </w:rPr>
     </w:lvl>
   </w:abstractNum>
-  <w:abstractNum w:abstractNumId="12" w15:restartNumberingAfterBreak="0">
+  <w:abstractNum w:abstractNumId="13" w15:restartNumberingAfterBreak="0">
     <w:nsid w:val="5726165D"/>
     <w:multiLevelType w:val="hybridMultilevel"/>
     <w:tmpl w:val="9C9C7F44"/>
@@ -6361,7 +6998,7 @@
         <w:rFonts w:ascii="Courier New" w:hAnsi="Courier New" w:cs="Courier New" w:hint="default"/>
       </w:rPr>
     </w:lvl>
-    <w:lvl w:ilvl="2" w:tplc="04090005" w:tentative="1">
+    <w:lvl w:ilvl="2" w:tplc="04090005">
       <w:start w:val="1"/>
       <w:numFmt w:val="bullet"/>
       <w:lvlText w:val=""/>
@@ -6446,50 +7083,145 @@
       </w:rPr>
     </w:lvl>
   </w:abstractNum>
+  <w:abstractNum w:abstractNumId="14" w15:restartNumberingAfterBreak="0">
+    <w:nsid w:val="6C0013BC"/>
+    <w:multiLevelType w:val="hybridMultilevel"/>
+    <w:tmpl w:val="7036344E"/>
+    <w:lvl w:ilvl="0" w:tplc="B3BA8FC4">
+      <w:start w:val="3"/>
+      <w:numFmt w:val="decimal"/>
+      <w:lvlText w:val="%1)"/>
+      <w:lvlJc w:val="left"/>
+      <w:pPr>
+        <w:ind w:left="2160" w:hanging="360"/>
+      </w:pPr>
+      <w:rPr>
+        <w:rFonts w:hint="default"/>
+      </w:rPr>
+    </w:lvl>
+    <w:lvl w:ilvl="1" w:tplc="04090019" w:tentative="1">
+      <w:start w:val="1"/>
+      <w:numFmt w:val="lowerLetter"/>
+      <w:lvlText w:val="%2."/>
+      <w:lvlJc w:val="left"/>
+      <w:pPr>
+        <w:ind w:left="1440" w:hanging="360"/>
+      </w:pPr>
+    </w:lvl>
+    <w:lvl w:ilvl="2" w:tplc="0409001B" w:tentative="1">
+      <w:start w:val="1"/>
+      <w:numFmt w:val="lowerRoman"/>
+      <w:lvlText w:val="%3."/>
+      <w:lvlJc w:val="right"/>
+      <w:pPr>
+        <w:ind w:left="2160" w:hanging="180"/>
+      </w:pPr>
+    </w:lvl>
+    <w:lvl w:ilvl="3" w:tplc="0409000F" w:tentative="1">
+      <w:start w:val="1"/>
+      <w:numFmt w:val="decimal"/>
+      <w:lvlText w:val="%4."/>
+      <w:lvlJc w:val="left"/>
+      <w:pPr>
+        <w:ind w:left="2880" w:hanging="360"/>
+      </w:pPr>
+    </w:lvl>
+    <w:lvl w:ilvl="4" w:tplc="04090019" w:tentative="1">
+      <w:start w:val="1"/>
+      <w:numFmt w:val="lowerLetter"/>
+      <w:lvlText w:val="%5."/>
+      <w:lvlJc w:val="left"/>
+      <w:pPr>
+        <w:ind w:left="3600" w:hanging="360"/>
+      </w:pPr>
+    </w:lvl>
+    <w:lvl w:ilvl="5" w:tplc="0409001B" w:tentative="1">
+      <w:start w:val="1"/>
+      <w:numFmt w:val="lowerRoman"/>
+      <w:lvlText w:val="%6."/>
+      <w:lvlJc w:val="right"/>
+      <w:pPr>
+        <w:ind w:left="4320" w:hanging="180"/>
+      </w:pPr>
+    </w:lvl>
+    <w:lvl w:ilvl="6" w:tplc="0409000F" w:tentative="1">
+      <w:start w:val="1"/>
+      <w:numFmt w:val="decimal"/>
+      <w:lvlText w:val="%7."/>
+      <w:lvlJc w:val="left"/>
+      <w:pPr>
+        <w:ind w:left="5040" w:hanging="360"/>
+      </w:pPr>
+    </w:lvl>
+    <w:lvl w:ilvl="7" w:tplc="04090019" w:tentative="1">
+      <w:start w:val="1"/>
+      <w:numFmt w:val="lowerLetter"/>
+      <w:lvlText w:val="%8."/>
+      <w:lvlJc w:val="left"/>
+      <w:pPr>
+        <w:ind w:left="5760" w:hanging="360"/>
+      </w:pPr>
+    </w:lvl>
+    <w:lvl w:ilvl="8" w:tplc="0409001B" w:tentative="1">
+      <w:start w:val="1"/>
+      <w:numFmt w:val="lowerRoman"/>
+      <w:lvlText w:val="%9."/>
+      <w:lvlJc w:val="right"/>
+      <w:pPr>
+        <w:ind w:left="6480" w:hanging="180"/>
+      </w:pPr>
+    </w:lvl>
+  </w:abstractNum>
   <w:num w:numId="1">
+    <w:abstractNumId w:val="6"/>
+  </w:num>
+  <w:num w:numId="2">
+    <w:abstractNumId w:val="11"/>
+  </w:num>
+  <w:num w:numId="3">
+    <w:abstractNumId w:val="8"/>
+  </w:num>
+  <w:num w:numId="4">
+    <w:abstractNumId w:val="12"/>
+  </w:num>
+  <w:num w:numId="5">
+    <w:abstractNumId w:val="4"/>
+  </w:num>
+  <w:num w:numId="6">
     <w:abstractNumId w:val="5"/>
   </w:num>
-  <w:num w:numId="2">
+  <w:num w:numId="7">
+    <w:abstractNumId w:val="3"/>
+  </w:num>
+  <w:num w:numId="8">
+    <w:abstractNumId w:val="2"/>
+  </w:num>
+  <w:num w:numId="9">
     <w:abstractNumId w:val="10"/>
   </w:num>
-  <w:num w:numId="3">
+  <w:num w:numId="10">
+    <w:abstractNumId w:val="13"/>
+  </w:num>
+  <w:num w:numId="11">
+    <w:abstractNumId w:val="9"/>
+  </w:num>
+  <w:num w:numId="12">
     <w:abstractNumId w:val="7"/>
   </w:num>
-  <w:num w:numId="4">
-    <w:abstractNumId w:val="11"/>
-  </w:num>
-  <w:num w:numId="5">
-    <w:abstractNumId w:val="3"/>
-  </w:num>
-  <w:num w:numId="6">
-    <w:abstractNumId w:val="4"/>
-  </w:num>
-  <w:num w:numId="7">
-    <w:abstractNumId w:val="2"/>
-  </w:num>
-  <w:num w:numId="8">
+  <w:num w:numId="13">
     <w:abstractNumId w:val="1"/>
   </w:num>
-  <w:num w:numId="9">
-    <w:abstractNumId w:val="9"/>
+  <w:num w:numId="14">
+    <w:abstractNumId w:val="14"/>
   </w:num>
-  <w:num w:numId="10">
-    <w:abstractNumId w:val="12"/>
-  </w:num>
-  <w:num w:numId="11">
-    <w:abstractNumId w:val="8"/>
-  </w:num>
-  <w:num w:numId="12">
-    <w:abstractNumId w:val="6"/>
-  </w:num>
-  <w:num w:numId="13">
+  <w:num w:numId="15">
     <w:abstractNumId w:val="0"/>
   </w:num>
 </w:numbering>
 </file>
 
 <file path=word/styles.xml><?xml version="1.0" encoding="utf-8"?>
-<w:styles xmlns:mc="http://schemas.openxmlformats.org/markup-compatibility/2006" xmlns:r="http://schemas.openxmlformats.org/officeDocument/2006/relationships" xmlns:w="http://schemas.openxmlformats.org/wordprocessingml/2006/main" xmlns:w14="http://schemas.microsoft.com/office/word/2010/wordml" xmlns:w15="http://schemas.microsoft.com/office/word/2012/wordml" xmlns:w16se="http://schemas.microsoft.com/office/word/2015/wordml/symex" mc:Ignorable="w14 w15 w16se">
+<w:styles xmlns:mc="http://schemas.openxmlformats.org/markup-compatibility/2006" xmlns:r="http://schemas.openxmlformats.org/officeDocument/2006/relationships" xmlns:w="http://schemas.openxmlformats.org/wordprocessingml/2006/main" xmlns:w14="http://schemas.microsoft.com/office/word/2010/wordml" xmlns:w15="http://schemas.microsoft.com/office/word/2012/wordml" mc:Ignorable="w14 w15">
   <w:docDefaults>
     <w:rPrDefault>
       <w:rPr>
@@ -6505,7 +7237,7 @@
       </w:pPr>
     </w:pPrDefault>
   </w:docDefaults>
-  <w:latentStyles w:defLockedState="0" w:defUIPriority="99" w:defSemiHidden="0" w:defUnhideWhenUsed="0" w:defQFormat="0" w:count="374">
+  <w:latentStyles w:defLockedState="0" w:defUIPriority="99" w:defSemiHidden="0" w:defUnhideWhenUsed="0" w:defQFormat="0" w:count="371">
     <w:lsdException w:name="Normal" w:uiPriority="0" w:qFormat="1"/>
     <w:lsdException w:name="heading 1" w:uiPriority="9" w:qFormat="1"/>
     <w:lsdException w:name="heading 2" w:semiHidden="1" w:uiPriority="9" w:unhideWhenUsed="1" w:qFormat="1"/>
@@ -6611,6 +7343,7 @@
     <w:lsdException w:name="HTML Sample" w:semiHidden="1" w:unhideWhenUsed="1"/>
     <w:lsdException w:name="HTML Typewriter" w:semiHidden="1" w:unhideWhenUsed="1"/>
     <w:lsdException w:name="HTML Variable" w:semiHidden="1" w:unhideWhenUsed="1"/>
+    <w:lsdException w:name="Normal Table" w:semiHidden="1" w:unhideWhenUsed="1"/>
     <w:lsdException w:name="annotation subject" w:semiHidden="1" w:unhideWhenUsed="1"/>
     <w:lsdException w:name="No List" w:semiHidden="1" w:unhideWhenUsed="1"/>
     <w:lsdException w:name="Outline List 1" w:semiHidden="1" w:unhideWhenUsed="1"/>
@@ -6655,6 +7388,7 @@
     <w:lsdException w:name="Table Professional" w:semiHidden="1" w:unhideWhenUsed="1"/>
     <w:lsdException w:name="Table Subtle 1" w:semiHidden="1" w:unhideWhenUsed="1"/>
     <w:lsdException w:name="Table Subtle 2" w:semiHidden="1" w:unhideWhenUsed="1"/>
+    <w:lsdException w:name="Table Web 1" w:semiHidden="1" w:unhideWhenUsed="1"/>
     <w:lsdException w:name="Table Web 2" w:semiHidden="1" w:unhideWhenUsed="1"/>
     <w:lsdException w:name="Table Web 3" w:semiHidden="1" w:unhideWhenUsed="1"/>
     <w:lsdException w:name="Balloon Text" w:semiHidden="1" w:unhideWhenUsed="1"/>
@@ -6875,9 +7609,6 @@
     <w:lsdException w:name="List Table 5 Dark Accent 6" w:uiPriority="50"/>
     <w:lsdException w:name="List Table 6 Colorful Accent 6" w:uiPriority="51"/>
     <w:lsdException w:name="List Table 7 Colorful Accent 6" w:uiPriority="52"/>
-    <w:lsdException w:name="Mention" w:semiHidden="1" w:unhideWhenUsed="1"/>
-    <w:lsdException w:name="Smart Hyperlink" w:semiHidden="1" w:unhideWhenUsed="1"/>
-    <w:lsdException w:name="Hashtag" w:semiHidden="1" w:unhideWhenUsed="1"/>
   </w:latentStyles>
   <w:style w:type="paragraph" w:default="1" w:styleId="Normal">
     <w:name w:val="Normal"/>
@@ -7531,7 +8262,7 @@
 </file>
 
 <file path=customXml/itemProps1.xml><?xml version="1.0" encoding="utf-8"?>
-<ds:datastoreItem xmlns:ds="http://schemas.openxmlformats.org/officeDocument/2006/customXml" ds:itemID="{9F67DCE8-F581-4525-921E-2B45118F7BC5}">
+<ds:datastoreItem xmlns:ds="http://schemas.openxmlformats.org/officeDocument/2006/customXml" ds:itemID="{E7A14DE9-339B-4EEB-A774-68C858A4020E}">
   <ds:schemaRefs>
     <ds:schemaRef ds:uri="http://schemas.openxmlformats.org/officeDocument/2006/bibliography"/>
   </ds:schemaRefs>

</xml_diff>

<commit_message>
4 byte number sent and received are now network byte order.
Packet field cheking is now also on reading.
</commit_message>
<xml_diff>
--- a/docs/readme.docx
+++ b/docs/readme.docx
@@ -1,6 +1,6 @@
 
 <file path=word/document.xml><?xml version="1.0" encoding="utf-8"?>
-<w:document xmlns:wpc="http://schemas.microsoft.com/office/word/2010/wordprocessingCanvas" xmlns:mc="http://schemas.openxmlformats.org/markup-compatibility/2006" xmlns:o="urn:schemas-microsoft-com:office:office" xmlns:r="http://schemas.openxmlformats.org/officeDocument/2006/relationships" xmlns:m="http://schemas.openxmlformats.org/officeDocument/2006/math" xmlns:v="urn:schemas-microsoft-com:vml" xmlns:wp14="http://schemas.microsoft.com/office/word/2010/wordprocessingDrawing" xmlns:wp="http://schemas.openxmlformats.org/drawingml/2006/wordprocessingDrawing" xmlns:w10="urn:schemas-microsoft-com:office:word" xmlns:w="http://schemas.openxmlformats.org/wordprocessingml/2006/main" xmlns:w14="http://schemas.microsoft.com/office/word/2010/wordml" xmlns:w15="http://schemas.microsoft.com/office/word/2012/wordml" xmlns:wpg="http://schemas.microsoft.com/office/word/2010/wordprocessingGroup" xmlns:wpi="http://schemas.microsoft.com/office/word/2010/wordprocessingInk" xmlns:wne="http://schemas.microsoft.com/office/word/2006/wordml" xmlns:wps="http://schemas.microsoft.com/office/word/2010/wordprocessingShape" mc:Ignorable="w14 w15 wp14">
+<w:document xmlns:wpc="http://schemas.microsoft.com/office/word/2010/wordprocessingCanvas" xmlns:cx="http://schemas.microsoft.com/office/drawing/2014/chartex" xmlns:cx1="http://schemas.microsoft.com/office/drawing/2015/9/8/chartex" xmlns:cx2="http://schemas.microsoft.com/office/drawing/2015/10/21/chartex" xmlns:cx3="http://schemas.microsoft.com/office/drawing/2016/5/9/chartex" xmlns:cx4="http://schemas.microsoft.com/office/drawing/2016/5/10/chartex" xmlns:cx5="http://schemas.microsoft.com/office/drawing/2016/5/11/chartex" xmlns:mc="http://schemas.openxmlformats.org/markup-compatibility/2006" xmlns:o="urn:schemas-microsoft-com:office:office" xmlns:r="http://schemas.openxmlformats.org/officeDocument/2006/relationships" xmlns:m="http://schemas.openxmlformats.org/officeDocument/2006/math" xmlns:v="urn:schemas-microsoft-com:vml" xmlns:wp14="http://schemas.microsoft.com/office/word/2010/wordprocessingDrawing" xmlns:wp="http://schemas.openxmlformats.org/drawingml/2006/wordprocessingDrawing" xmlns:w10="urn:schemas-microsoft-com:office:word" xmlns:w="http://schemas.openxmlformats.org/wordprocessingml/2006/main" xmlns:w14="http://schemas.microsoft.com/office/word/2010/wordml" xmlns:w15="http://schemas.microsoft.com/office/word/2012/wordml" xmlns:w16se="http://schemas.microsoft.com/office/word/2015/wordml/symex" xmlns:wpg="http://schemas.microsoft.com/office/word/2010/wordprocessingGroup" xmlns:wpi="http://schemas.microsoft.com/office/word/2010/wordprocessingInk" xmlns:wne="http://schemas.microsoft.com/office/word/2006/wordml" xmlns:wps="http://schemas.microsoft.com/office/word/2010/wordprocessingShape" mc:Ignorable="w14 w15 w16se wp14">
   <w:body>
     <w:p>
       <w:pPr>
@@ -107,7 +107,12 @@
         <w:t xml:space="preserve"> בצורה של </w:t>
       </w:r>
       <w:r>
-        <w:t>little-endian</w:t>
+        <w:t xml:space="preserve">network byte </w:t>
+      </w:r>
+      <w:bookmarkStart w:id="1" w:name="_GoBack"/>
+      <w:bookmarkEnd w:id="1"/>
+      <w:r>
+        <w:t>order</w:t>
       </w:r>
       <w:r>
         <w:rPr>
@@ -1293,8 +1298,8 @@
           <w:rtl/>
         </w:rPr>
       </w:pPr>
-      <w:bookmarkStart w:id="1" w:name="_Show_inbox_respond"/>
-      <w:bookmarkEnd w:id="1"/>
+      <w:bookmarkStart w:id="2" w:name="_Show_inbox_respond"/>
+      <w:bookmarkEnd w:id="2"/>
       <w:r>
         <w:rPr>
           <w:u w:val="single"/>
@@ -2589,8 +2594,8 @@
           <w:rtl/>
         </w:rPr>
       </w:pPr>
-      <w:bookmarkStart w:id="2" w:name="_General_message"/>
-      <w:bookmarkEnd w:id="2"/>
+      <w:bookmarkStart w:id="3" w:name="_General_message"/>
+      <w:bookmarkEnd w:id="3"/>
       <w:r>
         <w:rPr>
           <w:u w:val="single"/>
@@ -3408,56 +3413,28 @@
         </w:rPr>
         <w:t>./</w:t>
       </w:r>
-      <w:proofErr w:type="spellStart"/>
       <w:r>
         <w:rPr>
           <w:rFonts w:ascii="David" w:hAnsi="David" w:cs="David"/>
           <w:sz w:val="24"/>
           <w:szCs w:val="24"/>
         </w:rPr>
-        <w:t>mail_server</w:t>
-      </w:r>
-      <w:proofErr w:type="spellEnd"/>
+        <w:t>mail_server users_file [</w:t>
+      </w:r>
+      <w:r>
+        <w:rPr>
+          <w:rFonts w:ascii="David" w:hAnsi="David" w:cs="David"/>
+          <w:sz w:val="25"/>
+          <w:szCs w:val="25"/>
+        </w:rPr>
+        <w:t>port</w:t>
+      </w:r>
       <w:r>
         <w:rPr>
           <w:rFonts w:ascii="David" w:hAnsi="David" w:cs="David"/>
           <w:sz w:val="24"/>
           <w:szCs w:val="24"/>
         </w:rPr>
-        <w:t xml:space="preserve"> </w:t>
-      </w:r>
-      <w:proofErr w:type="spellStart"/>
-      <w:r>
-        <w:rPr>
-          <w:rFonts w:ascii="David" w:hAnsi="David" w:cs="David"/>
-          <w:sz w:val="24"/>
-          <w:szCs w:val="24"/>
-        </w:rPr>
-        <w:t>users_file</w:t>
-      </w:r>
-      <w:proofErr w:type="spellEnd"/>
-      <w:r>
-        <w:rPr>
-          <w:rFonts w:ascii="David" w:hAnsi="David" w:cs="David"/>
-          <w:sz w:val="24"/>
-          <w:szCs w:val="24"/>
-        </w:rPr>
-        <w:t xml:space="preserve"> [</w:t>
-      </w:r>
-      <w:r>
-        <w:rPr>
-          <w:rFonts w:ascii="David" w:hAnsi="David" w:cs="David"/>
-          <w:sz w:val="25"/>
-          <w:szCs w:val="25"/>
-        </w:rPr>
-        <w:t>port</w:t>
-      </w:r>
-      <w:r>
-        <w:rPr>
-          <w:rFonts w:ascii="David" w:hAnsi="David" w:cs="David"/>
-          <w:sz w:val="24"/>
-          <w:szCs w:val="24"/>
-        </w:rPr>
         <w:t>]</w:t>
       </w:r>
     </w:p>
@@ -3493,23 +3470,13 @@
         </w:rPr>
         <w:t>./</w:t>
       </w:r>
-      <w:proofErr w:type="spellStart"/>
       <w:r>
         <w:rPr>
           <w:rFonts w:ascii="Times New Roman" w:hAnsi="Times New Roman" w:cs="Times New Roman"/>
           <w:sz w:val="24"/>
           <w:szCs w:val="24"/>
         </w:rPr>
-        <w:t>mail_client</w:t>
-      </w:r>
-      <w:proofErr w:type="spellEnd"/>
-      <w:r>
-        <w:rPr>
-          <w:rFonts w:ascii="Times New Roman" w:hAnsi="Times New Roman" w:cs="Times New Roman"/>
-          <w:sz w:val="24"/>
-          <w:szCs w:val="24"/>
-        </w:rPr>
-        <w:t xml:space="preserve"> [</w:t>
+        <w:t>mail_client [</w:t>
       </w:r>
       <w:r>
         <w:rPr>
@@ -3756,8 +3723,8 @@
           <w:rtl/>
         </w:rPr>
       </w:pPr>
-      <w:bookmarkStart w:id="3" w:name="_Packet_–_משותף"/>
-      <w:bookmarkEnd w:id="3"/>
+      <w:bookmarkStart w:id="4" w:name="_Packet_–_משותף"/>
+      <w:bookmarkEnd w:id="4"/>
       <w:r>
         <w:t>Packet</w:t>
       </w:r>
@@ -3823,38 +3790,16 @@
         </w:rPr>
         <w:t xml:space="preserve"> כתיבה וקריאה של מחרוזות ומספרים בצורה המתואמת ל</w:t>
       </w:r>
-      <w:r>
-        <w:fldChar w:fldCharType="begin"/>
-      </w:r>
-      <w:r>
-        <w:instrText xml:space="preserve"> HYPERLINK \l "_</w:instrText>
-      </w:r>
-      <w:r>
-        <w:rPr>
-          <w:rtl/>
-        </w:rPr>
-        <w:instrText>תיאור_פרוטוקול_התקשורות</w:instrText>
-      </w:r>
-      <w:r>
-        <w:instrText xml:space="preserve">:" </w:instrText>
-      </w:r>
-      <w:r>
-        <w:fldChar w:fldCharType="separate"/>
-      </w:r>
-      <w:r>
-        <w:rPr>
-          <w:rStyle w:val="Hyperlink"/>
-          <w:rFonts w:hint="cs"/>
-          <w:rtl/>
-        </w:rPr>
-        <w:t>פרוטוקול שרת-לקוח שלנו</w:t>
-      </w:r>
-      <w:r>
-        <w:rPr>
-          <w:rStyle w:val="Hyperlink"/>
-        </w:rPr>
-        <w:fldChar w:fldCharType="end"/>
-      </w:r>
+      <w:hyperlink w:anchor="_תיאור_פרוטוקול_התקשורות:" w:history="1">
+        <w:r>
+          <w:rPr>
+            <w:rStyle w:val="Hyperlink"/>
+            <w:rFonts w:hint="cs"/>
+            <w:rtl/>
+          </w:rPr>
+          <w:t>פרוטוקול שרת-לקוח שלנו</w:t>
+        </w:r>
+      </w:hyperlink>
       <w:r>
         <w:rPr>
           <w:rFonts w:hint="cs"/>
@@ -3926,19 +3871,9 @@
         </w:rPr>
         <w:t>(</w:t>
       </w:r>
-      <w:proofErr w:type="spellStart"/>
-      <w:r>
-        <w:t>sendMessage</w:t>
-      </w:r>
-      <w:proofErr w:type="spellEnd"/>
-      <w:r>
-        <w:t xml:space="preserve">, </w:t>
-      </w:r>
-      <w:proofErr w:type="spellStart"/>
-      <w:r>
-        <w:t>recvMessage</w:t>
-      </w:r>
-      <w:proofErr w:type="spellEnd"/>
+      <w:r>
+        <w:t>sendMessage, recvMessage</w:t>
+      </w:r>
       <w:r>
         <w:rPr>
           <w:rFonts w:hint="cs"/>
@@ -3953,43 +3888,21 @@
         </w:rPr>
         <w:t>המשתמשות ב-</w:t>
       </w:r>
-      <w:r>
-        <w:fldChar w:fldCharType="begin"/>
-      </w:r>
-      <w:r>
-        <w:instrText xml:space="preserve"> HYPERLINK \l "_Packet_–_</w:instrText>
-      </w:r>
-      <w:r>
-        <w:rPr>
-          <w:rtl/>
-        </w:rPr>
-        <w:instrText>משותף</w:instrText>
-      </w:r>
-      <w:r>
-        <w:instrText xml:space="preserve">" </w:instrText>
-      </w:r>
-      <w:r>
-        <w:fldChar w:fldCharType="separate"/>
-      </w:r>
-      <w:r>
-        <w:rPr>
-          <w:rStyle w:val="Hyperlink"/>
-          <w:rFonts w:hint="cs"/>
-        </w:rPr>
-        <w:t>P</w:t>
-      </w:r>
-      <w:r>
-        <w:rPr>
-          <w:rStyle w:val="Hyperlink"/>
-        </w:rPr>
-        <w:t>acket</w:t>
-      </w:r>
-      <w:r>
-        <w:rPr>
-          <w:rStyle w:val="Hyperlink"/>
-        </w:rPr>
-        <w:fldChar w:fldCharType="end"/>
-      </w:r>
+      <w:hyperlink w:anchor="_Packet_–_משותף" w:history="1">
+        <w:r>
+          <w:rPr>
+            <w:rStyle w:val="Hyperlink"/>
+            <w:rFonts w:hint="cs"/>
+          </w:rPr>
+          <w:t>P</w:t>
+        </w:r>
+        <w:r>
+          <w:rPr>
+            <w:rStyle w:val="Hyperlink"/>
+          </w:rPr>
+          <w:t>acket</w:t>
+        </w:r>
+      </w:hyperlink>
       <w:r>
         <w:rPr>
           <w:rFonts w:hint="cs"/>
@@ -3997,38 +3910,16 @@
         </w:rPr>
         <w:t xml:space="preserve"> ומודעות ל</w:t>
       </w:r>
-      <w:r>
-        <w:fldChar w:fldCharType="begin"/>
-      </w:r>
-      <w:r>
-        <w:instrText xml:space="preserve"> HYPERLINK \l "_</w:instrText>
-      </w:r>
-      <w:r>
-        <w:rPr>
-          <w:rtl/>
-        </w:rPr>
-        <w:instrText>תיאור_פרוטוקול_התקשורות</w:instrText>
-      </w:r>
-      <w:r>
-        <w:instrText xml:space="preserve">:" </w:instrText>
-      </w:r>
-      <w:r>
-        <w:fldChar w:fldCharType="separate"/>
-      </w:r>
-      <w:r>
-        <w:rPr>
-          <w:rStyle w:val="Hyperlink"/>
-          <w:rFonts w:hint="cs"/>
-          <w:rtl/>
-        </w:rPr>
-        <w:t>פרוטוקול שרת-לקוח שלנו</w:t>
-      </w:r>
-      <w:r>
-        <w:rPr>
-          <w:rStyle w:val="Hyperlink"/>
-        </w:rPr>
-        <w:fldChar w:fldCharType="end"/>
-      </w:r>
+      <w:hyperlink w:anchor="_תיאור_פרוטוקול_התקשורות:" w:history="1">
+        <w:r>
+          <w:rPr>
+            <w:rStyle w:val="Hyperlink"/>
+            <w:rFonts w:hint="cs"/>
+            <w:rtl/>
+          </w:rPr>
+          <w:t>פרוטוקול שרת-לקוח שלנו</w:t>
+        </w:r>
+      </w:hyperlink>
       <w:r>
         <w:rPr>
           <w:rFonts w:hint="cs"/>
@@ -4049,11 +3940,9 @@
         <w:pStyle w:val="Heading3"/>
         <w:bidi/>
       </w:pPr>
-      <w:proofErr w:type="spellStart"/>
       <w:r>
         <w:t>FDSet</w:t>
       </w:r>
-      <w:proofErr w:type="spellEnd"/>
       <w:r>
         <w:rPr>
           <w:rFonts w:hint="cs"/>
@@ -4108,8 +3997,8 @@
           <w:rtl/>
         </w:rPr>
       </w:pPr>
-      <w:bookmarkStart w:id="4" w:name="_User_–_צד"/>
-      <w:bookmarkEnd w:id="4"/>
+      <w:bookmarkStart w:id="5" w:name="_User_–_צד"/>
+      <w:bookmarkEnd w:id="5"/>
       <w:r>
         <w:t>User</w:t>
       </w:r>
@@ -4158,13 +4047,11 @@
           <w:rtl/>
         </w:rPr>
       </w:pPr>
-      <w:bookmarkStart w:id="5" w:name="_MailObj_–_צד"/>
-      <w:bookmarkEnd w:id="5"/>
-      <w:proofErr w:type="spellStart"/>
+      <w:bookmarkStart w:id="6" w:name="_MailObj_–_צד"/>
+      <w:bookmarkEnd w:id="6"/>
       <w:r>
         <w:t>MailObj</w:t>
       </w:r>
-      <w:proofErr w:type="spellEnd"/>
       <w:r>
         <w:rPr>
           <w:rFonts w:hint="cs"/>
@@ -4209,8 +4096,8 @@
           <w:rtl/>
         </w:rPr>
       </w:pPr>
-      <w:bookmarkStart w:id="6" w:name="_Inbox-_צד_שרת"/>
-      <w:bookmarkEnd w:id="6"/>
+      <w:bookmarkStart w:id="7" w:name="_Inbox-_צד_שרת"/>
+      <w:bookmarkEnd w:id="7"/>
       <w:r>
         <w:t>Inbox</w:t>
       </w:r>
@@ -4250,38 +4137,14 @@
         </w:rPr>
         <w:t xml:space="preserve">ה של </w:t>
       </w:r>
-      <w:r>
-        <w:fldChar w:fldCharType="begin"/>
-      </w:r>
-      <w:r>
-        <w:instrText xml:space="preserve"> HYPERLINK \l "_MailObj_–_</w:instrText>
-      </w:r>
-      <w:r>
-        <w:rPr>
-          <w:rtl/>
-        </w:rPr>
-        <w:instrText>צד</w:instrText>
-      </w:r>
-      <w:r>
-        <w:instrText xml:space="preserve">" </w:instrText>
-      </w:r>
-      <w:r>
-        <w:fldChar w:fldCharType="separate"/>
-      </w:r>
-      <w:proofErr w:type="spellStart"/>
-      <w:r>
-        <w:rPr>
-          <w:rStyle w:val="Hyperlink"/>
-        </w:rPr>
-        <w:t>MailObj</w:t>
-      </w:r>
-      <w:proofErr w:type="spellEnd"/>
-      <w:r>
-        <w:rPr>
-          <w:rStyle w:val="Hyperlink"/>
-        </w:rPr>
-        <w:fldChar w:fldCharType="end"/>
-      </w:r>
+      <w:hyperlink w:anchor="_MailObj_–_צד" w:history="1">
+        <w:r>
+          <w:rPr>
+            <w:rStyle w:val="Hyperlink"/>
+          </w:rPr>
+          <w:t>MailObj</w:t>
+        </w:r>
+      </w:hyperlink>
       <w:r>
         <w:rPr>
           <w:rFonts w:hint="cs"/>
@@ -4296,43 +4159,21 @@
         </w:rPr>
         <w:t xml:space="preserve">המשוייך אליה (אובייקט </w:t>
       </w:r>
-      <w:r>
-        <w:fldChar w:fldCharType="begin"/>
-      </w:r>
-      <w:r>
-        <w:instrText xml:space="preserve"> HYPERLINK \l "_User_–_</w:instrText>
-      </w:r>
-      <w:r>
-        <w:rPr>
-          <w:rtl/>
-        </w:rPr>
-        <w:instrText>צד</w:instrText>
-      </w:r>
-      <w:r>
-        <w:instrText xml:space="preserve">" </w:instrText>
-      </w:r>
-      <w:r>
-        <w:fldChar w:fldCharType="separate"/>
-      </w:r>
-      <w:r>
-        <w:rPr>
-          <w:rStyle w:val="Hyperlink"/>
-          <w:rFonts w:hint="cs"/>
-        </w:rPr>
-        <w:t>U</w:t>
-      </w:r>
-      <w:r>
-        <w:rPr>
-          <w:rStyle w:val="Hyperlink"/>
-        </w:rPr>
-        <w:t>ser</w:t>
-      </w:r>
-      <w:r>
-        <w:rPr>
-          <w:rStyle w:val="Hyperlink"/>
-        </w:rPr>
-        <w:fldChar w:fldCharType="end"/>
-      </w:r>
+      <w:hyperlink w:anchor="_User_–_צד" w:history="1">
+        <w:r>
+          <w:rPr>
+            <w:rStyle w:val="Hyperlink"/>
+            <w:rFonts w:hint="cs"/>
+          </w:rPr>
+          <w:t>U</w:t>
+        </w:r>
+        <w:r>
+          <w:rPr>
+            <w:rStyle w:val="Hyperlink"/>
+          </w:rPr>
+          <w:t>ser</w:t>
+        </w:r>
+      </w:hyperlink>
       <w:r>
         <w:rPr>
           <w:rFonts w:hint="cs"/>
@@ -4349,11 +4190,9 @@
           <w:rtl/>
         </w:rPr>
       </w:pPr>
-      <w:proofErr w:type="spellStart"/>
       <w:r>
         <w:t>ServerSessionSocket</w:t>
       </w:r>
-      <w:proofErr w:type="spellEnd"/>
       <w:r>
         <w:rPr>
           <w:rFonts w:hint="cs"/>
@@ -4639,8 +4478,6 @@
         </w:rPr>
         <w:t>צד לקוח</w:t>
       </w:r>
-      <w:bookmarkStart w:id="7" w:name="_GoBack"/>
-      <w:bookmarkEnd w:id="7"/>
     </w:p>
     <w:p>
       <w:pPr>
@@ -5412,7 +5249,35 @@
           <w:rFonts w:hint="cs"/>
           <w:rtl/>
         </w:rPr>
-        <w:t>במידה וקובץ המשתמשים לא בפורמט הנכון, השרת יתחיל לעבוד אבל רשימת המשתמשים הטעונים אינו מוגדר ויכול להכיל רק חלק מהמשתמשים או אף אחד מהם.</w:t>
+        <w:t>במידה וקובץ המשתמשים לא בפורמט הנכון, השרת יתחיל לעבוד</w:t>
+      </w:r>
+      <w:r>
+        <w:rPr>
+          <w:rFonts w:hint="cs"/>
+          <w:rtl/>
+        </w:rPr>
+        <w:t xml:space="preserve"> אבל רשימת המשתמשים הטעונים אינה</w:t>
+      </w:r>
+      <w:r>
+        <w:rPr>
+          <w:rFonts w:hint="cs"/>
+          <w:rtl/>
+        </w:rPr>
+        <w:t xml:space="preserve"> מוגדר</w:t>
+      </w:r>
+      <w:r>
+        <w:rPr>
+          <w:rFonts w:hint="cs"/>
+          <w:rtl/>
+        </w:rPr>
+        <w:t>ת</w:t>
+      </w:r>
+      <w:r>
+        <w:rPr>
+          <w:rFonts w:hint="cs"/>
+          <w:rtl/>
+        </w:rPr>
+        <w:t xml:space="preserve"> ויכול להכיל רק חלק מהמשתמשים או אף אחד מהם.</w:t>
       </w:r>
     </w:p>
     <w:p>
@@ -5504,7 +5369,7 @@
 </file>
 
 <file path=word/endnotes.xml><?xml version="1.0" encoding="utf-8"?>
-<w:endnotes xmlns:wpc="http://schemas.microsoft.com/office/word/2010/wordprocessingCanvas" xmlns:mc="http://schemas.openxmlformats.org/markup-compatibility/2006" xmlns:o="urn:schemas-microsoft-com:office:office" xmlns:r="http://schemas.openxmlformats.org/officeDocument/2006/relationships" xmlns:m="http://schemas.openxmlformats.org/officeDocument/2006/math" xmlns:v="urn:schemas-microsoft-com:vml" xmlns:wp14="http://schemas.microsoft.com/office/word/2010/wordprocessingDrawing" xmlns:wp="http://schemas.openxmlformats.org/drawingml/2006/wordprocessingDrawing" xmlns:w10="urn:schemas-microsoft-com:office:word" xmlns:w="http://schemas.openxmlformats.org/wordprocessingml/2006/main" xmlns:w14="http://schemas.microsoft.com/office/word/2010/wordml" xmlns:w15="http://schemas.microsoft.com/office/word/2012/wordml" xmlns:wpg="http://schemas.microsoft.com/office/word/2010/wordprocessingGroup" xmlns:wpi="http://schemas.microsoft.com/office/word/2010/wordprocessingInk" xmlns:wne="http://schemas.microsoft.com/office/word/2006/wordml" xmlns:wps="http://schemas.microsoft.com/office/word/2010/wordprocessingShape" mc:Ignorable="w14 w15 wp14">
+<w:endnotes xmlns:wpc="http://schemas.microsoft.com/office/word/2010/wordprocessingCanvas" xmlns:cx="http://schemas.microsoft.com/office/drawing/2014/chartex" xmlns:cx1="http://schemas.microsoft.com/office/drawing/2015/9/8/chartex" xmlns:cx2="http://schemas.microsoft.com/office/drawing/2015/10/21/chartex" xmlns:cx3="http://schemas.microsoft.com/office/drawing/2016/5/9/chartex" xmlns:cx4="http://schemas.microsoft.com/office/drawing/2016/5/10/chartex" xmlns:cx5="http://schemas.microsoft.com/office/drawing/2016/5/11/chartex" xmlns:mc="http://schemas.openxmlformats.org/markup-compatibility/2006" xmlns:o="urn:schemas-microsoft-com:office:office" xmlns:r="http://schemas.openxmlformats.org/officeDocument/2006/relationships" xmlns:m="http://schemas.openxmlformats.org/officeDocument/2006/math" xmlns:v="urn:schemas-microsoft-com:vml" xmlns:wp14="http://schemas.microsoft.com/office/word/2010/wordprocessingDrawing" xmlns:wp="http://schemas.openxmlformats.org/drawingml/2006/wordprocessingDrawing" xmlns:w10="urn:schemas-microsoft-com:office:word" xmlns:w="http://schemas.openxmlformats.org/wordprocessingml/2006/main" xmlns:w14="http://schemas.microsoft.com/office/word/2010/wordml" xmlns:w15="http://schemas.microsoft.com/office/word/2012/wordml" xmlns:w16se="http://schemas.microsoft.com/office/word/2015/wordml/symex" xmlns:wpg="http://schemas.microsoft.com/office/word/2010/wordprocessingGroup" xmlns:wpi="http://schemas.microsoft.com/office/word/2010/wordprocessingInk" xmlns:wne="http://schemas.microsoft.com/office/word/2006/wordml" xmlns:wps="http://schemas.microsoft.com/office/word/2010/wordprocessingShape" mc:Ignorable="w14 w15 w16se wp14">
   <w:endnote w:type="separator" w:id="-1">
     <w:p>
       <w:pPr>
@@ -5529,7 +5394,7 @@
 </file>
 
 <file path=word/footnotes.xml><?xml version="1.0" encoding="utf-8"?>
-<w:footnotes xmlns:wpc="http://schemas.microsoft.com/office/word/2010/wordprocessingCanvas" xmlns:mc="http://schemas.openxmlformats.org/markup-compatibility/2006" xmlns:o="urn:schemas-microsoft-com:office:office" xmlns:r="http://schemas.openxmlformats.org/officeDocument/2006/relationships" xmlns:m="http://schemas.openxmlformats.org/officeDocument/2006/math" xmlns:v="urn:schemas-microsoft-com:vml" xmlns:wp14="http://schemas.microsoft.com/office/word/2010/wordprocessingDrawing" xmlns:wp="http://schemas.openxmlformats.org/drawingml/2006/wordprocessingDrawing" xmlns:w10="urn:schemas-microsoft-com:office:word" xmlns:w="http://schemas.openxmlformats.org/wordprocessingml/2006/main" xmlns:w14="http://schemas.microsoft.com/office/word/2010/wordml" xmlns:w15="http://schemas.microsoft.com/office/word/2012/wordml" xmlns:wpg="http://schemas.microsoft.com/office/word/2010/wordprocessingGroup" xmlns:wpi="http://schemas.microsoft.com/office/word/2010/wordprocessingInk" xmlns:wne="http://schemas.microsoft.com/office/word/2006/wordml" xmlns:wps="http://schemas.microsoft.com/office/word/2010/wordprocessingShape" mc:Ignorable="w14 w15 wp14">
+<w:footnotes xmlns:wpc="http://schemas.microsoft.com/office/word/2010/wordprocessingCanvas" xmlns:cx="http://schemas.microsoft.com/office/drawing/2014/chartex" xmlns:cx1="http://schemas.microsoft.com/office/drawing/2015/9/8/chartex" xmlns:cx2="http://schemas.microsoft.com/office/drawing/2015/10/21/chartex" xmlns:cx3="http://schemas.microsoft.com/office/drawing/2016/5/9/chartex" xmlns:cx4="http://schemas.microsoft.com/office/drawing/2016/5/10/chartex" xmlns:cx5="http://schemas.microsoft.com/office/drawing/2016/5/11/chartex" xmlns:mc="http://schemas.openxmlformats.org/markup-compatibility/2006" xmlns:o="urn:schemas-microsoft-com:office:office" xmlns:r="http://schemas.openxmlformats.org/officeDocument/2006/relationships" xmlns:m="http://schemas.openxmlformats.org/officeDocument/2006/math" xmlns:v="urn:schemas-microsoft-com:vml" xmlns:wp14="http://schemas.microsoft.com/office/word/2010/wordprocessingDrawing" xmlns:wp="http://schemas.openxmlformats.org/drawingml/2006/wordprocessingDrawing" xmlns:w10="urn:schemas-microsoft-com:office:word" xmlns:w="http://schemas.openxmlformats.org/wordprocessingml/2006/main" xmlns:w14="http://schemas.microsoft.com/office/word/2010/wordml" xmlns:w15="http://schemas.microsoft.com/office/word/2012/wordml" xmlns:w16se="http://schemas.microsoft.com/office/word/2015/wordml/symex" xmlns:wpg="http://schemas.microsoft.com/office/word/2010/wordprocessingGroup" xmlns:wpi="http://schemas.microsoft.com/office/word/2010/wordprocessingInk" xmlns:wne="http://schemas.microsoft.com/office/word/2006/wordml" xmlns:wps="http://schemas.microsoft.com/office/word/2010/wordprocessingShape" mc:Ignorable="w14 w15 w16se wp14">
   <w:footnote w:type="separator" w:id="-1">
     <w:p>
       <w:pPr>
@@ -5554,7 +5419,7 @@
 </file>
 
 <file path=word/header1.xml><?xml version="1.0" encoding="utf-8"?>
-<w:hdr xmlns:wpc="http://schemas.microsoft.com/office/word/2010/wordprocessingCanvas" xmlns:mc="http://schemas.openxmlformats.org/markup-compatibility/2006" xmlns:o="urn:schemas-microsoft-com:office:office" xmlns:r="http://schemas.openxmlformats.org/officeDocument/2006/relationships" xmlns:m="http://schemas.openxmlformats.org/officeDocument/2006/math" xmlns:v="urn:schemas-microsoft-com:vml" xmlns:wp14="http://schemas.microsoft.com/office/word/2010/wordprocessingDrawing" xmlns:wp="http://schemas.openxmlformats.org/drawingml/2006/wordprocessingDrawing" xmlns:w10="urn:schemas-microsoft-com:office:word" xmlns:w="http://schemas.openxmlformats.org/wordprocessingml/2006/main" xmlns:w14="http://schemas.microsoft.com/office/word/2010/wordml" xmlns:w15="http://schemas.microsoft.com/office/word/2012/wordml" xmlns:wpg="http://schemas.microsoft.com/office/word/2010/wordprocessingGroup" xmlns:wpi="http://schemas.microsoft.com/office/word/2010/wordprocessingInk" xmlns:wne="http://schemas.microsoft.com/office/word/2006/wordml" xmlns:wps="http://schemas.microsoft.com/office/word/2010/wordprocessingShape" mc:Ignorable="w14 w15 wp14">
+<w:hdr xmlns:wpc="http://schemas.microsoft.com/office/word/2010/wordprocessingCanvas" xmlns:cx="http://schemas.microsoft.com/office/drawing/2014/chartex" xmlns:cx1="http://schemas.microsoft.com/office/drawing/2015/9/8/chartex" xmlns:cx2="http://schemas.microsoft.com/office/drawing/2015/10/21/chartex" xmlns:cx3="http://schemas.microsoft.com/office/drawing/2016/5/9/chartex" xmlns:cx4="http://schemas.microsoft.com/office/drawing/2016/5/10/chartex" xmlns:cx5="http://schemas.microsoft.com/office/drawing/2016/5/11/chartex" xmlns:mc="http://schemas.openxmlformats.org/markup-compatibility/2006" xmlns:o="urn:schemas-microsoft-com:office:office" xmlns:r="http://schemas.openxmlformats.org/officeDocument/2006/relationships" xmlns:m="http://schemas.openxmlformats.org/officeDocument/2006/math" xmlns:v="urn:schemas-microsoft-com:vml" xmlns:wp14="http://schemas.microsoft.com/office/word/2010/wordprocessingDrawing" xmlns:wp="http://schemas.openxmlformats.org/drawingml/2006/wordprocessingDrawing" xmlns:w10="urn:schemas-microsoft-com:office:word" xmlns:w="http://schemas.openxmlformats.org/wordprocessingml/2006/main" xmlns:w14="http://schemas.microsoft.com/office/word/2010/wordml" xmlns:w15="http://schemas.microsoft.com/office/word/2012/wordml" xmlns:w16se="http://schemas.microsoft.com/office/word/2015/wordml/symex" xmlns:wpg="http://schemas.microsoft.com/office/word/2010/wordprocessingGroup" xmlns:wpi="http://schemas.microsoft.com/office/word/2010/wordprocessingInk" xmlns:wne="http://schemas.microsoft.com/office/word/2006/wordml" xmlns:wps="http://schemas.microsoft.com/office/word/2010/wordprocessingShape" mc:Ignorable="w14 w15 w16se wp14">
   <w:p>
     <w:pPr>
       <w:pStyle w:val="Header"/>
@@ -5672,7 +5537,7 @@
 </file>
 
 <file path=word/numbering.xml><?xml version="1.0" encoding="utf-8"?>
-<w:numbering xmlns:wpc="http://schemas.microsoft.com/office/word/2010/wordprocessingCanvas" xmlns:mc="http://schemas.openxmlformats.org/markup-compatibility/2006" xmlns:o="urn:schemas-microsoft-com:office:office" xmlns:r="http://schemas.openxmlformats.org/officeDocument/2006/relationships" xmlns:m="http://schemas.openxmlformats.org/officeDocument/2006/math" xmlns:v="urn:schemas-microsoft-com:vml" xmlns:wp14="http://schemas.microsoft.com/office/word/2010/wordprocessingDrawing" xmlns:wp="http://schemas.openxmlformats.org/drawingml/2006/wordprocessingDrawing" xmlns:w10="urn:schemas-microsoft-com:office:word" xmlns:w="http://schemas.openxmlformats.org/wordprocessingml/2006/main" xmlns:w14="http://schemas.microsoft.com/office/word/2010/wordml" xmlns:w15="http://schemas.microsoft.com/office/word/2012/wordml" xmlns:wpg="http://schemas.microsoft.com/office/word/2010/wordprocessingGroup" xmlns:wpi="http://schemas.microsoft.com/office/word/2010/wordprocessingInk" xmlns:wne="http://schemas.microsoft.com/office/word/2006/wordml" xmlns:wps="http://schemas.microsoft.com/office/word/2010/wordprocessingShape" mc:Ignorable="w14 w15 wp14">
+<w:numbering xmlns:wpc="http://schemas.microsoft.com/office/word/2010/wordprocessingCanvas" xmlns:cx="http://schemas.microsoft.com/office/drawing/2014/chartex" xmlns:cx1="http://schemas.microsoft.com/office/drawing/2015/9/8/chartex" xmlns:cx2="http://schemas.microsoft.com/office/drawing/2015/10/21/chartex" xmlns:cx3="http://schemas.microsoft.com/office/drawing/2016/5/9/chartex" xmlns:cx4="http://schemas.microsoft.com/office/drawing/2016/5/10/chartex" xmlns:cx5="http://schemas.microsoft.com/office/drawing/2016/5/11/chartex" xmlns:mc="http://schemas.openxmlformats.org/markup-compatibility/2006" xmlns:o="urn:schemas-microsoft-com:office:office" xmlns:r="http://schemas.openxmlformats.org/officeDocument/2006/relationships" xmlns:m="http://schemas.openxmlformats.org/officeDocument/2006/math" xmlns:v="urn:schemas-microsoft-com:vml" xmlns:wp14="http://schemas.microsoft.com/office/word/2010/wordprocessingDrawing" xmlns:wp="http://schemas.openxmlformats.org/drawingml/2006/wordprocessingDrawing" xmlns:w10="urn:schemas-microsoft-com:office:word" xmlns:w="http://schemas.openxmlformats.org/wordprocessingml/2006/main" xmlns:w14="http://schemas.microsoft.com/office/word/2010/wordml" xmlns:w15="http://schemas.microsoft.com/office/word/2012/wordml" xmlns:w16se="http://schemas.microsoft.com/office/word/2015/wordml/symex" xmlns:wpg="http://schemas.microsoft.com/office/word/2010/wordprocessingGroup" xmlns:wpi="http://schemas.microsoft.com/office/word/2010/wordprocessingInk" xmlns:wne="http://schemas.microsoft.com/office/word/2006/wordml" xmlns:wps="http://schemas.microsoft.com/office/word/2010/wordprocessingShape" mc:Ignorable="w14 w15 w16se wp14">
   <w:abstractNum w:abstractNumId="0" w15:restartNumberingAfterBreak="0">
     <w:nsid w:val="00D10894"/>
     <w:multiLevelType w:val="hybridMultilevel"/>
@@ -7221,7 +7086,7 @@
 </file>
 
 <file path=word/styles.xml><?xml version="1.0" encoding="utf-8"?>
-<w:styles xmlns:mc="http://schemas.openxmlformats.org/markup-compatibility/2006" xmlns:r="http://schemas.openxmlformats.org/officeDocument/2006/relationships" xmlns:w="http://schemas.openxmlformats.org/wordprocessingml/2006/main" xmlns:w14="http://schemas.microsoft.com/office/word/2010/wordml" xmlns:w15="http://schemas.microsoft.com/office/word/2012/wordml" mc:Ignorable="w14 w15">
+<w:styles xmlns:mc="http://schemas.openxmlformats.org/markup-compatibility/2006" xmlns:r="http://schemas.openxmlformats.org/officeDocument/2006/relationships" xmlns:w="http://schemas.openxmlformats.org/wordprocessingml/2006/main" xmlns:w14="http://schemas.microsoft.com/office/word/2010/wordml" xmlns:w15="http://schemas.microsoft.com/office/word/2012/wordml" xmlns:w16se="http://schemas.microsoft.com/office/word/2015/wordml/symex" mc:Ignorable="w14 w15 w16se">
   <w:docDefaults>
     <w:rPrDefault>
       <w:rPr>
@@ -7237,7 +7102,7 @@
       </w:pPr>
     </w:pPrDefault>
   </w:docDefaults>
-  <w:latentStyles w:defLockedState="0" w:defUIPriority="99" w:defSemiHidden="0" w:defUnhideWhenUsed="0" w:defQFormat="0" w:count="371">
+  <w:latentStyles w:defLockedState="0" w:defUIPriority="99" w:defSemiHidden="0" w:defUnhideWhenUsed="0" w:defQFormat="0" w:count="374">
     <w:lsdException w:name="Normal" w:uiPriority="0" w:qFormat="1"/>
     <w:lsdException w:name="heading 1" w:uiPriority="9" w:qFormat="1"/>
     <w:lsdException w:name="heading 2" w:semiHidden="1" w:uiPriority="9" w:unhideWhenUsed="1" w:qFormat="1"/>
@@ -7609,6 +7474,9 @@
     <w:lsdException w:name="List Table 5 Dark Accent 6" w:uiPriority="50"/>
     <w:lsdException w:name="List Table 6 Colorful Accent 6" w:uiPriority="51"/>
     <w:lsdException w:name="List Table 7 Colorful Accent 6" w:uiPriority="52"/>
+    <w:lsdException w:name="Mention" w:semiHidden="1" w:unhideWhenUsed="1"/>
+    <w:lsdException w:name="Smart Hyperlink" w:semiHidden="1" w:unhideWhenUsed="1"/>
+    <w:lsdException w:name="Hashtag" w:semiHidden="1" w:unhideWhenUsed="1"/>
   </w:latentStyles>
   <w:style w:type="paragraph" w:default="1" w:styleId="Normal">
     <w:name w:val="Normal"/>
@@ -8262,7 +8130,7 @@
 </file>
 
 <file path=customXml/itemProps1.xml><?xml version="1.0" encoding="utf-8"?>
-<ds:datastoreItem xmlns:ds="http://schemas.openxmlformats.org/officeDocument/2006/customXml" ds:itemID="{E7A14DE9-339B-4EEB-A774-68C858A4020E}">
+<ds:datastoreItem xmlns:ds="http://schemas.openxmlformats.org/officeDocument/2006/customXml" ds:itemID="{E0E2DE1B-E657-4DEC-9B6F-67730DA13169}">
   <ds:schemaRefs>
     <ds:schemaRef ds:uri="http://schemas.openxmlformats.org/officeDocument/2006/bibliography"/>
   </ds:schemaRefs>

</xml_diff>

<commit_message>
Wrong password status added
</commit_message>
<xml_diff>
--- a/docs/readme.docx
+++ b/docs/readme.docx
@@ -2762,17 +2762,42 @@
         <w:pStyle w:val="ListParagraph"/>
         <w:numPr>
           <w:ilvl w:val="0"/>
-          <w:numId w:val="14"/>
+          <w:numId w:val="6"/>
         </w:numPr>
         <w:bidi/>
       </w:pPr>
       <w:r>
         <w:rPr>
           <w:rFonts w:hint="cs"/>
-          <w:rtl/>
-        </w:rPr>
-        <w:t>המשתמש אינו מחובר ולכן אינו יכול לבצע פעולה.</w:t>
-      </w:r>
+          <w:b/>
+          <w:bCs/>
+          <w:rtl/>
+        </w:rPr>
+        <w:t xml:space="preserve">תשובה לפעולה </w:t>
+      </w:r>
+      <w:r>
+        <w:rPr>
+          <w:b/>
+          <w:bCs/>
+        </w:rPr>
+        <w:t>Login</w:t>
+      </w:r>
+      <w:r>
+        <w:rPr>
+          <w:rFonts w:hint="cs"/>
+          <w:rtl/>
+        </w:rPr>
+        <w:t>:</w:t>
+      </w:r>
+      <w:r>
+        <w:rPr>
+          <w:rFonts w:hint="cs"/>
+          <w:rtl/>
+        </w:rPr>
+        <w:t xml:space="preserve"> הסיסמא לא נכונה.</w:t>
+      </w:r>
+      <w:bookmarkStart w:id="3" w:name="_GoBack"/>
+      <w:bookmarkEnd w:id="3"/>
     </w:p>
     <w:p>
       <w:pPr>
@@ -2786,25 +2811,9 @@
       <w:r>
         <w:rPr>
           <w:rFonts w:hint="cs"/>
-          <w:b/>
-          <w:bCs/>
-          <w:rtl/>
-        </w:rPr>
-        <w:t xml:space="preserve">תשובה לפעולות </w:t>
-      </w:r>
-      <w:r>
-        <w:rPr>
-          <w:b/>
-          <w:bCs/>
-        </w:rPr>
-        <w:t>Get/Delete mail</w:t>
-      </w:r>
-      <w:r>
-        <w:rPr>
-          <w:rFonts w:hint="cs"/>
-          <w:rtl/>
-        </w:rPr>
-        <w:t>: מספר המייל לא ידוע.</w:t>
+          <w:rtl/>
+        </w:rPr>
+        <w:t>המשתמש אינו מחובר ולכן אינו יכול לבצע פעולה.</w:t>
       </w:r>
     </w:p>
     <w:p>
@@ -2823,6 +2832,39 @@
           <w:bCs/>
           <w:rtl/>
         </w:rPr>
+        <w:t xml:space="preserve">תשובה לפעולות </w:t>
+      </w:r>
+      <w:r>
+        <w:rPr>
+          <w:b/>
+          <w:bCs/>
+        </w:rPr>
+        <w:t>Get/Delete mail</w:t>
+      </w:r>
+      <w:r>
+        <w:rPr>
+          <w:rFonts w:hint="cs"/>
+          <w:rtl/>
+        </w:rPr>
+        <w:t>: מספר המייל לא ידוע.</w:t>
+      </w:r>
+    </w:p>
+    <w:p>
+      <w:pPr>
+        <w:pStyle w:val="ListParagraph"/>
+        <w:numPr>
+          <w:ilvl w:val="0"/>
+          <w:numId w:val="14"/>
+        </w:numPr>
+        <w:bidi/>
+      </w:pPr>
+      <w:r>
+        <w:rPr>
+          <w:rFonts w:hint="cs"/>
+          <w:b/>
+          <w:bCs/>
+          <w:rtl/>
+        </w:rPr>
         <w:t xml:space="preserve">תשובה לפעולת </w:t>
       </w:r>
       <w:r>
@@ -3408,56 +3450,28 @@
         </w:rPr>
         <w:t>./</w:t>
       </w:r>
-      <w:proofErr w:type="spellStart"/>
       <w:r>
         <w:rPr>
           <w:rFonts w:ascii="David" w:hAnsi="David" w:cs="David"/>
           <w:sz w:val="24"/>
           <w:szCs w:val="24"/>
         </w:rPr>
-        <w:t>mail_server</w:t>
-      </w:r>
-      <w:proofErr w:type="spellEnd"/>
+        <w:t>mail_server users_file [</w:t>
+      </w:r>
+      <w:r>
+        <w:rPr>
+          <w:rFonts w:ascii="David" w:hAnsi="David" w:cs="David"/>
+          <w:sz w:val="25"/>
+          <w:szCs w:val="25"/>
+        </w:rPr>
+        <w:t>port</w:t>
+      </w:r>
       <w:r>
         <w:rPr>
           <w:rFonts w:ascii="David" w:hAnsi="David" w:cs="David"/>
           <w:sz w:val="24"/>
           <w:szCs w:val="24"/>
         </w:rPr>
-        <w:t xml:space="preserve"> </w:t>
-      </w:r>
-      <w:proofErr w:type="spellStart"/>
-      <w:r>
-        <w:rPr>
-          <w:rFonts w:ascii="David" w:hAnsi="David" w:cs="David"/>
-          <w:sz w:val="24"/>
-          <w:szCs w:val="24"/>
-        </w:rPr>
-        <w:t>users_file</w:t>
-      </w:r>
-      <w:proofErr w:type="spellEnd"/>
-      <w:r>
-        <w:rPr>
-          <w:rFonts w:ascii="David" w:hAnsi="David" w:cs="David"/>
-          <w:sz w:val="24"/>
-          <w:szCs w:val="24"/>
-        </w:rPr>
-        <w:t xml:space="preserve"> [</w:t>
-      </w:r>
-      <w:r>
-        <w:rPr>
-          <w:rFonts w:ascii="David" w:hAnsi="David" w:cs="David"/>
-          <w:sz w:val="25"/>
-          <w:szCs w:val="25"/>
-        </w:rPr>
-        <w:t>port</w:t>
-      </w:r>
-      <w:r>
-        <w:rPr>
-          <w:rFonts w:ascii="David" w:hAnsi="David" w:cs="David"/>
-          <w:sz w:val="24"/>
-          <w:szCs w:val="24"/>
-        </w:rPr>
         <w:t>]</w:t>
       </w:r>
     </w:p>
@@ -3493,23 +3507,13 @@
         </w:rPr>
         <w:t>./</w:t>
       </w:r>
-      <w:proofErr w:type="spellStart"/>
       <w:r>
         <w:rPr>
           <w:rFonts w:ascii="Times New Roman" w:hAnsi="Times New Roman" w:cs="Times New Roman"/>
           <w:sz w:val="24"/>
           <w:szCs w:val="24"/>
         </w:rPr>
-        <w:t>mail_client</w:t>
-      </w:r>
-      <w:proofErr w:type="spellEnd"/>
-      <w:r>
-        <w:rPr>
-          <w:rFonts w:ascii="Times New Roman" w:hAnsi="Times New Roman" w:cs="Times New Roman"/>
-          <w:sz w:val="24"/>
-          <w:szCs w:val="24"/>
-        </w:rPr>
-        <w:t xml:space="preserve"> [</w:t>
+        <w:t>mail_client [</w:t>
       </w:r>
       <w:r>
         <w:rPr>
@@ -3756,8 +3760,8 @@
           <w:rtl/>
         </w:rPr>
       </w:pPr>
-      <w:bookmarkStart w:id="3" w:name="_Packet_–_משותף"/>
-      <w:bookmarkEnd w:id="3"/>
+      <w:bookmarkStart w:id="4" w:name="_Packet_–_משותף"/>
+      <w:bookmarkEnd w:id="4"/>
       <w:r>
         <w:t>Packet</w:t>
       </w:r>
@@ -3823,38 +3827,16 @@
         </w:rPr>
         <w:t xml:space="preserve"> כתיבה וקריאה של מחרוזות ומספרים בצורה המתואמת ל</w:t>
       </w:r>
-      <w:r>
-        <w:fldChar w:fldCharType="begin"/>
-      </w:r>
-      <w:r>
-        <w:instrText xml:space="preserve"> HYPERLINK \l "_</w:instrText>
-      </w:r>
-      <w:r>
-        <w:rPr>
-          <w:rtl/>
-        </w:rPr>
-        <w:instrText>תיאור_פרוטוקול_התקשורות</w:instrText>
-      </w:r>
-      <w:r>
-        <w:instrText xml:space="preserve">:" </w:instrText>
-      </w:r>
-      <w:r>
-        <w:fldChar w:fldCharType="separate"/>
-      </w:r>
-      <w:r>
-        <w:rPr>
-          <w:rStyle w:val="Hyperlink"/>
-          <w:rFonts w:hint="cs"/>
-          <w:rtl/>
-        </w:rPr>
-        <w:t>פרוטוקול שרת-לקוח שלנו</w:t>
-      </w:r>
-      <w:r>
-        <w:rPr>
-          <w:rStyle w:val="Hyperlink"/>
-        </w:rPr>
-        <w:fldChar w:fldCharType="end"/>
-      </w:r>
+      <w:hyperlink w:anchor="_תיאור_פרוטוקול_התקשורות:" w:history="1">
+        <w:r>
+          <w:rPr>
+            <w:rStyle w:val="Hyperlink"/>
+            <w:rFonts w:hint="cs"/>
+            <w:rtl/>
+          </w:rPr>
+          <w:t>פרוטוקול שרת-לקוח שלנו</w:t>
+        </w:r>
+      </w:hyperlink>
       <w:r>
         <w:rPr>
           <w:rFonts w:hint="cs"/>
@@ -3926,19 +3908,9 @@
         </w:rPr>
         <w:t>(</w:t>
       </w:r>
-      <w:proofErr w:type="spellStart"/>
-      <w:r>
-        <w:t>sendMessage</w:t>
-      </w:r>
-      <w:proofErr w:type="spellEnd"/>
-      <w:r>
-        <w:t xml:space="preserve">, </w:t>
-      </w:r>
-      <w:proofErr w:type="spellStart"/>
-      <w:r>
-        <w:t>recvMessage</w:t>
-      </w:r>
-      <w:proofErr w:type="spellEnd"/>
+      <w:r>
+        <w:t>sendMessage, recvMessage</w:t>
+      </w:r>
       <w:r>
         <w:rPr>
           <w:rFonts w:hint="cs"/>
@@ -3953,43 +3925,21 @@
         </w:rPr>
         <w:t>המשתמשות ב-</w:t>
       </w:r>
-      <w:r>
-        <w:fldChar w:fldCharType="begin"/>
-      </w:r>
-      <w:r>
-        <w:instrText xml:space="preserve"> HYPERLINK \l "_Packet_–_</w:instrText>
-      </w:r>
-      <w:r>
-        <w:rPr>
-          <w:rtl/>
-        </w:rPr>
-        <w:instrText>משותף</w:instrText>
-      </w:r>
-      <w:r>
-        <w:instrText xml:space="preserve">" </w:instrText>
-      </w:r>
-      <w:r>
-        <w:fldChar w:fldCharType="separate"/>
-      </w:r>
-      <w:r>
-        <w:rPr>
-          <w:rStyle w:val="Hyperlink"/>
-          <w:rFonts w:hint="cs"/>
-        </w:rPr>
-        <w:t>P</w:t>
-      </w:r>
-      <w:r>
-        <w:rPr>
-          <w:rStyle w:val="Hyperlink"/>
-        </w:rPr>
-        <w:t>acket</w:t>
-      </w:r>
-      <w:r>
-        <w:rPr>
-          <w:rStyle w:val="Hyperlink"/>
-        </w:rPr>
-        <w:fldChar w:fldCharType="end"/>
-      </w:r>
+      <w:hyperlink w:anchor="_Packet_–_משותף" w:history="1">
+        <w:r>
+          <w:rPr>
+            <w:rStyle w:val="Hyperlink"/>
+            <w:rFonts w:hint="cs"/>
+          </w:rPr>
+          <w:t>P</w:t>
+        </w:r>
+        <w:r>
+          <w:rPr>
+            <w:rStyle w:val="Hyperlink"/>
+          </w:rPr>
+          <w:t>acket</w:t>
+        </w:r>
+      </w:hyperlink>
       <w:r>
         <w:rPr>
           <w:rFonts w:hint="cs"/>
@@ -3997,38 +3947,16 @@
         </w:rPr>
         <w:t xml:space="preserve"> ומודעות ל</w:t>
       </w:r>
-      <w:r>
-        <w:fldChar w:fldCharType="begin"/>
-      </w:r>
-      <w:r>
-        <w:instrText xml:space="preserve"> HYPERLINK \l "_</w:instrText>
-      </w:r>
-      <w:r>
-        <w:rPr>
-          <w:rtl/>
-        </w:rPr>
-        <w:instrText>תיאור_פרוטוקול_התקשורות</w:instrText>
-      </w:r>
-      <w:r>
-        <w:instrText xml:space="preserve">:" </w:instrText>
-      </w:r>
-      <w:r>
-        <w:fldChar w:fldCharType="separate"/>
-      </w:r>
-      <w:r>
-        <w:rPr>
-          <w:rStyle w:val="Hyperlink"/>
-          <w:rFonts w:hint="cs"/>
-          <w:rtl/>
-        </w:rPr>
-        <w:t>פרוטוקול שרת-לקוח שלנו</w:t>
-      </w:r>
-      <w:r>
-        <w:rPr>
-          <w:rStyle w:val="Hyperlink"/>
-        </w:rPr>
-        <w:fldChar w:fldCharType="end"/>
-      </w:r>
+      <w:hyperlink w:anchor="_תיאור_פרוטוקול_התקשורות:" w:history="1">
+        <w:r>
+          <w:rPr>
+            <w:rStyle w:val="Hyperlink"/>
+            <w:rFonts w:hint="cs"/>
+            <w:rtl/>
+          </w:rPr>
+          <w:t>פרוטוקול שרת-לקוח שלנו</w:t>
+        </w:r>
+      </w:hyperlink>
       <w:r>
         <w:rPr>
           <w:rFonts w:hint="cs"/>
@@ -4049,11 +3977,9 @@
         <w:pStyle w:val="Heading3"/>
         <w:bidi/>
       </w:pPr>
-      <w:proofErr w:type="spellStart"/>
       <w:r>
         <w:t>FDSet</w:t>
       </w:r>
-      <w:proofErr w:type="spellEnd"/>
       <w:r>
         <w:rPr>
           <w:rFonts w:hint="cs"/>
@@ -4108,8 +4034,8 @@
           <w:rtl/>
         </w:rPr>
       </w:pPr>
-      <w:bookmarkStart w:id="4" w:name="_User_–_צד"/>
-      <w:bookmarkEnd w:id="4"/>
+      <w:bookmarkStart w:id="5" w:name="_User_–_צד"/>
+      <w:bookmarkEnd w:id="5"/>
       <w:r>
         <w:t>User</w:t>
       </w:r>
@@ -4158,13 +4084,11 @@
           <w:rtl/>
         </w:rPr>
       </w:pPr>
-      <w:bookmarkStart w:id="5" w:name="_MailObj_–_צד"/>
-      <w:bookmarkEnd w:id="5"/>
-      <w:proofErr w:type="spellStart"/>
+      <w:bookmarkStart w:id="6" w:name="_MailObj_–_צד"/>
+      <w:bookmarkEnd w:id="6"/>
       <w:r>
         <w:t>MailObj</w:t>
       </w:r>
-      <w:proofErr w:type="spellEnd"/>
       <w:r>
         <w:rPr>
           <w:rFonts w:hint="cs"/>
@@ -4209,8 +4133,8 @@
           <w:rtl/>
         </w:rPr>
       </w:pPr>
-      <w:bookmarkStart w:id="6" w:name="_Inbox-_צד_שרת"/>
-      <w:bookmarkEnd w:id="6"/>
+      <w:bookmarkStart w:id="7" w:name="_Inbox-_צד_שרת"/>
+      <w:bookmarkEnd w:id="7"/>
       <w:r>
         <w:t>Inbox</w:t>
       </w:r>
@@ -4250,38 +4174,14 @@
         </w:rPr>
         <w:t xml:space="preserve">ה של </w:t>
       </w:r>
-      <w:r>
-        <w:fldChar w:fldCharType="begin"/>
-      </w:r>
-      <w:r>
-        <w:instrText xml:space="preserve"> HYPERLINK \l "_MailObj_–_</w:instrText>
-      </w:r>
-      <w:r>
-        <w:rPr>
-          <w:rtl/>
-        </w:rPr>
-        <w:instrText>צד</w:instrText>
-      </w:r>
-      <w:r>
-        <w:instrText xml:space="preserve">" </w:instrText>
-      </w:r>
-      <w:r>
-        <w:fldChar w:fldCharType="separate"/>
-      </w:r>
-      <w:proofErr w:type="spellStart"/>
-      <w:r>
-        <w:rPr>
-          <w:rStyle w:val="Hyperlink"/>
-        </w:rPr>
-        <w:t>MailObj</w:t>
-      </w:r>
-      <w:proofErr w:type="spellEnd"/>
-      <w:r>
-        <w:rPr>
-          <w:rStyle w:val="Hyperlink"/>
-        </w:rPr>
-        <w:fldChar w:fldCharType="end"/>
-      </w:r>
+      <w:hyperlink w:anchor="_MailObj_–_צד" w:history="1">
+        <w:r>
+          <w:rPr>
+            <w:rStyle w:val="Hyperlink"/>
+          </w:rPr>
+          <w:t>MailObj</w:t>
+        </w:r>
+      </w:hyperlink>
       <w:r>
         <w:rPr>
           <w:rFonts w:hint="cs"/>
@@ -4296,43 +4196,21 @@
         </w:rPr>
         <w:t xml:space="preserve">המשוייך אליה (אובייקט </w:t>
       </w:r>
-      <w:r>
-        <w:fldChar w:fldCharType="begin"/>
-      </w:r>
-      <w:r>
-        <w:instrText xml:space="preserve"> HYPERLINK \l "_User_–_</w:instrText>
-      </w:r>
-      <w:r>
-        <w:rPr>
-          <w:rtl/>
-        </w:rPr>
-        <w:instrText>צד</w:instrText>
-      </w:r>
-      <w:r>
-        <w:instrText xml:space="preserve">" </w:instrText>
-      </w:r>
-      <w:r>
-        <w:fldChar w:fldCharType="separate"/>
-      </w:r>
-      <w:r>
-        <w:rPr>
-          <w:rStyle w:val="Hyperlink"/>
-          <w:rFonts w:hint="cs"/>
-        </w:rPr>
-        <w:t>U</w:t>
-      </w:r>
-      <w:r>
-        <w:rPr>
-          <w:rStyle w:val="Hyperlink"/>
-        </w:rPr>
-        <w:t>ser</w:t>
-      </w:r>
-      <w:r>
-        <w:rPr>
-          <w:rStyle w:val="Hyperlink"/>
-        </w:rPr>
-        <w:fldChar w:fldCharType="end"/>
-      </w:r>
+      <w:hyperlink w:anchor="_User_–_צד" w:history="1">
+        <w:r>
+          <w:rPr>
+            <w:rStyle w:val="Hyperlink"/>
+            <w:rFonts w:hint="cs"/>
+          </w:rPr>
+          <w:t>U</w:t>
+        </w:r>
+        <w:r>
+          <w:rPr>
+            <w:rStyle w:val="Hyperlink"/>
+          </w:rPr>
+          <w:t>ser</w:t>
+        </w:r>
+      </w:hyperlink>
       <w:r>
         <w:rPr>
           <w:rFonts w:hint="cs"/>
@@ -4349,11 +4227,9 @@
           <w:rtl/>
         </w:rPr>
       </w:pPr>
-      <w:proofErr w:type="spellStart"/>
       <w:r>
         <w:t>ServerSessionSocket</w:t>
       </w:r>
-      <w:proofErr w:type="spellEnd"/>
       <w:r>
         <w:rPr>
           <w:rFonts w:hint="cs"/>
@@ -5464,8 +5340,6 @@
         </w:rPr>
         <w:t>ת</w:t>
       </w:r>
-      <w:bookmarkStart w:id="7" w:name="_GoBack"/>
-      <w:bookmarkEnd w:id="7"/>
       <w:r>
         <w:rPr>
           <w:rFonts w:hint="cs"/>
@@ -7416,6 +7290,7 @@
     <w:lsdException w:name="HTML Sample" w:semiHidden="1" w:unhideWhenUsed="1"/>
     <w:lsdException w:name="HTML Typewriter" w:semiHidden="1" w:unhideWhenUsed="1"/>
     <w:lsdException w:name="HTML Variable" w:semiHidden="1" w:unhideWhenUsed="1"/>
+    <w:lsdException w:name="Normal Table" w:semiHidden="1" w:unhideWhenUsed="1"/>
     <w:lsdException w:name="annotation subject" w:semiHidden="1" w:unhideWhenUsed="1"/>
     <w:lsdException w:name="No List" w:semiHidden="1" w:unhideWhenUsed="1"/>
     <w:lsdException w:name="Outline List 1" w:semiHidden="1" w:unhideWhenUsed="1"/>
@@ -7460,6 +7335,7 @@
     <w:lsdException w:name="Table Professional" w:semiHidden="1" w:unhideWhenUsed="1"/>
     <w:lsdException w:name="Table Subtle 1" w:semiHidden="1" w:unhideWhenUsed="1"/>
     <w:lsdException w:name="Table Subtle 2" w:semiHidden="1" w:unhideWhenUsed="1"/>
+    <w:lsdException w:name="Table Web 1" w:semiHidden="1" w:unhideWhenUsed="1"/>
     <w:lsdException w:name="Table Web 2" w:semiHidden="1" w:unhideWhenUsed="1"/>
     <w:lsdException w:name="Table Web 3" w:semiHidden="1" w:unhideWhenUsed="1"/>
     <w:lsdException w:name="Balloon Text" w:semiHidden="1" w:unhideWhenUsed="1"/>
@@ -8336,7 +8212,7 @@
 </file>
 
 <file path=customXml/itemProps1.xml><?xml version="1.0" encoding="utf-8"?>
-<ds:datastoreItem xmlns:ds="http://schemas.openxmlformats.org/officeDocument/2006/customXml" ds:itemID="{A2861DD6-534D-4845-8E76-551C2D2C4083}">
+<ds:datastoreItem xmlns:ds="http://schemas.openxmlformats.org/officeDocument/2006/customXml" ds:itemID="{AA5CED47-8916-4413-B1E1-04A8134B162F}">
   <ds:schemaRefs>
     <ds:schemaRef ds:uri="http://schemas.openxmlformats.org/officeDocument/2006/bibliography"/>
   </ds:schemaRefs>

</xml_diff>

<commit_message>
added server side - compose, To: field - info
</commit_message>
<xml_diff>
--- a/docs/readme.docx
+++ b/docs/readme.docx
@@ -1,6 +1,6 @@
 
 <file path=word/document.xml><?xml version="1.0" encoding="utf-8"?>
-<w:document xmlns:wpc="http://schemas.microsoft.com/office/word/2010/wordprocessingCanvas" xmlns:cx="http://schemas.microsoft.com/office/drawing/2014/chartex" xmlns:cx1="http://schemas.microsoft.com/office/drawing/2015/9/8/chartex" xmlns:cx2="http://schemas.microsoft.com/office/drawing/2015/10/21/chartex" xmlns:cx3="http://schemas.microsoft.com/office/drawing/2016/5/9/chartex" xmlns:cx4="http://schemas.microsoft.com/office/drawing/2016/5/10/chartex" xmlns:cx5="http://schemas.microsoft.com/office/drawing/2016/5/11/chartex" xmlns:mc="http://schemas.openxmlformats.org/markup-compatibility/2006" xmlns:o="urn:schemas-microsoft-com:office:office" xmlns:r="http://schemas.openxmlformats.org/officeDocument/2006/relationships" xmlns:m="http://schemas.openxmlformats.org/officeDocument/2006/math" xmlns:v="urn:schemas-microsoft-com:vml" xmlns:wp14="http://schemas.microsoft.com/office/word/2010/wordprocessingDrawing" xmlns:wp="http://schemas.openxmlformats.org/drawingml/2006/wordprocessingDrawing" xmlns:w10="urn:schemas-microsoft-com:office:word" xmlns:w="http://schemas.openxmlformats.org/wordprocessingml/2006/main" xmlns:w14="http://schemas.microsoft.com/office/word/2010/wordml" xmlns:w15="http://schemas.microsoft.com/office/word/2012/wordml" xmlns:w16se="http://schemas.microsoft.com/office/word/2015/wordml/symex" xmlns:wpg="http://schemas.microsoft.com/office/word/2010/wordprocessingGroup" xmlns:wpi="http://schemas.microsoft.com/office/word/2010/wordprocessingInk" xmlns:wne="http://schemas.microsoft.com/office/word/2006/wordml" xmlns:wps="http://schemas.microsoft.com/office/word/2010/wordprocessingShape" mc:Ignorable="w14 w15 w16se wp14">
+<w:document xmlns:wpc="http://schemas.microsoft.com/office/word/2010/wordprocessingCanvas" xmlns:mc="http://schemas.openxmlformats.org/markup-compatibility/2006" xmlns:o="urn:schemas-microsoft-com:office:office" xmlns:r="http://schemas.openxmlformats.org/officeDocument/2006/relationships" xmlns:m="http://schemas.openxmlformats.org/officeDocument/2006/math" xmlns:v="urn:schemas-microsoft-com:vml" xmlns:wp14="http://schemas.microsoft.com/office/word/2010/wordprocessingDrawing" xmlns:wp="http://schemas.openxmlformats.org/drawingml/2006/wordprocessingDrawing" xmlns:w10="urn:schemas-microsoft-com:office:word" xmlns:w="http://schemas.openxmlformats.org/wordprocessingml/2006/main" xmlns:w14="http://schemas.microsoft.com/office/word/2010/wordml" xmlns:w15="http://schemas.microsoft.com/office/word/2012/wordml" xmlns:wpg="http://schemas.microsoft.com/office/word/2010/wordprocessingGroup" xmlns:wpi="http://schemas.microsoft.com/office/word/2010/wordprocessingInk" xmlns:wne="http://schemas.microsoft.com/office/word/2006/wordml" xmlns:wps="http://schemas.microsoft.com/office/word/2010/wordprocessingShape" mc:Ignorable="w14 w15 wp14">
   <w:body>
     <w:p>
       <w:pPr>
@@ -2796,8 +2796,6 @@
         </w:rPr>
         <w:t xml:space="preserve"> הסיסמא לא נכונה.</w:t>
       </w:r>
-      <w:bookmarkStart w:id="3" w:name="_GoBack"/>
-      <w:bookmarkEnd w:id="3"/>
     </w:p>
     <w:p>
       <w:pPr>
@@ -3442,6 +3440,7 @@
           <w:szCs w:val="24"/>
         </w:rPr>
       </w:pPr>
+      <w:proofErr w:type="gramStart"/>
       <w:r>
         <w:rPr>
           <w:rFonts w:ascii="David" w:hAnsi="David" w:cs="David"/>
@@ -3450,13 +3449,42 @@
         </w:rPr>
         <w:t>./</w:t>
       </w:r>
+      <w:proofErr w:type="spellStart"/>
+      <w:proofErr w:type="gramEnd"/>
       <w:r>
         <w:rPr>
           <w:rFonts w:ascii="David" w:hAnsi="David" w:cs="David"/>
           <w:sz w:val="24"/>
           <w:szCs w:val="24"/>
         </w:rPr>
-        <w:t>mail_server users_file [</w:t>
+        <w:t>mail_server</w:t>
+      </w:r>
+      <w:proofErr w:type="spellEnd"/>
+      <w:r>
+        <w:rPr>
+          <w:rFonts w:ascii="David" w:hAnsi="David" w:cs="David"/>
+          <w:sz w:val="24"/>
+          <w:szCs w:val="24"/>
+        </w:rPr>
+        <w:t xml:space="preserve"> </w:t>
+      </w:r>
+      <w:proofErr w:type="spellStart"/>
+      <w:r>
+        <w:rPr>
+          <w:rFonts w:ascii="David" w:hAnsi="David" w:cs="David"/>
+          <w:sz w:val="24"/>
+          <w:szCs w:val="24"/>
+        </w:rPr>
+        <w:t>users_file</w:t>
+      </w:r>
+      <w:proofErr w:type="spellEnd"/>
+      <w:r>
+        <w:rPr>
+          <w:rFonts w:ascii="David" w:hAnsi="David" w:cs="David"/>
+          <w:sz w:val="24"/>
+          <w:szCs w:val="24"/>
+        </w:rPr>
+        <w:t xml:space="preserve"> [</w:t>
       </w:r>
       <w:r>
         <w:rPr>
@@ -3499,6 +3527,7 @@
           <w:szCs w:val="24"/>
         </w:rPr>
       </w:pPr>
+      <w:proofErr w:type="gramStart"/>
       <w:r>
         <w:rPr>
           <w:rFonts w:ascii="Times New Roman" w:hAnsi="Times New Roman" w:cs="Times New Roman"/>
@@ -3507,13 +3536,24 @@
         </w:rPr>
         <w:t>./</w:t>
       </w:r>
+      <w:proofErr w:type="spellStart"/>
+      <w:proofErr w:type="gramEnd"/>
       <w:r>
         <w:rPr>
           <w:rFonts w:ascii="Times New Roman" w:hAnsi="Times New Roman" w:cs="Times New Roman"/>
           <w:sz w:val="24"/>
           <w:szCs w:val="24"/>
         </w:rPr>
-        <w:t>mail_client [</w:t>
+        <w:t>mail_client</w:t>
+      </w:r>
+      <w:proofErr w:type="spellEnd"/>
+      <w:r>
+        <w:rPr>
+          <w:rFonts w:ascii="Times New Roman" w:hAnsi="Times New Roman" w:cs="Times New Roman"/>
+          <w:sz w:val="24"/>
+          <w:szCs w:val="24"/>
+        </w:rPr>
+        <w:t xml:space="preserve"> [</w:t>
       </w:r>
       <w:r>
         <w:rPr>
@@ -3760,10 +3800,362 @@
           <w:rtl/>
         </w:rPr>
       </w:pPr>
-      <w:bookmarkStart w:id="4" w:name="_Packet_–_משותף"/>
+      <w:bookmarkStart w:id="3" w:name="_Packet_–_משותף"/>
+      <w:bookmarkEnd w:id="3"/>
+      <w:r>
+        <w:t>Packet</w:t>
+      </w:r>
+      <w:r>
+        <w:rPr>
+          <w:rFonts w:hint="cs"/>
+          <w:rtl/>
+        </w:rPr>
+        <w:t xml:space="preserve"> </w:t>
+      </w:r>
+      <w:r>
+        <w:rPr>
+          <w:rtl/>
+        </w:rPr>
+        <w:t>–</w:t>
+      </w:r>
+      <w:r>
+        <w:rPr>
+          <w:rFonts w:hint="cs"/>
+          <w:rtl/>
+        </w:rPr>
+        <w:t xml:space="preserve"> משותף</w:t>
+      </w:r>
+    </w:p>
+    <w:p>
+      <w:pPr>
+        <w:bidi/>
+        <w:rPr>
+          <w:rtl/>
+        </w:rPr>
+      </w:pPr>
+      <w:r>
+        <w:rPr>
+          <w:rFonts w:hint="cs"/>
+          <w:rtl/>
+        </w:rPr>
+        <w:t xml:space="preserve">מחלקה המשמשת לקריאה וכתיבה של מידע בצורה נוחה. </w:t>
+      </w:r>
+      <w:r>
+        <w:rPr>
+          <w:rtl/>
+        </w:rPr>
+        <w:br/>
+      </w:r>
+      <w:r>
+        <w:rPr>
+          <w:rFonts w:hint="cs"/>
+          <w:rtl/>
+        </w:rPr>
+        <w:t xml:space="preserve">היא </w:t>
+      </w:r>
+      <w:r>
+        <w:rPr>
+          <w:rFonts w:hint="cs"/>
+          <w:rtl/>
+        </w:rPr>
+        <w:t>עוטפת</w:t>
+      </w:r>
+      <w:r>
+        <w:rPr>
+          <w:rFonts w:hint="cs"/>
+          <w:rtl/>
+        </w:rPr>
+        <w:t xml:space="preserve"> כתיבה וקריאה של מחרוזות ומספרים בצורה המתואמת ל</w:t>
+      </w:r>
+      <w:r>
+        <w:fldChar w:fldCharType="begin"/>
+      </w:r>
+      <w:r>
+        <w:instrText xml:space="preserve"> HYPERLINK \l "_</w:instrText>
+      </w:r>
+      <w:r>
+        <w:rPr>
+          <w:rtl/>
+        </w:rPr>
+        <w:instrText>תיאור_פרוטוקול_התקשורות</w:instrText>
+      </w:r>
+      <w:r>
+        <w:instrText xml:space="preserve">:" </w:instrText>
+      </w:r>
+      <w:r>
+        <w:fldChar w:fldCharType="separate"/>
+      </w:r>
+      <w:r>
+        <w:rPr>
+          <w:rStyle w:val="Hyperlink"/>
+          <w:rFonts w:hint="cs"/>
+          <w:rtl/>
+        </w:rPr>
+        <w:t>פרוטוקול שרת-לקוח שלנו</w:t>
+      </w:r>
+      <w:r>
+        <w:rPr>
+          <w:rStyle w:val="Hyperlink"/>
+        </w:rPr>
+        <w:fldChar w:fldCharType="end"/>
+      </w:r>
+      <w:r>
+        <w:rPr>
+          <w:rFonts w:hint="cs"/>
+          <w:rtl/>
+        </w:rPr>
+        <w:t>.</w:t>
+      </w:r>
+    </w:p>
+    <w:p>
+      <w:pPr>
+        <w:pStyle w:val="Heading3"/>
+        <w:bidi/>
+        <w:rPr>
+          <w:rtl/>
+        </w:rPr>
+      </w:pPr>
+      <w:r>
+        <w:t>Socket</w:t>
+      </w:r>
+      <w:r>
+        <w:rPr>
+          <w:rFonts w:hint="cs"/>
+          <w:rtl/>
+        </w:rPr>
+        <w:t xml:space="preserve"> - משותף</w:t>
+      </w:r>
+    </w:p>
+    <w:p>
+      <w:pPr>
+        <w:bidi/>
+        <w:rPr>
+          <w:rtl/>
+        </w:rPr>
+      </w:pPr>
+      <w:r>
+        <w:rPr>
+          <w:rFonts w:hint="cs"/>
+          <w:rtl/>
+        </w:rPr>
+        <w:t xml:space="preserve">מחלקה העוטפת </w:t>
+      </w:r>
+      <w:r>
+        <w:t>socket</w:t>
+      </w:r>
+      <w:r>
+        <w:rPr>
+          <w:rFonts w:hint="cs"/>
+          <w:rtl/>
+        </w:rPr>
+        <w:t>. מעבר למעטפה הרגילה של פונקציות ה</w:t>
+      </w:r>
+      <w:r>
+        <w:rPr>
+          <w:rFonts w:hint="cs"/>
+        </w:rPr>
+        <w:t>API</w:t>
+      </w:r>
+      <w:r>
+        <w:rPr>
+          <w:rFonts w:hint="cs"/>
+          <w:rtl/>
+        </w:rPr>
+        <w:t xml:space="preserve">, מכילה גם פונקציות כתיבה וקריאה </w:t>
+      </w:r>
+      <w:r>
+        <w:rPr>
+          <w:rFonts w:hint="cs"/>
+          <w:rtl/>
+        </w:rPr>
+        <w:t>(</w:t>
+      </w:r>
+      <w:proofErr w:type="spellStart"/>
+      <w:r>
+        <w:t>sendMessage</w:t>
+      </w:r>
+      <w:proofErr w:type="spellEnd"/>
+      <w:r>
+        <w:t xml:space="preserve">, </w:t>
+      </w:r>
+      <w:proofErr w:type="spellStart"/>
+      <w:r>
+        <w:t>recvMessage</w:t>
+      </w:r>
+      <w:proofErr w:type="spellEnd"/>
+      <w:r>
+        <w:rPr>
+          <w:rFonts w:hint="cs"/>
+          <w:rtl/>
+        </w:rPr>
+        <w:t xml:space="preserve">) </w:t>
+      </w:r>
+      <w:r>
+        <w:rPr>
+          <w:rFonts w:hint="cs"/>
+          <w:rtl/>
+        </w:rPr>
+        <w:t>המשתמשות ב-</w:t>
+      </w:r>
+      <w:r>
+        <w:fldChar w:fldCharType="begin"/>
+      </w:r>
+      <w:r>
+        <w:instrText xml:space="preserve"> HYPERLINK \l "_Packet_–_</w:instrText>
+      </w:r>
+      <w:r>
+        <w:rPr>
+          <w:rtl/>
+        </w:rPr>
+        <w:instrText>משותף</w:instrText>
+      </w:r>
+      <w:r>
+        <w:instrText xml:space="preserve">" </w:instrText>
+      </w:r>
+      <w:r>
+        <w:fldChar w:fldCharType="separate"/>
+      </w:r>
+      <w:r>
+        <w:rPr>
+          <w:rStyle w:val="Hyperlink"/>
+          <w:rFonts w:hint="cs"/>
+        </w:rPr>
+        <w:t>P</w:t>
+      </w:r>
+      <w:r>
+        <w:rPr>
+          <w:rStyle w:val="Hyperlink"/>
+        </w:rPr>
+        <w:t>acket</w:t>
+      </w:r>
+      <w:r>
+        <w:rPr>
+          <w:rStyle w:val="Hyperlink"/>
+        </w:rPr>
+        <w:fldChar w:fldCharType="end"/>
+      </w:r>
+      <w:r>
+        <w:rPr>
+          <w:rFonts w:hint="cs"/>
+          <w:rtl/>
+        </w:rPr>
+        <w:t xml:space="preserve"> ומודעות ל</w:t>
+      </w:r>
+      <w:r>
+        <w:fldChar w:fldCharType="begin"/>
+      </w:r>
+      <w:r>
+        <w:instrText xml:space="preserve"> HYPERLINK \l "_</w:instrText>
+      </w:r>
+      <w:r>
+        <w:rPr>
+          <w:rtl/>
+        </w:rPr>
+        <w:instrText>תיאור_פרוטוקול_התקשורות</w:instrText>
+      </w:r>
+      <w:r>
+        <w:instrText xml:space="preserve">:" </w:instrText>
+      </w:r>
+      <w:r>
+        <w:fldChar w:fldCharType="separate"/>
+      </w:r>
+      <w:r>
+        <w:rPr>
+          <w:rStyle w:val="Hyperlink"/>
+          <w:rFonts w:hint="cs"/>
+          <w:rtl/>
+        </w:rPr>
+        <w:t>פרוטוקול שרת-לקוח שלנו</w:t>
+      </w:r>
+      <w:r>
+        <w:rPr>
+          <w:rStyle w:val="Hyperlink"/>
+        </w:rPr>
+        <w:fldChar w:fldCharType="end"/>
+      </w:r>
+      <w:r>
+        <w:rPr>
+          <w:rFonts w:hint="cs"/>
+          <w:rtl/>
+        </w:rPr>
+        <w:t xml:space="preserve"> </w:t>
+      </w:r>
+      <w:r>
+        <w:rPr>
+          <w:rFonts w:hint="cs"/>
+          <w:rtl/>
+        </w:rPr>
+        <w:t>.</w:t>
+      </w:r>
+    </w:p>
+    <w:p>
+      <w:pPr>
+        <w:pStyle w:val="Heading3"/>
+        <w:bidi/>
+      </w:pPr>
+      <w:proofErr w:type="spellStart"/>
+      <w:r>
+        <w:t>FDSet</w:t>
+      </w:r>
+      <w:proofErr w:type="spellEnd"/>
+      <w:r>
+        <w:rPr>
+          <w:rFonts w:hint="cs"/>
+          <w:rtl/>
+        </w:rPr>
+        <w:t xml:space="preserve"> </w:t>
+      </w:r>
+      <w:r>
+        <w:rPr>
+          <w:rtl/>
+        </w:rPr>
+        <w:t>–</w:t>
+      </w:r>
+      <w:r>
+        <w:rPr>
+          <w:rFonts w:hint="cs"/>
+          <w:rtl/>
+        </w:rPr>
+        <w:t xml:space="preserve"> צד שרת</w:t>
+      </w:r>
+    </w:p>
+    <w:p>
+      <w:pPr>
+        <w:bidi/>
+        <w:rPr>
+          <w:rtl/>
+        </w:rPr>
+      </w:pPr>
+      <w:r>
+        <w:rPr>
+          <w:rFonts w:hint="cs"/>
+          <w:rtl/>
+        </w:rPr>
+        <w:t xml:space="preserve">מחלקה שעוטפת את המבנה איתו עובדים בשימוש של פונקצית </w:t>
+      </w:r>
+      <w:r>
+        <w:t>select</w:t>
+      </w:r>
+      <w:r>
+        <w:rPr>
+          <w:rFonts w:hint="cs"/>
+          <w:rtl/>
+        </w:rPr>
+        <w:t>.</w:t>
+      </w:r>
+    </w:p>
+    <w:p>
+      <w:pPr>
+        <w:pStyle w:val="Heading3"/>
+        <w:bidi/>
+        <w:rPr>
+          <w:rtl/>
+        </w:rPr>
+      </w:pPr>
+      <w:bookmarkStart w:id="4" w:name="_User_–_צד"/>
       <w:bookmarkEnd w:id="4"/>
       <w:r>
-        <w:t>Packet</w:t>
+        <w:t>User</w:t>
       </w:r>
       <w:r>
         <w:rPr>
@@ -3774,6 +4166,7 @@
       </w:r>
       <w:r>
         <w:rPr>
+          <w:rFonts w:cstheme="minorBidi"/>
           <w:rtl/>
         </w:rPr>
         <w:t>–</w:t>
@@ -3783,66 +4176,22 @@
           <w:rFonts w:hint="cs"/>
           <w:rtl/>
         </w:rPr>
-        <w:t xml:space="preserve"> משותף</w:t>
-      </w:r>
-    </w:p>
-    <w:p>
-      <w:pPr>
-        <w:bidi/>
-        <w:rPr>
-          <w:rtl/>
-        </w:rPr>
-      </w:pPr>
-      <w:r>
-        <w:rPr>
-          <w:rFonts w:hint="cs"/>
-          <w:rtl/>
-        </w:rPr>
-        <w:t xml:space="preserve">מחלקה המשמשת לקריאה וכתיבה של מידע בצורה נוחה. </w:t>
-      </w:r>
-      <w:r>
-        <w:rPr>
-          <w:rtl/>
-        </w:rPr>
-        <w:br/>
-      </w:r>
-      <w:r>
-        <w:rPr>
-          <w:rFonts w:hint="cs"/>
-          <w:rtl/>
-        </w:rPr>
-        <w:t xml:space="preserve">היא </w:t>
-      </w:r>
-      <w:r>
-        <w:rPr>
-          <w:rFonts w:hint="cs"/>
-          <w:rtl/>
-        </w:rPr>
-        <w:t>עוטפת</w:t>
-      </w:r>
-      <w:r>
-        <w:rPr>
-          <w:rFonts w:hint="cs"/>
-          <w:rtl/>
-        </w:rPr>
-        <w:t xml:space="preserve"> כתיבה וקריאה של מחרוזות ומספרים בצורה המתואמת ל</w:t>
-      </w:r>
-      <w:hyperlink w:anchor="_תיאור_פרוטוקול_התקשורות:" w:history="1">
-        <w:r>
-          <w:rPr>
-            <w:rStyle w:val="Hyperlink"/>
-            <w:rFonts w:hint="cs"/>
-            <w:rtl/>
-          </w:rPr>
-          <w:t>פרוטוקול שרת-לקוח שלנו</w:t>
-        </w:r>
-      </w:hyperlink>
-      <w:r>
-        <w:rPr>
-          <w:rFonts w:hint="cs"/>
-          <w:rtl/>
-        </w:rPr>
-        <w:t>.</w:t>
+        <w:t xml:space="preserve"> צד שרת</w:t>
+      </w:r>
+    </w:p>
+    <w:p>
+      <w:pPr>
+        <w:bidi/>
+        <w:rPr>
+          <w:rtl/>
+        </w:rPr>
+      </w:pPr>
+      <w:r>
+        <w:rPr>
+          <w:rFonts w:hint="cs"/>
+          <w:rtl/>
+        </w:rPr>
+        <w:t>מחלקה המייצגת משתמש.</w:t>
       </w:r>
     </w:p>
     <w:p>
@@ -3853,110 +4202,13 @@
           <w:rtl/>
         </w:rPr>
       </w:pPr>
-      <w:r>
-        <w:t>Socket</w:t>
-      </w:r>
-      <w:r>
-        <w:rPr>
-          <w:rFonts w:hint="cs"/>
-          <w:rtl/>
-        </w:rPr>
-        <w:t xml:space="preserve"> - משותף</w:t>
-      </w:r>
-    </w:p>
-    <w:p>
-      <w:pPr>
-        <w:bidi/>
-        <w:rPr>
-          <w:rtl/>
-        </w:rPr>
-      </w:pPr>
-      <w:r>
-        <w:rPr>
-          <w:rFonts w:hint="cs"/>
-          <w:rtl/>
-        </w:rPr>
-        <w:t xml:space="preserve">מחלקה העוטפת </w:t>
-      </w:r>
-      <w:r>
-        <w:t>socket</w:t>
-      </w:r>
-      <w:r>
-        <w:rPr>
-          <w:rFonts w:hint="cs"/>
-          <w:rtl/>
-        </w:rPr>
-        <w:t>. מעבר למעטפה הרגילה של פונקציות ה</w:t>
-      </w:r>
-      <w:r>
-        <w:rPr>
-          <w:rFonts w:hint="cs"/>
-        </w:rPr>
-        <w:t>API</w:t>
-      </w:r>
-      <w:r>
-        <w:rPr>
-          <w:rFonts w:hint="cs"/>
-          <w:rtl/>
-        </w:rPr>
-        <w:t xml:space="preserve">, מכילה גם פונקציות כתיבה וקריאה </w:t>
-      </w:r>
-      <w:r>
-        <w:rPr>
-          <w:rFonts w:hint="cs"/>
-          <w:rtl/>
-        </w:rPr>
-        <w:t>(</w:t>
-      </w:r>
-      <w:r>
-        <w:t>sendMessage, recvMessage</w:t>
-      </w:r>
-      <w:r>
-        <w:rPr>
-          <w:rFonts w:hint="cs"/>
-          <w:rtl/>
-        </w:rPr>
-        <w:t xml:space="preserve">) </w:t>
-      </w:r>
-      <w:r>
-        <w:rPr>
-          <w:rFonts w:hint="cs"/>
-          <w:rtl/>
-        </w:rPr>
-        <w:t>המשתמשות ב-</w:t>
-      </w:r>
-      <w:hyperlink w:anchor="_Packet_–_משותף" w:history="1">
-        <w:r>
-          <w:rPr>
-            <w:rStyle w:val="Hyperlink"/>
-            <w:rFonts w:hint="cs"/>
-          </w:rPr>
-          <w:t>P</w:t>
-        </w:r>
-        <w:r>
-          <w:rPr>
-            <w:rStyle w:val="Hyperlink"/>
-          </w:rPr>
-          <w:t>acket</w:t>
-        </w:r>
-      </w:hyperlink>
-      <w:r>
-        <w:rPr>
-          <w:rFonts w:hint="cs"/>
-          <w:rtl/>
-        </w:rPr>
-        <w:t xml:space="preserve"> ומודעות ל</w:t>
-      </w:r>
-      <w:hyperlink w:anchor="_תיאור_פרוטוקול_התקשורות:" w:history="1">
-        <w:r>
-          <w:rPr>
-            <w:rStyle w:val="Hyperlink"/>
-            <w:rFonts w:hint="cs"/>
-            <w:rtl/>
-          </w:rPr>
-          <w:t>פרוטוקול שרת-לקוח שלנו</w:t>
-        </w:r>
-      </w:hyperlink>
+      <w:bookmarkStart w:id="5" w:name="_MailObj_–_צד"/>
+      <w:bookmarkEnd w:id="5"/>
+      <w:proofErr w:type="spellStart"/>
+      <w:r>
+        <w:t>MailObj</w:t>
+      </w:r>
+      <w:proofErr w:type="spellEnd"/>
       <w:r>
         <w:rPr>
           <w:rFonts w:hint="cs"/>
@@ -3966,64 +4218,171 @@
       </w:r>
       <w:r>
         <w:rPr>
-          <w:rFonts w:hint="cs"/>
-          <w:rtl/>
-        </w:rPr>
-        <w:t>.</w:t>
+          <w:rtl/>
+        </w:rPr>
+        <w:t>–</w:t>
+      </w:r>
+      <w:r>
+        <w:rPr>
+          <w:rFonts w:hint="cs"/>
+          <w:rtl/>
+        </w:rPr>
+        <w:t xml:space="preserve"> צד שרת</w:t>
+      </w:r>
+    </w:p>
+    <w:p>
+      <w:pPr>
+        <w:bidi/>
+        <w:rPr>
+          <w:rtl/>
+        </w:rPr>
+      </w:pPr>
+      <w:r>
+        <w:rPr>
+          <w:rFonts w:hint="cs"/>
+          <w:rtl/>
+        </w:rPr>
+        <w:t>מחלקה המייצגת אימייל.</w:t>
       </w:r>
     </w:p>
     <w:p>
       <w:pPr>
         <w:pStyle w:val="Heading3"/>
         <w:bidi/>
-      </w:pPr>
-      <w:r>
-        <w:t>FDSet</w:t>
-      </w:r>
-      <w:r>
-        <w:rPr>
-          <w:rFonts w:hint="cs"/>
-          <w:rtl/>
-        </w:rPr>
-        <w:t xml:space="preserve"> </w:t>
-      </w:r>
-      <w:r>
-        <w:rPr>
-          <w:rtl/>
-        </w:rPr>
-        <w:t>–</w:t>
-      </w:r>
-      <w:r>
-        <w:rPr>
-          <w:rFonts w:hint="cs"/>
-          <w:rtl/>
-        </w:rPr>
-        <w:t xml:space="preserve"> צד שרת</w:t>
-      </w:r>
-    </w:p>
-    <w:p>
-      <w:pPr>
-        <w:bidi/>
-        <w:rPr>
-          <w:rtl/>
-        </w:rPr>
-      </w:pPr>
-      <w:r>
-        <w:rPr>
-          <w:rFonts w:hint="cs"/>
-          <w:rtl/>
-        </w:rPr>
-        <w:t xml:space="preserve">מחלקה שעוטפת את המבנה איתו עובדים בשימוש של פונקצית </w:t>
-      </w:r>
-      <w:r>
-        <w:t>select</w:t>
-      </w:r>
-      <w:r>
-        <w:rPr>
-          <w:rFonts w:hint="cs"/>
-          <w:rtl/>
-        </w:rPr>
-        <w:t>.</w:t>
+        <w:rPr>
+          <w:rtl/>
+        </w:rPr>
+      </w:pPr>
+      <w:bookmarkStart w:id="6" w:name="_Inbox-_צד_שרת"/>
+      <w:bookmarkEnd w:id="6"/>
+      <w:r>
+        <w:t>Inbox</w:t>
+      </w:r>
+      <w:r>
+        <w:rPr>
+          <w:rFonts w:hint="cs"/>
+          <w:rtl/>
+        </w:rPr>
+        <w:t>- צד שרת</w:t>
+      </w:r>
+    </w:p>
+    <w:p>
+      <w:pPr>
+        <w:bidi/>
+        <w:rPr>
+          <w:rtl/>
+        </w:rPr>
+      </w:pPr>
+      <w:r>
+        <w:rPr>
+          <w:rFonts w:hint="cs"/>
+          <w:rtl/>
+        </w:rPr>
+        <w:t>מחלקה המייצגת תיבת דואר של משתמש. מכילה רשי</w:t>
+      </w:r>
+      <w:r>
+        <w:rPr>
+          <w:rFonts w:hint="cs"/>
+          <w:rtl/>
+        </w:rPr>
+        <w:t>מת המיילים שנשלחו למשתמש מסויים, (רשימ</w:t>
+      </w:r>
+      <w:r>
+        <w:rPr>
+          <w:rFonts w:hint="cs"/>
+          <w:rtl/>
+        </w:rPr>
+        <w:t xml:space="preserve">ה של </w:t>
+      </w:r>
+      <w:r>
+        <w:fldChar w:fldCharType="begin"/>
+      </w:r>
+      <w:r>
+        <w:instrText xml:space="preserve"> HYPERLINK \l "_MailObj_–_</w:instrText>
+      </w:r>
+      <w:r>
+        <w:rPr>
+          <w:rtl/>
+        </w:rPr>
+        <w:instrText>צד</w:instrText>
+      </w:r>
+      <w:r>
+        <w:instrText xml:space="preserve">" </w:instrText>
+      </w:r>
+      <w:r>
+        <w:fldChar w:fldCharType="separate"/>
+      </w:r>
+      <w:proofErr w:type="spellStart"/>
+      <w:r>
+        <w:rPr>
+          <w:rStyle w:val="Hyperlink"/>
+        </w:rPr>
+        <w:t>MailObj</w:t>
+      </w:r>
+      <w:proofErr w:type="spellEnd"/>
+      <w:r>
+        <w:rPr>
+          <w:rStyle w:val="Hyperlink"/>
+        </w:rPr>
+        <w:fldChar w:fldCharType="end"/>
+      </w:r>
+      <w:r>
+        <w:rPr>
+          <w:rFonts w:hint="cs"/>
+          <w:rtl/>
+        </w:rPr>
+        <w:t xml:space="preserve">), ומידע אודות המשתמש </w:t>
+      </w:r>
+      <w:r>
+        <w:rPr>
+          <w:rFonts w:hint="cs"/>
+          <w:rtl/>
+        </w:rPr>
+        <w:t xml:space="preserve">המשוייך אליה (אובייקט </w:t>
+      </w:r>
+      <w:r>
+        <w:fldChar w:fldCharType="begin"/>
+      </w:r>
+      <w:r>
+        <w:instrText xml:space="preserve"> HYPERLINK \l "_User_–_</w:instrText>
+      </w:r>
+      <w:r>
+        <w:rPr>
+          <w:rtl/>
+        </w:rPr>
+        <w:instrText>צד</w:instrText>
+      </w:r>
+      <w:r>
+        <w:instrText xml:space="preserve">" </w:instrText>
+      </w:r>
+      <w:r>
+        <w:fldChar w:fldCharType="separate"/>
+      </w:r>
+      <w:r>
+        <w:rPr>
+          <w:rStyle w:val="Hyperlink"/>
+          <w:rFonts w:hint="cs"/>
+        </w:rPr>
+        <w:t>U</w:t>
+      </w:r>
+      <w:r>
+        <w:rPr>
+          <w:rStyle w:val="Hyperlink"/>
+        </w:rPr>
+        <w:t>ser</w:t>
+      </w:r>
+      <w:r>
+        <w:rPr>
+          <w:rStyle w:val="Hyperlink"/>
+        </w:rPr>
+        <w:fldChar w:fldCharType="end"/>
+      </w:r>
+      <w:r>
+        <w:rPr>
+          <w:rFonts w:hint="cs"/>
+          <w:rtl/>
+        </w:rPr>
+        <w:t>).</w:t>
       </w:r>
     </w:p>
     <w:p>
@@ -4034,202 +4393,11 @@
           <w:rtl/>
         </w:rPr>
       </w:pPr>
-      <w:bookmarkStart w:id="5" w:name="_User_–_צד"/>
-      <w:bookmarkEnd w:id="5"/>
-      <w:r>
-        <w:t>User</w:t>
-      </w:r>
-      <w:r>
-        <w:rPr>
-          <w:rFonts w:hint="cs"/>
-          <w:rtl/>
-        </w:rPr>
-        <w:t xml:space="preserve"> </w:t>
-      </w:r>
-      <w:r>
-        <w:rPr>
-          <w:rFonts w:cstheme="minorBidi"/>
-          <w:rtl/>
-        </w:rPr>
-        <w:t>–</w:t>
-      </w:r>
-      <w:r>
-        <w:rPr>
-          <w:rFonts w:hint="cs"/>
-          <w:rtl/>
-        </w:rPr>
-        <w:t xml:space="preserve"> צד שרת</w:t>
-      </w:r>
-    </w:p>
-    <w:p>
-      <w:pPr>
-        <w:bidi/>
-        <w:rPr>
-          <w:rtl/>
-        </w:rPr>
-      </w:pPr>
-      <w:r>
-        <w:rPr>
-          <w:rFonts w:hint="cs"/>
-          <w:rtl/>
-        </w:rPr>
-        <w:t>מחלקה המייצגת משתמש.</w:t>
-      </w:r>
-    </w:p>
-    <w:p>
-      <w:pPr>
-        <w:pStyle w:val="Heading3"/>
-        <w:bidi/>
-        <w:rPr>
-          <w:rtl/>
-        </w:rPr>
-      </w:pPr>
-      <w:bookmarkStart w:id="6" w:name="_MailObj_–_צד"/>
-      <w:bookmarkEnd w:id="6"/>
-      <w:r>
-        <w:t>MailObj</w:t>
-      </w:r>
-      <w:r>
-        <w:rPr>
-          <w:rFonts w:hint="cs"/>
-          <w:rtl/>
-        </w:rPr>
-        <w:t xml:space="preserve"> </w:t>
-      </w:r>
-      <w:r>
-        <w:rPr>
-          <w:rtl/>
-        </w:rPr>
-        <w:t>–</w:t>
-      </w:r>
-      <w:r>
-        <w:rPr>
-          <w:rFonts w:hint="cs"/>
-          <w:rtl/>
-        </w:rPr>
-        <w:t xml:space="preserve"> צד שרת</w:t>
-      </w:r>
-    </w:p>
-    <w:p>
-      <w:pPr>
-        <w:bidi/>
-        <w:rPr>
-          <w:rtl/>
-        </w:rPr>
-      </w:pPr>
-      <w:r>
-        <w:rPr>
-          <w:rFonts w:hint="cs"/>
-          <w:rtl/>
-        </w:rPr>
-        <w:t>מחלקה המייצגת אימייל.</w:t>
-      </w:r>
-    </w:p>
-    <w:p>
-      <w:pPr>
-        <w:pStyle w:val="Heading3"/>
-        <w:bidi/>
-        <w:rPr>
-          <w:rtl/>
-        </w:rPr>
-      </w:pPr>
-      <w:bookmarkStart w:id="7" w:name="_Inbox-_צד_שרת"/>
-      <w:bookmarkEnd w:id="7"/>
-      <w:r>
-        <w:t>Inbox</w:t>
-      </w:r>
-      <w:r>
-        <w:rPr>
-          <w:rFonts w:hint="cs"/>
-          <w:rtl/>
-        </w:rPr>
-        <w:t>- צד שרת</w:t>
-      </w:r>
-    </w:p>
-    <w:p>
-      <w:pPr>
-        <w:bidi/>
-        <w:rPr>
-          <w:rtl/>
-        </w:rPr>
-      </w:pPr>
-      <w:r>
-        <w:rPr>
-          <w:rFonts w:hint="cs"/>
-          <w:rtl/>
-        </w:rPr>
-        <w:t>מחלקה המייצגת תיבת דואר של משתמש. מכילה רשי</w:t>
-      </w:r>
-      <w:r>
-        <w:rPr>
-          <w:rFonts w:hint="cs"/>
-          <w:rtl/>
-        </w:rPr>
-        <w:t>מת המיילים שנשלחו למשתמש מסויים, (רשימ</w:t>
-      </w:r>
-      <w:r>
-        <w:rPr>
-          <w:rFonts w:hint="cs"/>
-          <w:rtl/>
-        </w:rPr>
-        <w:t xml:space="preserve">ה של </w:t>
-      </w:r>
-      <w:hyperlink w:anchor="_MailObj_–_צד" w:history="1">
-        <w:r>
-          <w:rPr>
-            <w:rStyle w:val="Hyperlink"/>
-          </w:rPr>
-          <w:t>MailObj</w:t>
-        </w:r>
-      </w:hyperlink>
-      <w:r>
-        <w:rPr>
-          <w:rFonts w:hint="cs"/>
-          <w:rtl/>
-        </w:rPr>
-        <w:t xml:space="preserve">), ומידע אודות המשתמש </w:t>
-      </w:r>
-      <w:r>
-        <w:rPr>
-          <w:rFonts w:hint="cs"/>
-          <w:rtl/>
-        </w:rPr>
-        <w:t xml:space="preserve">המשוייך אליה (אובייקט </w:t>
-      </w:r>
-      <w:hyperlink w:anchor="_User_–_צד" w:history="1">
-        <w:r>
-          <w:rPr>
-            <w:rStyle w:val="Hyperlink"/>
-            <w:rFonts w:hint="cs"/>
-          </w:rPr>
-          <w:t>U</w:t>
-        </w:r>
-        <w:r>
-          <w:rPr>
-            <w:rStyle w:val="Hyperlink"/>
-          </w:rPr>
-          <w:t>ser</w:t>
-        </w:r>
-      </w:hyperlink>
-      <w:r>
-        <w:rPr>
-          <w:rFonts w:hint="cs"/>
-          <w:rtl/>
-        </w:rPr>
-        <w:t>).</w:t>
-      </w:r>
-    </w:p>
-    <w:p>
-      <w:pPr>
-        <w:pStyle w:val="Heading3"/>
-        <w:bidi/>
-        <w:rPr>
-          <w:rtl/>
-        </w:rPr>
-      </w:pPr>
+      <w:proofErr w:type="spellStart"/>
       <w:r>
         <w:t>ServerSessionSocket</w:t>
       </w:r>
+      <w:proofErr w:type="spellEnd"/>
       <w:r>
         <w:rPr>
           <w:rFonts w:hint="cs"/>
@@ -5384,6 +5552,99 @@
     </w:p>
     <w:p>
       <w:pPr>
+        <w:pStyle w:val="ListParagraph"/>
+        <w:numPr>
+          <w:ilvl w:val="0"/>
+          <w:numId w:val="13"/>
+        </w:numPr>
+        <w:bidi/>
+      </w:pPr>
+      <w:r>
+        <w:rPr>
+          <w:rFonts w:hint="cs"/>
+          <w:rtl/>
+        </w:rPr>
+        <w:t>פקוד</w:t>
+      </w:r>
+      <w:bookmarkStart w:id="7" w:name="_GoBack"/>
+      <w:bookmarkEnd w:id="7"/>
+      <w:r>
+        <w:rPr>
+          <w:rFonts w:hint="cs"/>
+          <w:rtl/>
+        </w:rPr>
+        <w:t xml:space="preserve">ת </w:t>
+      </w:r>
+      <w:r>
+        <w:t>Compose</w:t>
+      </w:r>
+      <w:r>
+        <w:rPr>
+          <w:rFonts w:hint="cs"/>
+          <w:rtl/>
+        </w:rPr>
+        <w:t>:</w:t>
+      </w:r>
+    </w:p>
+    <w:p>
+      <w:pPr>
+        <w:pStyle w:val="ListParagraph"/>
+        <w:numPr>
+          <w:ilvl w:val="1"/>
+          <w:numId w:val="13"/>
+        </w:numPr>
+        <w:bidi/>
+        <w:rPr>
+          <w:rFonts w:hint="cs"/>
+        </w:rPr>
+      </w:pPr>
+      <w:r>
+        <w:rPr>
+          <w:rFonts w:hint="cs"/>
+          <w:rtl/>
+        </w:rPr>
+        <w:t xml:space="preserve">במידה ואחד המשתמשים (או יותר) בשדה </w:t>
+      </w:r>
+      <w:r>
+        <w:t>To:</w:t>
+      </w:r>
+      <w:r>
+        <w:rPr>
+          <w:rFonts w:hint="cs"/>
+          <w:rtl/>
+        </w:rPr>
+        <w:t xml:space="preserve"> לא קיים בשרת, השרת מתעלם ממנו ומטפל בשאר ההודעה כרגיל.</w:t>
+      </w:r>
+    </w:p>
+    <w:p>
+      <w:pPr>
+        <w:pStyle w:val="ListParagraph"/>
+        <w:numPr>
+          <w:ilvl w:val="1"/>
+          <w:numId w:val="13"/>
+        </w:numPr>
+        <w:bidi/>
+      </w:pPr>
+      <w:r>
+        <w:rPr>
+          <w:rFonts w:hint="cs"/>
+          <w:rtl/>
+        </w:rPr>
+        <w:t xml:space="preserve">בשדה </w:t>
+      </w:r>
+      <w:r>
+        <w:t>To:</w:t>
+      </w:r>
+      <w:r>
+        <w:rPr>
+          <w:rFonts w:hint="cs"/>
+          <w:rtl/>
+        </w:rPr>
+        <w:t xml:space="preserve"> ,שמות המשתמשים צריכים להיות מופרדים בפסיקים ללא רווחים.</w:t>
+      </w:r>
+    </w:p>
+    <w:p>
+      <w:pPr>
         <w:bidi/>
         <w:rPr>
           <w:rtl/>
@@ -5451,7 +5712,7 @@
 </file>
 
 <file path=word/endnotes.xml><?xml version="1.0" encoding="utf-8"?>
-<w:endnotes xmlns:wpc="http://schemas.microsoft.com/office/word/2010/wordprocessingCanvas" xmlns:cx="http://schemas.microsoft.com/office/drawing/2014/chartex" xmlns:cx1="http://schemas.microsoft.com/office/drawing/2015/9/8/chartex" xmlns:cx2="http://schemas.microsoft.com/office/drawing/2015/10/21/chartex" xmlns:cx3="http://schemas.microsoft.com/office/drawing/2016/5/9/chartex" xmlns:cx4="http://schemas.microsoft.com/office/drawing/2016/5/10/chartex" xmlns:cx5="http://schemas.microsoft.com/office/drawing/2016/5/11/chartex" xmlns:mc="http://schemas.openxmlformats.org/markup-compatibility/2006" xmlns:o="urn:schemas-microsoft-com:office:office" xmlns:r="http://schemas.openxmlformats.org/officeDocument/2006/relationships" xmlns:m="http://schemas.openxmlformats.org/officeDocument/2006/math" xmlns:v="urn:schemas-microsoft-com:vml" xmlns:wp14="http://schemas.microsoft.com/office/word/2010/wordprocessingDrawing" xmlns:wp="http://schemas.openxmlformats.org/drawingml/2006/wordprocessingDrawing" xmlns:w10="urn:schemas-microsoft-com:office:word" xmlns:w="http://schemas.openxmlformats.org/wordprocessingml/2006/main" xmlns:w14="http://schemas.microsoft.com/office/word/2010/wordml" xmlns:w15="http://schemas.microsoft.com/office/word/2012/wordml" xmlns:w16se="http://schemas.microsoft.com/office/word/2015/wordml/symex" xmlns:wpg="http://schemas.microsoft.com/office/word/2010/wordprocessingGroup" xmlns:wpi="http://schemas.microsoft.com/office/word/2010/wordprocessingInk" xmlns:wne="http://schemas.microsoft.com/office/word/2006/wordml" xmlns:wps="http://schemas.microsoft.com/office/word/2010/wordprocessingShape" mc:Ignorable="w14 w15 w16se wp14">
+<w:endnotes xmlns:wpc="http://schemas.microsoft.com/office/word/2010/wordprocessingCanvas" xmlns:mc="http://schemas.openxmlformats.org/markup-compatibility/2006" xmlns:o="urn:schemas-microsoft-com:office:office" xmlns:r="http://schemas.openxmlformats.org/officeDocument/2006/relationships" xmlns:m="http://schemas.openxmlformats.org/officeDocument/2006/math" xmlns:v="urn:schemas-microsoft-com:vml" xmlns:wp14="http://schemas.microsoft.com/office/word/2010/wordprocessingDrawing" xmlns:wp="http://schemas.openxmlformats.org/drawingml/2006/wordprocessingDrawing" xmlns:w10="urn:schemas-microsoft-com:office:word" xmlns:w="http://schemas.openxmlformats.org/wordprocessingml/2006/main" xmlns:w14="http://schemas.microsoft.com/office/word/2010/wordml" xmlns:w15="http://schemas.microsoft.com/office/word/2012/wordml" xmlns:wpg="http://schemas.microsoft.com/office/word/2010/wordprocessingGroup" xmlns:wpi="http://schemas.microsoft.com/office/word/2010/wordprocessingInk" xmlns:wne="http://schemas.microsoft.com/office/word/2006/wordml" xmlns:wps="http://schemas.microsoft.com/office/word/2010/wordprocessingShape" mc:Ignorable="w14 w15 wp14">
   <w:endnote w:type="separator" w:id="-1">
     <w:p>
       <w:pPr>
@@ -5476,7 +5737,7 @@
 </file>
 
 <file path=word/footnotes.xml><?xml version="1.0" encoding="utf-8"?>
-<w:footnotes xmlns:wpc="http://schemas.microsoft.com/office/word/2010/wordprocessingCanvas" xmlns:cx="http://schemas.microsoft.com/office/drawing/2014/chartex" xmlns:cx1="http://schemas.microsoft.com/office/drawing/2015/9/8/chartex" xmlns:cx2="http://schemas.microsoft.com/office/drawing/2015/10/21/chartex" xmlns:cx3="http://schemas.microsoft.com/office/drawing/2016/5/9/chartex" xmlns:cx4="http://schemas.microsoft.com/office/drawing/2016/5/10/chartex" xmlns:cx5="http://schemas.microsoft.com/office/drawing/2016/5/11/chartex" xmlns:mc="http://schemas.openxmlformats.org/markup-compatibility/2006" xmlns:o="urn:schemas-microsoft-com:office:office" xmlns:r="http://schemas.openxmlformats.org/officeDocument/2006/relationships" xmlns:m="http://schemas.openxmlformats.org/officeDocument/2006/math" xmlns:v="urn:schemas-microsoft-com:vml" xmlns:wp14="http://schemas.microsoft.com/office/word/2010/wordprocessingDrawing" xmlns:wp="http://schemas.openxmlformats.org/drawingml/2006/wordprocessingDrawing" xmlns:w10="urn:schemas-microsoft-com:office:word" xmlns:w="http://schemas.openxmlformats.org/wordprocessingml/2006/main" xmlns:w14="http://schemas.microsoft.com/office/word/2010/wordml" xmlns:w15="http://schemas.microsoft.com/office/word/2012/wordml" xmlns:w16se="http://schemas.microsoft.com/office/word/2015/wordml/symex" xmlns:wpg="http://schemas.microsoft.com/office/word/2010/wordprocessingGroup" xmlns:wpi="http://schemas.microsoft.com/office/word/2010/wordprocessingInk" xmlns:wne="http://schemas.microsoft.com/office/word/2006/wordml" xmlns:wps="http://schemas.microsoft.com/office/word/2010/wordprocessingShape" mc:Ignorable="w14 w15 w16se wp14">
+<w:footnotes xmlns:wpc="http://schemas.microsoft.com/office/word/2010/wordprocessingCanvas" xmlns:mc="http://schemas.openxmlformats.org/markup-compatibility/2006" xmlns:o="urn:schemas-microsoft-com:office:office" xmlns:r="http://schemas.openxmlformats.org/officeDocument/2006/relationships" xmlns:m="http://schemas.openxmlformats.org/officeDocument/2006/math" xmlns:v="urn:schemas-microsoft-com:vml" xmlns:wp14="http://schemas.microsoft.com/office/word/2010/wordprocessingDrawing" xmlns:wp="http://schemas.openxmlformats.org/drawingml/2006/wordprocessingDrawing" xmlns:w10="urn:schemas-microsoft-com:office:word" xmlns:w="http://schemas.openxmlformats.org/wordprocessingml/2006/main" xmlns:w14="http://schemas.microsoft.com/office/word/2010/wordml" xmlns:w15="http://schemas.microsoft.com/office/word/2012/wordml" xmlns:wpg="http://schemas.microsoft.com/office/word/2010/wordprocessingGroup" xmlns:wpi="http://schemas.microsoft.com/office/word/2010/wordprocessingInk" xmlns:wne="http://schemas.microsoft.com/office/word/2006/wordml" xmlns:wps="http://schemas.microsoft.com/office/word/2010/wordprocessingShape" mc:Ignorable="w14 w15 wp14">
   <w:footnote w:type="separator" w:id="-1">
     <w:p>
       <w:pPr>
@@ -5501,7 +5762,7 @@
 </file>
 
 <file path=word/header1.xml><?xml version="1.0" encoding="utf-8"?>
-<w:hdr xmlns:wpc="http://schemas.microsoft.com/office/word/2010/wordprocessingCanvas" xmlns:cx="http://schemas.microsoft.com/office/drawing/2014/chartex" xmlns:cx1="http://schemas.microsoft.com/office/drawing/2015/9/8/chartex" xmlns:cx2="http://schemas.microsoft.com/office/drawing/2015/10/21/chartex" xmlns:cx3="http://schemas.microsoft.com/office/drawing/2016/5/9/chartex" xmlns:cx4="http://schemas.microsoft.com/office/drawing/2016/5/10/chartex" xmlns:cx5="http://schemas.microsoft.com/office/drawing/2016/5/11/chartex" xmlns:mc="http://schemas.openxmlformats.org/markup-compatibility/2006" xmlns:o="urn:schemas-microsoft-com:office:office" xmlns:r="http://schemas.openxmlformats.org/officeDocument/2006/relationships" xmlns:m="http://schemas.openxmlformats.org/officeDocument/2006/math" xmlns:v="urn:schemas-microsoft-com:vml" xmlns:wp14="http://schemas.microsoft.com/office/word/2010/wordprocessingDrawing" xmlns:wp="http://schemas.openxmlformats.org/drawingml/2006/wordprocessingDrawing" xmlns:w10="urn:schemas-microsoft-com:office:word" xmlns:w="http://schemas.openxmlformats.org/wordprocessingml/2006/main" xmlns:w14="http://schemas.microsoft.com/office/word/2010/wordml" xmlns:w15="http://schemas.microsoft.com/office/word/2012/wordml" xmlns:w16se="http://schemas.microsoft.com/office/word/2015/wordml/symex" xmlns:wpg="http://schemas.microsoft.com/office/word/2010/wordprocessingGroup" xmlns:wpi="http://schemas.microsoft.com/office/word/2010/wordprocessingInk" xmlns:wne="http://schemas.microsoft.com/office/word/2006/wordml" xmlns:wps="http://schemas.microsoft.com/office/word/2010/wordprocessingShape" mc:Ignorable="w14 w15 w16se wp14">
+<w:hdr xmlns:wpc="http://schemas.microsoft.com/office/word/2010/wordprocessingCanvas" xmlns:mc="http://schemas.openxmlformats.org/markup-compatibility/2006" xmlns:o="urn:schemas-microsoft-com:office:office" xmlns:r="http://schemas.openxmlformats.org/officeDocument/2006/relationships" xmlns:m="http://schemas.openxmlformats.org/officeDocument/2006/math" xmlns:v="urn:schemas-microsoft-com:vml" xmlns:wp14="http://schemas.microsoft.com/office/word/2010/wordprocessingDrawing" xmlns:wp="http://schemas.openxmlformats.org/drawingml/2006/wordprocessingDrawing" xmlns:w10="urn:schemas-microsoft-com:office:word" xmlns:w="http://schemas.openxmlformats.org/wordprocessingml/2006/main" xmlns:w14="http://schemas.microsoft.com/office/word/2010/wordml" xmlns:w15="http://schemas.microsoft.com/office/word/2012/wordml" xmlns:wpg="http://schemas.microsoft.com/office/word/2010/wordprocessingGroup" xmlns:wpi="http://schemas.microsoft.com/office/word/2010/wordprocessingInk" xmlns:wne="http://schemas.microsoft.com/office/word/2006/wordml" xmlns:wps="http://schemas.microsoft.com/office/word/2010/wordprocessingShape" mc:Ignorable="w14 w15 wp14">
   <w:p>
     <w:pPr>
       <w:pStyle w:val="Header"/>
@@ -5619,7 +5880,7 @@
 </file>
 
 <file path=word/numbering.xml><?xml version="1.0" encoding="utf-8"?>
-<w:numbering xmlns:wpc="http://schemas.microsoft.com/office/word/2010/wordprocessingCanvas" xmlns:cx="http://schemas.microsoft.com/office/drawing/2014/chartex" xmlns:cx1="http://schemas.microsoft.com/office/drawing/2015/9/8/chartex" xmlns:cx2="http://schemas.microsoft.com/office/drawing/2015/10/21/chartex" xmlns:cx3="http://schemas.microsoft.com/office/drawing/2016/5/9/chartex" xmlns:cx4="http://schemas.microsoft.com/office/drawing/2016/5/10/chartex" xmlns:cx5="http://schemas.microsoft.com/office/drawing/2016/5/11/chartex" xmlns:mc="http://schemas.openxmlformats.org/markup-compatibility/2006" xmlns:o="urn:schemas-microsoft-com:office:office" xmlns:r="http://schemas.openxmlformats.org/officeDocument/2006/relationships" xmlns:m="http://schemas.openxmlformats.org/officeDocument/2006/math" xmlns:v="urn:schemas-microsoft-com:vml" xmlns:wp14="http://schemas.microsoft.com/office/word/2010/wordprocessingDrawing" xmlns:wp="http://schemas.openxmlformats.org/drawingml/2006/wordprocessingDrawing" xmlns:w10="urn:schemas-microsoft-com:office:word" xmlns:w="http://schemas.openxmlformats.org/wordprocessingml/2006/main" xmlns:w14="http://schemas.microsoft.com/office/word/2010/wordml" xmlns:w15="http://schemas.microsoft.com/office/word/2012/wordml" xmlns:w16se="http://schemas.microsoft.com/office/word/2015/wordml/symex" xmlns:wpg="http://schemas.microsoft.com/office/word/2010/wordprocessingGroup" xmlns:wpi="http://schemas.microsoft.com/office/word/2010/wordprocessingInk" xmlns:wne="http://schemas.microsoft.com/office/word/2006/wordml" xmlns:wps="http://schemas.microsoft.com/office/word/2010/wordprocessingShape" mc:Ignorable="w14 w15 w16se wp14">
+<w:numbering xmlns:wpc="http://schemas.microsoft.com/office/word/2010/wordprocessingCanvas" xmlns:mc="http://schemas.openxmlformats.org/markup-compatibility/2006" xmlns:o="urn:schemas-microsoft-com:office:office" xmlns:r="http://schemas.openxmlformats.org/officeDocument/2006/relationships" xmlns:m="http://schemas.openxmlformats.org/officeDocument/2006/math" xmlns:v="urn:schemas-microsoft-com:vml" xmlns:wp14="http://schemas.microsoft.com/office/word/2010/wordprocessingDrawing" xmlns:wp="http://schemas.openxmlformats.org/drawingml/2006/wordprocessingDrawing" xmlns:w10="urn:schemas-microsoft-com:office:word" xmlns:w="http://schemas.openxmlformats.org/wordprocessingml/2006/main" xmlns:w14="http://schemas.microsoft.com/office/word/2010/wordml" xmlns:w15="http://schemas.microsoft.com/office/word/2012/wordml" xmlns:wpg="http://schemas.microsoft.com/office/word/2010/wordprocessingGroup" xmlns:wpi="http://schemas.microsoft.com/office/word/2010/wordprocessingInk" xmlns:wne="http://schemas.microsoft.com/office/word/2006/wordml" xmlns:wps="http://schemas.microsoft.com/office/word/2010/wordprocessingShape" mc:Ignorable="w14 w15 wp14">
   <w:abstractNum w:abstractNumId="0" w15:restartNumberingAfterBreak="0">
     <w:nsid w:val="00D10894"/>
     <w:multiLevelType w:val="hybridMultilevel"/>
@@ -5749,7 +6010,7 @@
         <w:rFonts w:ascii="Symbol" w:hAnsi="Symbol" w:hint="default"/>
       </w:rPr>
     </w:lvl>
-    <w:lvl w:ilvl="1" w:tplc="04090003" w:tentative="1">
+    <w:lvl w:ilvl="1" w:tplc="04090003">
       <w:start w:val="1"/>
       <w:numFmt w:val="bullet"/>
       <w:lvlText w:val="o"/>
@@ -7168,7 +7429,7 @@
 </file>
 
 <file path=word/styles.xml><?xml version="1.0" encoding="utf-8"?>
-<w:styles xmlns:mc="http://schemas.openxmlformats.org/markup-compatibility/2006" xmlns:r="http://schemas.openxmlformats.org/officeDocument/2006/relationships" xmlns:w="http://schemas.openxmlformats.org/wordprocessingml/2006/main" xmlns:w14="http://schemas.microsoft.com/office/word/2010/wordml" xmlns:w15="http://schemas.microsoft.com/office/word/2012/wordml" xmlns:w16se="http://schemas.microsoft.com/office/word/2015/wordml/symex" mc:Ignorable="w14 w15 w16se">
+<w:styles xmlns:mc="http://schemas.openxmlformats.org/markup-compatibility/2006" xmlns:r="http://schemas.openxmlformats.org/officeDocument/2006/relationships" xmlns:w="http://schemas.openxmlformats.org/wordprocessingml/2006/main" xmlns:w14="http://schemas.microsoft.com/office/word/2010/wordml" xmlns:w15="http://schemas.microsoft.com/office/word/2012/wordml" mc:Ignorable="w14 w15">
   <w:docDefaults>
     <w:rPrDefault>
       <w:rPr>
@@ -7184,7 +7445,7 @@
       </w:pPr>
     </w:pPrDefault>
   </w:docDefaults>
-  <w:latentStyles w:defLockedState="0" w:defUIPriority="99" w:defSemiHidden="0" w:defUnhideWhenUsed="0" w:defQFormat="0" w:count="374">
+  <w:latentStyles w:defLockedState="0" w:defUIPriority="99" w:defSemiHidden="0" w:defUnhideWhenUsed="0" w:defQFormat="0" w:count="371">
     <w:lsdException w:name="Normal" w:uiPriority="0" w:qFormat="1"/>
     <w:lsdException w:name="heading 1" w:uiPriority="9" w:qFormat="1"/>
     <w:lsdException w:name="heading 2" w:semiHidden="1" w:uiPriority="9" w:unhideWhenUsed="1" w:qFormat="1"/>
@@ -7556,9 +7817,6 @@
     <w:lsdException w:name="List Table 5 Dark Accent 6" w:uiPriority="50"/>
     <w:lsdException w:name="List Table 6 Colorful Accent 6" w:uiPriority="51"/>
     <w:lsdException w:name="List Table 7 Colorful Accent 6" w:uiPriority="52"/>
-    <w:lsdException w:name="Mention" w:semiHidden="1" w:unhideWhenUsed="1"/>
-    <w:lsdException w:name="Smart Hyperlink" w:semiHidden="1" w:unhideWhenUsed="1"/>
-    <w:lsdException w:name="Hashtag" w:semiHidden="1" w:unhideWhenUsed="1"/>
   </w:latentStyles>
   <w:style w:type="paragraph" w:default="1" w:styleId="Normal">
     <w:name w:val="Normal"/>
@@ -8212,7 +8470,7 @@
 </file>
 
 <file path=customXml/itemProps1.xml><?xml version="1.0" encoding="utf-8"?>
-<ds:datastoreItem xmlns:ds="http://schemas.openxmlformats.org/officeDocument/2006/customXml" ds:itemID="{AA5CED47-8916-4413-B1E1-04A8134B162F}">
+<ds:datastoreItem xmlns:ds="http://schemas.openxmlformats.org/officeDocument/2006/customXml" ds:itemID="{FC085E9C-596F-4264-8669-F1B54BD5CE25}">
   <ds:schemaRefs>
     <ds:schemaRef ds:uri="http://schemas.openxmlformats.org/officeDocument/2006/bibliography"/>
   </ds:schemaRefs>

</xml_diff>

<commit_message>
added more info compose:to:server_side
</commit_message>
<xml_diff>
--- a/docs/readme.docx
+++ b/docs/readme.docx
@@ -3440,7 +3440,6 @@
           <w:szCs w:val="24"/>
         </w:rPr>
       </w:pPr>
-      <w:proofErr w:type="gramStart"/>
       <w:r>
         <w:rPr>
           <w:rFonts w:ascii="David" w:hAnsi="David" w:cs="David"/>
@@ -3449,57 +3448,28 @@
         </w:rPr>
         <w:t>./</w:t>
       </w:r>
-      <w:proofErr w:type="spellStart"/>
-      <w:proofErr w:type="gramEnd"/>
       <w:r>
         <w:rPr>
           <w:rFonts w:ascii="David" w:hAnsi="David" w:cs="David"/>
           <w:sz w:val="24"/>
           <w:szCs w:val="24"/>
         </w:rPr>
-        <w:t>mail_server</w:t>
-      </w:r>
-      <w:proofErr w:type="spellEnd"/>
+        <w:t>mail_server users_file [</w:t>
+      </w:r>
+      <w:r>
+        <w:rPr>
+          <w:rFonts w:ascii="David" w:hAnsi="David" w:cs="David"/>
+          <w:sz w:val="25"/>
+          <w:szCs w:val="25"/>
+        </w:rPr>
+        <w:t>port</w:t>
+      </w:r>
       <w:r>
         <w:rPr>
           <w:rFonts w:ascii="David" w:hAnsi="David" w:cs="David"/>
           <w:sz w:val="24"/>
           <w:szCs w:val="24"/>
         </w:rPr>
-        <w:t xml:space="preserve"> </w:t>
-      </w:r>
-      <w:proofErr w:type="spellStart"/>
-      <w:r>
-        <w:rPr>
-          <w:rFonts w:ascii="David" w:hAnsi="David" w:cs="David"/>
-          <w:sz w:val="24"/>
-          <w:szCs w:val="24"/>
-        </w:rPr>
-        <w:t>users_file</w:t>
-      </w:r>
-      <w:proofErr w:type="spellEnd"/>
-      <w:r>
-        <w:rPr>
-          <w:rFonts w:ascii="David" w:hAnsi="David" w:cs="David"/>
-          <w:sz w:val="24"/>
-          <w:szCs w:val="24"/>
-        </w:rPr>
-        <w:t xml:space="preserve"> [</w:t>
-      </w:r>
-      <w:r>
-        <w:rPr>
-          <w:rFonts w:ascii="David" w:hAnsi="David" w:cs="David"/>
-          <w:sz w:val="25"/>
-          <w:szCs w:val="25"/>
-        </w:rPr>
-        <w:t>port</w:t>
-      </w:r>
-      <w:r>
-        <w:rPr>
-          <w:rFonts w:ascii="David" w:hAnsi="David" w:cs="David"/>
-          <w:sz w:val="24"/>
-          <w:szCs w:val="24"/>
-        </w:rPr>
         <w:t>]</w:t>
       </w:r>
     </w:p>
@@ -3527,7 +3497,6 @@
           <w:szCs w:val="24"/>
         </w:rPr>
       </w:pPr>
-      <w:proofErr w:type="gramStart"/>
       <w:r>
         <w:rPr>
           <w:rFonts w:ascii="Times New Roman" w:hAnsi="Times New Roman" w:cs="Times New Roman"/>
@@ -3536,24 +3505,13 @@
         </w:rPr>
         <w:t>./</w:t>
       </w:r>
-      <w:proofErr w:type="spellStart"/>
-      <w:proofErr w:type="gramEnd"/>
       <w:r>
         <w:rPr>
           <w:rFonts w:ascii="Times New Roman" w:hAnsi="Times New Roman" w:cs="Times New Roman"/>
           <w:sz w:val="24"/>
           <w:szCs w:val="24"/>
         </w:rPr>
-        <w:t>mail_client</w:t>
-      </w:r>
-      <w:proofErr w:type="spellEnd"/>
-      <w:r>
-        <w:rPr>
-          <w:rFonts w:ascii="Times New Roman" w:hAnsi="Times New Roman" w:cs="Times New Roman"/>
-          <w:sz w:val="24"/>
-          <w:szCs w:val="24"/>
-        </w:rPr>
-        <w:t xml:space="preserve"> [</w:t>
+        <w:t>mail_client [</w:t>
       </w:r>
       <w:r>
         <w:rPr>
@@ -3867,38 +3825,16 @@
         </w:rPr>
         <w:t xml:space="preserve"> כתיבה וקריאה של מחרוזות ומספרים בצורה המתואמת ל</w:t>
       </w:r>
-      <w:r>
-        <w:fldChar w:fldCharType="begin"/>
-      </w:r>
-      <w:r>
-        <w:instrText xml:space="preserve"> HYPERLINK \l "_</w:instrText>
-      </w:r>
-      <w:r>
-        <w:rPr>
-          <w:rtl/>
-        </w:rPr>
-        <w:instrText>תיאור_פרוטוקול_התקשורות</w:instrText>
-      </w:r>
-      <w:r>
-        <w:instrText xml:space="preserve">:" </w:instrText>
-      </w:r>
-      <w:r>
-        <w:fldChar w:fldCharType="separate"/>
-      </w:r>
-      <w:r>
-        <w:rPr>
-          <w:rStyle w:val="Hyperlink"/>
-          <w:rFonts w:hint="cs"/>
-          <w:rtl/>
-        </w:rPr>
-        <w:t>פרוטוקול שרת-לקוח שלנו</w:t>
-      </w:r>
-      <w:r>
-        <w:rPr>
-          <w:rStyle w:val="Hyperlink"/>
-        </w:rPr>
-        <w:fldChar w:fldCharType="end"/>
-      </w:r>
+      <w:hyperlink w:anchor="_תיאור_פרוטוקול_התקשורות:" w:history="1">
+        <w:r>
+          <w:rPr>
+            <w:rStyle w:val="Hyperlink"/>
+            <w:rFonts w:hint="cs"/>
+            <w:rtl/>
+          </w:rPr>
+          <w:t>פרוטוקול שרת-לקוח שלנו</w:t>
+        </w:r>
+      </w:hyperlink>
       <w:r>
         <w:rPr>
           <w:rFonts w:hint="cs"/>
@@ -3970,19 +3906,9 @@
         </w:rPr>
         <w:t>(</w:t>
       </w:r>
-      <w:proofErr w:type="spellStart"/>
-      <w:r>
-        <w:t>sendMessage</w:t>
-      </w:r>
-      <w:proofErr w:type="spellEnd"/>
-      <w:r>
-        <w:t xml:space="preserve">, </w:t>
-      </w:r>
-      <w:proofErr w:type="spellStart"/>
-      <w:r>
-        <w:t>recvMessage</w:t>
-      </w:r>
-      <w:proofErr w:type="spellEnd"/>
+      <w:r>
+        <w:t>sendMessage, recvMessage</w:t>
+      </w:r>
       <w:r>
         <w:rPr>
           <w:rFonts w:hint="cs"/>
@@ -3997,43 +3923,21 @@
         </w:rPr>
         <w:t>המשתמשות ב-</w:t>
       </w:r>
-      <w:r>
-        <w:fldChar w:fldCharType="begin"/>
-      </w:r>
-      <w:r>
-        <w:instrText xml:space="preserve"> HYPERLINK \l "_Packet_–_</w:instrText>
-      </w:r>
-      <w:r>
-        <w:rPr>
-          <w:rtl/>
-        </w:rPr>
-        <w:instrText>משותף</w:instrText>
-      </w:r>
-      <w:r>
-        <w:instrText xml:space="preserve">" </w:instrText>
-      </w:r>
-      <w:r>
-        <w:fldChar w:fldCharType="separate"/>
-      </w:r>
-      <w:r>
-        <w:rPr>
-          <w:rStyle w:val="Hyperlink"/>
-          <w:rFonts w:hint="cs"/>
-        </w:rPr>
-        <w:t>P</w:t>
-      </w:r>
-      <w:r>
-        <w:rPr>
-          <w:rStyle w:val="Hyperlink"/>
-        </w:rPr>
-        <w:t>acket</w:t>
-      </w:r>
-      <w:r>
-        <w:rPr>
-          <w:rStyle w:val="Hyperlink"/>
-        </w:rPr>
-        <w:fldChar w:fldCharType="end"/>
-      </w:r>
+      <w:hyperlink w:anchor="_Packet_–_משותף" w:history="1">
+        <w:r>
+          <w:rPr>
+            <w:rStyle w:val="Hyperlink"/>
+            <w:rFonts w:hint="cs"/>
+          </w:rPr>
+          <w:t>P</w:t>
+        </w:r>
+        <w:r>
+          <w:rPr>
+            <w:rStyle w:val="Hyperlink"/>
+          </w:rPr>
+          <w:t>acket</w:t>
+        </w:r>
+      </w:hyperlink>
       <w:r>
         <w:rPr>
           <w:rFonts w:hint="cs"/>
@@ -4041,38 +3945,16 @@
         </w:rPr>
         <w:t xml:space="preserve"> ומודעות ל</w:t>
       </w:r>
-      <w:r>
-        <w:fldChar w:fldCharType="begin"/>
-      </w:r>
-      <w:r>
-        <w:instrText xml:space="preserve"> HYPERLINK \l "_</w:instrText>
-      </w:r>
-      <w:r>
-        <w:rPr>
-          <w:rtl/>
-        </w:rPr>
-        <w:instrText>תיאור_פרוטוקול_התקשורות</w:instrText>
-      </w:r>
-      <w:r>
-        <w:instrText xml:space="preserve">:" </w:instrText>
-      </w:r>
-      <w:r>
-        <w:fldChar w:fldCharType="separate"/>
-      </w:r>
-      <w:r>
-        <w:rPr>
-          <w:rStyle w:val="Hyperlink"/>
-          <w:rFonts w:hint="cs"/>
-          <w:rtl/>
-        </w:rPr>
-        <w:t>פרוטוקול שרת-לקוח שלנו</w:t>
-      </w:r>
-      <w:r>
-        <w:rPr>
-          <w:rStyle w:val="Hyperlink"/>
-        </w:rPr>
-        <w:fldChar w:fldCharType="end"/>
-      </w:r>
+      <w:hyperlink w:anchor="_תיאור_פרוטוקול_התקשורות:" w:history="1">
+        <w:r>
+          <w:rPr>
+            <w:rStyle w:val="Hyperlink"/>
+            <w:rFonts w:hint="cs"/>
+            <w:rtl/>
+          </w:rPr>
+          <w:t>פרוטוקול שרת-לקוח שלנו</w:t>
+        </w:r>
+      </w:hyperlink>
       <w:r>
         <w:rPr>
           <w:rFonts w:hint="cs"/>
@@ -4093,11 +3975,9 @@
         <w:pStyle w:val="Heading3"/>
         <w:bidi/>
       </w:pPr>
-      <w:proofErr w:type="spellStart"/>
       <w:r>
         <w:t>FDSet</w:t>
       </w:r>
-      <w:proofErr w:type="spellEnd"/>
       <w:r>
         <w:rPr>
           <w:rFonts w:hint="cs"/>
@@ -4204,11 +4084,9 @@
       </w:pPr>
       <w:bookmarkStart w:id="5" w:name="_MailObj_–_צד"/>
       <w:bookmarkEnd w:id="5"/>
-      <w:proofErr w:type="spellStart"/>
       <w:r>
         <w:t>MailObj</w:t>
       </w:r>
-      <w:proofErr w:type="spellEnd"/>
       <w:r>
         <w:rPr>
           <w:rFonts w:hint="cs"/>
@@ -4294,38 +4172,14 @@
         </w:rPr>
         <w:t xml:space="preserve">ה של </w:t>
       </w:r>
-      <w:r>
-        <w:fldChar w:fldCharType="begin"/>
-      </w:r>
-      <w:r>
-        <w:instrText xml:space="preserve"> HYPERLINK \l "_MailObj_–_</w:instrText>
-      </w:r>
-      <w:r>
-        <w:rPr>
-          <w:rtl/>
-        </w:rPr>
-        <w:instrText>צד</w:instrText>
-      </w:r>
-      <w:r>
-        <w:instrText xml:space="preserve">" </w:instrText>
-      </w:r>
-      <w:r>
-        <w:fldChar w:fldCharType="separate"/>
-      </w:r>
-      <w:proofErr w:type="spellStart"/>
-      <w:r>
-        <w:rPr>
-          <w:rStyle w:val="Hyperlink"/>
-        </w:rPr>
-        <w:t>MailObj</w:t>
-      </w:r>
-      <w:proofErr w:type="spellEnd"/>
-      <w:r>
-        <w:rPr>
-          <w:rStyle w:val="Hyperlink"/>
-        </w:rPr>
-        <w:fldChar w:fldCharType="end"/>
-      </w:r>
+      <w:hyperlink w:anchor="_MailObj_–_צד" w:history="1">
+        <w:r>
+          <w:rPr>
+            <w:rStyle w:val="Hyperlink"/>
+          </w:rPr>
+          <w:t>MailObj</w:t>
+        </w:r>
+      </w:hyperlink>
       <w:r>
         <w:rPr>
           <w:rFonts w:hint="cs"/>
@@ -4340,43 +4194,21 @@
         </w:rPr>
         <w:t xml:space="preserve">המשוייך אליה (אובייקט </w:t>
       </w:r>
-      <w:r>
-        <w:fldChar w:fldCharType="begin"/>
-      </w:r>
-      <w:r>
-        <w:instrText xml:space="preserve"> HYPERLINK \l "_User_–_</w:instrText>
-      </w:r>
-      <w:r>
-        <w:rPr>
-          <w:rtl/>
-        </w:rPr>
-        <w:instrText>צד</w:instrText>
-      </w:r>
-      <w:r>
-        <w:instrText xml:space="preserve">" </w:instrText>
-      </w:r>
-      <w:r>
-        <w:fldChar w:fldCharType="separate"/>
-      </w:r>
-      <w:r>
-        <w:rPr>
-          <w:rStyle w:val="Hyperlink"/>
-          <w:rFonts w:hint="cs"/>
-        </w:rPr>
-        <w:t>U</w:t>
-      </w:r>
-      <w:r>
-        <w:rPr>
-          <w:rStyle w:val="Hyperlink"/>
-        </w:rPr>
-        <w:t>ser</w:t>
-      </w:r>
-      <w:r>
-        <w:rPr>
-          <w:rStyle w:val="Hyperlink"/>
-        </w:rPr>
-        <w:fldChar w:fldCharType="end"/>
-      </w:r>
+      <w:hyperlink w:anchor="_User_–_צד" w:history="1">
+        <w:r>
+          <w:rPr>
+            <w:rStyle w:val="Hyperlink"/>
+            <w:rFonts w:hint="cs"/>
+          </w:rPr>
+          <w:t>U</w:t>
+        </w:r>
+        <w:r>
+          <w:rPr>
+            <w:rStyle w:val="Hyperlink"/>
+          </w:rPr>
+          <w:t>ser</w:t>
+        </w:r>
+      </w:hyperlink>
       <w:r>
         <w:rPr>
           <w:rFonts w:hint="cs"/>
@@ -4393,11 +4225,9 @@
           <w:rtl/>
         </w:rPr>
       </w:pPr>
-      <w:proofErr w:type="spellStart"/>
       <w:r>
         <w:t>ServerSessionSocket</w:t>
       </w:r>
-      <w:proofErr w:type="spellEnd"/>
       <w:r>
         <w:rPr>
           <w:rFonts w:hint="cs"/>
@@ -5562,86 +5392,107 @@
       <w:r>
         <w:rPr>
           <w:rFonts w:hint="cs"/>
+          <w:u w:val="single"/>
           <w:rtl/>
         </w:rPr>
         <w:t>פקוד</w:t>
+      </w:r>
+      <w:r>
+        <w:rPr>
+          <w:rFonts w:hint="cs"/>
+          <w:u w:val="single"/>
+          <w:rtl/>
+        </w:rPr>
+        <w:t xml:space="preserve">ת </w:t>
+      </w:r>
+      <w:r>
+        <w:rPr>
+          <w:u w:val="single"/>
+        </w:rPr>
+        <w:t>Compose</w:t>
+      </w:r>
+      <w:r>
+        <w:rPr>
+          <w:rFonts w:hint="cs"/>
+          <w:u w:val="single"/>
+          <w:rtl/>
+        </w:rPr>
+        <w:t xml:space="preserve">, טיפול בשדה </w:t>
+      </w:r>
+      <w:r>
+        <w:rPr>
+          <w:u w:val="single"/>
+        </w:rPr>
+        <w:t>To</w:t>
+      </w:r>
+      <w:r>
+        <w:rPr>
+          <w:rFonts w:hint="cs"/>
+          <w:u w:val="single"/>
+          <w:rtl/>
+        </w:rPr>
+        <w:t xml:space="preserve"> </w:t>
+      </w:r>
+      <w:r>
+        <w:rPr>
+          <w:rFonts w:hint="cs"/>
+          <w:rtl/>
+        </w:rPr>
+        <w:t>:</w:t>
+      </w:r>
+    </w:p>
+    <w:p>
+      <w:pPr>
+        <w:pStyle w:val="ListParagraph"/>
+        <w:numPr>
+          <w:ilvl w:val="1"/>
+          <w:numId w:val="13"/>
+        </w:numPr>
+        <w:bidi/>
+      </w:pPr>
+      <w:r>
+        <w:rPr>
+          <w:rFonts w:hint="cs"/>
+          <w:rtl/>
+        </w:rPr>
+        <w:t>במידה ואחד המשתמשים (או יותר) לא קיים בשרת, השרת מתעלם ממנו ומטפל בשאר ההודעה כרגיל.</w:t>
+      </w:r>
+    </w:p>
+    <w:p>
+      <w:pPr>
+        <w:pStyle w:val="ListParagraph"/>
+        <w:numPr>
+          <w:ilvl w:val="1"/>
+          <w:numId w:val="13"/>
+        </w:numPr>
+        <w:bidi/>
+      </w:pPr>
+      <w:r>
+        <w:rPr>
+          <w:rFonts w:hint="cs"/>
+          <w:rtl/>
+        </w:rPr>
+        <w:t xml:space="preserve">במידה ומשתמש מסוים קיים יותר מפעם אחת, ההודעה משוכפלת בתיבת המייל שלו כמספר ההופעות שלו. </w:t>
+      </w:r>
+    </w:p>
+    <w:p>
+      <w:pPr>
+        <w:pStyle w:val="ListParagraph"/>
+        <w:numPr>
+          <w:ilvl w:val="1"/>
+          <w:numId w:val="13"/>
+        </w:numPr>
+        <w:bidi/>
+      </w:pPr>
+      <w:r>
+        <w:rPr>
+          <w:rFonts w:hint="cs"/>
+          <w:rtl/>
+        </w:rPr>
+        <w:t>שמות המשתמשים צריכים להיות מופרדים בפסיקים ללא רווחים.</w:t>
       </w:r>
       <w:bookmarkStart w:id="7" w:name="_GoBack"/>
       <w:bookmarkEnd w:id="7"/>
-      <w:r>
-        <w:rPr>
-          <w:rFonts w:hint="cs"/>
-          <w:rtl/>
-        </w:rPr>
-        <w:t xml:space="preserve">ת </w:t>
-      </w:r>
-      <w:r>
-        <w:t>Compose</w:t>
-      </w:r>
-      <w:r>
-        <w:rPr>
-          <w:rFonts w:hint="cs"/>
-          <w:rtl/>
-        </w:rPr>
-        <w:t>:</w:t>
-      </w:r>
-    </w:p>
-    <w:p>
-      <w:pPr>
-        <w:pStyle w:val="ListParagraph"/>
-        <w:numPr>
-          <w:ilvl w:val="1"/>
-          <w:numId w:val="13"/>
-        </w:numPr>
-        <w:bidi/>
-        <w:rPr>
-          <w:rFonts w:hint="cs"/>
-        </w:rPr>
-      </w:pPr>
-      <w:r>
-        <w:rPr>
-          <w:rFonts w:hint="cs"/>
-          <w:rtl/>
-        </w:rPr>
-        <w:t xml:space="preserve">במידה ואחד המשתמשים (או יותר) בשדה </w:t>
-      </w:r>
-      <w:r>
-        <w:t>To:</w:t>
-      </w:r>
-      <w:r>
-        <w:rPr>
-          <w:rFonts w:hint="cs"/>
-          <w:rtl/>
-        </w:rPr>
-        <w:t xml:space="preserve"> לא קיים בשרת, השרת מתעלם ממנו ומטפל בשאר ההודעה כרגיל.</w:t>
-      </w:r>
-    </w:p>
-    <w:p>
-      <w:pPr>
-        <w:pStyle w:val="ListParagraph"/>
-        <w:numPr>
-          <w:ilvl w:val="1"/>
-          <w:numId w:val="13"/>
-        </w:numPr>
-        <w:bidi/>
-      </w:pPr>
-      <w:r>
-        <w:rPr>
-          <w:rFonts w:hint="cs"/>
-          <w:rtl/>
-        </w:rPr>
-        <w:t xml:space="preserve">בשדה </w:t>
-      </w:r>
-      <w:r>
-        <w:t>To:</w:t>
-      </w:r>
-      <w:r>
-        <w:rPr>
-          <w:rFonts w:hint="cs"/>
-          <w:rtl/>
-        </w:rPr>
-        <w:t xml:space="preserve"> ,שמות המשתמשים צריכים להיות מופרדים בפסיקים ללא רווחים.</w:t>
-      </w:r>
     </w:p>
     <w:p>
       <w:pPr>
@@ -8470,7 +8321,7 @@
 </file>
 
 <file path=customXml/itemProps1.xml><?xml version="1.0" encoding="utf-8"?>
-<ds:datastoreItem xmlns:ds="http://schemas.openxmlformats.org/officeDocument/2006/customXml" ds:itemID="{FC085E9C-596F-4264-8669-F1B54BD5CE25}">
+<ds:datastoreItem xmlns:ds="http://schemas.openxmlformats.org/officeDocument/2006/customXml" ds:itemID="{C97025FB-BB0C-4D52-A259-69222C1343FB}">
   <ds:schemaRefs>
     <ds:schemaRef ds:uri="http://schemas.openxmlformats.org/officeDocument/2006/bibliography"/>
   </ds:schemaRefs>

</xml_diff>

<commit_message>
added max_user_input_len to readme
</commit_message>
<xml_diff>
--- a/docs/readme.docx
+++ b/docs/readme.docx
@@ -3440,6 +3440,7 @@
           <w:szCs w:val="24"/>
         </w:rPr>
       </w:pPr>
+      <w:proofErr w:type="gramStart"/>
       <w:r>
         <w:rPr>
           <w:rFonts w:ascii="David" w:hAnsi="David" w:cs="David"/>
@@ -3448,13 +3449,42 @@
         </w:rPr>
         <w:t>./</w:t>
       </w:r>
+      <w:proofErr w:type="spellStart"/>
+      <w:proofErr w:type="gramEnd"/>
       <w:r>
         <w:rPr>
           <w:rFonts w:ascii="David" w:hAnsi="David" w:cs="David"/>
           <w:sz w:val="24"/>
           <w:szCs w:val="24"/>
         </w:rPr>
-        <w:t>mail_server users_file [</w:t>
+        <w:t>mail_server</w:t>
+      </w:r>
+      <w:proofErr w:type="spellEnd"/>
+      <w:r>
+        <w:rPr>
+          <w:rFonts w:ascii="David" w:hAnsi="David" w:cs="David"/>
+          <w:sz w:val="24"/>
+          <w:szCs w:val="24"/>
+        </w:rPr>
+        <w:t xml:space="preserve"> </w:t>
+      </w:r>
+      <w:proofErr w:type="spellStart"/>
+      <w:r>
+        <w:rPr>
+          <w:rFonts w:ascii="David" w:hAnsi="David" w:cs="David"/>
+          <w:sz w:val="24"/>
+          <w:szCs w:val="24"/>
+        </w:rPr>
+        <w:t>users_file</w:t>
+      </w:r>
+      <w:proofErr w:type="spellEnd"/>
+      <w:r>
+        <w:rPr>
+          <w:rFonts w:ascii="David" w:hAnsi="David" w:cs="David"/>
+          <w:sz w:val="24"/>
+          <w:szCs w:val="24"/>
+        </w:rPr>
+        <w:t xml:space="preserve"> [</w:t>
       </w:r>
       <w:r>
         <w:rPr>
@@ -3497,6 +3527,7 @@
           <w:szCs w:val="24"/>
         </w:rPr>
       </w:pPr>
+      <w:proofErr w:type="gramStart"/>
       <w:r>
         <w:rPr>
           <w:rFonts w:ascii="Times New Roman" w:hAnsi="Times New Roman" w:cs="Times New Roman"/>
@@ -3505,13 +3536,24 @@
         </w:rPr>
         <w:t>./</w:t>
       </w:r>
+      <w:proofErr w:type="spellStart"/>
+      <w:proofErr w:type="gramEnd"/>
       <w:r>
         <w:rPr>
           <w:rFonts w:ascii="Times New Roman" w:hAnsi="Times New Roman" w:cs="Times New Roman"/>
           <w:sz w:val="24"/>
           <w:szCs w:val="24"/>
         </w:rPr>
-        <w:t>mail_client [</w:t>
+        <w:t>mail_client</w:t>
+      </w:r>
+      <w:proofErr w:type="spellEnd"/>
+      <w:r>
+        <w:rPr>
+          <w:rFonts w:ascii="Times New Roman" w:hAnsi="Times New Roman" w:cs="Times New Roman"/>
+          <w:sz w:val="24"/>
+          <w:szCs w:val="24"/>
+        </w:rPr>
+        <w:t xml:space="preserve"> [</w:t>
       </w:r>
       <w:r>
         <w:rPr>
@@ -3825,16 +3867,38 @@
         </w:rPr>
         <w:t xml:space="preserve"> כתיבה וקריאה של מחרוזות ומספרים בצורה המתואמת ל</w:t>
       </w:r>
-      <w:hyperlink w:anchor="_תיאור_פרוטוקול_התקשורות:" w:history="1">
-        <w:r>
-          <w:rPr>
-            <w:rStyle w:val="Hyperlink"/>
-            <w:rFonts w:hint="cs"/>
-            <w:rtl/>
-          </w:rPr>
-          <w:t>פרוטוקול שרת-לקוח שלנו</w:t>
-        </w:r>
-      </w:hyperlink>
+      <w:r>
+        <w:fldChar w:fldCharType="begin"/>
+      </w:r>
+      <w:r>
+        <w:instrText xml:space="preserve"> HYPERLINK \l "_</w:instrText>
+      </w:r>
+      <w:r>
+        <w:rPr>
+          <w:rtl/>
+        </w:rPr>
+        <w:instrText>תיאור_פרוטוקול_התקשורות</w:instrText>
+      </w:r>
+      <w:r>
+        <w:instrText xml:space="preserve">:" </w:instrText>
+      </w:r>
+      <w:r>
+        <w:fldChar w:fldCharType="separate"/>
+      </w:r>
+      <w:r>
+        <w:rPr>
+          <w:rStyle w:val="Hyperlink"/>
+          <w:rFonts w:hint="cs"/>
+          <w:rtl/>
+        </w:rPr>
+        <w:t>פרוטוקול שרת-לקוח שלנו</w:t>
+      </w:r>
+      <w:r>
+        <w:rPr>
+          <w:rStyle w:val="Hyperlink"/>
+        </w:rPr>
+        <w:fldChar w:fldCharType="end"/>
+      </w:r>
       <w:r>
         <w:rPr>
           <w:rFonts w:hint="cs"/>
@@ -3906,9 +3970,19 @@
         </w:rPr>
         <w:t>(</w:t>
       </w:r>
-      <w:r>
-        <w:t>sendMessage, recvMessage</w:t>
-      </w:r>
+      <w:proofErr w:type="spellStart"/>
+      <w:r>
+        <w:t>sendMessage</w:t>
+      </w:r>
+      <w:proofErr w:type="spellEnd"/>
+      <w:r>
+        <w:t xml:space="preserve">, </w:t>
+      </w:r>
+      <w:proofErr w:type="spellStart"/>
+      <w:r>
+        <w:t>recvMessage</w:t>
+      </w:r>
+      <w:proofErr w:type="spellEnd"/>
       <w:r>
         <w:rPr>
           <w:rFonts w:hint="cs"/>
@@ -3923,21 +3997,43 @@
         </w:rPr>
         <w:t>המשתמשות ב-</w:t>
       </w:r>
-      <w:hyperlink w:anchor="_Packet_–_משותף" w:history="1">
-        <w:r>
-          <w:rPr>
-            <w:rStyle w:val="Hyperlink"/>
-            <w:rFonts w:hint="cs"/>
-          </w:rPr>
-          <w:t>P</w:t>
-        </w:r>
-        <w:r>
-          <w:rPr>
-            <w:rStyle w:val="Hyperlink"/>
-          </w:rPr>
-          <w:t>acket</w:t>
-        </w:r>
-      </w:hyperlink>
+      <w:r>
+        <w:fldChar w:fldCharType="begin"/>
+      </w:r>
+      <w:r>
+        <w:instrText xml:space="preserve"> HYPERLINK \l "_Packet_–_</w:instrText>
+      </w:r>
+      <w:r>
+        <w:rPr>
+          <w:rtl/>
+        </w:rPr>
+        <w:instrText>משותף</w:instrText>
+      </w:r>
+      <w:r>
+        <w:instrText xml:space="preserve">" </w:instrText>
+      </w:r>
+      <w:r>
+        <w:fldChar w:fldCharType="separate"/>
+      </w:r>
+      <w:r>
+        <w:rPr>
+          <w:rStyle w:val="Hyperlink"/>
+          <w:rFonts w:hint="cs"/>
+        </w:rPr>
+        <w:t>P</w:t>
+      </w:r>
+      <w:r>
+        <w:rPr>
+          <w:rStyle w:val="Hyperlink"/>
+        </w:rPr>
+        <w:t>acket</w:t>
+      </w:r>
+      <w:r>
+        <w:rPr>
+          <w:rStyle w:val="Hyperlink"/>
+        </w:rPr>
+        <w:fldChar w:fldCharType="end"/>
+      </w:r>
       <w:r>
         <w:rPr>
           <w:rFonts w:hint="cs"/>
@@ -3945,16 +4041,38 @@
         </w:rPr>
         <w:t xml:space="preserve"> ומודעות ל</w:t>
       </w:r>
-      <w:hyperlink w:anchor="_תיאור_פרוטוקול_התקשורות:" w:history="1">
-        <w:r>
-          <w:rPr>
-            <w:rStyle w:val="Hyperlink"/>
-            <w:rFonts w:hint="cs"/>
-            <w:rtl/>
-          </w:rPr>
-          <w:t>פרוטוקול שרת-לקוח שלנו</w:t>
-        </w:r>
-      </w:hyperlink>
+      <w:r>
+        <w:fldChar w:fldCharType="begin"/>
+      </w:r>
+      <w:r>
+        <w:instrText xml:space="preserve"> HYPERLINK \l "_</w:instrText>
+      </w:r>
+      <w:r>
+        <w:rPr>
+          <w:rtl/>
+        </w:rPr>
+        <w:instrText>תיאור_פרוטוקול_התקשורות</w:instrText>
+      </w:r>
+      <w:r>
+        <w:instrText xml:space="preserve">:" </w:instrText>
+      </w:r>
+      <w:r>
+        <w:fldChar w:fldCharType="separate"/>
+      </w:r>
+      <w:r>
+        <w:rPr>
+          <w:rStyle w:val="Hyperlink"/>
+          <w:rFonts w:hint="cs"/>
+          <w:rtl/>
+        </w:rPr>
+        <w:t>פרוטוקול שרת-לקוח שלנו</w:t>
+      </w:r>
+      <w:r>
+        <w:rPr>
+          <w:rStyle w:val="Hyperlink"/>
+        </w:rPr>
+        <w:fldChar w:fldCharType="end"/>
+      </w:r>
       <w:r>
         <w:rPr>
           <w:rFonts w:hint="cs"/>
@@ -3975,9 +4093,11 @@
         <w:pStyle w:val="Heading3"/>
         <w:bidi/>
       </w:pPr>
+      <w:proofErr w:type="spellStart"/>
       <w:r>
         <w:t>FDSet</w:t>
       </w:r>
+      <w:proofErr w:type="spellEnd"/>
       <w:r>
         <w:rPr>
           <w:rFonts w:hint="cs"/>
@@ -4084,9 +4204,11 @@
       </w:pPr>
       <w:bookmarkStart w:id="5" w:name="_MailObj_–_צד"/>
       <w:bookmarkEnd w:id="5"/>
+      <w:proofErr w:type="spellStart"/>
       <w:r>
         <w:t>MailObj</w:t>
       </w:r>
+      <w:proofErr w:type="spellEnd"/>
       <w:r>
         <w:rPr>
           <w:rFonts w:hint="cs"/>
@@ -4172,14 +4294,38 @@
         </w:rPr>
         <w:t xml:space="preserve">ה של </w:t>
       </w:r>
-      <w:hyperlink w:anchor="_MailObj_–_צד" w:history="1">
-        <w:r>
-          <w:rPr>
-            <w:rStyle w:val="Hyperlink"/>
-          </w:rPr>
-          <w:t>MailObj</w:t>
-        </w:r>
-      </w:hyperlink>
+      <w:r>
+        <w:fldChar w:fldCharType="begin"/>
+      </w:r>
+      <w:r>
+        <w:instrText xml:space="preserve"> HYPERLINK \l "_MailObj_–_</w:instrText>
+      </w:r>
+      <w:r>
+        <w:rPr>
+          <w:rtl/>
+        </w:rPr>
+        <w:instrText>צד</w:instrText>
+      </w:r>
+      <w:r>
+        <w:instrText xml:space="preserve">" </w:instrText>
+      </w:r>
+      <w:r>
+        <w:fldChar w:fldCharType="separate"/>
+      </w:r>
+      <w:proofErr w:type="spellStart"/>
+      <w:r>
+        <w:rPr>
+          <w:rStyle w:val="Hyperlink"/>
+        </w:rPr>
+        <w:t>MailObj</w:t>
+      </w:r>
+      <w:proofErr w:type="spellEnd"/>
+      <w:r>
+        <w:rPr>
+          <w:rStyle w:val="Hyperlink"/>
+        </w:rPr>
+        <w:fldChar w:fldCharType="end"/>
+      </w:r>
       <w:r>
         <w:rPr>
           <w:rFonts w:hint="cs"/>
@@ -4194,21 +4340,43 @@
         </w:rPr>
         <w:t xml:space="preserve">המשוייך אליה (אובייקט </w:t>
       </w:r>
-      <w:hyperlink w:anchor="_User_–_צד" w:history="1">
-        <w:r>
-          <w:rPr>
-            <w:rStyle w:val="Hyperlink"/>
-            <w:rFonts w:hint="cs"/>
-          </w:rPr>
-          <w:t>U</w:t>
-        </w:r>
-        <w:r>
-          <w:rPr>
-            <w:rStyle w:val="Hyperlink"/>
-          </w:rPr>
-          <w:t>ser</w:t>
-        </w:r>
-      </w:hyperlink>
+      <w:r>
+        <w:fldChar w:fldCharType="begin"/>
+      </w:r>
+      <w:r>
+        <w:instrText xml:space="preserve"> HYPERLINK \l "_User_–_</w:instrText>
+      </w:r>
+      <w:r>
+        <w:rPr>
+          <w:rtl/>
+        </w:rPr>
+        <w:instrText>צד</w:instrText>
+      </w:r>
+      <w:r>
+        <w:instrText xml:space="preserve">" </w:instrText>
+      </w:r>
+      <w:r>
+        <w:fldChar w:fldCharType="separate"/>
+      </w:r>
+      <w:r>
+        <w:rPr>
+          <w:rStyle w:val="Hyperlink"/>
+          <w:rFonts w:hint="cs"/>
+        </w:rPr>
+        <w:t>U</w:t>
+      </w:r>
+      <w:r>
+        <w:rPr>
+          <w:rStyle w:val="Hyperlink"/>
+        </w:rPr>
+        <w:t>ser</w:t>
+      </w:r>
+      <w:r>
+        <w:rPr>
+          <w:rStyle w:val="Hyperlink"/>
+        </w:rPr>
+        <w:fldChar w:fldCharType="end"/>
+      </w:r>
       <w:r>
         <w:rPr>
           <w:rFonts w:hint="cs"/>
@@ -4225,9 +4393,11 @@
           <w:rtl/>
         </w:rPr>
       </w:pPr>
+      <w:proofErr w:type="spellStart"/>
       <w:r>
         <w:t>ServerSessionSocket</w:t>
       </w:r>
+      <w:proofErr w:type="spellEnd"/>
       <w:r>
         <w:rPr>
           <w:rFonts w:hint="cs"/>
@@ -5199,7 +5369,14 @@
           <w:rFonts w:hint="cs"/>
           <w:rtl/>
         </w:rPr>
-        <w:t>ארוך מחרוזות מקסימלית ב</w:t>
+        <w:t>אורך מחרוז</w:t>
+      </w:r>
+      <w:r>
+        <w:rPr>
+          <w:rFonts w:hint="cs"/>
+          <w:rtl/>
+        </w:rPr>
+        <w:t>ת מקסימלית ב</w:t>
       </w:r>
       <w:r>
         <w:rPr>
@@ -5214,6 +5391,23 @@
           <w:rtl/>
         </w:rPr>
         <w:t>הודעה הוא 10000 תווים.</w:t>
+      </w:r>
+    </w:p>
+    <w:p>
+      <w:pPr>
+        <w:pStyle w:val="ListParagraph"/>
+        <w:numPr>
+          <w:ilvl w:val="0"/>
+          <w:numId w:val="10"/>
+        </w:numPr>
+        <w:bidi/>
+      </w:pPr>
+      <w:r>
+        <w:rPr>
+          <w:rFonts w:hint="cs"/>
+          <w:rtl/>
+        </w:rPr>
+        <w:t>אורך שורה מקסימלית כקלט מהמשתמש הוא 2000 תווים.</w:t>
       </w:r>
     </w:p>
     <w:p>
@@ -5268,13 +5462,145 @@
           <w:numId w:val="13"/>
         </w:numPr>
         <w:bidi/>
-      </w:pPr>
-      <w:r>
-        <w:rPr>
-          <w:rFonts w:hint="cs"/>
-          <w:rtl/>
-        </w:rPr>
-        <w:t>במידה וקובץ המשתמשים לא קיים, השרת לא יתחיל לעבוד.</w:t>
+        <w:rPr>
+          <w:u w:val="single"/>
+        </w:rPr>
+      </w:pPr>
+      <w:r>
+        <w:rPr>
+          <w:rFonts w:hint="cs"/>
+          <w:u w:val="single"/>
+          <w:rtl/>
+        </w:rPr>
+        <w:t>קובץ משתמשים:</w:t>
+      </w:r>
+    </w:p>
+    <w:p>
+      <w:pPr>
+        <w:pStyle w:val="ListParagraph"/>
+        <w:numPr>
+          <w:ilvl w:val="1"/>
+          <w:numId w:val="13"/>
+        </w:numPr>
+        <w:bidi/>
+      </w:pPr>
+      <w:r>
+        <w:rPr>
+          <w:rFonts w:hint="cs"/>
+          <w:rtl/>
+        </w:rPr>
+        <w:t>במידה ו</w:t>
+      </w:r>
+      <w:r>
+        <w:rPr>
+          <w:rFonts w:hint="cs"/>
+          <w:rtl/>
+        </w:rPr>
+        <w:t>הקובץ</w:t>
+      </w:r>
+      <w:r>
+        <w:rPr>
+          <w:rFonts w:hint="cs"/>
+          <w:rtl/>
+        </w:rPr>
+        <w:t>לא קיים, השרת לא יתחיל לעבוד.</w:t>
+      </w:r>
+    </w:p>
+    <w:p>
+      <w:pPr>
+        <w:pStyle w:val="ListParagraph"/>
+        <w:numPr>
+          <w:ilvl w:val="1"/>
+          <w:numId w:val="13"/>
+        </w:numPr>
+        <w:bidi/>
+      </w:pPr>
+      <w:r>
+        <w:rPr>
+          <w:rFonts w:hint="cs"/>
+          <w:rtl/>
+        </w:rPr>
+        <w:t>במידה ו</w:t>
+      </w:r>
+      <w:r>
+        <w:rPr>
+          <w:rFonts w:hint="cs"/>
+          <w:rtl/>
+        </w:rPr>
+        <w:t>ה</w:t>
+      </w:r>
+      <w:r>
+        <w:rPr>
+          <w:rFonts w:hint="cs"/>
+          <w:rtl/>
+        </w:rPr>
+        <w:t xml:space="preserve">קובץ קיים אך הוא ריק </w:t>
+      </w:r>
+      <w:r>
+        <w:rPr>
+          <w:rFonts w:hint="cs"/>
+          <w:rtl/>
+        </w:rPr>
+        <w:t>אז השרת יתחיל לעבוד אבל לא יהיו משתמשים שיוכלו להתחבר.</w:t>
+      </w:r>
+    </w:p>
+    <w:p>
+      <w:pPr>
+        <w:pStyle w:val="ListParagraph"/>
+        <w:numPr>
+          <w:ilvl w:val="1"/>
+          <w:numId w:val="13"/>
+        </w:numPr>
+        <w:bidi/>
+      </w:pPr>
+      <w:r>
+        <w:rPr>
+          <w:rFonts w:hint="cs"/>
+          <w:rtl/>
+        </w:rPr>
+        <w:t>במידה ו</w:t>
+      </w:r>
+      <w:r>
+        <w:rPr>
+          <w:rFonts w:hint="cs"/>
+          <w:rtl/>
+        </w:rPr>
+        <w:t>ה</w:t>
+      </w:r>
+      <w:r>
+        <w:rPr>
+          <w:rFonts w:hint="cs"/>
+          <w:rtl/>
+        </w:rPr>
+        <w:t>קובץ לא בפורמט הנכון, השרת יתחיל לעבוד</w:t>
+      </w:r>
+      <w:r>
+        <w:rPr>
+          <w:rFonts w:hint="cs"/>
+          <w:rtl/>
+        </w:rPr>
+        <w:t xml:space="preserve"> אבל רשימת המשתמשים הטעונים אינה</w:t>
+      </w:r>
+      <w:r>
+        <w:rPr>
+          <w:rFonts w:hint="cs"/>
+          <w:rtl/>
+        </w:rPr>
+        <w:t xml:space="preserve"> מוגדר</w:t>
+      </w:r>
+      <w:r>
+        <w:rPr>
+          <w:rFonts w:hint="cs"/>
+          <w:rtl/>
+        </w:rPr>
+        <w:t>ת</w:t>
+      </w:r>
+      <w:r>
+        <w:rPr>
+          <w:rFonts w:hint="cs"/>
+          <w:rtl/>
+        </w:rPr>
+        <w:t xml:space="preserve"> ויכול להכיל רק חלק מהמשתמשים או אף אחד מהם.</w:t>
       </w:r>
     </w:p>
     <w:p>
@@ -5289,17 +5615,112 @@
       <w:r>
         <w:rPr>
           <w:rFonts w:hint="cs"/>
-          <w:rtl/>
-        </w:rPr>
-        <w:t xml:space="preserve">במידה וקובץ המשתמשים קיים אך הוא ריק </w:t>
-      </w:r>
-      <w:r>
-        <w:rPr>
-          <w:rFonts w:hint="cs"/>
-          <w:rtl/>
-        </w:rPr>
-        <w:t>אז השרת יתחיל לעבוד אבל לא יהיו משתמשים שיוכלו להתחבר.</w:t>
-      </w:r>
+          <w:u w:val="single"/>
+          <w:rtl/>
+        </w:rPr>
+        <w:t xml:space="preserve">פקודת </w:t>
+      </w:r>
+      <w:r>
+        <w:rPr>
+          <w:u w:val="single"/>
+        </w:rPr>
+        <w:t>Compose</w:t>
+      </w:r>
+      <w:r>
+        <w:rPr>
+          <w:rFonts w:hint="cs"/>
+          <w:u w:val="single"/>
+          <w:rtl/>
+        </w:rPr>
+        <w:t xml:space="preserve">, טיפול בשדה </w:t>
+      </w:r>
+      <w:r>
+        <w:rPr>
+          <w:u w:val="single"/>
+        </w:rPr>
+        <w:t>To</w:t>
+      </w:r>
+      <w:r>
+        <w:rPr>
+          <w:u w:val="single"/>
+        </w:rPr>
+        <w:t>:</w:t>
+      </w:r>
+      <w:bookmarkStart w:id="7" w:name="_GoBack"/>
+      <w:bookmarkEnd w:id="7"/>
+      <w:r>
+        <w:rPr>
+          <w:rFonts w:hint="cs"/>
+          <w:u w:val="single"/>
+          <w:rtl/>
+        </w:rPr>
+        <w:t xml:space="preserve"> </w:t>
+      </w:r>
+      <w:r>
+        <w:rPr>
+          <w:rFonts w:hint="cs"/>
+          <w:rtl/>
+        </w:rPr>
+        <w:t>:</w:t>
+      </w:r>
+    </w:p>
+    <w:p>
+      <w:pPr>
+        <w:pStyle w:val="ListParagraph"/>
+        <w:numPr>
+          <w:ilvl w:val="1"/>
+          <w:numId w:val="13"/>
+        </w:numPr>
+        <w:bidi/>
+      </w:pPr>
+      <w:r>
+        <w:rPr>
+          <w:rFonts w:hint="cs"/>
+          <w:rtl/>
+        </w:rPr>
+        <w:t>במידה ואחד המשתמשים (או יותר) לא קיים בשרת, השרת מתעלם ממנו ומטפל בשאר ההודעה כרגיל.</w:t>
+      </w:r>
+    </w:p>
+    <w:p>
+      <w:pPr>
+        <w:pStyle w:val="ListParagraph"/>
+        <w:numPr>
+          <w:ilvl w:val="1"/>
+          <w:numId w:val="13"/>
+        </w:numPr>
+        <w:bidi/>
+      </w:pPr>
+      <w:r>
+        <w:rPr>
+          <w:rFonts w:hint="cs"/>
+          <w:rtl/>
+        </w:rPr>
+        <w:t xml:space="preserve">במידה ומשתמש מסוים קיים יותר מפעם אחת, ההודעה משוכפלת בתיבת המייל שלו כמספר ההופעות שלו. </w:t>
+      </w:r>
+    </w:p>
+    <w:p>
+      <w:pPr>
+        <w:pStyle w:val="ListParagraph"/>
+        <w:numPr>
+          <w:ilvl w:val="1"/>
+          <w:numId w:val="13"/>
+        </w:numPr>
+        <w:bidi/>
+      </w:pPr>
+      <w:r>
+        <w:rPr>
+          <w:rFonts w:hint="cs"/>
+          <w:rtl/>
+        </w:rPr>
+        <w:t>שמות המשתמשים צריכים להיות מופרדים בפסיקים ללא רווחים.</w:t>
+      </w:r>
+    </w:p>
+    <w:p>
+      <w:pPr>
+        <w:pStyle w:val="ListParagraph"/>
+        <w:bidi/>
+        <w:ind w:left="1440"/>
+      </w:pPr>
     </w:p>
     <w:p>
       <w:pPr>
@@ -5315,35 +5736,7 @@
           <w:rFonts w:hint="cs"/>
           <w:rtl/>
         </w:rPr>
-        <w:t>במידה וקובץ המשתמשים לא בפורמט הנכון, השרת יתחיל לעבוד</w:t>
-      </w:r>
-      <w:r>
-        <w:rPr>
-          <w:rFonts w:hint="cs"/>
-          <w:rtl/>
-        </w:rPr>
-        <w:t xml:space="preserve"> אבל רשימת המשתמשים הטעונים אינה</w:t>
-      </w:r>
-      <w:r>
-        <w:rPr>
-          <w:rFonts w:hint="cs"/>
-          <w:rtl/>
-        </w:rPr>
-        <w:t xml:space="preserve"> מוגדר</w:t>
-      </w:r>
-      <w:r>
-        <w:rPr>
-          <w:rFonts w:hint="cs"/>
-          <w:rtl/>
-        </w:rPr>
-        <w:t>ת</w:t>
-      </w:r>
-      <w:r>
-        <w:rPr>
-          <w:rFonts w:hint="cs"/>
-          <w:rtl/>
-        </w:rPr>
-        <w:t xml:space="preserve"> ויכול להכיל רק חלק מהמשתמשים או אף אחד מהם.</w:t>
+        <w:t>התוכנית מניחה שהפרמטר של הפורט הוא מספר פורט חוקי.</w:t>
       </w:r>
     </w:p>
     <w:p>
@@ -5360,139 +5753,15 @@
           <w:rFonts w:hint="cs"/>
           <w:rtl/>
         </w:rPr>
-        <w:t>התוכנית מניחה שהפרמטר של הפורט הוא מספר פורט חוקי.</w:t>
-      </w:r>
-    </w:p>
-    <w:p>
-      <w:pPr>
-        <w:pStyle w:val="ListParagraph"/>
-        <w:numPr>
-          <w:ilvl w:val="0"/>
-          <w:numId w:val="13"/>
-        </w:numPr>
-        <w:bidi/>
-      </w:pPr>
-      <w:r>
-        <w:rPr>
-          <w:rFonts w:hint="cs"/>
-          <w:rtl/>
-        </w:rPr>
-        <w:t>ארוך מחרוזות מקסימלית בכל סוג הודעה הוא 10000 תווים.</w:t>
-      </w:r>
-    </w:p>
-    <w:p>
-      <w:pPr>
-        <w:pStyle w:val="ListParagraph"/>
-        <w:numPr>
-          <w:ilvl w:val="0"/>
-          <w:numId w:val="13"/>
-        </w:numPr>
-        <w:bidi/>
-      </w:pPr>
-      <w:r>
-        <w:rPr>
-          <w:rFonts w:hint="cs"/>
-          <w:u w:val="single"/>
-          <w:rtl/>
-        </w:rPr>
-        <w:t>פקוד</w:t>
-      </w:r>
-      <w:r>
-        <w:rPr>
-          <w:rFonts w:hint="cs"/>
-          <w:u w:val="single"/>
-          <w:rtl/>
-        </w:rPr>
-        <w:t xml:space="preserve">ת </w:t>
-      </w:r>
-      <w:r>
-        <w:rPr>
-          <w:u w:val="single"/>
-        </w:rPr>
-        <w:t>Compose</w:t>
-      </w:r>
-      <w:r>
-        <w:rPr>
-          <w:rFonts w:hint="cs"/>
-          <w:u w:val="single"/>
-          <w:rtl/>
-        </w:rPr>
-        <w:t xml:space="preserve">, טיפול בשדה </w:t>
-      </w:r>
-      <w:r>
-        <w:rPr>
-          <w:u w:val="single"/>
-        </w:rPr>
-        <w:t>To</w:t>
-      </w:r>
-      <w:r>
-        <w:rPr>
-          <w:rFonts w:hint="cs"/>
-          <w:u w:val="single"/>
-          <w:rtl/>
-        </w:rPr>
-        <w:t xml:space="preserve"> </w:t>
-      </w:r>
-      <w:r>
-        <w:rPr>
-          <w:rFonts w:hint="cs"/>
-          <w:rtl/>
-        </w:rPr>
-        <w:t>:</w:t>
-      </w:r>
-    </w:p>
-    <w:p>
-      <w:pPr>
-        <w:pStyle w:val="ListParagraph"/>
-        <w:numPr>
-          <w:ilvl w:val="1"/>
-          <w:numId w:val="13"/>
-        </w:numPr>
-        <w:bidi/>
-      </w:pPr>
-      <w:r>
-        <w:rPr>
-          <w:rFonts w:hint="cs"/>
-          <w:rtl/>
-        </w:rPr>
-        <w:t>במידה ואחד המשתמשים (או יותר) לא קיים בשרת, השרת מתעלם ממנו ומטפל בשאר ההודעה כרגיל.</w:t>
-      </w:r>
-    </w:p>
-    <w:p>
-      <w:pPr>
-        <w:pStyle w:val="ListParagraph"/>
-        <w:numPr>
-          <w:ilvl w:val="1"/>
-          <w:numId w:val="13"/>
-        </w:numPr>
-        <w:bidi/>
-      </w:pPr>
-      <w:r>
-        <w:rPr>
-          <w:rFonts w:hint="cs"/>
-          <w:rtl/>
-        </w:rPr>
-        <w:t xml:space="preserve">במידה ומשתמש מסוים קיים יותר מפעם אחת, ההודעה משוכפלת בתיבת המייל שלו כמספר ההופעות שלו. </w:t>
-      </w:r>
-    </w:p>
-    <w:p>
-      <w:pPr>
-        <w:pStyle w:val="ListParagraph"/>
-        <w:numPr>
-          <w:ilvl w:val="1"/>
-          <w:numId w:val="13"/>
-        </w:numPr>
-        <w:bidi/>
-      </w:pPr>
-      <w:r>
-        <w:rPr>
-          <w:rFonts w:hint="cs"/>
-          <w:rtl/>
-        </w:rPr>
-        <w:t>שמות המשתמשים צריכים להיות מופרדים בפסיקים ללא רווחים.</w:t>
-      </w:r>
-      <w:bookmarkStart w:id="7" w:name="_GoBack"/>
-      <w:bookmarkEnd w:id="7"/>
+        <w:t>אורך מחרוז</w:t>
+      </w:r>
+      <w:r>
+        <w:rPr>
+          <w:rFonts w:hint="cs"/>
+          <w:rtl/>
+        </w:rPr>
+        <w:t>ת מקסימלית בכל סוג הודעה הוא 10000 תווים.</w:t>
+      </w:r>
     </w:p>
     <w:p>
       <w:pPr>
@@ -8321,7 +8590,7 @@
 </file>
 
 <file path=customXml/itemProps1.xml><?xml version="1.0" encoding="utf-8"?>
-<ds:datastoreItem xmlns:ds="http://schemas.openxmlformats.org/officeDocument/2006/customXml" ds:itemID="{C97025FB-BB0C-4D52-A259-69222C1343FB}">
+<ds:datastoreItem xmlns:ds="http://schemas.openxmlformats.org/officeDocument/2006/customXml" ds:itemID="{E7778A85-E394-4978-A7E8-615737788024}">
   <ds:schemaRefs>
     <ds:schemaRef ds:uri="http://schemas.openxmlformats.org/officeDocument/2006/bibliography"/>
   </ds:schemaRefs>

</xml_diff>

<commit_message>
upload ex2 + added 4 new message to protocol - in readme.docx
</commit_message>
<xml_diff>
--- a/docs/readme.docx
+++ b/docs/readme.docx
@@ -3348,9 +3348,744 @@
     <w:p>
       <w:pPr>
         <w:bidi/>
-        <w:rPr>
-          <w:rtl/>
-        </w:rPr>
+      </w:pPr>
+      <w:r>
+        <w:rPr>
+          <w:rtl/>
+        </w:rPr>
+        <w:tab/>
+      </w:r>
+      <w:r>
+        <w:rPr>
+          <w:rFonts w:hint="cs"/>
+          <w:rtl/>
+        </w:rPr>
+        <w:t>אין.</w:t>
+      </w:r>
+    </w:p>
+    <w:p>
+      <w:pPr>
+        <w:bidi/>
+      </w:pPr>
+    </w:p>
+    <w:p>
+      <w:pPr>
+        <w:pStyle w:val="Heading3"/>
+        <w:numPr>
+          <w:ilvl w:val="0"/>
+          <w:numId w:val="12"/>
+        </w:numPr>
+        <w:bidi/>
+        <w:rPr>
+          <w:u w:val="single"/>
+          <w:rtl/>
+        </w:rPr>
+      </w:pPr>
+      <w:r>
+        <w:rPr>
+          <w:rFonts w:hint="cs"/>
+          <w:u w:val="single"/>
+        </w:rPr>
+        <w:t>S</w:t>
+      </w:r>
+      <w:r>
+        <w:rPr>
+          <w:u w:val="single"/>
+        </w:rPr>
+        <w:t>how online users</w:t>
+      </w:r>
+    </w:p>
+    <w:p>
+      <w:pPr>
+        <w:pStyle w:val="Heading5"/>
+        <w:bidi/>
+        <w:rPr>
+          <w:rtl/>
+        </w:rPr>
+      </w:pPr>
+      <w:r>
+        <w:rPr>
+          <w:rFonts w:hint="cs"/>
+          <w:rtl/>
+        </w:rPr>
+        <w:t>תיאור:</w:t>
+      </w:r>
+    </w:p>
+    <w:p>
+      <w:pPr>
+        <w:bidi/>
+        <w:rPr>
+          <w:rFonts w:hint="cs"/>
+          <w:rtl/>
+        </w:rPr>
+      </w:pPr>
+      <w:r>
+        <w:rPr>
+          <w:rtl/>
+        </w:rPr>
+        <w:tab/>
+      </w:r>
+      <w:r>
+        <w:rPr>
+          <w:rFonts w:hint="cs"/>
+          <w:rtl/>
+        </w:rPr>
+        <w:t xml:space="preserve">ההודעה </w:t>
+      </w:r>
+      <w:r>
+        <w:rPr>
+          <w:rFonts w:hint="cs"/>
+          <w:rtl/>
+        </w:rPr>
+        <w:t>שהמשתמש שולח לשרת, ומצפה לקבל בחזרה את שמות המשתמשים המחוברים</w:t>
+      </w:r>
+    </w:p>
+    <w:p>
+      <w:pPr>
+        <w:pStyle w:val="Heading5"/>
+        <w:bidi/>
+        <w:rPr>
+          <w:rtl/>
+        </w:rPr>
+      </w:pPr>
+      <w:r>
+        <w:rPr>
+          <w:rFonts w:hint="cs"/>
+          <w:rtl/>
+        </w:rPr>
+        <w:t>מידע בהודעה (לפי הסדר):</w:t>
+      </w:r>
+    </w:p>
+    <w:p>
+      <w:pPr>
+        <w:pStyle w:val="ListParagraph"/>
+        <w:numPr>
+          <w:ilvl w:val="0"/>
+          <w:numId w:val="2"/>
+        </w:numPr>
+        <w:bidi/>
+      </w:pPr>
+      <w:r>
+        <w:rPr>
+          <w:rFonts w:hint="cs"/>
+          <w:b/>
+          <w:bCs/>
+          <w:rtl/>
+        </w:rPr>
+        <w:t>מספר</w:t>
+      </w:r>
+      <w:r>
+        <w:rPr>
+          <w:rFonts w:hint="cs"/>
+          <w:rtl/>
+        </w:rPr>
+        <w:t xml:space="preserve"> ההודעה הינו 1</w:t>
+      </w:r>
+      <w:r>
+        <w:rPr>
+          <w:rFonts w:hint="cs"/>
+          <w:rtl/>
+        </w:rPr>
+        <w:t>1</w:t>
+      </w:r>
+    </w:p>
+    <w:p>
+      <w:pPr>
+        <w:pStyle w:val="Heading5"/>
+        <w:bidi/>
+        <w:rPr>
+          <w:rtl/>
+        </w:rPr>
+      </w:pPr>
+      <w:r>
+        <w:rPr>
+          <w:rFonts w:hint="cs"/>
+          <w:rtl/>
+        </w:rPr>
+        <w:t>תשובה להודעה:</w:t>
+      </w:r>
+    </w:p>
+    <w:p>
+      <w:pPr>
+        <w:bidi/>
+        <w:rPr>
+          <w:rFonts w:hint="cs"/>
+          <w:rtl/>
+        </w:rPr>
+      </w:pPr>
+      <w:r>
+        <w:rPr>
+          <w:rtl/>
+        </w:rPr>
+        <w:tab/>
+      </w:r>
+      <w:r>
+        <w:rPr>
+          <w:rFonts w:hint="cs"/>
+          <w:b/>
+          <w:bCs/>
+          <w:rtl/>
+        </w:rPr>
+        <w:t>בהצלחה</w:t>
+      </w:r>
+      <w:r>
+        <w:rPr>
+          <w:rFonts w:hint="cs"/>
+          <w:rtl/>
+        </w:rPr>
+        <w:t xml:space="preserve">: הודעת </w:t>
+      </w:r>
+      <w:r>
+        <w:t>Show</w:t>
+      </w:r>
+      <w:r>
+        <w:t xml:space="preserve"> </w:t>
+      </w:r>
+      <w:r>
+        <w:t>online</w:t>
+      </w:r>
+      <w:r>
+        <w:t xml:space="preserve"> respond</w:t>
+      </w:r>
+      <w:r>
+        <w:rPr>
+          <w:rFonts w:hint="cs"/>
+          <w:rtl/>
+        </w:rPr>
+        <w:t>.</w:t>
+      </w:r>
+      <w:r>
+        <w:rPr>
+          <w:rtl/>
+        </w:rPr>
+        <w:br/>
+      </w:r>
+      <w:r>
+        <w:rPr>
+          <w:rFonts w:hint="cs"/>
+          <w:rtl/>
+        </w:rPr>
+        <w:tab/>
+      </w:r>
+      <w:r>
+        <w:rPr>
+          <w:rFonts w:hint="cs"/>
+          <w:b/>
+          <w:bCs/>
+          <w:rtl/>
+        </w:rPr>
+        <w:t>בכשלון</w:t>
+      </w:r>
+      <w:r>
+        <w:rPr>
+          <w:rFonts w:hint="cs"/>
+          <w:rtl/>
+        </w:rPr>
+        <w:t xml:space="preserve">: הודעת </w:t>
+      </w:r>
+      <w:r>
+        <w:t>General Message</w:t>
+      </w:r>
+      <w:r>
+        <w:rPr>
+          <w:rFonts w:hint="cs"/>
+          <w:rtl/>
+        </w:rPr>
+        <w:t xml:space="preserve"> מתאימה.</w:t>
+      </w:r>
+    </w:p>
+    <w:p>
+      <w:pPr>
+        <w:bidi/>
+      </w:pPr>
+    </w:p>
+    <w:p>
+      <w:pPr>
+        <w:pStyle w:val="Heading3"/>
+        <w:numPr>
+          <w:ilvl w:val="0"/>
+          <w:numId w:val="12"/>
+        </w:numPr>
+        <w:bidi/>
+        <w:rPr>
+          <w:u w:val="single"/>
+          <w:rtl/>
+        </w:rPr>
+      </w:pPr>
+      <w:r>
+        <w:rPr>
+          <w:u w:val="single"/>
+        </w:rPr>
+        <w:t>Show</w:t>
+      </w:r>
+      <w:r>
+        <w:rPr>
+          <w:u w:val="single"/>
+        </w:rPr>
+        <w:t xml:space="preserve"> online </w:t>
+      </w:r>
+      <w:r>
+        <w:rPr>
+          <w:u w:val="single"/>
+        </w:rPr>
+        <w:t xml:space="preserve">users </w:t>
+      </w:r>
+      <w:r>
+        <w:rPr>
+          <w:u w:val="single"/>
+        </w:rPr>
+        <w:t>respond</w:t>
+      </w:r>
+    </w:p>
+    <w:p>
+      <w:pPr>
+        <w:pStyle w:val="Heading5"/>
+        <w:bidi/>
+        <w:rPr>
+          <w:rtl/>
+        </w:rPr>
+      </w:pPr>
+      <w:r>
+        <w:rPr>
+          <w:rFonts w:hint="cs"/>
+          <w:rtl/>
+        </w:rPr>
+        <w:t>תיאור:</w:t>
+      </w:r>
+    </w:p>
+    <w:p>
+      <w:pPr>
+        <w:bidi/>
+        <w:ind w:left="720"/>
+        <w:rPr>
+          <w:rFonts w:hint="cs"/>
+          <w:rtl/>
+        </w:rPr>
+      </w:pPr>
+      <w:r>
+        <w:rPr>
+          <w:rFonts w:hint="cs"/>
+          <w:rtl/>
+        </w:rPr>
+        <w:t>השרת מחזיר ללקוח את רשימת היוזרים המחוברים כרגע לשרת.</w:t>
+      </w:r>
+    </w:p>
+    <w:p>
+      <w:pPr>
+        <w:pStyle w:val="Heading5"/>
+        <w:bidi/>
+        <w:rPr>
+          <w:rtl/>
+        </w:rPr>
+      </w:pPr>
+      <w:r>
+        <w:rPr>
+          <w:rFonts w:hint="cs"/>
+          <w:rtl/>
+        </w:rPr>
+        <w:t>מידע בהודעה (לפי הסדר):</w:t>
+      </w:r>
+    </w:p>
+    <w:p>
+      <w:pPr>
+        <w:pStyle w:val="ListParagraph"/>
+        <w:numPr>
+          <w:ilvl w:val="0"/>
+          <w:numId w:val="2"/>
+        </w:numPr>
+        <w:bidi/>
+      </w:pPr>
+      <w:r>
+        <w:rPr>
+          <w:rFonts w:hint="cs"/>
+          <w:b/>
+          <w:bCs/>
+          <w:rtl/>
+        </w:rPr>
+        <w:t>מספר</w:t>
+      </w:r>
+      <w:r>
+        <w:rPr>
+          <w:rFonts w:hint="cs"/>
+          <w:rtl/>
+        </w:rPr>
+        <w:t xml:space="preserve"> ההודעה הינו </w:t>
+      </w:r>
+      <w:r>
+        <w:rPr>
+          <w:rFonts w:hint="cs"/>
+          <w:rtl/>
+        </w:rPr>
+        <w:t>12</w:t>
+      </w:r>
+    </w:p>
+    <w:p>
+      <w:pPr>
+        <w:pStyle w:val="Heading5"/>
+        <w:bidi/>
+        <w:rPr>
+          <w:rtl/>
+        </w:rPr>
+      </w:pPr>
+      <w:r>
+        <w:rPr>
+          <w:rFonts w:hint="cs"/>
+          <w:rtl/>
+        </w:rPr>
+        <w:t>תשובה להודעה:</w:t>
+      </w:r>
+    </w:p>
+    <w:p>
+      <w:pPr>
+        <w:bidi/>
+      </w:pPr>
+      <w:r>
+        <w:rPr>
+          <w:rtl/>
+        </w:rPr>
+        <w:tab/>
+      </w:r>
+      <w:r>
+        <w:rPr>
+          <w:rFonts w:hint="cs"/>
+          <w:rtl/>
+        </w:rPr>
+        <w:t>אין.</w:t>
+      </w:r>
+    </w:p>
+    <w:p>
+      <w:pPr>
+        <w:pStyle w:val="Heading3"/>
+        <w:numPr>
+          <w:ilvl w:val="0"/>
+          <w:numId w:val="12"/>
+        </w:numPr>
+        <w:bidi/>
+        <w:rPr>
+          <w:u w:val="single"/>
+          <w:rtl/>
+        </w:rPr>
+      </w:pPr>
+      <w:r>
+        <w:rPr>
+          <w:u w:val="single"/>
+        </w:rPr>
+        <w:lastRenderedPageBreak/>
+        <w:t>Send Chat Message</w:t>
+      </w:r>
+    </w:p>
+    <w:p>
+      <w:pPr>
+        <w:pStyle w:val="Heading5"/>
+        <w:bidi/>
+        <w:rPr>
+          <w:rtl/>
+        </w:rPr>
+      </w:pPr>
+      <w:r>
+        <w:rPr>
+          <w:rFonts w:hint="cs"/>
+          <w:rtl/>
+        </w:rPr>
+        <w:t>תיאור:</w:t>
+      </w:r>
+    </w:p>
+    <w:p>
+      <w:pPr>
+        <w:bidi/>
+        <w:ind w:left="720"/>
+        <w:rPr>
+          <w:rFonts w:hint="cs"/>
+          <w:rtl/>
+        </w:rPr>
+      </w:pPr>
+      <w:r>
+        <w:rPr>
+          <w:rFonts w:hint="cs"/>
+          <w:rtl/>
+        </w:rPr>
+        <w:t xml:space="preserve">הודעה הנשלחת מהשרת ללקוח המיועדת ללקוחות מחוברים אחרים. במידה </w:t>
+      </w:r>
+      <w:r>
+        <w:rPr>
+          <w:rFonts w:hint="cs"/>
+          <w:rtl/>
+        </w:rPr>
+        <w:t>והנמען</w:t>
+      </w:r>
+      <w:r>
+        <w:rPr>
+          <w:rFonts w:hint="cs"/>
+          <w:rtl/>
+        </w:rPr>
+        <w:t xml:space="preserve"> מחובר, ההודעה תשלח אליו ישירות (כמעיין </w:t>
+      </w:r>
+      <w:r>
+        <w:t>chat</w:t>
+      </w:r>
+      <w:r>
+        <w:rPr>
+          <w:rFonts w:hint="cs"/>
+          <w:rtl/>
+        </w:rPr>
+        <w:t>)</w:t>
+      </w:r>
+      <w:r>
+        <w:rPr>
+          <w:rFonts w:hint="cs"/>
+          <w:rtl/>
+        </w:rPr>
+        <w:t>. במידה ונמען ההודעה אינו מחובר, המייל ישמר בתיבת הדואר הנכנס שלו.</w:t>
+      </w:r>
+      <w:bookmarkStart w:id="3" w:name="_GoBack"/>
+      <w:bookmarkEnd w:id="3"/>
+    </w:p>
+    <w:p>
+      <w:pPr>
+        <w:pStyle w:val="Heading5"/>
+        <w:bidi/>
+        <w:rPr>
+          <w:rtl/>
+        </w:rPr>
+      </w:pPr>
+      <w:r>
+        <w:rPr>
+          <w:rFonts w:hint="cs"/>
+          <w:rtl/>
+        </w:rPr>
+        <w:t>מידע בהודעה (לפי הסדר):</w:t>
+      </w:r>
+    </w:p>
+    <w:p>
+      <w:pPr>
+        <w:pStyle w:val="ListParagraph"/>
+        <w:numPr>
+          <w:ilvl w:val="0"/>
+          <w:numId w:val="2"/>
+        </w:numPr>
+        <w:bidi/>
+      </w:pPr>
+      <w:r>
+        <w:rPr>
+          <w:rFonts w:hint="cs"/>
+          <w:b/>
+          <w:bCs/>
+          <w:rtl/>
+        </w:rPr>
+        <w:t>מספר</w:t>
+      </w:r>
+      <w:r>
+        <w:rPr>
+          <w:rFonts w:hint="cs"/>
+          <w:rtl/>
+        </w:rPr>
+        <w:t xml:space="preserve"> ההודעה הינו 1</w:t>
+      </w:r>
+      <w:r>
+        <w:rPr>
+          <w:rFonts w:hint="cs"/>
+          <w:rtl/>
+        </w:rPr>
+        <w:t>3</w:t>
+      </w:r>
+    </w:p>
+    <w:p>
+      <w:pPr>
+        <w:pStyle w:val="Heading5"/>
+        <w:bidi/>
+        <w:rPr>
+          <w:rtl/>
+        </w:rPr>
+      </w:pPr>
+      <w:r>
+        <w:rPr>
+          <w:rFonts w:hint="cs"/>
+          <w:rtl/>
+        </w:rPr>
+        <w:t>תשובה להודעה:</w:t>
+      </w:r>
+    </w:p>
+    <w:p>
+      <w:pPr>
+        <w:bidi/>
+        <w:rPr>
+          <w:rtl/>
+        </w:rPr>
+      </w:pPr>
+      <w:r>
+        <w:rPr>
+          <w:rtl/>
+        </w:rPr>
+        <w:tab/>
+      </w:r>
+      <w:r>
+        <w:t>General Message</w:t>
+      </w:r>
+    </w:p>
+    <w:p>
+      <w:pPr>
+        <w:pStyle w:val="Heading3"/>
+        <w:numPr>
+          <w:ilvl w:val="0"/>
+          <w:numId w:val="12"/>
+        </w:numPr>
+        <w:bidi/>
+        <w:rPr>
+          <w:u w:val="single"/>
+          <w:rtl/>
+        </w:rPr>
+      </w:pPr>
+      <w:r>
+        <w:rPr>
+          <w:u w:val="single"/>
+        </w:rPr>
+        <w:t>Forward Chat Message</w:t>
+      </w:r>
+    </w:p>
+    <w:p>
+      <w:pPr>
+        <w:pStyle w:val="Heading5"/>
+        <w:bidi/>
+        <w:rPr>
+          <w:rtl/>
+        </w:rPr>
+      </w:pPr>
+      <w:r>
+        <w:rPr>
+          <w:rFonts w:hint="cs"/>
+          <w:rtl/>
+        </w:rPr>
+        <w:t>תיאור:</w:t>
+      </w:r>
+    </w:p>
+    <w:p>
+      <w:pPr>
+        <w:bidi/>
+        <w:rPr>
+          <w:rFonts w:hint="cs"/>
+          <w:rtl/>
+        </w:rPr>
+      </w:pPr>
+      <w:r>
+        <w:rPr>
+          <w:rtl/>
+        </w:rPr>
+        <w:tab/>
+      </w:r>
+      <w:r>
+        <w:rPr>
+          <w:rFonts w:hint="cs"/>
+          <w:rtl/>
+        </w:rPr>
+        <w:t xml:space="preserve">נשלחת על ידי השרת בעקבות בקשת </w:t>
+      </w:r>
+      <w:r>
+        <w:t>Send Char Message</w:t>
+      </w:r>
+      <w:r>
+        <w:rPr>
+          <w:rFonts w:hint="cs"/>
+          <w:rtl/>
+        </w:rPr>
+        <w:t xml:space="preserve">, היא </w:t>
+      </w:r>
+      <w:r>
+        <w:rPr>
+          <w:rFonts w:hint="cs"/>
+          <w:rtl/>
+        </w:rPr>
+        <w:t>מע</w:t>
+      </w:r>
+      <w:r>
+        <w:rPr>
+          <w:rFonts w:hint="cs"/>
+          <w:rtl/>
+        </w:rPr>
+        <w:t>ב</w:t>
+      </w:r>
+      <w:r>
+        <w:rPr>
+          <w:rFonts w:hint="cs"/>
+          <w:rtl/>
+        </w:rPr>
+        <w:t>י</w:t>
+      </w:r>
+      <w:r>
+        <w:rPr>
+          <w:rFonts w:hint="cs"/>
+          <w:rtl/>
+        </w:rPr>
+        <w:t>רה את מסר ההודעה אל הנמען.</w:t>
+      </w:r>
+    </w:p>
+    <w:p>
+      <w:pPr>
+        <w:pStyle w:val="Heading5"/>
+        <w:bidi/>
+        <w:rPr>
+          <w:rtl/>
+        </w:rPr>
+      </w:pPr>
+      <w:r>
+        <w:rPr>
+          <w:rFonts w:hint="cs"/>
+          <w:rtl/>
+        </w:rPr>
+        <w:t>מידע בהודעה (לפי הסדר):</w:t>
+      </w:r>
+    </w:p>
+    <w:p>
+      <w:pPr>
+        <w:pStyle w:val="ListParagraph"/>
+        <w:numPr>
+          <w:ilvl w:val="0"/>
+          <w:numId w:val="2"/>
+        </w:numPr>
+        <w:bidi/>
+      </w:pPr>
+      <w:r>
+        <w:rPr>
+          <w:rFonts w:hint="cs"/>
+          <w:b/>
+          <w:bCs/>
+          <w:rtl/>
+        </w:rPr>
+        <w:t>מספר</w:t>
+      </w:r>
+      <w:r>
+        <w:rPr>
+          <w:rFonts w:hint="cs"/>
+          <w:rtl/>
+        </w:rPr>
+        <w:t xml:space="preserve"> ההודעה הינו </w:t>
+      </w:r>
+      <w:r>
+        <w:rPr>
+          <w:rFonts w:hint="cs"/>
+          <w:rtl/>
+        </w:rPr>
+        <w:t>14</w:t>
+      </w:r>
+    </w:p>
+    <w:p>
+      <w:pPr>
+        <w:pStyle w:val="Heading5"/>
+        <w:bidi/>
+        <w:rPr>
+          <w:rtl/>
+        </w:rPr>
+      </w:pPr>
+      <w:r>
+        <w:rPr>
+          <w:rFonts w:hint="cs"/>
+          <w:rtl/>
+        </w:rPr>
+        <w:t>תשובה להודעה:</w:t>
+      </w:r>
+    </w:p>
+    <w:p>
+      <w:pPr>
+        <w:bidi/>
       </w:pPr>
       <w:r>
         <w:rPr>
@@ -3800,8 +4535,8 @@
           <w:rtl/>
         </w:rPr>
       </w:pPr>
-      <w:bookmarkStart w:id="3" w:name="_Packet_–_משותף"/>
-      <w:bookmarkEnd w:id="3"/>
+      <w:bookmarkStart w:id="4" w:name="_Packet_–_משותף"/>
+      <w:bookmarkEnd w:id="4"/>
       <w:r>
         <w:t>Packet</w:t>
       </w:r>
@@ -4152,8 +4887,8 @@
           <w:rtl/>
         </w:rPr>
       </w:pPr>
-      <w:bookmarkStart w:id="4" w:name="_User_–_צד"/>
-      <w:bookmarkEnd w:id="4"/>
+      <w:bookmarkStart w:id="5" w:name="_User_–_צד"/>
+      <w:bookmarkEnd w:id="5"/>
       <w:r>
         <w:t>User</w:t>
       </w:r>
@@ -4202,8 +4937,8 @@
           <w:rtl/>
         </w:rPr>
       </w:pPr>
-      <w:bookmarkStart w:id="5" w:name="_MailObj_–_צד"/>
-      <w:bookmarkEnd w:id="5"/>
+      <w:bookmarkStart w:id="6" w:name="_MailObj_–_צד"/>
+      <w:bookmarkEnd w:id="6"/>
       <w:proofErr w:type="spellStart"/>
       <w:r>
         <w:t>MailObj</w:t>
@@ -4253,8 +4988,8 @@
           <w:rtl/>
         </w:rPr>
       </w:pPr>
-      <w:bookmarkStart w:id="6" w:name="_Inbox-_צד_שרת"/>
-      <w:bookmarkEnd w:id="6"/>
+      <w:bookmarkStart w:id="7" w:name="_Inbox-_צד_שרת"/>
+      <w:bookmarkEnd w:id="7"/>
       <w:r>
         <w:t>Inbox</w:t>
       </w:r>
@@ -5646,8 +6381,6 @@
         </w:rPr>
         <w:t>:</w:t>
       </w:r>
-      <w:bookmarkStart w:id="7" w:name="_GoBack"/>
-      <w:bookmarkEnd w:id="7"/>
       <w:r>
         <w:rPr>
           <w:rFonts w:hint="cs"/>
@@ -8590,7 +9323,7 @@
 </file>
 
 <file path=customXml/itemProps1.xml><?xml version="1.0" encoding="utf-8"?>
-<ds:datastoreItem xmlns:ds="http://schemas.openxmlformats.org/officeDocument/2006/customXml" ds:itemID="{E7778A85-E394-4978-A7E8-615737788024}">
+<ds:datastoreItem xmlns:ds="http://schemas.openxmlformats.org/officeDocument/2006/customXml" ds:itemID="{D5B47E83-CDF3-4F14-B68F-89BB94400421}">
   <ds:schemaRefs>
     <ds:schemaRef ds:uri="http://schemas.openxmlformats.org/officeDocument/2006/bibliography"/>
   </ds:schemaRefs>

</xml_diff>

<commit_message>
added to the new messsage - their information format
</commit_message>
<xml_diff>
--- a/docs/readme.docx
+++ b/docs/readme.docx
@@ -3415,7 +3415,6 @@
       <w:pPr>
         <w:bidi/>
         <w:rPr>
-          <w:rFonts w:hint="cs"/>
           <w:rtl/>
         </w:rPr>
       </w:pPr>
@@ -3509,7 +3508,6 @@
       <w:pPr>
         <w:bidi/>
         <w:rPr>
-          <w:rFonts w:hint="cs"/>
           <w:rtl/>
         </w:rPr>
       </w:pPr>
@@ -3536,16 +3534,7 @@
         <w:t xml:space="preserve">: הודעת </w:t>
       </w:r>
       <w:r>
-        <w:t>Show</w:t>
-      </w:r>
-      <w:r>
-        <w:t xml:space="preserve"> </w:t>
-      </w:r>
-      <w:r>
-        <w:t>online</w:t>
-      </w:r>
-      <w:r>
-        <w:t xml:space="preserve"> respond</w:t>
+        <w:t>Show online respond</w:t>
       </w:r>
       <w:r>
         <w:rPr>
@@ -3658,7 +3647,6 @@
         <w:bidi/>
         <w:ind w:left="720"/>
         <w:rPr>
-          <w:rFonts w:hint="cs"/>
           <w:rtl/>
         </w:rPr>
       </w:pPr>
@@ -3721,6 +3709,56 @@
     </w:p>
     <w:p>
       <w:pPr>
+        <w:pStyle w:val="ListParagraph"/>
+        <w:numPr>
+          <w:ilvl w:val="0"/>
+          <w:numId w:val="2"/>
+        </w:numPr>
+        <w:bidi/>
+      </w:pPr>
+      <w:r>
+        <w:rPr>
+          <w:rFonts w:hint="cs"/>
+          <w:rtl/>
+        </w:rPr>
+        <w:t xml:space="preserve">מכיל </w:t>
+      </w:r>
+      <w:r>
+        <w:rPr>
+          <w:rFonts w:hint="cs"/>
+          <w:b/>
+          <w:bCs/>
+          <w:rtl/>
+        </w:rPr>
+        <w:t>מחרוזת</w:t>
+      </w:r>
+      <w:r>
+        <w:rPr>
+          <w:rFonts w:hint="cs"/>
+          <w:rtl/>
+        </w:rPr>
+        <w:t xml:space="preserve"> שמייצגת </w:t>
+      </w:r>
+      <w:r>
+        <w:rPr>
+          <w:rFonts w:hint="cs"/>
+          <w:rtl/>
+        </w:rPr>
+        <w:t>את רשימת המשתמשים המחוברים.</w:t>
+      </w:r>
+      <w:r>
+        <w:t xml:space="preserve"> </w:t>
+      </w:r>
+      <w:r>
+        <w:rPr>
+          <w:rFonts w:hint="cs"/>
+          <w:rtl/>
+        </w:rPr>
+        <w:t xml:space="preserve"> </w:t>
+      </w:r>
+    </w:p>
+    <w:p>
+      <w:pPr>
         <w:pStyle w:val="Heading5"/>
         <w:bidi/>
         <w:rPr>
@@ -3732,6 +3770,7 @@
           <w:rFonts w:hint="cs"/>
           <w:rtl/>
         </w:rPr>
+        <w:lastRenderedPageBreak/>
         <w:t>תשובה להודעה:</w:t>
       </w:r>
     </w:p>
@@ -3770,7 +3809,6 @@
         <w:rPr>
           <w:u w:val="single"/>
         </w:rPr>
-        <w:lastRenderedPageBreak/>
         <w:t>Send Chat Message</w:t>
       </w:r>
     </w:p>
@@ -3795,7 +3833,6 @@
         <w:bidi/>
         <w:ind w:left="720"/>
         <w:rPr>
-          <w:rFonts w:hint="cs"/>
           <w:rtl/>
         </w:rPr>
       </w:pPr>
@@ -3836,6 +3873,115 @@
           <w:rtl/>
         </w:rPr>
         <w:t>. במידה ונמען ההודעה אינו מחובר, המייל ישמר בתיבת הדואר הנכנס שלו.</w:t>
+      </w:r>
+    </w:p>
+    <w:p>
+      <w:pPr>
+        <w:pStyle w:val="Heading5"/>
+        <w:bidi/>
+        <w:rPr>
+          <w:rtl/>
+        </w:rPr>
+      </w:pPr>
+      <w:r>
+        <w:rPr>
+          <w:rFonts w:hint="cs"/>
+          <w:rtl/>
+        </w:rPr>
+        <w:t>מידע בהודעה (לפי הסדר):</w:t>
+      </w:r>
+    </w:p>
+    <w:p>
+      <w:pPr>
+        <w:pStyle w:val="ListParagraph"/>
+        <w:numPr>
+          <w:ilvl w:val="0"/>
+          <w:numId w:val="2"/>
+        </w:numPr>
+        <w:bidi/>
+      </w:pPr>
+      <w:r>
+        <w:rPr>
+          <w:rFonts w:hint="cs"/>
+          <w:b/>
+          <w:bCs/>
+          <w:rtl/>
+        </w:rPr>
+        <w:t>מספר</w:t>
+      </w:r>
+      <w:r>
+        <w:rPr>
+          <w:rFonts w:hint="cs"/>
+          <w:rtl/>
+        </w:rPr>
+        <w:t xml:space="preserve"> ההודעה הינו 1</w:t>
+      </w:r>
+      <w:r>
+        <w:rPr>
+          <w:rFonts w:hint="cs"/>
+          <w:rtl/>
+        </w:rPr>
+        <w:t>3</w:t>
+      </w:r>
+    </w:p>
+    <w:p>
+      <w:pPr>
+        <w:pStyle w:val="ListParagraph"/>
+        <w:numPr>
+          <w:ilvl w:val="0"/>
+          <w:numId w:val="2"/>
+        </w:numPr>
+        <w:bidi/>
+      </w:pPr>
+      <w:r>
+        <w:rPr>
+          <w:rFonts w:hint="cs"/>
+          <w:rtl/>
+        </w:rPr>
+        <w:t xml:space="preserve">מכיל </w:t>
+      </w:r>
+      <w:r>
+        <w:rPr>
+          <w:rFonts w:hint="cs"/>
+          <w:b/>
+          <w:bCs/>
+          <w:rtl/>
+        </w:rPr>
+        <w:t>מחרוזת</w:t>
+      </w:r>
+      <w:r>
+        <w:rPr>
+          <w:rFonts w:hint="cs"/>
+          <w:rtl/>
+        </w:rPr>
+        <w:t xml:space="preserve"> </w:t>
+      </w:r>
+      <w:r>
+        <w:rPr>
+          <w:rFonts w:hint="cs"/>
+          <w:rtl/>
+        </w:rPr>
+        <w:t xml:space="preserve">מופרדת ברווח: </w:t>
+      </w:r>
+      <w:r>
+        <w:rPr>
+          <w:rFonts w:hint="cs"/>
+          <w:rtl/>
+        </w:rPr>
+        <w:t>בחלקה הראשון שם הנמען</w:t>
+      </w:r>
+      <w:r>
+        <w:t xml:space="preserve"> </w:t>
+      </w:r>
+      <w:r>
+        <w:rPr>
+          <w:rFonts w:hint="cs"/>
+          <w:rtl/>
+        </w:rPr>
+        <w:t>ובחלקה השני ההודעה.</w:t>
+      </w:r>
+      <w:r>
+        <w:t xml:space="preserve"> </w:t>
       </w:r>
       <w:bookmarkStart w:id="3" w:name="_GoBack"/>
       <w:bookmarkEnd w:id="3"/>
@@ -3853,6 +3999,134 @@
           <w:rFonts w:hint="cs"/>
           <w:rtl/>
         </w:rPr>
+        <w:t>תשובה להודעה:</w:t>
+      </w:r>
+    </w:p>
+    <w:p>
+      <w:pPr>
+        <w:bidi/>
+        <w:rPr>
+          <w:rtl/>
+        </w:rPr>
+      </w:pPr>
+      <w:r>
+        <w:rPr>
+          <w:rtl/>
+        </w:rPr>
+        <w:tab/>
+      </w:r>
+      <w:r>
+        <w:t>General Message</w:t>
+      </w:r>
+    </w:p>
+    <w:p>
+      <w:pPr>
+        <w:pStyle w:val="Heading3"/>
+        <w:numPr>
+          <w:ilvl w:val="0"/>
+          <w:numId w:val="12"/>
+        </w:numPr>
+        <w:bidi/>
+        <w:rPr>
+          <w:u w:val="single"/>
+          <w:rtl/>
+        </w:rPr>
+      </w:pPr>
+      <w:r>
+        <w:rPr>
+          <w:u w:val="single"/>
+        </w:rPr>
+        <w:t>Forward Chat Message</w:t>
+      </w:r>
+    </w:p>
+    <w:p>
+      <w:pPr>
+        <w:pStyle w:val="Heading5"/>
+        <w:bidi/>
+        <w:rPr>
+          <w:rtl/>
+        </w:rPr>
+      </w:pPr>
+      <w:r>
+        <w:rPr>
+          <w:rFonts w:hint="cs"/>
+          <w:rtl/>
+        </w:rPr>
+        <w:t>תיאור:</w:t>
+      </w:r>
+    </w:p>
+    <w:p>
+      <w:pPr>
+        <w:bidi/>
+        <w:rPr>
+          <w:rtl/>
+        </w:rPr>
+      </w:pPr>
+      <w:r>
+        <w:rPr>
+          <w:rtl/>
+        </w:rPr>
+        <w:tab/>
+      </w:r>
+      <w:r>
+        <w:rPr>
+          <w:rFonts w:hint="cs"/>
+          <w:rtl/>
+        </w:rPr>
+        <w:t xml:space="preserve">נשלחת על ידי השרת בעקבות בקשת </w:t>
+      </w:r>
+      <w:r>
+        <w:t>Send Char Message</w:t>
+      </w:r>
+      <w:r>
+        <w:rPr>
+          <w:rFonts w:hint="cs"/>
+          <w:rtl/>
+        </w:rPr>
+        <w:t xml:space="preserve">, היא </w:t>
+      </w:r>
+      <w:r>
+        <w:rPr>
+          <w:rFonts w:hint="cs"/>
+          <w:rtl/>
+        </w:rPr>
+        <w:t>מע</w:t>
+      </w:r>
+      <w:r>
+        <w:rPr>
+          <w:rFonts w:hint="cs"/>
+          <w:rtl/>
+        </w:rPr>
+        <w:t>ב</w:t>
+      </w:r>
+      <w:r>
+        <w:rPr>
+          <w:rFonts w:hint="cs"/>
+          <w:rtl/>
+        </w:rPr>
+        <w:t>י</w:t>
+      </w:r>
+      <w:r>
+        <w:rPr>
+          <w:rFonts w:hint="cs"/>
+          <w:rtl/>
+        </w:rPr>
+        <w:t>רה את מסר ההודעה אל הנמען.</w:t>
+      </w:r>
+    </w:p>
+    <w:p>
+      <w:pPr>
+        <w:pStyle w:val="Heading5"/>
+        <w:bidi/>
+        <w:rPr>
+          <w:rtl/>
+        </w:rPr>
+      </w:pPr>
+      <w:r>
+        <w:rPr>
+          <w:rFonts w:hint="cs"/>
+          <w:rtl/>
+        </w:rPr>
         <w:t>מידע בהודעה (לפי הסדר):</w:t>
       </w:r>
     </w:p>
@@ -3879,159 +4153,7 @@
           <w:rFonts w:hint="cs"/>
           <w:rtl/>
         </w:rPr>
-        <w:t xml:space="preserve"> ההודעה הינו 1</w:t>
-      </w:r>
-      <w:r>
-        <w:rPr>
-          <w:rFonts w:hint="cs"/>
-          <w:rtl/>
-        </w:rPr>
-        <w:t>3</w:t>
-      </w:r>
-    </w:p>
-    <w:p>
-      <w:pPr>
-        <w:pStyle w:val="Heading5"/>
-        <w:bidi/>
-        <w:rPr>
-          <w:rtl/>
-        </w:rPr>
-      </w:pPr>
-      <w:r>
-        <w:rPr>
-          <w:rFonts w:hint="cs"/>
-          <w:rtl/>
-        </w:rPr>
-        <w:t>תשובה להודעה:</w:t>
-      </w:r>
-    </w:p>
-    <w:p>
-      <w:pPr>
-        <w:bidi/>
-        <w:rPr>
-          <w:rtl/>
-        </w:rPr>
-      </w:pPr>
-      <w:r>
-        <w:rPr>
-          <w:rtl/>
-        </w:rPr>
-        <w:tab/>
-      </w:r>
-      <w:r>
-        <w:t>General Message</w:t>
-      </w:r>
-    </w:p>
-    <w:p>
-      <w:pPr>
-        <w:pStyle w:val="Heading3"/>
-        <w:numPr>
-          <w:ilvl w:val="0"/>
-          <w:numId w:val="12"/>
-        </w:numPr>
-        <w:bidi/>
-        <w:rPr>
-          <w:u w:val="single"/>
-          <w:rtl/>
-        </w:rPr>
-      </w:pPr>
-      <w:r>
-        <w:rPr>
-          <w:u w:val="single"/>
-        </w:rPr>
-        <w:t>Forward Chat Message</w:t>
-      </w:r>
-    </w:p>
-    <w:p>
-      <w:pPr>
-        <w:pStyle w:val="Heading5"/>
-        <w:bidi/>
-        <w:rPr>
-          <w:rtl/>
-        </w:rPr>
-      </w:pPr>
-      <w:r>
-        <w:rPr>
-          <w:rFonts w:hint="cs"/>
-          <w:rtl/>
-        </w:rPr>
-        <w:t>תיאור:</w:t>
-      </w:r>
-    </w:p>
-    <w:p>
-      <w:pPr>
-        <w:bidi/>
-        <w:rPr>
-          <w:rFonts w:hint="cs"/>
-          <w:rtl/>
-        </w:rPr>
-      </w:pPr>
-      <w:r>
-        <w:rPr>
-          <w:rtl/>
-        </w:rPr>
-        <w:tab/>
-      </w:r>
-      <w:r>
-        <w:rPr>
-          <w:rFonts w:hint="cs"/>
-          <w:rtl/>
-        </w:rPr>
-        <w:t xml:space="preserve">נשלחת על ידי השרת בעקבות בקשת </w:t>
-      </w:r>
-      <w:r>
-        <w:t>Send Char Message</w:t>
-      </w:r>
-      <w:r>
-        <w:rPr>
-          <w:rFonts w:hint="cs"/>
-          <w:rtl/>
-        </w:rPr>
-        <w:t xml:space="preserve">, היא </w:t>
-      </w:r>
-      <w:r>
-        <w:rPr>
-          <w:rFonts w:hint="cs"/>
-          <w:rtl/>
-        </w:rPr>
-        <w:t>מע</w:t>
-      </w:r>
-      <w:r>
-        <w:rPr>
-          <w:rFonts w:hint="cs"/>
-          <w:rtl/>
-        </w:rPr>
-        <w:t>ב</w:t>
-      </w:r>
-      <w:r>
-        <w:rPr>
-          <w:rFonts w:hint="cs"/>
-          <w:rtl/>
-        </w:rPr>
-        <w:t>י</w:t>
-      </w:r>
-      <w:r>
-        <w:rPr>
-          <w:rFonts w:hint="cs"/>
-          <w:rtl/>
-        </w:rPr>
-        <w:t>רה את מסר ההודעה אל הנמען.</w:t>
-      </w:r>
-    </w:p>
-    <w:p>
-      <w:pPr>
-        <w:pStyle w:val="Heading5"/>
-        <w:bidi/>
-        <w:rPr>
-          <w:rtl/>
-        </w:rPr>
-      </w:pPr>
-      <w:r>
-        <w:rPr>
-          <w:rFonts w:hint="cs"/>
-          <w:rtl/>
-        </w:rPr>
-        <w:t>מידע בהודעה (לפי הסדר):</w:t>
+        <w:t xml:space="preserve"> ההודעה הינו 14</w:t>
       </w:r>
     </w:p>
     <w:p>
@@ -4046,25 +4168,32 @@
       <w:r>
         <w:rPr>
           <w:rFonts w:hint="cs"/>
+          <w:rtl/>
+        </w:rPr>
+        <w:t xml:space="preserve">מכיל </w:t>
+      </w:r>
+      <w:r>
+        <w:rPr>
+          <w:rFonts w:hint="cs"/>
           <w:b/>
           <w:bCs/>
           <w:rtl/>
         </w:rPr>
-        <w:t>מספר</w:t>
-      </w:r>
-      <w:r>
-        <w:rPr>
-          <w:rFonts w:hint="cs"/>
-          <w:rtl/>
-        </w:rPr>
-        <w:t xml:space="preserve"> ההודעה הינו </w:t>
-      </w:r>
-      <w:r>
-        <w:rPr>
-          <w:rFonts w:hint="cs"/>
-          <w:rtl/>
-        </w:rPr>
-        <w:t>14</w:t>
+        <w:t>מחרוזת</w:t>
+      </w:r>
+      <w:r>
+        <w:rPr>
+          <w:rFonts w:hint="cs"/>
+          <w:rtl/>
+        </w:rPr>
+        <w:t xml:space="preserve"> </w:t>
+      </w:r>
+      <w:r>
+        <w:rPr>
+          <w:rFonts w:hint="cs"/>
+          <w:rtl/>
+        </w:rPr>
+        <w:t>ובה ההודעה שהתקבלה ושם השולח שלה.</w:t>
       </w:r>
     </w:p>
     <w:p>
@@ -9323,7 +9452,7 @@
 </file>
 
 <file path=customXml/itemProps1.xml><?xml version="1.0" encoding="utf-8"?>
-<ds:datastoreItem xmlns:ds="http://schemas.openxmlformats.org/officeDocument/2006/customXml" ds:itemID="{D5B47E83-CDF3-4F14-B68F-89BB94400421}">
+<ds:datastoreItem xmlns:ds="http://schemas.openxmlformats.org/officeDocument/2006/customXml" ds:itemID="{EBFE8962-DDBA-4F73-8A13-74B40AF8E8E8}">
   <ds:schemaRefs>
     <ds:schemaRef ds:uri="http://schemas.openxmlformats.org/officeDocument/2006/bibliography"/>
   </ds:schemaRefs>

</xml_diff>

<commit_message>
readme updated. also chat request now returns success.
</commit_message>
<xml_diff>
--- a/docs/readme.docx
+++ b/docs/readme.docx
@@ -1,6 +1,6 @@
 
 <file path=word/document.xml><?xml version="1.0" encoding="utf-8"?>
-<w:document xmlns:wpc="http://schemas.microsoft.com/office/word/2010/wordprocessingCanvas" xmlns:mc="http://schemas.openxmlformats.org/markup-compatibility/2006" xmlns:o="urn:schemas-microsoft-com:office:office" xmlns:r="http://schemas.openxmlformats.org/officeDocument/2006/relationships" xmlns:m="http://schemas.openxmlformats.org/officeDocument/2006/math" xmlns:v="urn:schemas-microsoft-com:vml" xmlns:wp14="http://schemas.microsoft.com/office/word/2010/wordprocessingDrawing" xmlns:wp="http://schemas.openxmlformats.org/drawingml/2006/wordprocessingDrawing" xmlns:w10="urn:schemas-microsoft-com:office:word" xmlns:w="http://schemas.openxmlformats.org/wordprocessingml/2006/main" xmlns:w14="http://schemas.microsoft.com/office/word/2010/wordml" xmlns:w15="http://schemas.microsoft.com/office/word/2012/wordml" xmlns:wpg="http://schemas.microsoft.com/office/word/2010/wordprocessingGroup" xmlns:wpi="http://schemas.microsoft.com/office/word/2010/wordprocessingInk" xmlns:wne="http://schemas.microsoft.com/office/word/2006/wordml" xmlns:wps="http://schemas.microsoft.com/office/word/2010/wordprocessingShape" mc:Ignorable="w14 w15 wp14">
+<w:document xmlns:wpc="http://schemas.microsoft.com/office/word/2010/wordprocessingCanvas" xmlns:cx="http://schemas.microsoft.com/office/drawing/2014/chartex" xmlns:cx1="http://schemas.microsoft.com/office/drawing/2015/9/8/chartex" xmlns:cx2="http://schemas.microsoft.com/office/drawing/2015/10/21/chartex" xmlns:cx3="http://schemas.microsoft.com/office/drawing/2016/5/9/chartex" xmlns:cx4="http://schemas.microsoft.com/office/drawing/2016/5/10/chartex" xmlns:cx5="http://schemas.microsoft.com/office/drawing/2016/5/11/chartex" xmlns:mc="http://schemas.openxmlformats.org/markup-compatibility/2006" xmlns:o="urn:schemas-microsoft-com:office:office" xmlns:r="http://schemas.openxmlformats.org/officeDocument/2006/relationships" xmlns:m="http://schemas.openxmlformats.org/officeDocument/2006/math" xmlns:v="urn:schemas-microsoft-com:vml" xmlns:wp14="http://schemas.microsoft.com/office/word/2010/wordprocessingDrawing" xmlns:wp="http://schemas.openxmlformats.org/drawingml/2006/wordprocessingDrawing" xmlns:w10="urn:schemas-microsoft-com:office:word" xmlns:w="http://schemas.openxmlformats.org/wordprocessingml/2006/main" xmlns:w14="http://schemas.microsoft.com/office/word/2010/wordml" xmlns:w15="http://schemas.microsoft.com/office/word/2012/wordml" xmlns:w16se="http://schemas.microsoft.com/office/word/2015/wordml/symex" xmlns:wpg="http://schemas.microsoft.com/office/word/2010/wordprocessingGroup" xmlns:wpi="http://schemas.microsoft.com/office/word/2010/wordprocessingInk" xmlns:wne="http://schemas.microsoft.com/office/word/2006/wordml" xmlns:wps="http://schemas.microsoft.com/office/word/2010/wordprocessingShape" mc:Ignorable="w14 w15 w16se wp14">
   <w:body>
     <w:p>
       <w:pPr>
@@ -2885,36 +2885,39 @@
         <w:pStyle w:val="ListParagraph"/>
         <w:numPr>
           <w:ilvl w:val="0"/>
-          <w:numId w:val="7"/>
-        </w:numPr>
-        <w:bidi/>
-      </w:pPr>
-      <w:r>
-        <w:rPr>
-          <w:rFonts w:hint="cs"/>
-          <w:rtl/>
-        </w:rPr>
-        <w:t xml:space="preserve">שגיאה בצד השרת </w:t>
-      </w:r>
-      <w:r>
-        <w:rPr>
-          <w:rtl/>
-        </w:rPr>
-        <w:t>–</w:t>
-      </w:r>
-      <w:r>
-        <w:rPr>
-          <w:rFonts w:hint="cs"/>
-          <w:rtl/>
-        </w:rPr>
-        <w:t xml:space="preserve"> נסה שוב לבצע את הבקשה</w:t>
-      </w:r>
-      <w:r>
-        <w:rPr>
-          <w:rFonts w:hint="cs"/>
-          <w:rtl/>
-        </w:rPr>
-        <w:t>.</w:t>
+          <w:numId w:val="14"/>
+        </w:numPr>
+        <w:bidi/>
+      </w:pPr>
+      <w:r>
+        <w:rPr>
+          <w:rFonts w:hint="cs"/>
+          <w:b/>
+          <w:bCs/>
+          <w:rtl/>
+        </w:rPr>
+        <w:t xml:space="preserve">תשובה לפעולת </w:t>
+      </w:r>
+      <w:r>
+        <w:rPr>
+          <w:b/>
+          <w:bCs/>
+        </w:rPr>
+        <w:t>Chat</w:t>
+      </w:r>
+      <w:r>
+        <w:rPr>
+          <w:rFonts w:hint="cs"/>
+          <w:rtl/>
+        </w:rPr>
+        <w:t>:</w:t>
+      </w:r>
+      <w:r>
+        <w:rPr>
+          <w:rFonts w:hint="cs"/>
+          <w:rtl/>
+        </w:rPr>
+        <w:t xml:space="preserve"> המשתמש לא רשום בשרת.</w:t>
       </w:r>
     </w:p>
     <w:p>
@@ -2931,7 +2934,27 @@
           <w:rFonts w:hint="cs"/>
           <w:rtl/>
         </w:rPr>
-        <w:t>שגיאה קשה בצד השרת שבעקבותיה הוא מפסיק לעבוד.</w:t>
+        <w:t xml:space="preserve">שגיאה בצד השרת </w:t>
+      </w:r>
+      <w:r>
+        <w:rPr>
+          <w:rtl/>
+        </w:rPr>
+        <w:t>–</w:t>
+      </w:r>
+      <w:r>
+        <w:rPr>
+          <w:rFonts w:hint="cs"/>
+          <w:rtl/>
+        </w:rPr>
+        <w:t xml:space="preserve"> נסה שוב לבצע את הבקשה</w:t>
+      </w:r>
+      <w:r>
+        <w:rPr>
+          <w:rFonts w:hint="cs"/>
+          <w:rtl/>
+        </w:rPr>
+        <w:t>.</w:t>
       </w:r>
     </w:p>
     <w:p>
@@ -2948,27 +2971,7 @@
           <w:rFonts w:hint="cs"/>
           <w:rtl/>
         </w:rPr>
-        <w:t>הבקשה לא חוקית</w:t>
-      </w:r>
-      <w:r>
-        <w:rPr>
-          <w:rFonts w:hint="cs"/>
-          <w:rtl/>
-        </w:rPr>
-        <w:t xml:space="preserve"> </w:t>
-      </w:r>
-      <w:r>
-        <w:rPr>
-          <w:rtl/>
-        </w:rPr>
-        <w:t>–</w:t>
-      </w:r>
-      <w:r>
-        <w:rPr>
-          <w:rFonts w:hint="cs"/>
-          <w:rtl/>
-        </w:rPr>
-        <w:t xml:space="preserve"> נסה שוב לבצע את הבקשה.</w:t>
+        <w:t>שגיאה קשה בצד השרת שבעקבותיה הוא מפסיק לעבוד.</w:t>
       </w:r>
     </w:p>
     <w:p>
@@ -2979,15 +2982,53 @@
           <w:numId w:val="7"/>
         </w:numPr>
         <w:bidi/>
-        <w:rPr>
-          <w:rtl/>
-        </w:rPr>
-      </w:pPr>
-      <w:r>
-        <w:rPr>
-          <w:rFonts w:hint="cs"/>
-          <w:rtl/>
-        </w:rPr>
+      </w:pPr>
+      <w:r>
+        <w:rPr>
+          <w:rFonts w:hint="cs"/>
+          <w:rtl/>
+        </w:rPr>
+        <w:t>הבקשה לא חוקית</w:t>
+      </w:r>
+      <w:r>
+        <w:rPr>
+          <w:rFonts w:hint="cs"/>
+          <w:rtl/>
+        </w:rPr>
+        <w:t xml:space="preserve"> </w:t>
+      </w:r>
+      <w:r>
+        <w:rPr>
+          <w:rtl/>
+        </w:rPr>
+        <w:t>–</w:t>
+      </w:r>
+      <w:r>
+        <w:rPr>
+          <w:rFonts w:hint="cs"/>
+          <w:rtl/>
+        </w:rPr>
+        <w:t xml:space="preserve"> נסה שוב לבצע את הבקשה.</w:t>
+      </w:r>
+    </w:p>
+    <w:p>
+      <w:pPr>
+        <w:pStyle w:val="ListParagraph"/>
+        <w:numPr>
+          <w:ilvl w:val="0"/>
+          <w:numId w:val="7"/>
+        </w:numPr>
+        <w:bidi/>
+        <w:rPr>
+          <w:rtl/>
+        </w:rPr>
+      </w:pPr>
+      <w:r>
+        <w:rPr>
+          <w:rFonts w:hint="cs"/>
+          <w:rtl/>
+        </w:rPr>
+        <w:lastRenderedPageBreak/>
         <w:t>בעיה בח</w:t>
       </w:r>
       <w:r>
@@ -2996,6 +3037,752 @@
           <w:rtl/>
         </w:rPr>
         <w:t>יבור ולכן החיבור ינותק מצד השרת.</w:t>
+      </w:r>
+    </w:p>
+    <w:p>
+      <w:pPr>
+        <w:pStyle w:val="Heading5"/>
+        <w:bidi/>
+        <w:rPr>
+          <w:rtl/>
+        </w:rPr>
+      </w:pPr>
+      <w:r>
+        <w:rPr>
+          <w:rFonts w:hint="cs"/>
+          <w:rtl/>
+        </w:rPr>
+        <w:t>תשובה להודעה:</w:t>
+      </w:r>
+    </w:p>
+    <w:p>
+      <w:pPr>
+        <w:bidi/>
+        <w:rPr>
+          <w:rtl/>
+        </w:rPr>
+      </w:pPr>
+      <w:r>
+        <w:rPr>
+          <w:rtl/>
+        </w:rPr>
+        <w:tab/>
+      </w:r>
+      <w:r>
+        <w:rPr>
+          <w:rFonts w:hint="cs"/>
+          <w:rtl/>
+        </w:rPr>
+        <w:t>אין.</w:t>
+      </w:r>
+    </w:p>
+    <w:p>
+      <w:pPr>
+        <w:bidi/>
+      </w:pPr>
+    </w:p>
+    <w:p>
+      <w:pPr>
+        <w:pStyle w:val="Heading3"/>
+        <w:numPr>
+          <w:ilvl w:val="0"/>
+          <w:numId w:val="12"/>
+        </w:numPr>
+        <w:bidi/>
+        <w:rPr>
+          <w:u w:val="single"/>
+        </w:rPr>
+      </w:pPr>
+      <w:r>
+        <w:rPr>
+          <w:u w:val="single"/>
+        </w:rPr>
+        <w:t>Welcome</w:t>
+      </w:r>
+    </w:p>
+    <w:p>
+      <w:pPr>
+        <w:pStyle w:val="Heading3"/>
+        <w:bidi/>
+        <w:rPr>
+          <w:rtl/>
+        </w:rPr>
+      </w:pPr>
+      <w:r>
+        <w:rPr>
+          <w:rStyle w:val="Heading5Char"/>
+          <w:rFonts w:hint="cs"/>
+          <w:rtl/>
+        </w:rPr>
+        <w:t>תיאור:</w:t>
+      </w:r>
+    </w:p>
+    <w:p>
+      <w:pPr>
+        <w:bidi/>
+        <w:ind w:firstLine="720"/>
+        <w:rPr>
+          <w:u w:val="single"/>
+        </w:rPr>
+      </w:pPr>
+      <w:r>
+        <w:rPr>
+          <w:rFonts w:hint="cs"/>
+          <w:rtl/>
+        </w:rPr>
+        <w:t xml:space="preserve">ההודעה הראשונה שנשלחת: מהשרת אל הלקוח עוד לפני ביצוע </w:t>
+      </w:r>
+      <w:r>
+        <w:t>Login</w:t>
+      </w:r>
+    </w:p>
+    <w:p>
+      <w:pPr>
+        <w:pStyle w:val="Heading5"/>
+        <w:bidi/>
+        <w:rPr>
+          <w:rtl/>
+        </w:rPr>
+      </w:pPr>
+      <w:r>
+        <w:rPr>
+          <w:rFonts w:hint="cs"/>
+          <w:rtl/>
+        </w:rPr>
+        <w:t>מידע בהודעה (לפי הסדר):</w:t>
+      </w:r>
+    </w:p>
+    <w:p>
+      <w:pPr>
+        <w:pStyle w:val="ListParagraph"/>
+        <w:numPr>
+          <w:ilvl w:val="0"/>
+          <w:numId w:val="2"/>
+        </w:numPr>
+        <w:bidi/>
+      </w:pPr>
+      <w:r>
+        <w:rPr>
+          <w:rFonts w:hint="cs"/>
+          <w:b/>
+          <w:bCs/>
+          <w:rtl/>
+        </w:rPr>
+        <w:t>מספר</w:t>
+      </w:r>
+      <w:r>
+        <w:rPr>
+          <w:rFonts w:hint="cs"/>
+          <w:rtl/>
+        </w:rPr>
+        <w:t xml:space="preserve"> ההודעה הינו 9.</w:t>
+      </w:r>
+    </w:p>
+    <w:p>
+      <w:pPr>
+        <w:pStyle w:val="ListParagraph"/>
+        <w:numPr>
+          <w:ilvl w:val="0"/>
+          <w:numId w:val="2"/>
+        </w:numPr>
+        <w:bidi/>
+        <w:rPr>
+          <w:rtl/>
+        </w:rPr>
+      </w:pPr>
+      <w:r>
+        <w:rPr>
+          <w:rFonts w:hint="cs"/>
+          <w:rtl/>
+        </w:rPr>
+        <w:t xml:space="preserve">מכיל </w:t>
+      </w:r>
+      <w:r>
+        <w:rPr>
+          <w:rFonts w:hint="cs"/>
+          <w:b/>
+          <w:bCs/>
+          <w:rtl/>
+        </w:rPr>
+        <w:t>מחרוזת</w:t>
+      </w:r>
+      <w:r>
+        <w:rPr>
+          <w:rFonts w:hint="cs"/>
+          <w:rtl/>
+        </w:rPr>
+        <w:t xml:space="preserve"> שמייצגת הודעת ברכה למשתמש שהתחבר לשרת.</w:t>
+      </w:r>
+      <w:r>
+        <w:t xml:space="preserve"> </w:t>
+      </w:r>
+      <w:r>
+        <w:rPr>
+          <w:rFonts w:hint="cs"/>
+          <w:rtl/>
+        </w:rPr>
+        <w:t xml:space="preserve"> </w:t>
+      </w:r>
+    </w:p>
+    <w:p>
+      <w:pPr>
+        <w:pStyle w:val="Heading5"/>
+        <w:bidi/>
+        <w:rPr>
+          <w:rtl/>
+        </w:rPr>
+      </w:pPr>
+      <w:r>
+        <w:rPr>
+          <w:rFonts w:hint="cs"/>
+          <w:rtl/>
+        </w:rPr>
+        <w:t>תשובה להודעה:</w:t>
+      </w:r>
+    </w:p>
+    <w:p>
+      <w:pPr>
+        <w:bidi/>
+        <w:rPr>
+          <w:rtl/>
+        </w:rPr>
+      </w:pPr>
+      <w:r>
+        <w:rPr>
+          <w:rtl/>
+        </w:rPr>
+        <w:tab/>
+      </w:r>
+      <w:r>
+        <w:rPr>
+          <w:rFonts w:hint="cs"/>
+          <w:rtl/>
+        </w:rPr>
+        <w:t>אין.</w:t>
+      </w:r>
+    </w:p>
+    <w:p>
+      <w:pPr>
+        <w:bidi/>
+      </w:pPr>
+    </w:p>
+    <w:p>
+      <w:pPr>
+        <w:pStyle w:val="Heading3"/>
+        <w:numPr>
+          <w:ilvl w:val="0"/>
+          <w:numId w:val="12"/>
+        </w:numPr>
+        <w:bidi/>
+        <w:rPr>
+          <w:u w:val="single"/>
+          <w:rtl/>
+        </w:rPr>
+      </w:pPr>
+      <w:r>
+        <w:rPr>
+          <w:rFonts w:hint="cs"/>
+          <w:u w:val="single"/>
+        </w:rPr>
+        <w:t>Q</w:t>
+      </w:r>
+      <w:r>
+        <w:rPr>
+          <w:u w:val="single"/>
+        </w:rPr>
+        <w:t>uit</w:t>
+      </w:r>
+    </w:p>
+    <w:p>
+      <w:pPr>
+        <w:pStyle w:val="Heading5"/>
+        <w:bidi/>
+        <w:rPr>
+          <w:rtl/>
+        </w:rPr>
+      </w:pPr>
+      <w:r>
+        <w:rPr>
+          <w:rFonts w:hint="cs"/>
+          <w:rtl/>
+        </w:rPr>
+        <w:t>תיאור:</w:t>
+      </w:r>
+    </w:p>
+    <w:p>
+      <w:pPr>
+        <w:bidi/>
+      </w:pPr>
+      <w:r>
+        <w:rPr>
+          <w:rtl/>
+        </w:rPr>
+        <w:tab/>
+      </w:r>
+      <w:r>
+        <w:rPr>
+          <w:rFonts w:hint="cs"/>
+          <w:rtl/>
+        </w:rPr>
+        <w:t>ההודעה האחרונה שנשלחת: הלקוח מודיע לשרת שהוא מסיים את ההתקשרות בינהם.</w:t>
+      </w:r>
+    </w:p>
+    <w:p>
+      <w:pPr>
+        <w:pStyle w:val="Heading5"/>
+        <w:bidi/>
+        <w:rPr>
+          <w:rtl/>
+        </w:rPr>
+      </w:pPr>
+      <w:r>
+        <w:rPr>
+          <w:rFonts w:hint="cs"/>
+          <w:rtl/>
+        </w:rPr>
+        <w:t>מידע בהודעה (לפי הסדר):</w:t>
+      </w:r>
+    </w:p>
+    <w:p>
+      <w:pPr>
+        <w:pStyle w:val="ListParagraph"/>
+        <w:numPr>
+          <w:ilvl w:val="0"/>
+          <w:numId w:val="2"/>
+        </w:numPr>
+        <w:bidi/>
+      </w:pPr>
+      <w:r>
+        <w:rPr>
+          <w:rFonts w:hint="cs"/>
+          <w:b/>
+          <w:bCs/>
+          <w:rtl/>
+        </w:rPr>
+        <w:t>מספר</w:t>
+      </w:r>
+      <w:r>
+        <w:rPr>
+          <w:rFonts w:hint="cs"/>
+          <w:rtl/>
+        </w:rPr>
+        <w:t xml:space="preserve"> ההודעה הינו 10</w:t>
+      </w:r>
+    </w:p>
+    <w:p>
+      <w:pPr>
+        <w:pStyle w:val="Heading5"/>
+        <w:bidi/>
+        <w:rPr>
+          <w:rtl/>
+        </w:rPr>
+      </w:pPr>
+      <w:r>
+        <w:rPr>
+          <w:rFonts w:hint="cs"/>
+          <w:rtl/>
+        </w:rPr>
+        <w:t>תשובה להודעה:</w:t>
+      </w:r>
+    </w:p>
+    <w:p>
+      <w:pPr>
+        <w:bidi/>
+      </w:pPr>
+      <w:r>
+        <w:rPr>
+          <w:rtl/>
+        </w:rPr>
+        <w:tab/>
+      </w:r>
+      <w:r>
+        <w:rPr>
+          <w:rFonts w:hint="cs"/>
+          <w:rtl/>
+        </w:rPr>
+        <w:t>אין.</w:t>
+      </w:r>
+    </w:p>
+    <w:p>
+      <w:pPr>
+        <w:bidi/>
+      </w:pPr>
+    </w:p>
+    <w:p>
+      <w:pPr>
+        <w:pStyle w:val="Heading3"/>
+        <w:numPr>
+          <w:ilvl w:val="0"/>
+          <w:numId w:val="12"/>
+        </w:numPr>
+        <w:bidi/>
+        <w:rPr>
+          <w:u w:val="single"/>
+          <w:rtl/>
+        </w:rPr>
+      </w:pPr>
+      <w:r>
+        <w:rPr>
+          <w:rFonts w:hint="cs"/>
+          <w:u w:val="single"/>
+        </w:rPr>
+        <w:t>S</w:t>
+      </w:r>
+      <w:r>
+        <w:rPr>
+          <w:u w:val="single"/>
+        </w:rPr>
+        <w:t>how online users</w:t>
+      </w:r>
+    </w:p>
+    <w:p>
+      <w:pPr>
+        <w:pStyle w:val="Heading5"/>
+        <w:bidi/>
+        <w:rPr>
+          <w:rtl/>
+        </w:rPr>
+      </w:pPr>
+      <w:r>
+        <w:rPr>
+          <w:rFonts w:hint="cs"/>
+          <w:rtl/>
+        </w:rPr>
+        <w:t>תיאור:</w:t>
+      </w:r>
+    </w:p>
+    <w:p>
+      <w:pPr>
+        <w:bidi/>
+        <w:rPr>
+          <w:rtl/>
+        </w:rPr>
+      </w:pPr>
+      <w:r>
+        <w:rPr>
+          <w:rtl/>
+        </w:rPr>
+        <w:tab/>
+      </w:r>
+      <w:r>
+        <w:rPr>
+          <w:rFonts w:hint="cs"/>
+          <w:rtl/>
+        </w:rPr>
+        <w:t xml:space="preserve">ההודעה </w:t>
+      </w:r>
+      <w:r>
+        <w:rPr>
+          <w:rFonts w:hint="cs"/>
+          <w:rtl/>
+        </w:rPr>
+        <w:t>שהמשתמש שולח לשרת, ומצפה לקבל בחזרה את שמות המשתמשים המחוברים</w:t>
+      </w:r>
+    </w:p>
+    <w:p>
+      <w:pPr>
+        <w:pStyle w:val="Heading5"/>
+        <w:bidi/>
+        <w:rPr>
+          <w:rtl/>
+        </w:rPr>
+      </w:pPr>
+      <w:r>
+        <w:rPr>
+          <w:rFonts w:hint="cs"/>
+          <w:rtl/>
+        </w:rPr>
+        <w:t>מידע בהודעה (לפי הסדר):</w:t>
+      </w:r>
+    </w:p>
+    <w:p>
+      <w:pPr>
+        <w:pStyle w:val="ListParagraph"/>
+        <w:numPr>
+          <w:ilvl w:val="0"/>
+          <w:numId w:val="2"/>
+        </w:numPr>
+        <w:bidi/>
+      </w:pPr>
+      <w:r>
+        <w:rPr>
+          <w:rFonts w:hint="cs"/>
+          <w:b/>
+          <w:bCs/>
+          <w:rtl/>
+        </w:rPr>
+        <w:t>מספר</w:t>
+      </w:r>
+      <w:r>
+        <w:rPr>
+          <w:rFonts w:hint="cs"/>
+          <w:rtl/>
+        </w:rPr>
+        <w:t xml:space="preserve"> ההודעה הינו 1</w:t>
+      </w:r>
+      <w:r>
+        <w:rPr>
+          <w:rFonts w:hint="cs"/>
+          <w:rtl/>
+        </w:rPr>
+        <w:t>1</w:t>
+      </w:r>
+    </w:p>
+    <w:p>
+      <w:pPr>
+        <w:pStyle w:val="Heading5"/>
+        <w:bidi/>
+        <w:rPr>
+          <w:rtl/>
+        </w:rPr>
+      </w:pPr>
+      <w:r>
+        <w:rPr>
+          <w:rFonts w:hint="cs"/>
+          <w:rtl/>
+        </w:rPr>
+        <w:t>תשובה להודעה:</w:t>
+      </w:r>
+    </w:p>
+    <w:p>
+      <w:pPr>
+        <w:bidi/>
+        <w:rPr>
+          <w:rtl/>
+        </w:rPr>
+      </w:pPr>
+      <w:r>
+        <w:rPr>
+          <w:rtl/>
+        </w:rPr>
+        <w:tab/>
+      </w:r>
+      <w:r>
+        <w:rPr>
+          <w:rFonts w:hint="cs"/>
+          <w:b/>
+          <w:bCs/>
+          <w:rtl/>
+        </w:rPr>
+        <w:t>בהצלחה</w:t>
+      </w:r>
+      <w:r>
+        <w:rPr>
+          <w:rFonts w:hint="cs"/>
+          <w:rtl/>
+        </w:rPr>
+        <w:t xml:space="preserve">: הודעת </w:t>
+      </w:r>
+      <w:r>
+        <w:t>Show online respond</w:t>
+      </w:r>
+      <w:r>
+        <w:rPr>
+          <w:rFonts w:hint="cs"/>
+          <w:rtl/>
+        </w:rPr>
+        <w:t>.</w:t>
+      </w:r>
+      <w:r>
+        <w:rPr>
+          <w:rtl/>
+        </w:rPr>
+        <w:br/>
+      </w:r>
+      <w:r>
+        <w:rPr>
+          <w:rFonts w:hint="cs"/>
+          <w:rtl/>
+        </w:rPr>
+        <w:tab/>
+      </w:r>
+      <w:r>
+        <w:rPr>
+          <w:rFonts w:hint="cs"/>
+          <w:b/>
+          <w:bCs/>
+          <w:rtl/>
+        </w:rPr>
+        <w:t>בכשלון</w:t>
+      </w:r>
+      <w:r>
+        <w:rPr>
+          <w:rFonts w:hint="cs"/>
+          <w:rtl/>
+        </w:rPr>
+        <w:t xml:space="preserve">: הודעת </w:t>
+      </w:r>
+      <w:r>
+        <w:t>General Message</w:t>
+      </w:r>
+      <w:r>
+        <w:rPr>
+          <w:rFonts w:hint="cs"/>
+          <w:rtl/>
+        </w:rPr>
+        <w:t xml:space="preserve"> מתאימה.</w:t>
+      </w:r>
+    </w:p>
+    <w:p>
+      <w:pPr>
+        <w:pStyle w:val="Heading3"/>
+        <w:numPr>
+          <w:ilvl w:val="0"/>
+          <w:numId w:val="12"/>
+        </w:numPr>
+        <w:bidi/>
+        <w:rPr>
+          <w:u w:val="single"/>
+          <w:rtl/>
+        </w:rPr>
+      </w:pPr>
+      <w:r>
+        <w:rPr>
+          <w:u w:val="single"/>
+        </w:rPr>
+        <w:t>Show</w:t>
+      </w:r>
+      <w:r>
+        <w:rPr>
+          <w:u w:val="single"/>
+        </w:rPr>
+        <w:t xml:space="preserve"> online </w:t>
+      </w:r>
+      <w:r>
+        <w:rPr>
+          <w:u w:val="single"/>
+        </w:rPr>
+        <w:t xml:space="preserve">users </w:t>
+      </w:r>
+      <w:r>
+        <w:rPr>
+          <w:u w:val="single"/>
+        </w:rPr>
+        <w:t>respond</w:t>
+      </w:r>
+    </w:p>
+    <w:p>
+      <w:pPr>
+        <w:pStyle w:val="Heading5"/>
+        <w:bidi/>
+        <w:rPr>
+          <w:rtl/>
+        </w:rPr>
+      </w:pPr>
+      <w:r>
+        <w:rPr>
+          <w:rFonts w:hint="cs"/>
+          <w:rtl/>
+        </w:rPr>
+        <w:t>תיאור:</w:t>
+      </w:r>
+    </w:p>
+    <w:p>
+      <w:pPr>
+        <w:bidi/>
+        <w:ind w:left="720"/>
+        <w:rPr>
+          <w:rtl/>
+        </w:rPr>
+      </w:pPr>
+      <w:r>
+        <w:rPr>
+          <w:rFonts w:hint="cs"/>
+          <w:rtl/>
+        </w:rPr>
+        <w:t>השרת מחזיר ללקוח את רשימת היוזרים המחוברים כרגע לשרת.</w:t>
+      </w:r>
+    </w:p>
+    <w:p>
+      <w:pPr>
+        <w:pStyle w:val="Heading5"/>
+        <w:bidi/>
+        <w:rPr>
+          <w:rtl/>
+        </w:rPr>
+      </w:pPr>
+      <w:r>
+        <w:rPr>
+          <w:rFonts w:hint="cs"/>
+          <w:rtl/>
+        </w:rPr>
+        <w:t>מידע בהודעה (לפי הסדר):</w:t>
+      </w:r>
+    </w:p>
+    <w:p>
+      <w:pPr>
+        <w:pStyle w:val="ListParagraph"/>
+        <w:numPr>
+          <w:ilvl w:val="0"/>
+          <w:numId w:val="2"/>
+        </w:numPr>
+        <w:bidi/>
+      </w:pPr>
+      <w:r>
+        <w:rPr>
+          <w:rFonts w:hint="cs"/>
+          <w:b/>
+          <w:bCs/>
+          <w:rtl/>
+        </w:rPr>
+        <w:t>מספר</w:t>
+      </w:r>
+      <w:r>
+        <w:rPr>
+          <w:rFonts w:hint="cs"/>
+          <w:rtl/>
+        </w:rPr>
+        <w:t xml:space="preserve"> ההודעה הינו </w:t>
+      </w:r>
+      <w:r>
+        <w:rPr>
+          <w:rFonts w:hint="cs"/>
+          <w:rtl/>
+        </w:rPr>
+        <w:t>12</w:t>
+      </w:r>
+    </w:p>
+    <w:p>
+      <w:pPr>
+        <w:pStyle w:val="ListParagraph"/>
+        <w:numPr>
+          <w:ilvl w:val="0"/>
+          <w:numId w:val="2"/>
+        </w:numPr>
+        <w:bidi/>
+      </w:pPr>
+      <w:r>
+        <w:rPr>
+          <w:rFonts w:hint="cs"/>
+          <w:rtl/>
+        </w:rPr>
+        <w:t xml:space="preserve">מכיל </w:t>
+      </w:r>
+      <w:r>
+        <w:rPr>
+          <w:rFonts w:hint="cs"/>
+          <w:b/>
+          <w:bCs/>
+          <w:rtl/>
+        </w:rPr>
+        <w:t>מחרוזת</w:t>
+      </w:r>
+      <w:r>
+        <w:rPr>
+          <w:rFonts w:hint="cs"/>
+          <w:rtl/>
+        </w:rPr>
+        <w:t xml:space="preserve"> שמייצגת </w:t>
+      </w:r>
+      <w:r>
+        <w:rPr>
+          <w:rFonts w:hint="cs"/>
+          <w:rtl/>
+        </w:rPr>
+        <w:t>את רשימת המשתמשים המחוברים.</w:t>
+      </w:r>
+      <w:r>
+        <w:t xml:space="preserve"> </w:t>
       </w:r>
     </w:p>
     <w:p>
@@ -3018,9 +3805,6 @@
     <w:p>
       <w:pPr>
         <w:bidi/>
-        <w:rPr>
-          <w:rtl/>
-        </w:rPr>
       </w:pPr>
       <w:r>
         <w:rPr>
@@ -3035,11 +3819,6 @@
         </w:rPr>
         <w:t>אין.</w:t>
       </w:r>
-    </w:p>
-    <w:p>
-      <w:pPr>
-        <w:bidi/>
-      </w:pPr>
     </w:p>
     <w:p>
       <w:pPr>
@@ -3051,26 +3830,26 @@
         <w:bidi/>
         <w:rPr>
           <w:u w:val="single"/>
+          <w:rtl/>
         </w:rPr>
       </w:pPr>
       <w:r>
         <w:rPr>
           <w:u w:val="single"/>
         </w:rPr>
-        <w:t>Welcome</w:t>
-      </w:r>
-    </w:p>
-    <w:p>
-      <w:pPr>
-        <w:pStyle w:val="Heading3"/>
-        <w:bidi/>
-        <w:rPr>
-          <w:rtl/>
-        </w:rPr>
-      </w:pPr>
-      <w:r>
-        <w:rPr>
-          <w:rStyle w:val="Heading5Char"/>
+        <w:t>Send Chat Message</w:t>
+      </w:r>
+    </w:p>
+    <w:p>
+      <w:pPr>
+        <w:pStyle w:val="Heading5"/>
+        <w:bidi/>
+        <w:rPr>
+          <w:rtl/>
+        </w:rPr>
+      </w:pPr>
+      <w:r>
+        <w:rPr>
           <w:rFonts w:hint="cs"/>
           <w:rtl/>
         </w:rPr>
@@ -3080,20 +3859,48 @@
     <w:p>
       <w:pPr>
         <w:bidi/>
-        <w:ind w:firstLine="720"/>
-        <w:rPr>
-          <w:u w:val="single"/>
-        </w:rPr>
-      </w:pPr>
-      <w:r>
-        <w:rPr>
-          <w:rFonts w:hint="cs"/>
-          <w:rtl/>
-        </w:rPr>
-        <w:t xml:space="preserve">ההודעה הראשונה שנשלחת: מהשרת אל הלקוח עוד לפני ביצוע </w:t>
-      </w:r>
-      <w:r>
-        <w:t>Login</w:t>
+        <w:ind w:left="720"/>
+        <w:rPr>
+          <w:rtl/>
+        </w:rPr>
+      </w:pPr>
+      <w:r>
+        <w:rPr>
+          <w:rFonts w:hint="cs"/>
+          <w:rtl/>
+        </w:rPr>
+        <w:t xml:space="preserve">הודעה הנשלחת מהשרת ללקוח המיועדת ללקוחות מחוברים אחרים. במידה </w:t>
+      </w:r>
+      <w:r>
+        <w:rPr>
+          <w:rFonts w:hint="cs"/>
+          <w:rtl/>
+        </w:rPr>
+        <w:t>והנמען</w:t>
+      </w:r>
+      <w:r>
+        <w:rPr>
+          <w:rFonts w:hint="cs"/>
+          <w:rtl/>
+        </w:rPr>
+        <w:t xml:space="preserve"> מחובר, ההודעה תשלח אליו ישירות (כמעיין </w:t>
+      </w:r>
+      <w:r>
+        <w:t>chat</w:t>
+      </w:r>
+      <w:r>
+        <w:rPr>
+          <w:rFonts w:hint="cs"/>
+          <w:rtl/>
+        </w:rPr>
+        <w:t>)</w:t>
+      </w:r>
+      <w:r>
+        <w:rPr>
+          <w:rFonts w:hint="cs"/>
+          <w:rtl/>
+        </w:rPr>
+        <w:t>. במידה ונמען ההודעה אינו מחובר, המייל ישמר בתיבת הדואר הנכנס שלו.</w:t>
       </w:r>
     </w:p>
     <w:p>
@@ -3135,7 +3942,14 @@
           <w:rFonts w:hint="cs"/>
           <w:rtl/>
         </w:rPr>
-        <w:t xml:space="preserve"> ההודעה הינו 9.</w:t>
+        <w:t xml:space="preserve"> ההודעה הינו 1</w:t>
+      </w:r>
+      <w:r>
+        <w:rPr>
+          <w:rFonts w:hint="cs"/>
+          <w:rtl/>
+        </w:rPr>
+        <w:t>3</w:t>
       </w:r>
     </w:p>
     <w:p>
@@ -3146,9 +3960,6 @@
           <w:numId w:val="2"/>
         </w:numPr>
         <w:bidi/>
-        <w:rPr>
-          <w:rtl/>
-        </w:rPr>
       </w:pPr>
       <w:r>
         <w:rPr>
@@ -3164,16 +3975,54 @@
           <w:bCs/>
           <w:rtl/>
         </w:rPr>
-        <w:t>מחרוזת</w:t>
-      </w:r>
-      <w:r>
-        <w:rPr>
-          <w:rFonts w:hint="cs"/>
-          <w:rtl/>
-        </w:rPr>
-        <w:t xml:space="preserve"> שמייצגת הודעת ברכה למשתמש שהתחבר לשרת.</w:t>
-      </w:r>
-      <w:r>
+        <w:t xml:space="preserve">2 </w:t>
+      </w:r>
+      <w:r>
+        <w:rPr>
+          <w:rFonts w:hint="cs"/>
+          <w:b/>
+          <w:bCs/>
+          <w:rtl/>
+        </w:rPr>
+        <w:t>מחרוז</w:t>
+      </w:r>
+      <w:r>
+        <w:rPr>
+          <w:rFonts w:hint="cs"/>
+          <w:b/>
+          <w:bCs/>
+          <w:rtl/>
+        </w:rPr>
+        <w:t>ו</w:t>
+      </w:r>
+      <w:r>
+        <w:rPr>
+          <w:rFonts w:hint="cs"/>
+          <w:b/>
+          <w:bCs/>
+          <w:rtl/>
+        </w:rPr>
+        <w:t>ת</w:t>
+      </w:r>
+      <w:r>
+        <w:rPr>
+          <w:rFonts w:hint="cs"/>
+          <w:rtl/>
+        </w:rPr>
+        <w:t xml:space="preserve">: </w:t>
+      </w:r>
+      <w:r>
+        <w:rPr>
+          <w:rFonts w:hint="cs"/>
+          <w:rtl/>
+        </w:rPr>
+        <w:t>הראשונה</w:t>
+      </w:r>
+      <w:r>
+        <w:rPr>
+          <w:rFonts w:hint="cs"/>
+          <w:rtl/>
+        </w:rPr>
         <w:t xml:space="preserve"> </w:t>
       </w:r>
       <w:r>
@@ -3181,8 +4030,37 @@
           <w:rFonts w:hint="cs"/>
           <w:rtl/>
         </w:rPr>
+        <w:t xml:space="preserve">היא </w:t>
+      </w:r>
+      <w:r>
+        <w:rPr>
+          <w:rFonts w:hint="cs"/>
+          <w:rtl/>
+        </w:rPr>
+        <w:t>שם הנמען</w:t>
+      </w:r>
+      <w:r>
         <w:t xml:space="preserve"> </w:t>
       </w:r>
+      <w:r>
+        <w:rPr>
+          <w:rFonts w:hint="cs"/>
+          <w:rtl/>
+        </w:rPr>
+        <w:t>והשניה היא</w:t>
+      </w:r>
+      <w:bookmarkStart w:id="3" w:name="_GoBack"/>
+      <w:bookmarkEnd w:id="3"/>
+      <w:r>
+        <w:rPr>
+          <w:rFonts w:hint="cs"/>
+          <w:rtl/>
+        </w:rPr>
+        <w:t xml:space="preserve"> ההודעה.</w:t>
+      </w:r>
+      <w:r>
+        <w:t xml:space="preserve"> </w:t>
+      </w:r>
     </w:p>
     <w:p>
       <w:pPr>
@@ -3214,17 +4092,8 @@
         <w:tab/>
       </w:r>
       <w:r>
-        <w:rPr>
-          <w:rFonts w:hint="cs"/>
-          <w:rtl/>
-        </w:rPr>
-        <w:t>אין.</w:t>
-      </w:r>
-    </w:p>
-    <w:p>
-      <w:pPr>
-        <w:bidi/>
-      </w:pPr>
+        <w:t>General Message</w:t>
+      </w:r>
     </w:p>
     <w:p>
       <w:pPr>
@@ -3241,16 +4110,9 @@
       </w:pPr>
       <w:r>
         <w:rPr>
-          <w:rFonts w:hint="cs"/>
           <w:u w:val="single"/>
         </w:rPr>
-        <w:t>Q</w:t>
-      </w:r>
-      <w:r>
-        <w:rPr>
-          <w:u w:val="single"/>
-        </w:rPr>
-        <w:t>uit</w:t>
+        <w:t>Forward Chat Message</w:t>
       </w:r>
     </w:p>
     <w:p>
@@ -3272,6 +4134,9 @@
     <w:p>
       <w:pPr>
         <w:bidi/>
+        <w:rPr>
+          <w:rtl/>
+        </w:rPr>
       </w:pPr>
       <w:r>
         <w:rPr>
@@ -3284,7 +4149,45 @@
           <w:rFonts w:hint="cs"/>
           <w:rtl/>
         </w:rPr>
-        <w:t>ההודעה האחרונה שנשלחת: הלקוח מודיע לשרת שהוא מסיים את ההתקשרות בינהם.</w:t>
+        <w:t xml:space="preserve">נשלחת על ידי השרת בעקבות בקשת </w:t>
+      </w:r>
+      <w:r>
+        <w:t>Send Char Message</w:t>
+      </w:r>
+      <w:r>
+        <w:rPr>
+          <w:rFonts w:hint="cs"/>
+          <w:rtl/>
+        </w:rPr>
+        <w:t xml:space="preserve">, היא </w:t>
+      </w:r>
+      <w:r>
+        <w:rPr>
+          <w:rFonts w:hint="cs"/>
+          <w:rtl/>
+        </w:rPr>
+        <w:t>מע</w:t>
+      </w:r>
+      <w:r>
+        <w:rPr>
+          <w:rFonts w:hint="cs"/>
+          <w:rtl/>
+        </w:rPr>
+        <w:t>ב</w:t>
+      </w:r>
+      <w:r>
+        <w:rPr>
+          <w:rFonts w:hint="cs"/>
+          <w:rtl/>
+        </w:rPr>
+        <w:t>י</w:t>
+      </w:r>
+      <w:r>
+        <w:rPr>
+          <w:rFonts w:hint="cs"/>
+          <w:rtl/>
+        </w:rPr>
+        <w:t>רה את מסר ההודעה אל הנמען.</w:t>
       </w:r>
     </w:p>
     <w:p>
@@ -3326,133 +4229,7 @@
           <w:rFonts w:hint="cs"/>
           <w:rtl/>
         </w:rPr>
-        <w:t xml:space="preserve"> ההודעה הינו 10</w:t>
-      </w:r>
-    </w:p>
-    <w:p>
-      <w:pPr>
-        <w:pStyle w:val="Heading5"/>
-        <w:bidi/>
-        <w:rPr>
-          <w:rtl/>
-        </w:rPr>
-      </w:pPr>
-      <w:r>
-        <w:rPr>
-          <w:rFonts w:hint="cs"/>
-          <w:rtl/>
-        </w:rPr>
-        <w:t>תשובה להודעה:</w:t>
-      </w:r>
-    </w:p>
-    <w:p>
-      <w:pPr>
-        <w:bidi/>
-      </w:pPr>
-      <w:r>
-        <w:rPr>
-          <w:rtl/>
-        </w:rPr>
-        <w:tab/>
-      </w:r>
-      <w:r>
-        <w:rPr>
-          <w:rFonts w:hint="cs"/>
-          <w:rtl/>
-        </w:rPr>
-        <w:t>אין.</w:t>
-      </w:r>
-    </w:p>
-    <w:p>
-      <w:pPr>
-        <w:bidi/>
-      </w:pPr>
-    </w:p>
-    <w:p>
-      <w:pPr>
-        <w:pStyle w:val="Heading3"/>
-        <w:numPr>
-          <w:ilvl w:val="0"/>
-          <w:numId w:val="12"/>
-        </w:numPr>
-        <w:bidi/>
-        <w:rPr>
-          <w:u w:val="single"/>
-          <w:rtl/>
-        </w:rPr>
-      </w:pPr>
-      <w:r>
-        <w:rPr>
-          <w:rFonts w:hint="cs"/>
-          <w:u w:val="single"/>
-        </w:rPr>
-        <w:t>S</w:t>
-      </w:r>
-      <w:r>
-        <w:rPr>
-          <w:u w:val="single"/>
-        </w:rPr>
-        <w:t>how online users</w:t>
-      </w:r>
-    </w:p>
-    <w:p>
-      <w:pPr>
-        <w:pStyle w:val="Heading5"/>
-        <w:bidi/>
-        <w:rPr>
-          <w:rtl/>
-        </w:rPr>
-      </w:pPr>
-      <w:r>
-        <w:rPr>
-          <w:rFonts w:hint="cs"/>
-          <w:rtl/>
-        </w:rPr>
-        <w:t>תיאור:</w:t>
-      </w:r>
-    </w:p>
-    <w:p>
-      <w:pPr>
-        <w:bidi/>
-        <w:rPr>
-          <w:rtl/>
-        </w:rPr>
-      </w:pPr>
-      <w:r>
-        <w:rPr>
-          <w:rtl/>
-        </w:rPr>
-        <w:tab/>
-      </w:r>
-      <w:r>
-        <w:rPr>
-          <w:rFonts w:hint="cs"/>
-          <w:rtl/>
-        </w:rPr>
-        <w:t xml:space="preserve">ההודעה </w:t>
-      </w:r>
-      <w:r>
-        <w:rPr>
-          <w:rFonts w:hint="cs"/>
-          <w:rtl/>
-        </w:rPr>
-        <w:t>שהמשתמש שולח לשרת, ומצפה לקבל בחזרה את שמות המשתמשים המחוברים</w:t>
-      </w:r>
-    </w:p>
-    <w:p>
-      <w:pPr>
-        <w:pStyle w:val="Heading5"/>
-        <w:bidi/>
-        <w:rPr>
-          <w:rtl/>
-        </w:rPr>
-      </w:pPr>
-      <w:r>
-        <w:rPr>
-          <w:rFonts w:hint="cs"/>
-          <w:rtl/>
-        </w:rPr>
-        <w:t>מידע בהודעה (לפי הסדר):</w:t>
+        <w:t xml:space="preserve"> ההודעה הינו 14</w:t>
       </w:r>
     </w:p>
     <w:p>
@@ -3467,269 +4244,17 @@
       <w:r>
         <w:rPr>
           <w:rFonts w:hint="cs"/>
+          <w:rtl/>
+        </w:rPr>
+        <w:t xml:space="preserve">מכיל </w:t>
+      </w:r>
+      <w:r>
+        <w:rPr>
+          <w:rFonts w:hint="cs"/>
           <w:b/>
           <w:bCs/>
           <w:rtl/>
         </w:rPr>
-        <w:t>מספר</w:t>
-      </w:r>
-      <w:r>
-        <w:rPr>
-          <w:rFonts w:hint="cs"/>
-          <w:rtl/>
-        </w:rPr>
-        <w:t xml:space="preserve"> ההודעה הינו 1</w:t>
-      </w:r>
-      <w:r>
-        <w:rPr>
-          <w:rFonts w:hint="cs"/>
-          <w:rtl/>
-        </w:rPr>
-        <w:t>1</w:t>
-      </w:r>
-    </w:p>
-    <w:p>
-      <w:pPr>
-        <w:pStyle w:val="Heading5"/>
-        <w:bidi/>
-        <w:rPr>
-          <w:rtl/>
-        </w:rPr>
-      </w:pPr>
-      <w:r>
-        <w:rPr>
-          <w:rFonts w:hint="cs"/>
-          <w:rtl/>
-        </w:rPr>
-        <w:t>תשובה להודעה:</w:t>
-      </w:r>
-    </w:p>
-    <w:p>
-      <w:pPr>
-        <w:bidi/>
-        <w:rPr>
-          <w:rtl/>
-        </w:rPr>
-      </w:pPr>
-      <w:r>
-        <w:rPr>
-          <w:rtl/>
-        </w:rPr>
-        <w:tab/>
-      </w:r>
-      <w:r>
-        <w:rPr>
-          <w:rFonts w:hint="cs"/>
-          <w:b/>
-          <w:bCs/>
-          <w:rtl/>
-        </w:rPr>
-        <w:t>בהצלחה</w:t>
-      </w:r>
-      <w:r>
-        <w:rPr>
-          <w:rFonts w:hint="cs"/>
-          <w:rtl/>
-        </w:rPr>
-        <w:t xml:space="preserve">: הודעת </w:t>
-      </w:r>
-      <w:r>
-        <w:t>Show online respond</w:t>
-      </w:r>
-      <w:r>
-        <w:rPr>
-          <w:rFonts w:hint="cs"/>
-          <w:rtl/>
-        </w:rPr>
-        <w:t>.</w:t>
-      </w:r>
-      <w:r>
-        <w:rPr>
-          <w:rtl/>
-        </w:rPr>
-        <w:br/>
-      </w:r>
-      <w:r>
-        <w:rPr>
-          <w:rFonts w:hint="cs"/>
-          <w:rtl/>
-        </w:rPr>
-        <w:tab/>
-      </w:r>
-      <w:r>
-        <w:rPr>
-          <w:rFonts w:hint="cs"/>
-          <w:b/>
-          <w:bCs/>
-          <w:rtl/>
-        </w:rPr>
-        <w:t>בכשלון</w:t>
-      </w:r>
-      <w:r>
-        <w:rPr>
-          <w:rFonts w:hint="cs"/>
-          <w:rtl/>
-        </w:rPr>
-        <w:t xml:space="preserve">: הודעת </w:t>
-      </w:r>
-      <w:r>
-        <w:t>General Message</w:t>
-      </w:r>
-      <w:r>
-        <w:rPr>
-          <w:rFonts w:hint="cs"/>
-          <w:rtl/>
-        </w:rPr>
-        <w:t xml:space="preserve"> מתאימה.</w:t>
-      </w:r>
-    </w:p>
-    <w:p>
-      <w:pPr>
-        <w:bidi/>
-      </w:pPr>
-    </w:p>
-    <w:p>
-      <w:pPr>
-        <w:pStyle w:val="Heading3"/>
-        <w:numPr>
-          <w:ilvl w:val="0"/>
-          <w:numId w:val="12"/>
-        </w:numPr>
-        <w:bidi/>
-        <w:rPr>
-          <w:u w:val="single"/>
-          <w:rtl/>
-        </w:rPr>
-      </w:pPr>
-      <w:r>
-        <w:rPr>
-          <w:u w:val="single"/>
-        </w:rPr>
-        <w:t>Show</w:t>
-      </w:r>
-      <w:r>
-        <w:rPr>
-          <w:u w:val="single"/>
-        </w:rPr>
-        <w:t xml:space="preserve"> online </w:t>
-      </w:r>
-      <w:r>
-        <w:rPr>
-          <w:u w:val="single"/>
-        </w:rPr>
-        <w:t xml:space="preserve">users </w:t>
-      </w:r>
-      <w:r>
-        <w:rPr>
-          <w:u w:val="single"/>
-        </w:rPr>
-        <w:t>respond</w:t>
-      </w:r>
-    </w:p>
-    <w:p>
-      <w:pPr>
-        <w:pStyle w:val="Heading5"/>
-        <w:bidi/>
-        <w:rPr>
-          <w:rtl/>
-        </w:rPr>
-      </w:pPr>
-      <w:r>
-        <w:rPr>
-          <w:rFonts w:hint="cs"/>
-          <w:rtl/>
-        </w:rPr>
-        <w:t>תיאור:</w:t>
-      </w:r>
-    </w:p>
-    <w:p>
-      <w:pPr>
-        <w:bidi/>
-        <w:ind w:left="720"/>
-        <w:rPr>
-          <w:rtl/>
-        </w:rPr>
-      </w:pPr>
-      <w:r>
-        <w:rPr>
-          <w:rFonts w:hint="cs"/>
-          <w:rtl/>
-        </w:rPr>
-        <w:t>השרת מחזיר ללקוח את רשימת היוזרים המחוברים כרגע לשרת.</w:t>
-      </w:r>
-    </w:p>
-    <w:p>
-      <w:pPr>
-        <w:pStyle w:val="Heading5"/>
-        <w:bidi/>
-        <w:rPr>
-          <w:rtl/>
-        </w:rPr>
-      </w:pPr>
-      <w:r>
-        <w:rPr>
-          <w:rFonts w:hint="cs"/>
-          <w:rtl/>
-        </w:rPr>
-        <w:t>מידע בהודעה (לפי הסדר):</w:t>
-      </w:r>
-    </w:p>
-    <w:p>
-      <w:pPr>
-        <w:pStyle w:val="ListParagraph"/>
-        <w:numPr>
-          <w:ilvl w:val="0"/>
-          <w:numId w:val="2"/>
-        </w:numPr>
-        <w:bidi/>
-      </w:pPr>
-      <w:r>
-        <w:rPr>
-          <w:rFonts w:hint="cs"/>
-          <w:b/>
-          <w:bCs/>
-          <w:rtl/>
-        </w:rPr>
-        <w:t>מספר</w:t>
-      </w:r>
-      <w:r>
-        <w:rPr>
-          <w:rFonts w:hint="cs"/>
-          <w:rtl/>
-        </w:rPr>
-        <w:t xml:space="preserve"> ההודעה הינו </w:t>
-      </w:r>
-      <w:r>
-        <w:rPr>
-          <w:rFonts w:hint="cs"/>
-          <w:rtl/>
-        </w:rPr>
-        <w:t>12</w:t>
-      </w:r>
-    </w:p>
-    <w:p>
-      <w:pPr>
-        <w:pStyle w:val="ListParagraph"/>
-        <w:numPr>
-          <w:ilvl w:val="0"/>
-          <w:numId w:val="2"/>
-        </w:numPr>
-        <w:bidi/>
-      </w:pPr>
-      <w:r>
-        <w:rPr>
-          <w:rFonts w:hint="cs"/>
-          <w:rtl/>
-        </w:rPr>
-        <w:t xml:space="preserve">מכיל </w:t>
-      </w:r>
-      <w:r>
-        <w:rPr>
-          <w:rFonts w:hint="cs"/>
-          <w:b/>
-          <w:bCs/>
-          <w:rtl/>
-        </w:rPr>
         <w:t>מחרוזת</w:t>
       </w:r>
       <w:r>
@@ -3737,463 +4262,7 @@
           <w:rFonts w:hint="cs"/>
           <w:rtl/>
         </w:rPr>
-        <w:t xml:space="preserve"> שמייצגת </w:t>
-      </w:r>
-      <w:r>
-        <w:rPr>
-          <w:rFonts w:hint="cs"/>
-          <w:rtl/>
-        </w:rPr>
-        <w:t>את רשימת המשתמשים המחוברים.</w:t>
-      </w:r>
-      <w:r>
-        <w:t xml:space="preserve"> </w:t>
-      </w:r>
-      <w:r>
-        <w:rPr>
-          <w:rFonts w:hint="cs"/>
-          <w:rtl/>
-        </w:rPr>
-        <w:t xml:space="preserve"> </w:t>
-      </w:r>
-    </w:p>
-    <w:p>
-      <w:pPr>
-        <w:pStyle w:val="Heading5"/>
-        <w:bidi/>
-        <w:rPr>
-          <w:rtl/>
-        </w:rPr>
-      </w:pPr>
-      <w:r>
-        <w:rPr>
-          <w:rFonts w:hint="cs"/>
-          <w:rtl/>
-        </w:rPr>
-        <w:lastRenderedPageBreak/>
-        <w:t>תשובה להודעה:</w:t>
-      </w:r>
-    </w:p>
-    <w:p>
-      <w:pPr>
-        <w:bidi/>
-      </w:pPr>
-      <w:r>
-        <w:rPr>
-          <w:rtl/>
-        </w:rPr>
-        <w:tab/>
-      </w:r>
-      <w:r>
-        <w:rPr>
-          <w:rFonts w:hint="cs"/>
-          <w:rtl/>
-        </w:rPr>
-        <w:t>אין.</w:t>
-      </w:r>
-    </w:p>
-    <w:p>
-      <w:pPr>
-        <w:pStyle w:val="Heading3"/>
-        <w:numPr>
-          <w:ilvl w:val="0"/>
-          <w:numId w:val="12"/>
-        </w:numPr>
-        <w:bidi/>
-        <w:rPr>
-          <w:u w:val="single"/>
-          <w:rtl/>
-        </w:rPr>
-      </w:pPr>
-      <w:r>
-        <w:rPr>
-          <w:u w:val="single"/>
-        </w:rPr>
-        <w:t>Send Chat Message</w:t>
-      </w:r>
-    </w:p>
-    <w:p>
-      <w:pPr>
-        <w:pStyle w:val="Heading5"/>
-        <w:bidi/>
-        <w:rPr>
-          <w:rtl/>
-        </w:rPr>
-      </w:pPr>
-      <w:r>
-        <w:rPr>
-          <w:rFonts w:hint="cs"/>
-          <w:rtl/>
-        </w:rPr>
-        <w:t>תיאור:</w:t>
-      </w:r>
-    </w:p>
-    <w:p>
-      <w:pPr>
-        <w:bidi/>
-        <w:ind w:left="720"/>
-        <w:rPr>
-          <w:rtl/>
-        </w:rPr>
-      </w:pPr>
-      <w:r>
-        <w:rPr>
-          <w:rFonts w:hint="cs"/>
-          <w:rtl/>
-        </w:rPr>
-        <w:t xml:space="preserve">הודעה הנשלחת מהשרת ללקוח המיועדת ללקוחות מחוברים אחרים. במידה </w:t>
-      </w:r>
-      <w:r>
-        <w:rPr>
-          <w:rFonts w:hint="cs"/>
-          <w:rtl/>
-        </w:rPr>
-        <w:t>והנמען</w:t>
-      </w:r>
-      <w:r>
-        <w:rPr>
-          <w:rFonts w:hint="cs"/>
-          <w:rtl/>
-        </w:rPr>
-        <w:t xml:space="preserve"> מחובר, ההודעה תשלח אליו ישירות (כמעיין </w:t>
-      </w:r>
-      <w:r>
-        <w:t>chat</w:t>
-      </w:r>
-      <w:r>
-        <w:rPr>
-          <w:rFonts w:hint="cs"/>
-          <w:rtl/>
-        </w:rPr>
-        <w:t>)</w:t>
-      </w:r>
-      <w:r>
-        <w:rPr>
-          <w:rFonts w:hint="cs"/>
-          <w:rtl/>
-        </w:rPr>
-        <w:t>. במידה ונמען ההודעה אינו מחובר, המייל ישמר בתיבת הדואר הנכנס שלו.</w:t>
-      </w:r>
-    </w:p>
-    <w:p>
-      <w:pPr>
-        <w:pStyle w:val="Heading5"/>
-        <w:bidi/>
-        <w:rPr>
-          <w:rtl/>
-        </w:rPr>
-      </w:pPr>
-      <w:r>
-        <w:rPr>
-          <w:rFonts w:hint="cs"/>
-          <w:rtl/>
-        </w:rPr>
-        <w:t>מידע בהודעה (לפי הסדר):</w:t>
-      </w:r>
-    </w:p>
-    <w:p>
-      <w:pPr>
-        <w:pStyle w:val="ListParagraph"/>
-        <w:numPr>
-          <w:ilvl w:val="0"/>
-          <w:numId w:val="2"/>
-        </w:numPr>
-        <w:bidi/>
-      </w:pPr>
-      <w:r>
-        <w:rPr>
-          <w:rFonts w:hint="cs"/>
-          <w:b/>
-          <w:bCs/>
-          <w:rtl/>
-        </w:rPr>
-        <w:t>מספר</w:t>
-      </w:r>
-      <w:r>
-        <w:rPr>
-          <w:rFonts w:hint="cs"/>
-          <w:rtl/>
-        </w:rPr>
-        <w:t xml:space="preserve"> ההודעה הינו 1</w:t>
-      </w:r>
-      <w:r>
-        <w:rPr>
-          <w:rFonts w:hint="cs"/>
-          <w:rtl/>
-        </w:rPr>
-        <w:t>3</w:t>
-      </w:r>
-    </w:p>
-    <w:p>
-      <w:pPr>
-        <w:pStyle w:val="ListParagraph"/>
-        <w:numPr>
-          <w:ilvl w:val="0"/>
-          <w:numId w:val="2"/>
-        </w:numPr>
-        <w:bidi/>
-      </w:pPr>
-      <w:r>
-        <w:rPr>
-          <w:rFonts w:hint="cs"/>
-          <w:rtl/>
-        </w:rPr>
-        <w:t xml:space="preserve">מכיל </w:t>
-      </w:r>
-      <w:r>
-        <w:rPr>
-          <w:rFonts w:hint="cs"/>
-          <w:b/>
-          <w:bCs/>
-          <w:rtl/>
-        </w:rPr>
-        <w:t>מחרוזת</w:t>
-      </w:r>
-      <w:r>
-        <w:rPr>
-          <w:rFonts w:hint="cs"/>
-          <w:rtl/>
-        </w:rPr>
-        <w:t xml:space="preserve"> </w:t>
-      </w:r>
-      <w:r>
-        <w:rPr>
-          <w:rFonts w:hint="cs"/>
-          <w:rtl/>
-        </w:rPr>
-        <w:t xml:space="preserve">מופרדת ברווח: </w:t>
-      </w:r>
-      <w:r>
-        <w:rPr>
-          <w:rFonts w:hint="cs"/>
-          <w:rtl/>
-        </w:rPr>
-        <w:t>בחלקה הראשון שם הנמען</w:t>
-      </w:r>
-      <w:r>
-        <w:t xml:space="preserve"> </w:t>
-      </w:r>
-      <w:r>
-        <w:rPr>
-          <w:rFonts w:hint="cs"/>
-          <w:rtl/>
-        </w:rPr>
-        <w:t>ובחלקה השני ההודעה.</w:t>
-      </w:r>
-      <w:r>
-        <w:t xml:space="preserve"> </w:t>
-      </w:r>
-      <w:bookmarkStart w:id="3" w:name="_GoBack"/>
-      <w:bookmarkEnd w:id="3"/>
-    </w:p>
-    <w:p>
-      <w:pPr>
-        <w:pStyle w:val="Heading5"/>
-        <w:bidi/>
-        <w:rPr>
-          <w:rtl/>
-        </w:rPr>
-      </w:pPr>
-      <w:r>
-        <w:rPr>
-          <w:rFonts w:hint="cs"/>
-          <w:rtl/>
-        </w:rPr>
-        <w:t>תשובה להודעה:</w:t>
-      </w:r>
-    </w:p>
-    <w:p>
-      <w:pPr>
-        <w:bidi/>
-        <w:rPr>
-          <w:rtl/>
-        </w:rPr>
-      </w:pPr>
-      <w:r>
-        <w:rPr>
-          <w:rtl/>
-        </w:rPr>
-        <w:tab/>
-      </w:r>
-      <w:r>
-        <w:t>General Message</w:t>
-      </w:r>
-    </w:p>
-    <w:p>
-      <w:pPr>
-        <w:pStyle w:val="Heading3"/>
-        <w:numPr>
-          <w:ilvl w:val="0"/>
-          <w:numId w:val="12"/>
-        </w:numPr>
-        <w:bidi/>
-        <w:rPr>
-          <w:u w:val="single"/>
-          <w:rtl/>
-        </w:rPr>
-      </w:pPr>
-      <w:r>
-        <w:rPr>
-          <w:u w:val="single"/>
-        </w:rPr>
-        <w:t>Forward Chat Message</w:t>
-      </w:r>
-    </w:p>
-    <w:p>
-      <w:pPr>
-        <w:pStyle w:val="Heading5"/>
-        <w:bidi/>
-        <w:rPr>
-          <w:rtl/>
-        </w:rPr>
-      </w:pPr>
-      <w:r>
-        <w:rPr>
-          <w:rFonts w:hint="cs"/>
-          <w:rtl/>
-        </w:rPr>
-        <w:t>תיאור:</w:t>
-      </w:r>
-    </w:p>
-    <w:p>
-      <w:pPr>
-        <w:bidi/>
-        <w:rPr>
-          <w:rtl/>
-        </w:rPr>
-      </w:pPr>
-      <w:r>
-        <w:rPr>
-          <w:rtl/>
-        </w:rPr>
-        <w:tab/>
-      </w:r>
-      <w:r>
-        <w:rPr>
-          <w:rFonts w:hint="cs"/>
-          <w:rtl/>
-        </w:rPr>
-        <w:t xml:space="preserve">נשלחת על ידי השרת בעקבות בקשת </w:t>
-      </w:r>
-      <w:r>
-        <w:t>Send Char Message</w:t>
-      </w:r>
-      <w:r>
-        <w:rPr>
-          <w:rFonts w:hint="cs"/>
-          <w:rtl/>
-        </w:rPr>
-        <w:t xml:space="preserve">, היא </w:t>
-      </w:r>
-      <w:r>
-        <w:rPr>
-          <w:rFonts w:hint="cs"/>
-          <w:rtl/>
-        </w:rPr>
-        <w:t>מע</w:t>
-      </w:r>
-      <w:r>
-        <w:rPr>
-          <w:rFonts w:hint="cs"/>
-          <w:rtl/>
-        </w:rPr>
-        <w:t>ב</w:t>
-      </w:r>
-      <w:r>
-        <w:rPr>
-          <w:rFonts w:hint="cs"/>
-          <w:rtl/>
-        </w:rPr>
-        <w:t>י</w:t>
-      </w:r>
-      <w:r>
-        <w:rPr>
-          <w:rFonts w:hint="cs"/>
-          <w:rtl/>
-        </w:rPr>
-        <w:t>רה את מסר ההודעה אל הנמען.</w:t>
-      </w:r>
-    </w:p>
-    <w:p>
-      <w:pPr>
-        <w:pStyle w:val="Heading5"/>
-        <w:bidi/>
-        <w:rPr>
-          <w:rtl/>
-        </w:rPr>
-      </w:pPr>
-      <w:r>
-        <w:rPr>
-          <w:rFonts w:hint="cs"/>
-          <w:rtl/>
-        </w:rPr>
-        <w:t>מידע בהודעה (לפי הסדר):</w:t>
-      </w:r>
-    </w:p>
-    <w:p>
-      <w:pPr>
-        <w:pStyle w:val="ListParagraph"/>
-        <w:numPr>
-          <w:ilvl w:val="0"/>
-          <w:numId w:val="2"/>
-        </w:numPr>
-        <w:bidi/>
-      </w:pPr>
-      <w:r>
-        <w:rPr>
-          <w:rFonts w:hint="cs"/>
-          <w:b/>
-          <w:bCs/>
-          <w:rtl/>
-        </w:rPr>
-        <w:t>מספר</w:t>
-      </w:r>
-      <w:r>
-        <w:rPr>
-          <w:rFonts w:hint="cs"/>
-          <w:rtl/>
-        </w:rPr>
-        <w:t xml:space="preserve"> ההודעה הינו 14</w:t>
-      </w:r>
-    </w:p>
-    <w:p>
-      <w:pPr>
-        <w:pStyle w:val="ListParagraph"/>
-        <w:numPr>
-          <w:ilvl w:val="0"/>
-          <w:numId w:val="2"/>
-        </w:numPr>
-        <w:bidi/>
-      </w:pPr>
-      <w:r>
-        <w:rPr>
-          <w:rFonts w:hint="cs"/>
-          <w:rtl/>
-        </w:rPr>
-        <w:t xml:space="preserve">מכיל </w:t>
-      </w:r>
-      <w:r>
-        <w:rPr>
-          <w:rFonts w:hint="cs"/>
-          <w:b/>
-          <w:bCs/>
-          <w:rtl/>
-        </w:rPr>
-        <w:t>מחרוזת</w:t>
-      </w:r>
-      <w:r>
-        <w:rPr>
-          <w:rFonts w:hint="cs"/>
-          <w:rtl/>
-        </w:rPr>
-        <w:t xml:space="preserve"> </w:t>
-      </w:r>
-      <w:r>
-        <w:rPr>
-          <w:rFonts w:hint="cs"/>
-          <w:rtl/>
-        </w:rPr>
-        <w:t>ובה ההודעה שהתקבלה ושם השולח שלה.</w:t>
+        <w:t xml:space="preserve"> ובה ההודעה שהתקבלה ושם השולח שלה.</w:t>
       </w:r>
     </w:p>
     <w:p>
@@ -4304,7 +4373,6 @@
           <w:szCs w:val="24"/>
         </w:rPr>
       </w:pPr>
-      <w:proofErr w:type="gramStart"/>
       <w:r>
         <w:rPr>
           <w:rFonts w:ascii="David" w:hAnsi="David" w:cs="David"/>
@@ -4314,7 +4382,6 @@
         <w:t>./</w:t>
       </w:r>
       <w:proofErr w:type="spellStart"/>
-      <w:proofErr w:type="gramEnd"/>
       <w:r>
         <w:rPr>
           <w:rFonts w:ascii="David" w:hAnsi="David" w:cs="David"/>
@@ -4391,7 +4458,6 @@
           <w:szCs w:val="24"/>
         </w:rPr>
       </w:pPr>
-      <w:proofErr w:type="gramStart"/>
       <w:r>
         <w:rPr>
           <w:rFonts w:ascii="Times New Roman" w:hAnsi="Times New Roman" w:cs="Times New Roman"/>
@@ -4401,7 +4467,6 @@
         <w:t>./</w:t>
       </w:r>
       <w:proofErr w:type="spellStart"/>
-      <w:proofErr w:type="gramEnd"/>
       <w:r>
         <w:rPr>
           <w:rFonts w:ascii="Times New Roman" w:hAnsi="Times New Roman" w:cs="Times New Roman"/>
@@ -6694,7 +6759,7 @@
 </file>
 
 <file path=word/endnotes.xml><?xml version="1.0" encoding="utf-8"?>
-<w:endnotes xmlns:wpc="http://schemas.microsoft.com/office/word/2010/wordprocessingCanvas" xmlns:mc="http://schemas.openxmlformats.org/markup-compatibility/2006" xmlns:o="urn:schemas-microsoft-com:office:office" xmlns:r="http://schemas.openxmlformats.org/officeDocument/2006/relationships" xmlns:m="http://schemas.openxmlformats.org/officeDocument/2006/math" xmlns:v="urn:schemas-microsoft-com:vml" xmlns:wp14="http://schemas.microsoft.com/office/word/2010/wordprocessingDrawing" xmlns:wp="http://schemas.openxmlformats.org/drawingml/2006/wordprocessingDrawing" xmlns:w10="urn:schemas-microsoft-com:office:word" xmlns:w="http://schemas.openxmlformats.org/wordprocessingml/2006/main" xmlns:w14="http://schemas.microsoft.com/office/word/2010/wordml" xmlns:w15="http://schemas.microsoft.com/office/word/2012/wordml" xmlns:wpg="http://schemas.microsoft.com/office/word/2010/wordprocessingGroup" xmlns:wpi="http://schemas.microsoft.com/office/word/2010/wordprocessingInk" xmlns:wne="http://schemas.microsoft.com/office/word/2006/wordml" xmlns:wps="http://schemas.microsoft.com/office/word/2010/wordprocessingShape" mc:Ignorable="w14 w15 wp14">
+<w:endnotes xmlns:wpc="http://schemas.microsoft.com/office/word/2010/wordprocessingCanvas" xmlns:cx="http://schemas.microsoft.com/office/drawing/2014/chartex" xmlns:cx1="http://schemas.microsoft.com/office/drawing/2015/9/8/chartex" xmlns:cx2="http://schemas.microsoft.com/office/drawing/2015/10/21/chartex" xmlns:cx3="http://schemas.microsoft.com/office/drawing/2016/5/9/chartex" xmlns:cx4="http://schemas.microsoft.com/office/drawing/2016/5/10/chartex" xmlns:cx5="http://schemas.microsoft.com/office/drawing/2016/5/11/chartex" xmlns:mc="http://schemas.openxmlformats.org/markup-compatibility/2006" xmlns:o="urn:schemas-microsoft-com:office:office" xmlns:r="http://schemas.openxmlformats.org/officeDocument/2006/relationships" xmlns:m="http://schemas.openxmlformats.org/officeDocument/2006/math" xmlns:v="urn:schemas-microsoft-com:vml" xmlns:wp14="http://schemas.microsoft.com/office/word/2010/wordprocessingDrawing" xmlns:wp="http://schemas.openxmlformats.org/drawingml/2006/wordprocessingDrawing" xmlns:w10="urn:schemas-microsoft-com:office:word" xmlns:w="http://schemas.openxmlformats.org/wordprocessingml/2006/main" xmlns:w14="http://schemas.microsoft.com/office/word/2010/wordml" xmlns:w15="http://schemas.microsoft.com/office/word/2012/wordml" xmlns:w16se="http://schemas.microsoft.com/office/word/2015/wordml/symex" xmlns:wpg="http://schemas.microsoft.com/office/word/2010/wordprocessingGroup" xmlns:wpi="http://schemas.microsoft.com/office/word/2010/wordprocessingInk" xmlns:wne="http://schemas.microsoft.com/office/word/2006/wordml" xmlns:wps="http://schemas.microsoft.com/office/word/2010/wordprocessingShape" mc:Ignorable="w14 w15 w16se wp14">
   <w:endnote w:type="separator" w:id="-1">
     <w:p>
       <w:pPr>
@@ -6719,7 +6784,7 @@
 </file>
 
 <file path=word/footnotes.xml><?xml version="1.0" encoding="utf-8"?>
-<w:footnotes xmlns:wpc="http://schemas.microsoft.com/office/word/2010/wordprocessingCanvas" xmlns:mc="http://schemas.openxmlformats.org/markup-compatibility/2006" xmlns:o="urn:schemas-microsoft-com:office:office" xmlns:r="http://schemas.openxmlformats.org/officeDocument/2006/relationships" xmlns:m="http://schemas.openxmlformats.org/officeDocument/2006/math" xmlns:v="urn:schemas-microsoft-com:vml" xmlns:wp14="http://schemas.microsoft.com/office/word/2010/wordprocessingDrawing" xmlns:wp="http://schemas.openxmlformats.org/drawingml/2006/wordprocessingDrawing" xmlns:w10="urn:schemas-microsoft-com:office:word" xmlns:w="http://schemas.openxmlformats.org/wordprocessingml/2006/main" xmlns:w14="http://schemas.microsoft.com/office/word/2010/wordml" xmlns:w15="http://schemas.microsoft.com/office/word/2012/wordml" xmlns:wpg="http://schemas.microsoft.com/office/word/2010/wordprocessingGroup" xmlns:wpi="http://schemas.microsoft.com/office/word/2010/wordprocessingInk" xmlns:wne="http://schemas.microsoft.com/office/word/2006/wordml" xmlns:wps="http://schemas.microsoft.com/office/word/2010/wordprocessingShape" mc:Ignorable="w14 w15 wp14">
+<w:footnotes xmlns:wpc="http://schemas.microsoft.com/office/word/2010/wordprocessingCanvas" xmlns:cx="http://schemas.microsoft.com/office/drawing/2014/chartex" xmlns:cx1="http://schemas.microsoft.com/office/drawing/2015/9/8/chartex" xmlns:cx2="http://schemas.microsoft.com/office/drawing/2015/10/21/chartex" xmlns:cx3="http://schemas.microsoft.com/office/drawing/2016/5/9/chartex" xmlns:cx4="http://schemas.microsoft.com/office/drawing/2016/5/10/chartex" xmlns:cx5="http://schemas.microsoft.com/office/drawing/2016/5/11/chartex" xmlns:mc="http://schemas.openxmlformats.org/markup-compatibility/2006" xmlns:o="urn:schemas-microsoft-com:office:office" xmlns:r="http://schemas.openxmlformats.org/officeDocument/2006/relationships" xmlns:m="http://schemas.openxmlformats.org/officeDocument/2006/math" xmlns:v="urn:schemas-microsoft-com:vml" xmlns:wp14="http://schemas.microsoft.com/office/word/2010/wordprocessingDrawing" xmlns:wp="http://schemas.openxmlformats.org/drawingml/2006/wordprocessingDrawing" xmlns:w10="urn:schemas-microsoft-com:office:word" xmlns:w="http://schemas.openxmlformats.org/wordprocessingml/2006/main" xmlns:w14="http://schemas.microsoft.com/office/word/2010/wordml" xmlns:w15="http://schemas.microsoft.com/office/word/2012/wordml" xmlns:w16se="http://schemas.microsoft.com/office/word/2015/wordml/symex" xmlns:wpg="http://schemas.microsoft.com/office/word/2010/wordprocessingGroup" xmlns:wpi="http://schemas.microsoft.com/office/word/2010/wordprocessingInk" xmlns:wne="http://schemas.microsoft.com/office/word/2006/wordml" xmlns:wps="http://schemas.microsoft.com/office/word/2010/wordprocessingShape" mc:Ignorable="w14 w15 w16se wp14">
   <w:footnote w:type="separator" w:id="-1">
     <w:p>
       <w:pPr>
@@ -6744,7 +6809,7 @@
 </file>
 
 <file path=word/header1.xml><?xml version="1.0" encoding="utf-8"?>
-<w:hdr xmlns:wpc="http://schemas.microsoft.com/office/word/2010/wordprocessingCanvas" xmlns:mc="http://schemas.openxmlformats.org/markup-compatibility/2006" xmlns:o="urn:schemas-microsoft-com:office:office" xmlns:r="http://schemas.openxmlformats.org/officeDocument/2006/relationships" xmlns:m="http://schemas.openxmlformats.org/officeDocument/2006/math" xmlns:v="urn:schemas-microsoft-com:vml" xmlns:wp14="http://schemas.microsoft.com/office/word/2010/wordprocessingDrawing" xmlns:wp="http://schemas.openxmlformats.org/drawingml/2006/wordprocessingDrawing" xmlns:w10="urn:schemas-microsoft-com:office:word" xmlns:w="http://schemas.openxmlformats.org/wordprocessingml/2006/main" xmlns:w14="http://schemas.microsoft.com/office/word/2010/wordml" xmlns:w15="http://schemas.microsoft.com/office/word/2012/wordml" xmlns:wpg="http://schemas.microsoft.com/office/word/2010/wordprocessingGroup" xmlns:wpi="http://schemas.microsoft.com/office/word/2010/wordprocessingInk" xmlns:wne="http://schemas.microsoft.com/office/word/2006/wordml" xmlns:wps="http://schemas.microsoft.com/office/word/2010/wordprocessingShape" mc:Ignorable="w14 w15 wp14">
+<w:hdr xmlns:wpc="http://schemas.microsoft.com/office/word/2010/wordprocessingCanvas" xmlns:cx="http://schemas.microsoft.com/office/drawing/2014/chartex" xmlns:cx1="http://schemas.microsoft.com/office/drawing/2015/9/8/chartex" xmlns:cx2="http://schemas.microsoft.com/office/drawing/2015/10/21/chartex" xmlns:cx3="http://schemas.microsoft.com/office/drawing/2016/5/9/chartex" xmlns:cx4="http://schemas.microsoft.com/office/drawing/2016/5/10/chartex" xmlns:cx5="http://schemas.microsoft.com/office/drawing/2016/5/11/chartex" xmlns:mc="http://schemas.openxmlformats.org/markup-compatibility/2006" xmlns:o="urn:schemas-microsoft-com:office:office" xmlns:r="http://schemas.openxmlformats.org/officeDocument/2006/relationships" xmlns:m="http://schemas.openxmlformats.org/officeDocument/2006/math" xmlns:v="urn:schemas-microsoft-com:vml" xmlns:wp14="http://schemas.microsoft.com/office/word/2010/wordprocessingDrawing" xmlns:wp="http://schemas.openxmlformats.org/drawingml/2006/wordprocessingDrawing" xmlns:w10="urn:schemas-microsoft-com:office:word" xmlns:w="http://schemas.openxmlformats.org/wordprocessingml/2006/main" xmlns:w14="http://schemas.microsoft.com/office/word/2010/wordml" xmlns:w15="http://schemas.microsoft.com/office/word/2012/wordml" xmlns:w16se="http://schemas.microsoft.com/office/word/2015/wordml/symex" xmlns:wpg="http://schemas.microsoft.com/office/word/2010/wordprocessingGroup" xmlns:wpi="http://schemas.microsoft.com/office/word/2010/wordprocessingInk" xmlns:wne="http://schemas.microsoft.com/office/word/2006/wordml" xmlns:wps="http://schemas.microsoft.com/office/word/2010/wordprocessingShape" mc:Ignorable="w14 w15 w16se wp14">
   <w:p>
     <w:pPr>
       <w:pStyle w:val="Header"/>
@@ -6862,7 +6927,7 @@
 </file>
 
 <file path=word/numbering.xml><?xml version="1.0" encoding="utf-8"?>
-<w:numbering xmlns:wpc="http://schemas.microsoft.com/office/word/2010/wordprocessingCanvas" xmlns:mc="http://schemas.openxmlformats.org/markup-compatibility/2006" xmlns:o="urn:schemas-microsoft-com:office:office" xmlns:r="http://schemas.openxmlformats.org/officeDocument/2006/relationships" xmlns:m="http://schemas.openxmlformats.org/officeDocument/2006/math" xmlns:v="urn:schemas-microsoft-com:vml" xmlns:wp14="http://schemas.microsoft.com/office/word/2010/wordprocessingDrawing" xmlns:wp="http://schemas.openxmlformats.org/drawingml/2006/wordprocessingDrawing" xmlns:w10="urn:schemas-microsoft-com:office:word" xmlns:w="http://schemas.openxmlformats.org/wordprocessingml/2006/main" xmlns:w14="http://schemas.microsoft.com/office/word/2010/wordml" xmlns:w15="http://schemas.microsoft.com/office/word/2012/wordml" xmlns:wpg="http://schemas.microsoft.com/office/word/2010/wordprocessingGroup" xmlns:wpi="http://schemas.microsoft.com/office/word/2010/wordprocessingInk" xmlns:wne="http://schemas.microsoft.com/office/word/2006/wordml" xmlns:wps="http://schemas.microsoft.com/office/word/2010/wordprocessingShape" mc:Ignorable="w14 w15 wp14">
+<w:numbering xmlns:wpc="http://schemas.microsoft.com/office/word/2010/wordprocessingCanvas" xmlns:cx="http://schemas.microsoft.com/office/drawing/2014/chartex" xmlns:cx1="http://schemas.microsoft.com/office/drawing/2015/9/8/chartex" xmlns:cx2="http://schemas.microsoft.com/office/drawing/2015/10/21/chartex" xmlns:cx3="http://schemas.microsoft.com/office/drawing/2016/5/9/chartex" xmlns:cx4="http://schemas.microsoft.com/office/drawing/2016/5/10/chartex" xmlns:cx5="http://schemas.microsoft.com/office/drawing/2016/5/11/chartex" xmlns:mc="http://schemas.openxmlformats.org/markup-compatibility/2006" xmlns:o="urn:schemas-microsoft-com:office:office" xmlns:r="http://schemas.openxmlformats.org/officeDocument/2006/relationships" xmlns:m="http://schemas.openxmlformats.org/officeDocument/2006/math" xmlns:v="urn:schemas-microsoft-com:vml" xmlns:wp14="http://schemas.microsoft.com/office/word/2010/wordprocessingDrawing" xmlns:wp="http://schemas.openxmlformats.org/drawingml/2006/wordprocessingDrawing" xmlns:w10="urn:schemas-microsoft-com:office:word" xmlns:w="http://schemas.openxmlformats.org/wordprocessingml/2006/main" xmlns:w14="http://schemas.microsoft.com/office/word/2010/wordml" xmlns:w15="http://schemas.microsoft.com/office/word/2012/wordml" xmlns:w16se="http://schemas.microsoft.com/office/word/2015/wordml/symex" xmlns:wpg="http://schemas.microsoft.com/office/word/2010/wordprocessingGroup" xmlns:wpi="http://schemas.microsoft.com/office/word/2010/wordprocessingInk" xmlns:wne="http://schemas.microsoft.com/office/word/2006/wordml" xmlns:wps="http://schemas.microsoft.com/office/word/2010/wordprocessingShape" mc:Ignorable="w14 w15 w16se wp14">
   <w:abstractNum w:abstractNumId="0" w15:restartNumberingAfterBreak="0">
     <w:nsid w:val="00D10894"/>
     <w:multiLevelType w:val="hybridMultilevel"/>
@@ -8411,7 +8476,7 @@
 </file>
 
 <file path=word/styles.xml><?xml version="1.0" encoding="utf-8"?>
-<w:styles xmlns:mc="http://schemas.openxmlformats.org/markup-compatibility/2006" xmlns:r="http://schemas.openxmlformats.org/officeDocument/2006/relationships" xmlns:w="http://schemas.openxmlformats.org/wordprocessingml/2006/main" xmlns:w14="http://schemas.microsoft.com/office/word/2010/wordml" xmlns:w15="http://schemas.microsoft.com/office/word/2012/wordml" mc:Ignorable="w14 w15">
+<w:styles xmlns:mc="http://schemas.openxmlformats.org/markup-compatibility/2006" xmlns:r="http://schemas.openxmlformats.org/officeDocument/2006/relationships" xmlns:w="http://schemas.openxmlformats.org/wordprocessingml/2006/main" xmlns:w14="http://schemas.microsoft.com/office/word/2010/wordml" xmlns:w15="http://schemas.microsoft.com/office/word/2012/wordml" xmlns:w16se="http://schemas.microsoft.com/office/word/2015/wordml/symex" mc:Ignorable="w14 w15 w16se">
   <w:docDefaults>
     <w:rPrDefault>
       <w:rPr>
@@ -8427,7 +8492,7 @@
       </w:pPr>
     </w:pPrDefault>
   </w:docDefaults>
-  <w:latentStyles w:defLockedState="0" w:defUIPriority="99" w:defSemiHidden="0" w:defUnhideWhenUsed="0" w:defQFormat="0" w:count="371">
+  <w:latentStyles w:defLockedState="0" w:defUIPriority="99" w:defSemiHidden="0" w:defUnhideWhenUsed="0" w:defQFormat="0" w:count="374">
     <w:lsdException w:name="Normal" w:uiPriority="0" w:qFormat="1"/>
     <w:lsdException w:name="heading 1" w:uiPriority="9" w:qFormat="1"/>
     <w:lsdException w:name="heading 2" w:semiHidden="1" w:uiPriority="9" w:unhideWhenUsed="1" w:qFormat="1"/>
@@ -8533,7 +8598,6 @@
     <w:lsdException w:name="HTML Sample" w:semiHidden="1" w:unhideWhenUsed="1"/>
     <w:lsdException w:name="HTML Typewriter" w:semiHidden="1" w:unhideWhenUsed="1"/>
     <w:lsdException w:name="HTML Variable" w:semiHidden="1" w:unhideWhenUsed="1"/>
-    <w:lsdException w:name="Normal Table" w:semiHidden="1" w:unhideWhenUsed="1"/>
     <w:lsdException w:name="annotation subject" w:semiHidden="1" w:unhideWhenUsed="1"/>
     <w:lsdException w:name="No List" w:semiHidden="1" w:unhideWhenUsed="1"/>
     <w:lsdException w:name="Outline List 1" w:semiHidden="1" w:unhideWhenUsed="1"/>
@@ -8578,7 +8642,6 @@
     <w:lsdException w:name="Table Professional" w:semiHidden="1" w:unhideWhenUsed="1"/>
     <w:lsdException w:name="Table Subtle 1" w:semiHidden="1" w:unhideWhenUsed="1"/>
     <w:lsdException w:name="Table Subtle 2" w:semiHidden="1" w:unhideWhenUsed="1"/>
-    <w:lsdException w:name="Table Web 1" w:semiHidden="1" w:unhideWhenUsed="1"/>
     <w:lsdException w:name="Table Web 2" w:semiHidden="1" w:unhideWhenUsed="1"/>
     <w:lsdException w:name="Table Web 3" w:semiHidden="1" w:unhideWhenUsed="1"/>
     <w:lsdException w:name="Balloon Text" w:semiHidden="1" w:unhideWhenUsed="1"/>
@@ -8799,6 +8862,9 @@
     <w:lsdException w:name="List Table 5 Dark Accent 6" w:uiPriority="50"/>
     <w:lsdException w:name="List Table 6 Colorful Accent 6" w:uiPriority="51"/>
     <w:lsdException w:name="List Table 7 Colorful Accent 6" w:uiPriority="52"/>
+    <w:lsdException w:name="Mention" w:semiHidden="1" w:unhideWhenUsed="1"/>
+    <w:lsdException w:name="Smart Hyperlink" w:semiHidden="1" w:unhideWhenUsed="1"/>
+    <w:lsdException w:name="Hashtag" w:semiHidden="1" w:unhideWhenUsed="1"/>
   </w:latentStyles>
   <w:style w:type="paragraph" w:default="1" w:styleId="Normal">
     <w:name w:val="Normal"/>
@@ -9452,7 +9518,7 @@
 </file>
 
 <file path=customXml/itemProps1.xml><?xml version="1.0" encoding="utf-8"?>
-<ds:datastoreItem xmlns:ds="http://schemas.openxmlformats.org/officeDocument/2006/customXml" ds:itemID="{EBFE8962-DDBA-4F73-8A13-74B40AF8E8E8}">
+<ds:datastoreItem xmlns:ds="http://schemas.openxmlformats.org/officeDocument/2006/customXml" ds:itemID="{8964F33E-3684-4050-A578-5B91A57BB54E}">
   <ds:schemaRefs>
     <ds:schemaRef ds:uri="http://schemas.openxmlformats.org/officeDocument/2006/bibliography"/>
   </ds:schemaRefs>

</xml_diff>

<commit_message>
added server no_instruction situation (the server respond to chat message with unknown destination with relevent error)
</commit_message>
<xml_diff>
--- a/docs/readme.docx
+++ b/docs/readme.docx
@@ -1,6 +1,6 @@
 
 <file path=word/document.xml><?xml version="1.0" encoding="utf-8"?>
-<w:document xmlns:wpc="http://schemas.microsoft.com/office/word/2010/wordprocessingCanvas" xmlns:cx="http://schemas.microsoft.com/office/drawing/2014/chartex" xmlns:cx1="http://schemas.microsoft.com/office/drawing/2015/9/8/chartex" xmlns:cx2="http://schemas.microsoft.com/office/drawing/2015/10/21/chartex" xmlns:cx3="http://schemas.microsoft.com/office/drawing/2016/5/9/chartex" xmlns:cx4="http://schemas.microsoft.com/office/drawing/2016/5/10/chartex" xmlns:cx5="http://schemas.microsoft.com/office/drawing/2016/5/11/chartex" xmlns:mc="http://schemas.openxmlformats.org/markup-compatibility/2006" xmlns:o="urn:schemas-microsoft-com:office:office" xmlns:r="http://schemas.openxmlformats.org/officeDocument/2006/relationships" xmlns:m="http://schemas.openxmlformats.org/officeDocument/2006/math" xmlns:v="urn:schemas-microsoft-com:vml" xmlns:wp14="http://schemas.microsoft.com/office/word/2010/wordprocessingDrawing" xmlns:wp="http://schemas.openxmlformats.org/drawingml/2006/wordprocessingDrawing" xmlns:w10="urn:schemas-microsoft-com:office:word" xmlns:w="http://schemas.openxmlformats.org/wordprocessingml/2006/main" xmlns:w14="http://schemas.microsoft.com/office/word/2010/wordml" xmlns:w15="http://schemas.microsoft.com/office/word/2012/wordml" xmlns:w16se="http://schemas.microsoft.com/office/word/2015/wordml/symex" xmlns:wpg="http://schemas.microsoft.com/office/word/2010/wordprocessingGroup" xmlns:wpi="http://schemas.microsoft.com/office/word/2010/wordprocessingInk" xmlns:wne="http://schemas.microsoft.com/office/word/2006/wordml" xmlns:wps="http://schemas.microsoft.com/office/word/2010/wordprocessingShape" mc:Ignorable="w14 w15 w16se wp14">
+<w:document xmlns:wpc="http://schemas.microsoft.com/office/word/2010/wordprocessingCanvas" xmlns:mc="http://schemas.openxmlformats.org/markup-compatibility/2006" xmlns:o="urn:schemas-microsoft-com:office:office" xmlns:r="http://schemas.openxmlformats.org/officeDocument/2006/relationships" xmlns:m="http://schemas.openxmlformats.org/officeDocument/2006/math" xmlns:v="urn:schemas-microsoft-com:vml" xmlns:wp14="http://schemas.microsoft.com/office/word/2010/wordprocessingDrawing" xmlns:wp="http://schemas.openxmlformats.org/drawingml/2006/wordprocessingDrawing" xmlns:w10="urn:schemas-microsoft-com:office:word" xmlns:w="http://schemas.openxmlformats.org/wordprocessingml/2006/main" xmlns:w14="http://schemas.microsoft.com/office/word/2010/wordml" xmlns:w15="http://schemas.microsoft.com/office/word/2012/wordml" xmlns:wpg="http://schemas.microsoft.com/office/word/2010/wordprocessingGroup" xmlns:wpi="http://schemas.microsoft.com/office/word/2010/wordprocessingInk" xmlns:wne="http://schemas.microsoft.com/office/word/2006/wordml" xmlns:wps="http://schemas.microsoft.com/office/word/2010/wordprocessingShape" mc:Ignorable="w14 w15 wp14">
   <w:body>
     <w:p>
       <w:pPr>
@@ -4049,15 +4049,15 @@
         </w:rPr>
         <w:t>והשניה היא</w:t>
       </w:r>
+      <w:r>
+        <w:rPr>
+          <w:rFonts w:hint="cs"/>
+          <w:rtl/>
+        </w:rPr>
+        <w:t xml:space="preserve"> ההודעה.</w:t>
+      </w:r>
       <w:bookmarkStart w:id="3" w:name="_GoBack"/>
       <w:bookmarkEnd w:id="3"/>
-      <w:r>
-        <w:rPr>
-          <w:rFonts w:hint="cs"/>
-          <w:rtl/>
-        </w:rPr>
-        <w:t xml:space="preserve"> ההודעה.</w:t>
-      </w:r>
       <w:r>
         <w:t xml:space="preserve"> </w:t>
       </w:r>
@@ -6645,6 +6645,90 @@
     <w:p>
       <w:pPr>
         <w:pStyle w:val="ListParagraph"/>
+        <w:numPr>
+          <w:ilvl w:val="0"/>
+          <w:numId w:val="13"/>
+        </w:numPr>
+        <w:bidi/>
+        <w:rPr>
+          <w:u w:val="single"/>
+        </w:rPr>
+      </w:pPr>
+      <w:r>
+        <w:rPr>
+          <w:rFonts w:hint="cs"/>
+          <w:u w:val="single"/>
+          <w:rtl/>
+        </w:rPr>
+        <w:t xml:space="preserve">פקודת </w:t>
+      </w:r>
+      <w:r>
+        <w:rPr>
+          <w:u w:val="single"/>
+        </w:rPr>
+        <w:t>Send Chat Message</w:t>
+      </w:r>
+    </w:p>
+    <w:p>
+      <w:pPr>
+        <w:pStyle w:val="ListParagraph"/>
+        <w:numPr>
+          <w:ilvl w:val="1"/>
+          <w:numId w:val="13"/>
+        </w:numPr>
+        <w:bidi/>
+        <w:rPr>
+          <w:u w:val="single"/>
+          <w:rtl/>
+        </w:rPr>
+      </w:pPr>
+      <w:r>
+        <w:rPr>
+          <w:rFonts w:hint="cs"/>
+          <w:rtl/>
+        </w:rPr>
+        <w:t>במידה ונשלחת הודעה למשתמש שלא רשום במערכת</w:t>
+      </w:r>
+      <w:r>
+        <w:t xml:space="preserve"> </w:t>
+      </w:r>
+      <w:r>
+        <w:rPr>
+          <w:rFonts w:hint="cs"/>
+          <w:rtl/>
+        </w:rPr>
+        <w:t>(כלומר לא מופיע בקובץ ה</w:t>
+      </w:r>
+      <w:r>
+        <w:t>user</w:t>
+      </w:r>
+      <w:r>
+        <w:rPr>
+          <w:rFonts w:hint="cs"/>
+          <w:rtl/>
+        </w:rPr>
+        <w:t xml:space="preserve">ים), חוזרת הודעת שגיאה ללקוח: </w:t>
+      </w:r>
+      <w:r>
+        <w:t>General respond</w:t>
+      </w:r>
+      <w:r>
+        <w:rPr>
+          <w:rFonts w:hint="cs"/>
+          <w:rtl/>
+        </w:rPr>
+        <w:t xml:space="preserve"> מספר 6.</w:t>
+      </w:r>
+    </w:p>
+    <w:p>
+      <w:pPr>
+        <w:pStyle w:val="ListParagraph"/>
+        <w:bidi/>
+      </w:pPr>
+    </w:p>
+    <w:p>
+      <w:pPr>
+        <w:pStyle w:val="ListParagraph"/>
         <w:bidi/>
         <w:ind w:left="1440"/>
       </w:pPr>
@@ -6759,7 +6843,7 @@
 </file>
 
 <file path=word/endnotes.xml><?xml version="1.0" encoding="utf-8"?>
-<w:endnotes xmlns:wpc="http://schemas.microsoft.com/office/word/2010/wordprocessingCanvas" xmlns:cx="http://schemas.microsoft.com/office/drawing/2014/chartex" xmlns:cx1="http://schemas.microsoft.com/office/drawing/2015/9/8/chartex" xmlns:cx2="http://schemas.microsoft.com/office/drawing/2015/10/21/chartex" xmlns:cx3="http://schemas.microsoft.com/office/drawing/2016/5/9/chartex" xmlns:cx4="http://schemas.microsoft.com/office/drawing/2016/5/10/chartex" xmlns:cx5="http://schemas.microsoft.com/office/drawing/2016/5/11/chartex" xmlns:mc="http://schemas.openxmlformats.org/markup-compatibility/2006" xmlns:o="urn:schemas-microsoft-com:office:office" xmlns:r="http://schemas.openxmlformats.org/officeDocument/2006/relationships" xmlns:m="http://schemas.openxmlformats.org/officeDocument/2006/math" xmlns:v="urn:schemas-microsoft-com:vml" xmlns:wp14="http://schemas.microsoft.com/office/word/2010/wordprocessingDrawing" xmlns:wp="http://schemas.openxmlformats.org/drawingml/2006/wordprocessingDrawing" xmlns:w10="urn:schemas-microsoft-com:office:word" xmlns:w="http://schemas.openxmlformats.org/wordprocessingml/2006/main" xmlns:w14="http://schemas.microsoft.com/office/word/2010/wordml" xmlns:w15="http://schemas.microsoft.com/office/word/2012/wordml" xmlns:w16se="http://schemas.microsoft.com/office/word/2015/wordml/symex" xmlns:wpg="http://schemas.microsoft.com/office/word/2010/wordprocessingGroup" xmlns:wpi="http://schemas.microsoft.com/office/word/2010/wordprocessingInk" xmlns:wne="http://schemas.microsoft.com/office/word/2006/wordml" xmlns:wps="http://schemas.microsoft.com/office/word/2010/wordprocessingShape" mc:Ignorable="w14 w15 w16se wp14">
+<w:endnotes xmlns:wpc="http://schemas.microsoft.com/office/word/2010/wordprocessingCanvas" xmlns:mc="http://schemas.openxmlformats.org/markup-compatibility/2006" xmlns:o="urn:schemas-microsoft-com:office:office" xmlns:r="http://schemas.openxmlformats.org/officeDocument/2006/relationships" xmlns:m="http://schemas.openxmlformats.org/officeDocument/2006/math" xmlns:v="urn:schemas-microsoft-com:vml" xmlns:wp14="http://schemas.microsoft.com/office/word/2010/wordprocessingDrawing" xmlns:wp="http://schemas.openxmlformats.org/drawingml/2006/wordprocessingDrawing" xmlns:w10="urn:schemas-microsoft-com:office:word" xmlns:w="http://schemas.openxmlformats.org/wordprocessingml/2006/main" xmlns:w14="http://schemas.microsoft.com/office/word/2010/wordml" xmlns:w15="http://schemas.microsoft.com/office/word/2012/wordml" xmlns:wpg="http://schemas.microsoft.com/office/word/2010/wordprocessingGroup" xmlns:wpi="http://schemas.microsoft.com/office/word/2010/wordprocessingInk" xmlns:wne="http://schemas.microsoft.com/office/word/2006/wordml" xmlns:wps="http://schemas.microsoft.com/office/word/2010/wordprocessingShape" mc:Ignorable="w14 w15 wp14">
   <w:endnote w:type="separator" w:id="-1">
     <w:p>
       <w:pPr>
@@ -6784,7 +6868,7 @@
 </file>
 
 <file path=word/footnotes.xml><?xml version="1.0" encoding="utf-8"?>
-<w:footnotes xmlns:wpc="http://schemas.microsoft.com/office/word/2010/wordprocessingCanvas" xmlns:cx="http://schemas.microsoft.com/office/drawing/2014/chartex" xmlns:cx1="http://schemas.microsoft.com/office/drawing/2015/9/8/chartex" xmlns:cx2="http://schemas.microsoft.com/office/drawing/2015/10/21/chartex" xmlns:cx3="http://schemas.microsoft.com/office/drawing/2016/5/9/chartex" xmlns:cx4="http://schemas.microsoft.com/office/drawing/2016/5/10/chartex" xmlns:cx5="http://schemas.microsoft.com/office/drawing/2016/5/11/chartex" xmlns:mc="http://schemas.openxmlformats.org/markup-compatibility/2006" xmlns:o="urn:schemas-microsoft-com:office:office" xmlns:r="http://schemas.openxmlformats.org/officeDocument/2006/relationships" xmlns:m="http://schemas.openxmlformats.org/officeDocument/2006/math" xmlns:v="urn:schemas-microsoft-com:vml" xmlns:wp14="http://schemas.microsoft.com/office/word/2010/wordprocessingDrawing" xmlns:wp="http://schemas.openxmlformats.org/drawingml/2006/wordprocessingDrawing" xmlns:w10="urn:schemas-microsoft-com:office:word" xmlns:w="http://schemas.openxmlformats.org/wordprocessingml/2006/main" xmlns:w14="http://schemas.microsoft.com/office/word/2010/wordml" xmlns:w15="http://schemas.microsoft.com/office/word/2012/wordml" xmlns:w16se="http://schemas.microsoft.com/office/word/2015/wordml/symex" xmlns:wpg="http://schemas.microsoft.com/office/word/2010/wordprocessingGroup" xmlns:wpi="http://schemas.microsoft.com/office/word/2010/wordprocessingInk" xmlns:wne="http://schemas.microsoft.com/office/word/2006/wordml" xmlns:wps="http://schemas.microsoft.com/office/word/2010/wordprocessingShape" mc:Ignorable="w14 w15 w16se wp14">
+<w:footnotes xmlns:wpc="http://schemas.microsoft.com/office/word/2010/wordprocessingCanvas" xmlns:mc="http://schemas.openxmlformats.org/markup-compatibility/2006" xmlns:o="urn:schemas-microsoft-com:office:office" xmlns:r="http://schemas.openxmlformats.org/officeDocument/2006/relationships" xmlns:m="http://schemas.openxmlformats.org/officeDocument/2006/math" xmlns:v="urn:schemas-microsoft-com:vml" xmlns:wp14="http://schemas.microsoft.com/office/word/2010/wordprocessingDrawing" xmlns:wp="http://schemas.openxmlformats.org/drawingml/2006/wordprocessingDrawing" xmlns:w10="urn:schemas-microsoft-com:office:word" xmlns:w="http://schemas.openxmlformats.org/wordprocessingml/2006/main" xmlns:w14="http://schemas.microsoft.com/office/word/2010/wordml" xmlns:w15="http://schemas.microsoft.com/office/word/2012/wordml" xmlns:wpg="http://schemas.microsoft.com/office/word/2010/wordprocessingGroup" xmlns:wpi="http://schemas.microsoft.com/office/word/2010/wordprocessingInk" xmlns:wne="http://schemas.microsoft.com/office/word/2006/wordml" xmlns:wps="http://schemas.microsoft.com/office/word/2010/wordprocessingShape" mc:Ignorable="w14 w15 wp14">
   <w:footnote w:type="separator" w:id="-1">
     <w:p>
       <w:pPr>
@@ -6809,7 +6893,7 @@
 </file>
 
 <file path=word/header1.xml><?xml version="1.0" encoding="utf-8"?>
-<w:hdr xmlns:wpc="http://schemas.microsoft.com/office/word/2010/wordprocessingCanvas" xmlns:cx="http://schemas.microsoft.com/office/drawing/2014/chartex" xmlns:cx1="http://schemas.microsoft.com/office/drawing/2015/9/8/chartex" xmlns:cx2="http://schemas.microsoft.com/office/drawing/2015/10/21/chartex" xmlns:cx3="http://schemas.microsoft.com/office/drawing/2016/5/9/chartex" xmlns:cx4="http://schemas.microsoft.com/office/drawing/2016/5/10/chartex" xmlns:cx5="http://schemas.microsoft.com/office/drawing/2016/5/11/chartex" xmlns:mc="http://schemas.openxmlformats.org/markup-compatibility/2006" xmlns:o="urn:schemas-microsoft-com:office:office" xmlns:r="http://schemas.openxmlformats.org/officeDocument/2006/relationships" xmlns:m="http://schemas.openxmlformats.org/officeDocument/2006/math" xmlns:v="urn:schemas-microsoft-com:vml" xmlns:wp14="http://schemas.microsoft.com/office/word/2010/wordprocessingDrawing" xmlns:wp="http://schemas.openxmlformats.org/drawingml/2006/wordprocessingDrawing" xmlns:w10="urn:schemas-microsoft-com:office:word" xmlns:w="http://schemas.openxmlformats.org/wordprocessingml/2006/main" xmlns:w14="http://schemas.microsoft.com/office/word/2010/wordml" xmlns:w15="http://schemas.microsoft.com/office/word/2012/wordml" xmlns:w16se="http://schemas.microsoft.com/office/word/2015/wordml/symex" xmlns:wpg="http://schemas.microsoft.com/office/word/2010/wordprocessingGroup" xmlns:wpi="http://schemas.microsoft.com/office/word/2010/wordprocessingInk" xmlns:wne="http://schemas.microsoft.com/office/word/2006/wordml" xmlns:wps="http://schemas.microsoft.com/office/word/2010/wordprocessingShape" mc:Ignorable="w14 w15 w16se wp14">
+<w:hdr xmlns:wpc="http://schemas.microsoft.com/office/word/2010/wordprocessingCanvas" xmlns:mc="http://schemas.openxmlformats.org/markup-compatibility/2006" xmlns:o="urn:schemas-microsoft-com:office:office" xmlns:r="http://schemas.openxmlformats.org/officeDocument/2006/relationships" xmlns:m="http://schemas.openxmlformats.org/officeDocument/2006/math" xmlns:v="urn:schemas-microsoft-com:vml" xmlns:wp14="http://schemas.microsoft.com/office/word/2010/wordprocessingDrawing" xmlns:wp="http://schemas.openxmlformats.org/drawingml/2006/wordprocessingDrawing" xmlns:w10="urn:schemas-microsoft-com:office:word" xmlns:w="http://schemas.openxmlformats.org/wordprocessingml/2006/main" xmlns:w14="http://schemas.microsoft.com/office/word/2010/wordml" xmlns:w15="http://schemas.microsoft.com/office/word/2012/wordml" xmlns:wpg="http://schemas.microsoft.com/office/word/2010/wordprocessingGroup" xmlns:wpi="http://schemas.microsoft.com/office/word/2010/wordprocessingInk" xmlns:wne="http://schemas.microsoft.com/office/word/2006/wordml" xmlns:wps="http://schemas.microsoft.com/office/word/2010/wordprocessingShape" mc:Ignorable="w14 w15 wp14">
   <w:p>
     <w:pPr>
       <w:pStyle w:val="Header"/>
@@ -6927,7 +7011,7 @@
 </file>
 
 <file path=word/numbering.xml><?xml version="1.0" encoding="utf-8"?>
-<w:numbering xmlns:wpc="http://schemas.microsoft.com/office/word/2010/wordprocessingCanvas" xmlns:cx="http://schemas.microsoft.com/office/drawing/2014/chartex" xmlns:cx1="http://schemas.microsoft.com/office/drawing/2015/9/8/chartex" xmlns:cx2="http://schemas.microsoft.com/office/drawing/2015/10/21/chartex" xmlns:cx3="http://schemas.microsoft.com/office/drawing/2016/5/9/chartex" xmlns:cx4="http://schemas.microsoft.com/office/drawing/2016/5/10/chartex" xmlns:cx5="http://schemas.microsoft.com/office/drawing/2016/5/11/chartex" xmlns:mc="http://schemas.openxmlformats.org/markup-compatibility/2006" xmlns:o="urn:schemas-microsoft-com:office:office" xmlns:r="http://schemas.openxmlformats.org/officeDocument/2006/relationships" xmlns:m="http://schemas.openxmlformats.org/officeDocument/2006/math" xmlns:v="urn:schemas-microsoft-com:vml" xmlns:wp14="http://schemas.microsoft.com/office/word/2010/wordprocessingDrawing" xmlns:wp="http://schemas.openxmlformats.org/drawingml/2006/wordprocessingDrawing" xmlns:w10="urn:schemas-microsoft-com:office:word" xmlns:w="http://schemas.openxmlformats.org/wordprocessingml/2006/main" xmlns:w14="http://schemas.microsoft.com/office/word/2010/wordml" xmlns:w15="http://schemas.microsoft.com/office/word/2012/wordml" xmlns:w16se="http://schemas.microsoft.com/office/word/2015/wordml/symex" xmlns:wpg="http://schemas.microsoft.com/office/word/2010/wordprocessingGroup" xmlns:wpi="http://schemas.microsoft.com/office/word/2010/wordprocessingInk" xmlns:wne="http://schemas.microsoft.com/office/word/2006/wordml" xmlns:wps="http://schemas.microsoft.com/office/word/2010/wordprocessingShape" mc:Ignorable="w14 w15 w16se wp14">
+<w:numbering xmlns:wpc="http://schemas.microsoft.com/office/word/2010/wordprocessingCanvas" xmlns:mc="http://schemas.openxmlformats.org/markup-compatibility/2006" xmlns:o="urn:schemas-microsoft-com:office:office" xmlns:r="http://schemas.openxmlformats.org/officeDocument/2006/relationships" xmlns:m="http://schemas.openxmlformats.org/officeDocument/2006/math" xmlns:v="urn:schemas-microsoft-com:vml" xmlns:wp14="http://schemas.microsoft.com/office/word/2010/wordprocessingDrawing" xmlns:wp="http://schemas.openxmlformats.org/drawingml/2006/wordprocessingDrawing" xmlns:w10="urn:schemas-microsoft-com:office:word" xmlns:w="http://schemas.openxmlformats.org/wordprocessingml/2006/main" xmlns:w14="http://schemas.microsoft.com/office/word/2010/wordml" xmlns:w15="http://schemas.microsoft.com/office/word/2012/wordml" xmlns:wpg="http://schemas.microsoft.com/office/word/2010/wordprocessingGroup" xmlns:wpi="http://schemas.microsoft.com/office/word/2010/wordprocessingInk" xmlns:wne="http://schemas.microsoft.com/office/word/2006/wordml" xmlns:wps="http://schemas.microsoft.com/office/word/2010/wordprocessingShape" mc:Ignorable="w14 w15 wp14">
   <w:abstractNum w:abstractNumId="0" w15:restartNumberingAfterBreak="0">
     <w:nsid w:val="00D10894"/>
     <w:multiLevelType w:val="hybridMultilevel"/>
@@ -8476,7 +8560,7 @@
 </file>
 
 <file path=word/styles.xml><?xml version="1.0" encoding="utf-8"?>
-<w:styles xmlns:mc="http://schemas.openxmlformats.org/markup-compatibility/2006" xmlns:r="http://schemas.openxmlformats.org/officeDocument/2006/relationships" xmlns:w="http://schemas.openxmlformats.org/wordprocessingml/2006/main" xmlns:w14="http://schemas.microsoft.com/office/word/2010/wordml" xmlns:w15="http://schemas.microsoft.com/office/word/2012/wordml" xmlns:w16se="http://schemas.microsoft.com/office/word/2015/wordml/symex" mc:Ignorable="w14 w15 w16se">
+<w:styles xmlns:mc="http://schemas.openxmlformats.org/markup-compatibility/2006" xmlns:r="http://schemas.openxmlformats.org/officeDocument/2006/relationships" xmlns:w="http://schemas.openxmlformats.org/wordprocessingml/2006/main" xmlns:w14="http://schemas.microsoft.com/office/word/2010/wordml" xmlns:w15="http://schemas.microsoft.com/office/word/2012/wordml" mc:Ignorable="w14 w15">
   <w:docDefaults>
     <w:rPrDefault>
       <w:rPr>
@@ -8492,7 +8576,7 @@
       </w:pPr>
     </w:pPrDefault>
   </w:docDefaults>
-  <w:latentStyles w:defLockedState="0" w:defUIPriority="99" w:defSemiHidden="0" w:defUnhideWhenUsed="0" w:defQFormat="0" w:count="374">
+  <w:latentStyles w:defLockedState="0" w:defUIPriority="99" w:defSemiHidden="0" w:defUnhideWhenUsed="0" w:defQFormat="0" w:count="371">
     <w:lsdException w:name="Normal" w:uiPriority="0" w:qFormat="1"/>
     <w:lsdException w:name="heading 1" w:uiPriority="9" w:qFormat="1"/>
     <w:lsdException w:name="heading 2" w:semiHidden="1" w:uiPriority="9" w:unhideWhenUsed="1" w:qFormat="1"/>
@@ -8598,6 +8682,7 @@
     <w:lsdException w:name="HTML Sample" w:semiHidden="1" w:unhideWhenUsed="1"/>
     <w:lsdException w:name="HTML Typewriter" w:semiHidden="1" w:unhideWhenUsed="1"/>
     <w:lsdException w:name="HTML Variable" w:semiHidden="1" w:unhideWhenUsed="1"/>
+    <w:lsdException w:name="Normal Table" w:semiHidden="1" w:unhideWhenUsed="1"/>
     <w:lsdException w:name="annotation subject" w:semiHidden="1" w:unhideWhenUsed="1"/>
     <w:lsdException w:name="No List" w:semiHidden="1" w:unhideWhenUsed="1"/>
     <w:lsdException w:name="Outline List 1" w:semiHidden="1" w:unhideWhenUsed="1"/>
@@ -8642,6 +8727,7 @@
     <w:lsdException w:name="Table Professional" w:semiHidden="1" w:unhideWhenUsed="1"/>
     <w:lsdException w:name="Table Subtle 1" w:semiHidden="1" w:unhideWhenUsed="1"/>
     <w:lsdException w:name="Table Subtle 2" w:semiHidden="1" w:unhideWhenUsed="1"/>
+    <w:lsdException w:name="Table Web 1" w:semiHidden="1" w:unhideWhenUsed="1"/>
     <w:lsdException w:name="Table Web 2" w:semiHidden="1" w:unhideWhenUsed="1"/>
     <w:lsdException w:name="Table Web 3" w:semiHidden="1" w:unhideWhenUsed="1"/>
     <w:lsdException w:name="Balloon Text" w:semiHidden="1" w:unhideWhenUsed="1"/>
@@ -8862,9 +8948,6 @@
     <w:lsdException w:name="List Table 5 Dark Accent 6" w:uiPriority="50"/>
     <w:lsdException w:name="List Table 6 Colorful Accent 6" w:uiPriority="51"/>
     <w:lsdException w:name="List Table 7 Colorful Accent 6" w:uiPriority="52"/>
-    <w:lsdException w:name="Mention" w:semiHidden="1" w:unhideWhenUsed="1"/>
-    <w:lsdException w:name="Smart Hyperlink" w:semiHidden="1" w:unhideWhenUsed="1"/>
-    <w:lsdException w:name="Hashtag" w:semiHidden="1" w:unhideWhenUsed="1"/>
   </w:latentStyles>
   <w:style w:type="paragraph" w:default="1" w:styleId="Normal">
     <w:name w:val="Normal"/>
@@ -9518,7 +9601,7 @@
 </file>
 
 <file path=customXml/itemProps1.xml><?xml version="1.0" encoding="utf-8"?>
-<ds:datastoreItem xmlns:ds="http://schemas.openxmlformats.org/officeDocument/2006/customXml" ds:itemID="{8964F33E-3684-4050-A578-5B91A57BB54E}">
+<ds:datastoreItem xmlns:ds="http://schemas.openxmlformats.org/officeDocument/2006/customXml" ds:itemID="{0FC0A434-7711-45E9-A245-CCC1E5DE595D}">
   <ds:schemaRefs>
     <ds:schemaRef ds:uri="http://schemas.openxmlformats.org/officeDocument/2006/bibliography"/>
   </ds:schemaRefs>

</xml_diff>

<commit_message>
added to readme highlight of new info and created pdf for ex2 + change server to 'NO_LOG' mode -> new submit zip
</commit_message>
<xml_diff>
--- a/docs/readme.docx
+++ b/docs/readme.docx
@@ -23,14 +23,31 @@
     </w:p>
     <w:p>
       <w:pPr>
-        <w:pStyle w:val="Heading1"/>
-        <w:bidi/>
-        <w:rPr>
+        <w:bidi/>
+        <w:rPr>
+          <w:rFonts w:hint="cs"/>
           <w:rtl/>
         </w:rPr>
       </w:pPr>
       <w:bookmarkStart w:id="0" w:name="_תיאור_פרוטוקול_התקשורות:"/>
       <w:bookmarkEnd w:id="0"/>
+      <w:r>
+        <w:rPr>
+          <w:rFonts w:hint="cs"/>
+          <w:highlight w:val="yellow"/>
+          <w:rtl/>
+        </w:rPr>
+        <w:t>תוספות למסמך מודגשות בצהוב</w:t>
+      </w:r>
+    </w:p>
+    <w:p>
+      <w:pPr>
+        <w:pStyle w:val="Heading1"/>
+        <w:bidi/>
+        <w:rPr>
+          <w:rtl/>
+        </w:rPr>
+      </w:pPr>
       <w:r>
         <w:rPr>
           <w:rFonts w:hint="cs"/>
@@ -2894,6 +2911,7 @@
           <w:rFonts w:hint="cs"/>
           <w:b/>
           <w:bCs/>
+          <w:highlight w:val="yellow"/>
           <w:rtl/>
         </w:rPr>
         <w:t xml:space="preserve">תשובה לפעולת </w:t>
@@ -2902,12 +2920,14 @@
         <w:rPr>
           <w:b/>
           <w:bCs/>
+          <w:highlight w:val="yellow"/>
         </w:rPr>
         <w:t>Chat</w:t>
       </w:r>
       <w:r>
         <w:rPr>
           <w:rFonts w:hint="cs"/>
+          <w:highlight w:val="yellow"/>
           <w:rtl/>
         </w:rPr>
         <w:t>:</w:t>
@@ -2915,6 +2935,7 @@
       <w:r>
         <w:rPr>
           <w:rFonts w:hint="cs"/>
+          <w:highlight w:val="yellow"/>
           <w:rtl/>
         </w:rPr>
         <w:t xml:space="preserve"> המשתמש לא רשום בשרת.</w:t>
@@ -3417,6 +3438,7 @@
         </w:numPr>
         <w:bidi/>
         <w:rPr>
+          <w:highlight w:val="yellow"/>
           <w:u w:val="single"/>
           <w:rtl/>
         </w:rPr>
@@ -3424,12 +3446,14 @@
       <w:r>
         <w:rPr>
           <w:rFonts w:hint="cs"/>
+          <w:highlight w:val="yellow"/>
           <w:u w:val="single"/>
         </w:rPr>
         <w:t>S</w:t>
       </w:r>
       <w:r>
         <w:rPr>
+          <w:highlight w:val="yellow"/>
           <w:u w:val="single"/>
         </w:rPr>
         <w:t>how online users</w:t>
@@ -3440,12 +3464,14 @@
         <w:pStyle w:val="Heading5"/>
         <w:bidi/>
         <w:rPr>
-          <w:rtl/>
-        </w:rPr>
-      </w:pPr>
-      <w:r>
-        <w:rPr>
-          <w:rFonts w:hint="cs"/>
+          <w:highlight w:val="yellow"/>
+          <w:rtl/>
+        </w:rPr>
+      </w:pPr>
+      <w:r>
+        <w:rPr>
+          <w:rFonts w:hint="cs"/>
+          <w:highlight w:val="yellow"/>
           <w:rtl/>
         </w:rPr>
         <w:t>תיאור:</w:t>
@@ -3455,11 +3481,13 @@
       <w:pPr>
         <w:bidi/>
         <w:rPr>
-          <w:rtl/>
-        </w:rPr>
-      </w:pPr>
-      <w:r>
-        <w:rPr>
+          <w:highlight w:val="yellow"/>
+          <w:rtl/>
+        </w:rPr>
+      </w:pPr>
+      <w:r>
+        <w:rPr>
+          <w:highlight w:val="yellow"/>
           <w:rtl/>
         </w:rPr>
         <w:tab/>
@@ -3467,6 +3495,7 @@
       <w:r>
         <w:rPr>
           <w:rFonts w:hint="cs"/>
+          <w:highlight w:val="yellow"/>
           <w:rtl/>
         </w:rPr>
         <w:t xml:space="preserve">ההודעה </w:t>
@@ -3474,6 +3503,7 @@
       <w:r>
         <w:rPr>
           <w:rFonts w:hint="cs"/>
+          <w:highlight w:val="yellow"/>
           <w:rtl/>
         </w:rPr>
         <w:t>שהמשתמש שולח לשרת, ומצפה לקבל בחזרה את שמות המשתמשים המחוברים</w:t>
@@ -3484,12 +3514,14 @@
         <w:pStyle w:val="Heading5"/>
         <w:bidi/>
         <w:rPr>
-          <w:rtl/>
-        </w:rPr>
-      </w:pPr>
-      <w:r>
-        <w:rPr>
-          <w:rFonts w:hint="cs"/>
+          <w:highlight w:val="yellow"/>
+          <w:rtl/>
+        </w:rPr>
+      </w:pPr>
+      <w:r>
+        <w:rPr>
+          <w:rFonts w:hint="cs"/>
+          <w:highlight w:val="yellow"/>
           <w:rtl/>
         </w:rPr>
         <w:t>מידע בהודעה (לפי הסדר):</w:t>
@@ -3503,12 +3535,16 @@
           <w:numId w:val="2"/>
         </w:numPr>
         <w:bidi/>
+        <w:rPr>
+          <w:highlight w:val="yellow"/>
+        </w:rPr>
       </w:pPr>
       <w:r>
         <w:rPr>
           <w:rFonts w:hint="cs"/>
           <w:b/>
           <w:bCs/>
+          <w:highlight w:val="yellow"/>
           <w:rtl/>
         </w:rPr>
         <w:t>מספר</w:t>
@@ -3516,6 +3552,7 @@
       <w:r>
         <w:rPr>
           <w:rFonts w:hint="cs"/>
+          <w:highlight w:val="yellow"/>
           <w:rtl/>
         </w:rPr>
         <w:t xml:space="preserve"> ההודעה הינו 1</w:t>
@@ -3523,6 +3560,7 @@
       <w:r>
         <w:rPr>
           <w:rFonts w:hint="cs"/>
+          <w:highlight w:val="yellow"/>
           <w:rtl/>
         </w:rPr>
         <w:t>1</w:t>
@@ -3533,12 +3571,14 @@
         <w:pStyle w:val="Heading5"/>
         <w:bidi/>
         <w:rPr>
-          <w:rtl/>
-        </w:rPr>
-      </w:pPr>
-      <w:r>
-        <w:rPr>
-          <w:rFonts w:hint="cs"/>
+          <w:highlight w:val="yellow"/>
+          <w:rtl/>
+        </w:rPr>
+      </w:pPr>
+      <w:r>
+        <w:rPr>
+          <w:rFonts w:hint="cs"/>
+          <w:highlight w:val="yellow"/>
           <w:rtl/>
         </w:rPr>
         <w:t>תשובה להודעה:</w:t>
@@ -3548,11 +3588,13 @@
       <w:pPr>
         <w:bidi/>
         <w:rPr>
-          <w:rtl/>
-        </w:rPr>
-      </w:pPr>
-      <w:r>
-        <w:rPr>
+          <w:highlight w:val="yellow"/>
+          <w:rtl/>
+        </w:rPr>
+      </w:pPr>
+      <w:r>
+        <w:rPr>
+          <w:highlight w:val="yellow"/>
           <w:rtl/>
         </w:rPr>
         <w:tab/>
@@ -3562,6 +3604,7 @@
           <w:rFonts w:hint="cs"/>
           <w:b/>
           <w:bCs/>
+          <w:highlight w:val="yellow"/>
           <w:rtl/>
         </w:rPr>
         <w:t>בהצלחה</w:t>
@@ -3569,22 +3612,28 @@
       <w:r>
         <w:rPr>
           <w:rFonts w:hint="cs"/>
+          <w:highlight w:val="yellow"/>
           <w:rtl/>
         </w:rPr>
         <w:t xml:space="preserve">: הודעת </w:t>
       </w:r>
       <w:r>
+        <w:rPr>
+          <w:highlight w:val="yellow"/>
+        </w:rPr>
         <w:t>Show online respond</w:t>
       </w:r>
       <w:r>
         <w:rPr>
           <w:rFonts w:hint="cs"/>
+          <w:highlight w:val="yellow"/>
           <w:rtl/>
         </w:rPr>
         <w:t>.</w:t>
       </w:r>
       <w:r>
         <w:rPr>
+          <w:highlight w:val="yellow"/>
           <w:rtl/>
         </w:rPr>
         <w:br/>
@@ -3592,6 +3641,7 @@
       <w:r>
         <w:rPr>
           <w:rFonts w:hint="cs"/>
+          <w:highlight w:val="yellow"/>
           <w:rtl/>
         </w:rPr>
         <w:tab/>
@@ -3601,6 +3651,7 @@
           <w:rFonts w:hint="cs"/>
           <w:b/>
           <w:bCs/>
+          <w:highlight w:val="yellow"/>
           <w:rtl/>
         </w:rPr>
         <w:t>בכשלון</w:t>
@@ -3608,16 +3659,21 @@
       <w:r>
         <w:rPr>
           <w:rFonts w:hint="cs"/>
+          <w:highlight w:val="yellow"/>
           <w:rtl/>
         </w:rPr>
         <w:t xml:space="preserve">: הודעת </w:t>
       </w:r>
       <w:r>
+        <w:rPr>
+          <w:highlight w:val="yellow"/>
+        </w:rPr>
         <w:t>General Message</w:t>
       </w:r>
       <w:r>
         <w:rPr>
           <w:rFonts w:hint="cs"/>
+          <w:highlight w:val="yellow"/>
           <w:rtl/>
         </w:rPr>
         <w:t xml:space="preserve"> מתאימה.</w:t>
@@ -3632,30 +3688,35 @@
         </w:numPr>
         <w:bidi/>
         <w:rPr>
+          <w:highlight w:val="yellow"/>
           <w:u w:val="single"/>
           <w:rtl/>
         </w:rPr>
       </w:pPr>
       <w:r>
         <w:rPr>
+          <w:highlight w:val="yellow"/>
           <w:u w:val="single"/>
         </w:rPr>
         <w:t>Show</w:t>
       </w:r>
       <w:r>
         <w:rPr>
+          <w:highlight w:val="yellow"/>
           <w:u w:val="single"/>
         </w:rPr>
         <w:t xml:space="preserve"> online </w:t>
       </w:r>
       <w:r>
         <w:rPr>
+          <w:highlight w:val="yellow"/>
           <w:u w:val="single"/>
         </w:rPr>
         <w:t xml:space="preserve">users </w:t>
       </w:r>
       <w:r>
         <w:rPr>
+          <w:highlight w:val="yellow"/>
           <w:u w:val="single"/>
         </w:rPr>
         <w:t>respond</w:t>
@@ -3666,12 +3727,14 @@
         <w:pStyle w:val="Heading5"/>
         <w:bidi/>
         <w:rPr>
-          <w:rtl/>
-        </w:rPr>
-      </w:pPr>
-      <w:r>
-        <w:rPr>
-          <w:rFonts w:hint="cs"/>
+          <w:highlight w:val="yellow"/>
+          <w:rtl/>
+        </w:rPr>
+      </w:pPr>
+      <w:r>
+        <w:rPr>
+          <w:rFonts w:hint="cs"/>
+          <w:highlight w:val="yellow"/>
           <w:rtl/>
         </w:rPr>
         <w:t>תיאור:</w:t>
@@ -3682,12 +3745,14 @@
         <w:bidi/>
         <w:ind w:left="720"/>
         <w:rPr>
-          <w:rtl/>
-        </w:rPr>
-      </w:pPr>
-      <w:r>
-        <w:rPr>
-          <w:rFonts w:hint="cs"/>
+          <w:highlight w:val="yellow"/>
+          <w:rtl/>
+        </w:rPr>
+      </w:pPr>
+      <w:r>
+        <w:rPr>
+          <w:rFonts w:hint="cs"/>
+          <w:highlight w:val="yellow"/>
           <w:rtl/>
         </w:rPr>
         <w:t>השרת מחזיר ללקוח את רשימת היוזרים המחוברים כרגע לשרת.</w:t>
@@ -3698,12 +3763,14 @@
         <w:pStyle w:val="Heading5"/>
         <w:bidi/>
         <w:rPr>
-          <w:rtl/>
-        </w:rPr>
-      </w:pPr>
-      <w:r>
-        <w:rPr>
-          <w:rFonts w:hint="cs"/>
+          <w:highlight w:val="yellow"/>
+          <w:rtl/>
+        </w:rPr>
+      </w:pPr>
+      <w:r>
+        <w:rPr>
+          <w:rFonts w:hint="cs"/>
+          <w:highlight w:val="yellow"/>
           <w:rtl/>
         </w:rPr>
         <w:t>מידע בהודעה (לפי הסדר):</w:t>
@@ -3717,12 +3784,16 @@
           <w:numId w:val="2"/>
         </w:numPr>
         <w:bidi/>
+        <w:rPr>
+          <w:highlight w:val="yellow"/>
+        </w:rPr>
       </w:pPr>
       <w:r>
         <w:rPr>
           <w:rFonts w:hint="cs"/>
           <w:b/>
           <w:bCs/>
+          <w:highlight w:val="yellow"/>
           <w:rtl/>
         </w:rPr>
         <w:t>מספר</w:t>
@@ -3730,6 +3801,7 @@
       <w:r>
         <w:rPr>
           <w:rFonts w:hint="cs"/>
+          <w:highlight w:val="yellow"/>
           <w:rtl/>
         </w:rPr>
         <w:t xml:space="preserve"> ההודעה הינו </w:t>
@@ -3737,6 +3809,7 @@
       <w:r>
         <w:rPr>
           <w:rFonts w:hint="cs"/>
+          <w:highlight w:val="yellow"/>
           <w:rtl/>
         </w:rPr>
         <w:t>12</w:t>
@@ -3750,10 +3823,14 @@
           <w:numId w:val="2"/>
         </w:numPr>
         <w:bidi/>
-      </w:pPr>
-      <w:r>
-        <w:rPr>
-          <w:rFonts w:hint="cs"/>
+        <w:rPr>
+          <w:highlight w:val="yellow"/>
+        </w:rPr>
+      </w:pPr>
+      <w:r>
+        <w:rPr>
+          <w:rFonts w:hint="cs"/>
+          <w:highlight w:val="yellow"/>
           <w:rtl/>
         </w:rPr>
         <w:t xml:space="preserve">מכיל </w:t>
@@ -3763,6 +3840,7 @@
           <w:rFonts w:hint="cs"/>
           <w:b/>
           <w:bCs/>
+          <w:highlight w:val="yellow"/>
           <w:rtl/>
         </w:rPr>
         <w:t>מחרוזת</w:t>
@@ -3770,6 +3848,7 @@
       <w:r>
         <w:rPr>
           <w:rFonts w:hint="cs"/>
+          <w:highlight w:val="yellow"/>
           <w:rtl/>
         </w:rPr>
         <w:t xml:space="preserve"> שמייצגת </w:t>
@@ -3777,11 +3856,15 @@
       <w:r>
         <w:rPr>
           <w:rFonts w:hint="cs"/>
+          <w:highlight w:val="yellow"/>
           <w:rtl/>
         </w:rPr>
         <w:t>את רשימת המשתמשים המחוברים.</w:t>
       </w:r>
       <w:r>
+        <w:rPr>
+          <w:highlight w:val="yellow"/>
+        </w:rPr>
         <w:t xml:space="preserve"> </w:t>
       </w:r>
     </w:p>
@@ -3790,12 +3873,14 @@
         <w:pStyle w:val="Heading5"/>
         <w:bidi/>
         <w:rPr>
-          <w:rtl/>
-        </w:rPr>
-      </w:pPr>
-      <w:r>
-        <w:rPr>
-          <w:rFonts w:hint="cs"/>
+          <w:highlight w:val="yellow"/>
+          <w:rtl/>
+        </w:rPr>
+      </w:pPr>
+      <w:r>
+        <w:rPr>
+          <w:rFonts w:hint="cs"/>
+          <w:highlight w:val="yellow"/>
           <w:rtl/>
         </w:rPr>
         <w:lastRenderedPageBreak/>
@@ -3805,9 +3890,13 @@
     <w:p>
       <w:pPr>
         <w:bidi/>
-      </w:pPr>
-      <w:r>
-        <w:rPr>
+        <w:rPr>
+          <w:highlight w:val="yellow"/>
+        </w:rPr>
+      </w:pPr>
+      <w:r>
+        <w:rPr>
+          <w:highlight w:val="yellow"/>
           <w:rtl/>
         </w:rPr>
         <w:tab/>
@@ -3815,6 +3904,7 @@
       <w:r>
         <w:rPr>
           <w:rFonts w:hint="cs"/>
+          <w:highlight w:val="yellow"/>
           <w:rtl/>
         </w:rPr>
         <w:t>אין.</w:t>
@@ -3829,12 +3919,14 @@
         </w:numPr>
         <w:bidi/>
         <w:rPr>
+          <w:highlight w:val="yellow"/>
           <w:u w:val="single"/>
           <w:rtl/>
         </w:rPr>
       </w:pPr>
       <w:r>
         <w:rPr>
+          <w:highlight w:val="yellow"/>
           <w:u w:val="single"/>
         </w:rPr>
         <w:t>Send Chat Message</w:t>
@@ -3845,12 +3937,14 @@
         <w:pStyle w:val="Heading5"/>
         <w:bidi/>
         <w:rPr>
-          <w:rtl/>
-        </w:rPr>
-      </w:pPr>
-      <w:r>
-        <w:rPr>
-          <w:rFonts w:hint="cs"/>
+          <w:highlight w:val="yellow"/>
+          <w:rtl/>
+        </w:rPr>
+      </w:pPr>
+      <w:r>
+        <w:rPr>
+          <w:rFonts w:hint="cs"/>
+          <w:highlight w:val="yellow"/>
           <w:rtl/>
         </w:rPr>
         <w:t>תיאור:</w:t>
@@ -3861,12 +3955,14 @@
         <w:bidi/>
         <w:ind w:left="720"/>
         <w:rPr>
-          <w:rtl/>
-        </w:rPr>
-      </w:pPr>
-      <w:r>
-        <w:rPr>
-          <w:rFonts w:hint="cs"/>
+          <w:highlight w:val="yellow"/>
+          <w:rtl/>
+        </w:rPr>
+      </w:pPr>
+      <w:r>
+        <w:rPr>
+          <w:rFonts w:hint="cs"/>
+          <w:highlight w:val="yellow"/>
           <w:rtl/>
         </w:rPr>
         <w:t xml:space="preserve">הודעה הנשלחת מהשרת ללקוח המיועדת ללקוחות מחוברים אחרים. במידה </w:t>
@@ -3874,6 +3970,7 @@
       <w:r>
         <w:rPr>
           <w:rFonts w:hint="cs"/>
+          <w:highlight w:val="yellow"/>
           <w:rtl/>
         </w:rPr>
         <w:t>והנמען</w:t>
@@ -3881,16 +3978,21 @@
       <w:r>
         <w:rPr>
           <w:rFonts w:hint="cs"/>
+          <w:highlight w:val="yellow"/>
           <w:rtl/>
         </w:rPr>
         <w:t xml:space="preserve"> מחובר, ההודעה תשלח אליו ישירות (כמעיין </w:t>
       </w:r>
       <w:r>
+        <w:rPr>
+          <w:highlight w:val="yellow"/>
+        </w:rPr>
         <w:t>chat</w:t>
       </w:r>
       <w:r>
         <w:rPr>
           <w:rFonts w:hint="cs"/>
+          <w:highlight w:val="yellow"/>
           <w:rtl/>
         </w:rPr>
         <w:t>)</w:t>
@@ -3898,6 +4000,7 @@
       <w:r>
         <w:rPr>
           <w:rFonts w:hint="cs"/>
+          <w:highlight w:val="yellow"/>
           <w:rtl/>
         </w:rPr>
         <w:t>. במידה ונמען ההודעה אינו מחובר, המייל ישמר בתיבת הדואר הנכנס שלו.</w:t>
@@ -3908,12 +4011,14 @@
         <w:pStyle w:val="Heading5"/>
         <w:bidi/>
         <w:rPr>
-          <w:rtl/>
-        </w:rPr>
-      </w:pPr>
-      <w:r>
-        <w:rPr>
-          <w:rFonts w:hint="cs"/>
+          <w:highlight w:val="yellow"/>
+          <w:rtl/>
+        </w:rPr>
+      </w:pPr>
+      <w:r>
+        <w:rPr>
+          <w:rFonts w:hint="cs"/>
+          <w:highlight w:val="yellow"/>
           <w:rtl/>
         </w:rPr>
         <w:t>מידע בהודעה (לפי הסדר):</w:t>
@@ -3927,12 +4032,16 @@
           <w:numId w:val="2"/>
         </w:numPr>
         <w:bidi/>
+        <w:rPr>
+          <w:highlight w:val="yellow"/>
+        </w:rPr>
       </w:pPr>
       <w:r>
         <w:rPr>
           <w:rFonts w:hint="cs"/>
           <w:b/>
           <w:bCs/>
+          <w:highlight w:val="yellow"/>
           <w:rtl/>
         </w:rPr>
         <w:t>מספר</w:t>
@@ -3940,6 +4049,7 @@
       <w:r>
         <w:rPr>
           <w:rFonts w:hint="cs"/>
+          <w:highlight w:val="yellow"/>
           <w:rtl/>
         </w:rPr>
         <w:t xml:space="preserve"> ההודעה הינו 1</w:t>
@@ -3947,6 +4057,7 @@
       <w:r>
         <w:rPr>
           <w:rFonts w:hint="cs"/>
+          <w:highlight w:val="yellow"/>
           <w:rtl/>
         </w:rPr>
         <w:t>3</w:t>
@@ -3960,10 +4071,14 @@
           <w:numId w:val="2"/>
         </w:numPr>
         <w:bidi/>
-      </w:pPr>
-      <w:r>
-        <w:rPr>
-          <w:rFonts w:hint="cs"/>
+        <w:rPr>
+          <w:highlight w:val="yellow"/>
+        </w:rPr>
+      </w:pPr>
+      <w:r>
+        <w:rPr>
+          <w:rFonts w:hint="cs"/>
+          <w:highlight w:val="yellow"/>
           <w:rtl/>
         </w:rPr>
         <w:t xml:space="preserve">מכיל </w:t>
@@ -3973,6 +4088,7 @@
           <w:rFonts w:hint="cs"/>
           <w:b/>
           <w:bCs/>
+          <w:highlight w:val="yellow"/>
           <w:rtl/>
         </w:rPr>
         <w:t xml:space="preserve">2 </w:t>
@@ -3982,6 +4098,7 @@
           <w:rFonts w:hint="cs"/>
           <w:b/>
           <w:bCs/>
+          <w:highlight w:val="yellow"/>
           <w:rtl/>
         </w:rPr>
         <w:t>מחרוז</w:t>
@@ -3991,6 +4108,7 @@
           <w:rFonts w:hint="cs"/>
           <w:b/>
           <w:bCs/>
+          <w:highlight w:val="yellow"/>
           <w:rtl/>
         </w:rPr>
         <w:t>ו</w:t>
@@ -4000,6 +4118,7 @@
           <w:rFonts w:hint="cs"/>
           <w:b/>
           <w:bCs/>
+          <w:highlight w:val="yellow"/>
           <w:rtl/>
         </w:rPr>
         <w:t>ת</w:t>
@@ -4007,6 +4126,7 @@
       <w:r>
         <w:rPr>
           <w:rFonts w:hint="cs"/>
+          <w:highlight w:val="yellow"/>
           <w:rtl/>
         </w:rPr>
         <w:t xml:space="preserve">: </w:t>
@@ -4014,6 +4134,7 @@
       <w:r>
         <w:rPr>
           <w:rFonts w:hint="cs"/>
+          <w:highlight w:val="yellow"/>
           <w:rtl/>
         </w:rPr>
         <w:t>הראשונה</w:t>
@@ -4021,6 +4142,7 @@
       <w:r>
         <w:rPr>
           <w:rFonts w:hint="cs"/>
+          <w:highlight w:val="yellow"/>
           <w:rtl/>
         </w:rPr>
         <w:t xml:space="preserve"> </w:t>
@@ -4028,6 +4150,7 @@
       <w:r>
         <w:rPr>
           <w:rFonts w:hint="cs"/>
+          <w:highlight w:val="yellow"/>
           <w:rtl/>
         </w:rPr>
         <w:t xml:space="preserve">היא </w:t>
@@ -4035,16 +4158,21 @@
       <w:r>
         <w:rPr>
           <w:rFonts w:hint="cs"/>
+          <w:highlight w:val="yellow"/>
           <w:rtl/>
         </w:rPr>
         <w:t>שם הנמען</w:t>
       </w:r>
       <w:r>
+        <w:rPr>
+          <w:highlight w:val="yellow"/>
+        </w:rPr>
         <w:t xml:space="preserve"> </w:t>
       </w:r>
       <w:r>
         <w:rPr>
           <w:rFonts w:hint="cs"/>
+          <w:highlight w:val="yellow"/>
           <w:rtl/>
         </w:rPr>
         <w:t>והשניה היא</w:t>
@@ -4052,13 +4180,15 @@
       <w:r>
         <w:rPr>
           <w:rFonts w:hint="cs"/>
+          <w:highlight w:val="yellow"/>
           <w:rtl/>
         </w:rPr>
         <w:t xml:space="preserve"> ההודעה.</w:t>
       </w:r>
-      <w:bookmarkStart w:id="3" w:name="_GoBack"/>
-      <w:bookmarkEnd w:id="3"/>
-      <w:r>
+      <w:r>
+        <w:rPr>
+          <w:highlight w:val="yellow"/>
+        </w:rPr>
         <w:t xml:space="preserve"> </w:t>
       </w:r>
     </w:p>
@@ -4067,12 +4197,14 @@
         <w:pStyle w:val="Heading5"/>
         <w:bidi/>
         <w:rPr>
-          <w:rtl/>
-        </w:rPr>
-      </w:pPr>
-      <w:r>
-        <w:rPr>
-          <w:rFonts w:hint="cs"/>
+          <w:highlight w:val="yellow"/>
+          <w:rtl/>
+        </w:rPr>
+      </w:pPr>
+      <w:r>
+        <w:rPr>
+          <w:rFonts w:hint="cs"/>
+          <w:highlight w:val="yellow"/>
           <w:rtl/>
         </w:rPr>
         <w:t>תשובה להודעה:</w:t>
@@ -4082,16 +4214,21 @@
       <w:pPr>
         <w:bidi/>
         <w:rPr>
-          <w:rtl/>
-        </w:rPr>
-      </w:pPr>
-      <w:r>
-        <w:rPr>
+          <w:highlight w:val="yellow"/>
+          <w:rtl/>
+        </w:rPr>
+      </w:pPr>
+      <w:r>
+        <w:rPr>
+          <w:highlight w:val="yellow"/>
           <w:rtl/>
         </w:rPr>
         <w:tab/>
       </w:r>
       <w:r>
+        <w:rPr>
+          <w:highlight w:val="yellow"/>
+        </w:rPr>
         <w:t>General Message</w:t>
       </w:r>
     </w:p>
@@ -4104,12 +4241,14 @@
         </w:numPr>
         <w:bidi/>
         <w:rPr>
+          <w:highlight w:val="yellow"/>
           <w:u w:val="single"/>
           <w:rtl/>
         </w:rPr>
       </w:pPr>
       <w:r>
         <w:rPr>
+          <w:highlight w:val="yellow"/>
           <w:u w:val="single"/>
         </w:rPr>
         <w:t>Forward Chat Message</w:t>
@@ -4120,12 +4259,14 @@
         <w:pStyle w:val="Heading5"/>
         <w:bidi/>
         <w:rPr>
-          <w:rtl/>
-        </w:rPr>
-      </w:pPr>
-      <w:r>
-        <w:rPr>
-          <w:rFonts w:hint="cs"/>
+          <w:highlight w:val="yellow"/>
+          <w:rtl/>
+        </w:rPr>
+      </w:pPr>
+      <w:r>
+        <w:rPr>
+          <w:rFonts w:hint="cs"/>
+          <w:highlight w:val="yellow"/>
           <w:rtl/>
         </w:rPr>
         <w:t>תיאור:</w:t>
@@ -4135,11 +4276,13 @@
       <w:pPr>
         <w:bidi/>
         <w:rPr>
-          <w:rtl/>
-        </w:rPr>
-      </w:pPr>
-      <w:r>
-        <w:rPr>
+          <w:highlight w:val="yellow"/>
+          <w:rtl/>
+        </w:rPr>
+      </w:pPr>
+      <w:r>
+        <w:rPr>
+          <w:highlight w:val="yellow"/>
           <w:rtl/>
         </w:rPr>
         <w:tab/>
@@ -4147,16 +4290,21 @@
       <w:r>
         <w:rPr>
           <w:rFonts w:hint="cs"/>
+          <w:highlight w:val="yellow"/>
           <w:rtl/>
         </w:rPr>
         <w:t xml:space="preserve">נשלחת על ידי השרת בעקבות בקשת </w:t>
       </w:r>
       <w:r>
+        <w:rPr>
+          <w:highlight w:val="yellow"/>
+        </w:rPr>
         <w:t>Send Char Message</w:t>
       </w:r>
       <w:r>
         <w:rPr>
           <w:rFonts w:hint="cs"/>
+          <w:highlight w:val="yellow"/>
           <w:rtl/>
         </w:rPr>
         <w:t xml:space="preserve">, היא </w:t>
@@ -4164,6 +4312,7 @@
       <w:r>
         <w:rPr>
           <w:rFonts w:hint="cs"/>
+          <w:highlight w:val="yellow"/>
           <w:rtl/>
         </w:rPr>
         <w:t>מע</w:t>
@@ -4171,6 +4320,7 @@
       <w:r>
         <w:rPr>
           <w:rFonts w:hint="cs"/>
+          <w:highlight w:val="yellow"/>
           <w:rtl/>
         </w:rPr>
         <w:t>ב</w:t>
@@ -4178,6 +4328,7 @@
       <w:r>
         <w:rPr>
           <w:rFonts w:hint="cs"/>
+          <w:highlight w:val="yellow"/>
           <w:rtl/>
         </w:rPr>
         <w:t>י</w:t>
@@ -4185,6 +4336,7 @@
       <w:r>
         <w:rPr>
           <w:rFonts w:hint="cs"/>
+          <w:highlight w:val="yellow"/>
           <w:rtl/>
         </w:rPr>
         <w:t>רה את מסר ההודעה אל הנמען.</w:t>
@@ -4195,12 +4347,14 @@
         <w:pStyle w:val="Heading5"/>
         <w:bidi/>
         <w:rPr>
-          <w:rtl/>
-        </w:rPr>
-      </w:pPr>
-      <w:r>
-        <w:rPr>
-          <w:rFonts w:hint="cs"/>
+          <w:highlight w:val="yellow"/>
+          <w:rtl/>
+        </w:rPr>
+      </w:pPr>
+      <w:r>
+        <w:rPr>
+          <w:rFonts w:hint="cs"/>
+          <w:highlight w:val="yellow"/>
           <w:rtl/>
         </w:rPr>
         <w:t>מידע בהודעה (לפי הסדר):</w:t>
@@ -4214,12 +4368,16 @@
           <w:numId w:val="2"/>
         </w:numPr>
         <w:bidi/>
+        <w:rPr>
+          <w:highlight w:val="yellow"/>
+        </w:rPr>
       </w:pPr>
       <w:r>
         <w:rPr>
           <w:rFonts w:hint="cs"/>
           <w:b/>
           <w:bCs/>
+          <w:highlight w:val="yellow"/>
           <w:rtl/>
         </w:rPr>
         <w:t>מספר</w:t>
@@ -4227,6 +4385,7 @@
       <w:r>
         <w:rPr>
           <w:rFonts w:hint="cs"/>
+          <w:highlight w:val="yellow"/>
           <w:rtl/>
         </w:rPr>
         <w:t xml:space="preserve"> ההודעה הינו 14</w:t>
@@ -4240,10 +4399,14 @@
           <w:numId w:val="2"/>
         </w:numPr>
         <w:bidi/>
-      </w:pPr>
-      <w:r>
-        <w:rPr>
-          <w:rFonts w:hint="cs"/>
+        <w:rPr>
+          <w:highlight w:val="yellow"/>
+        </w:rPr>
+      </w:pPr>
+      <w:r>
+        <w:rPr>
+          <w:rFonts w:hint="cs"/>
+          <w:highlight w:val="yellow"/>
           <w:rtl/>
         </w:rPr>
         <w:t xml:space="preserve">מכיל </w:t>
@@ -4253,6 +4416,7 @@
           <w:rFonts w:hint="cs"/>
           <w:b/>
           <w:bCs/>
+          <w:highlight w:val="yellow"/>
           <w:rtl/>
         </w:rPr>
         <w:t>מחרוזת</w:t>
@@ -4260,6 +4424,7 @@
       <w:r>
         <w:rPr>
           <w:rFonts w:hint="cs"/>
+          <w:highlight w:val="yellow"/>
           <w:rtl/>
         </w:rPr>
         <w:t xml:space="preserve"> ובה ההודעה שהתקבלה ושם השולח שלה.</w:t>
@@ -4270,12 +4435,14 @@
         <w:pStyle w:val="Heading5"/>
         <w:bidi/>
         <w:rPr>
-          <w:rtl/>
-        </w:rPr>
-      </w:pPr>
-      <w:r>
-        <w:rPr>
-          <w:rFonts w:hint="cs"/>
+          <w:highlight w:val="yellow"/>
+          <w:rtl/>
+        </w:rPr>
+      </w:pPr>
+      <w:r>
+        <w:rPr>
+          <w:rFonts w:hint="cs"/>
+          <w:highlight w:val="yellow"/>
           <w:rtl/>
         </w:rPr>
         <w:t>תשובה להודעה:</w:t>
@@ -4287,6 +4454,7 @@
       </w:pPr>
       <w:r>
         <w:rPr>
+          <w:highlight w:val="yellow"/>
           <w:rtl/>
         </w:rPr>
         <w:tab/>
@@ -4294,6 +4462,7 @@
       <w:r>
         <w:rPr>
           <w:rFonts w:hint="cs"/>
+          <w:highlight w:val="yellow"/>
           <w:rtl/>
         </w:rPr>
         <w:t>אין.</w:t>
@@ -4729,10 +4898,362 @@
           <w:rtl/>
         </w:rPr>
       </w:pPr>
-      <w:bookmarkStart w:id="4" w:name="_Packet_–_משותף"/>
+      <w:bookmarkStart w:id="3" w:name="_Packet_–_משותף"/>
+      <w:bookmarkEnd w:id="3"/>
+      <w:r>
+        <w:t>Packet</w:t>
+      </w:r>
+      <w:r>
+        <w:rPr>
+          <w:rFonts w:hint="cs"/>
+          <w:rtl/>
+        </w:rPr>
+        <w:t xml:space="preserve"> </w:t>
+      </w:r>
+      <w:r>
+        <w:rPr>
+          <w:rtl/>
+        </w:rPr>
+        <w:t>–</w:t>
+      </w:r>
+      <w:r>
+        <w:rPr>
+          <w:rFonts w:hint="cs"/>
+          <w:rtl/>
+        </w:rPr>
+        <w:t xml:space="preserve"> משותף</w:t>
+      </w:r>
+    </w:p>
+    <w:p>
+      <w:pPr>
+        <w:bidi/>
+        <w:rPr>
+          <w:rtl/>
+        </w:rPr>
+      </w:pPr>
+      <w:r>
+        <w:rPr>
+          <w:rFonts w:hint="cs"/>
+          <w:rtl/>
+        </w:rPr>
+        <w:t xml:space="preserve">מחלקה המשמשת לקריאה וכתיבה של מידע בצורה נוחה. </w:t>
+      </w:r>
+      <w:r>
+        <w:rPr>
+          <w:rtl/>
+        </w:rPr>
+        <w:br/>
+      </w:r>
+      <w:r>
+        <w:rPr>
+          <w:rFonts w:hint="cs"/>
+          <w:rtl/>
+        </w:rPr>
+        <w:t xml:space="preserve">היא </w:t>
+      </w:r>
+      <w:r>
+        <w:rPr>
+          <w:rFonts w:hint="cs"/>
+          <w:rtl/>
+        </w:rPr>
+        <w:t>עוטפת</w:t>
+      </w:r>
+      <w:r>
+        <w:rPr>
+          <w:rFonts w:hint="cs"/>
+          <w:rtl/>
+        </w:rPr>
+        <w:t xml:space="preserve"> כתיבה וקריאה של מחרוזות ומספרים בצורה המתואמת ל</w:t>
+      </w:r>
+      <w:r>
+        <w:fldChar w:fldCharType="begin"/>
+      </w:r>
+      <w:r>
+        <w:instrText xml:space="preserve"> HYPERLINK \l "_</w:instrText>
+      </w:r>
+      <w:r>
+        <w:rPr>
+          <w:rtl/>
+        </w:rPr>
+        <w:instrText>תיאור_פרוטוקול_התקשורות</w:instrText>
+      </w:r>
+      <w:r>
+        <w:instrText xml:space="preserve">:" </w:instrText>
+      </w:r>
+      <w:r>
+        <w:fldChar w:fldCharType="separate"/>
+      </w:r>
+      <w:r>
+        <w:rPr>
+          <w:rStyle w:val="Hyperlink"/>
+          <w:rFonts w:hint="cs"/>
+          <w:rtl/>
+        </w:rPr>
+        <w:t>פרוטוקול שרת-לקוח שלנו</w:t>
+      </w:r>
+      <w:r>
+        <w:rPr>
+          <w:rStyle w:val="Hyperlink"/>
+        </w:rPr>
+        <w:fldChar w:fldCharType="end"/>
+      </w:r>
+      <w:r>
+        <w:rPr>
+          <w:rFonts w:hint="cs"/>
+          <w:rtl/>
+        </w:rPr>
+        <w:t>.</w:t>
+      </w:r>
+    </w:p>
+    <w:p>
+      <w:pPr>
+        <w:pStyle w:val="Heading3"/>
+        <w:bidi/>
+        <w:rPr>
+          <w:rtl/>
+        </w:rPr>
+      </w:pPr>
+      <w:r>
+        <w:t>Socket</w:t>
+      </w:r>
+      <w:r>
+        <w:rPr>
+          <w:rFonts w:hint="cs"/>
+          <w:rtl/>
+        </w:rPr>
+        <w:t xml:space="preserve"> - משותף</w:t>
+      </w:r>
+    </w:p>
+    <w:p>
+      <w:pPr>
+        <w:bidi/>
+        <w:rPr>
+          <w:rtl/>
+        </w:rPr>
+      </w:pPr>
+      <w:r>
+        <w:rPr>
+          <w:rFonts w:hint="cs"/>
+          <w:rtl/>
+        </w:rPr>
+        <w:t xml:space="preserve">מחלקה העוטפת </w:t>
+      </w:r>
+      <w:r>
+        <w:t>socket</w:t>
+      </w:r>
+      <w:r>
+        <w:rPr>
+          <w:rFonts w:hint="cs"/>
+          <w:rtl/>
+        </w:rPr>
+        <w:t>. מעבר למעטפה הרגילה של פונקציות ה</w:t>
+      </w:r>
+      <w:r>
+        <w:rPr>
+          <w:rFonts w:hint="cs"/>
+        </w:rPr>
+        <w:t>API</w:t>
+      </w:r>
+      <w:r>
+        <w:rPr>
+          <w:rFonts w:hint="cs"/>
+          <w:rtl/>
+        </w:rPr>
+        <w:t xml:space="preserve">, מכילה גם פונקציות כתיבה וקריאה </w:t>
+      </w:r>
+      <w:r>
+        <w:rPr>
+          <w:rFonts w:hint="cs"/>
+          <w:rtl/>
+        </w:rPr>
+        <w:t>(</w:t>
+      </w:r>
+      <w:proofErr w:type="spellStart"/>
+      <w:r>
+        <w:t>sendMessage</w:t>
+      </w:r>
+      <w:proofErr w:type="spellEnd"/>
+      <w:r>
+        <w:t xml:space="preserve">, </w:t>
+      </w:r>
+      <w:proofErr w:type="spellStart"/>
+      <w:r>
+        <w:t>recvMessage</w:t>
+      </w:r>
+      <w:proofErr w:type="spellEnd"/>
+      <w:r>
+        <w:rPr>
+          <w:rFonts w:hint="cs"/>
+          <w:rtl/>
+        </w:rPr>
+        <w:t xml:space="preserve">) </w:t>
+      </w:r>
+      <w:r>
+        <w:rPr>
+          <w:rFonts w:hint="cs"/>
+          <w:rtl/>
+        </w:rPr>
+        <w:t>המשתמשות ב-</w:t>
+      </w:r>
+      <w:r>
+        <w:fldChar w:fldCharType="begin"/>
+      </w:r>
+      <w:r>
+        <w:instrText xml:space="preserve"> HYPERLINK \l "_Packet_–_</w:instrText>
+      </w:r>
+      <w:r>
+        <w:rPr>
+          <w:rtl/>
+        </w:rPr>
+        <w:instrText>משותף</w:instrText>
+      </w:r>
+      <w:r>
+        <w:instrText xml:space="preserve">" </w:instrText>
+      </w:r>
+      <w:r>
+        <w:fldChar w:fldCharType="separate"/>
+      </w:r>
+      <w:r>
+        <w:rPr>
+          <w:rStyle w:val="Hyperlink"/>
+          <w:rFonts w:hint="cs"/>
+        </w:rPr>
+        <w:t>P</w:t>
+      </w:r>
+      <w:r>
+        <w:rPr>
+          <w:rStyle w:val="Hyperlink"/>
+        </w:rPr>
+        <w:t>acket</w:t>
+      </w:r>
+      <w:r>
+        <w:rPr>
+          <w:rStyle w:val="Hyperlink"/>
+        </w:rPr>
+        <w:fldChar w:fldCharType="end"/>
+      </w:r>
+      <w:r>
+        <w:rPr>
+          <w:rFonts w:hint="cs"/>
+          <w:rtl/>
+        </w:rPr>
+        <w:t xml:space="preserve"> ומודעות ל</w:t>
+      </w:r>
+      <w:r>
+        <w:fldChar w:fldCharType="begin"/>
+      </w:r>
+      <w:r>
+        <w:instrText xml:space="preserve"> HYPERLINK \l "_</w:instrText>
+      </w:r>
+      <w:r>
+        <w:rPr>
+          <w:rtl/>
+        </w:rPr>
+        <w:instrText>תיאור_פרוטוקול_התקשורות</w:instrText>
+      </w:r>
+      <w:r>
+        <w:instrText xml:space="preserve">:" </w:instrText>
+      </w:r>
+      <w:r>
+        <w:fldChar w:fldCharType="separate"/>
+      </w:r>
+      <w:r>
+        <w:rPr>
+          <w:rStyle w:val="Hyperlink"/>
+          <w:rFonts w:hint="cs"/>
+          <w:rtl/>
+        </w:rPr>
+        <w:t>פרוטוקול שרת-לקוח שלנו</w:t>
+      </w:r>
+      <w:r>
+        <w:rPr>
+          <w:rStyle w:val="Hyperlink"/>
+        </w:rPr>
+        <w:fldChar w:fldCharType="end"/>
+      </w:r>
+      <w:r>
+        <w:rPr>
+          <w:rFonts w:hint="cs"/>
+          <w:rtl/>
+        </w:rPr>
+        <w:t xml:space="preserve"> </w:t>
+      </w:r>
+      <w:r>
+        <w:rPr>
+          <w:rFonts w:hint="cs"/>
+          <w:rtl/>
+        </w:rPr>
+        <w:t>.</w:t>
+      </w:r>
+    </w:p>
+    <w:p>
+      <w:pPr>
+        <w:pStyle w:val="Heading3"/>
+        <w:bidi/>
+      </w:pPr>
+      <w:proofErr w:type="spellStart"/>
+      <w:r>
+        <w:t>FDSet</w:t>
+      </w:r>
+      <w:proofErr w:type="spellEnd"/>
+      <w:r>
+        <w:rPr>
+          <w:rFonts w:hint="cs"/>
+          <w:rtl/>
+        </w:rPr>
+        <w:t xml:space="preserve"> </w:t>
+      </w:r>
+      <w:r>
+        <w:rPr>
+          <w:rtl/>
+        </w:rPr>
+        <w:t>–</w:t>
+      </w:r>
+      <w:r>
+        <w:rPr>
+          <w:rFonts w:hint="cs"/>
+          <w:rtl/>
+        </w:rPr>
+        <w:t xml:space="preserve"> צד שרת</w:t>
+      </w:r>
+    </w:p>
+    <w:p>
+      <w:pPr>
+        <w:bidi/>
+        <w:rPr>
+          <w:rtl/>
+        </w:rPr>
+      </w:pPr>
+      <w:r>
+        <w:rPr>
+          <w:rFonts w:hint="cs"/>
+          <w:rtl/>
+        </w:rPr>
+        <w:t xml:space="preserve">מחלקה שעוטפת את המבנה איתו עובדים בשימוש של פונקצית </w:t>
+      </w:r>
+      <w:r>
+        <w:t>select</w:t>
+      </w:r>
+      <w:r>
+        <w:rPr>
+          <w:rFonts w:hint="cs"/>
+          <w:rtl/>
+        </w:rPr>
+        <w:t>.</w:t>
+      </w:r>
+    </w:p>
+    <w:p>
+      <w:pPr>
+        <w:pStyle w:val="Heading3"/>
+        <w:bidi/>
+        <w:rPr>
+          <w:rtl/>
+        </w:rPr>
+      </w:pPr>
+      <w:bookmarkStart w:id="4" w:name="_User_–_צד"/>
       <w:bookmarkEnd w:id="4"/>
       <w:r>
-        <w:t>Packet</w:t>
+        <w:t>User</w:t>
       </w:r>
       <w:r>
         <w:rPr>
@@ -4743,6 +5264,7 @@
       </w:r>
       <w:r>
         <w:rPr>
+          <w:rFonts w:cstheme="minorBidi"/>
           <w:rtl/>
         </w:rPr>
         <w:t>–</w:t>
@@ -4752,88 +5274,22 @@
           <w:rFonts w:hint="cs"/>
           <w:rtl/>
         </w:rPr>
-        <w:t xml:space="preserve"> משותף</w:t>
-      </w:r>
-    </w:p>
-    <w:p>
-      <w:pPr>
-        <w:bidi/>
-        <w:rPr>
-          <w:rtl/>
-        </w:rPr>
-      </w:pPr>
-      <w:r>
-        <w:rPr>
-          <w:rFonts w:hint="cs"/>
-          <w:rtl/>
-        </w:rPr>
-        <w:t xml:space="preserve">מחלקה המשמשת לקריאה וכתיבה של מידע בצורה נוחה. </w:t>
-      </w:r>
-      <w:r>
-        <w:rPr>
-          <w:rtl/>
-        </w:rPr>
-        <w:br/>
-      </w:r>
-      <w:r>
-        <w:rPr>
-          <w:rFonts w:hint="cs"/>
-          <w:rtl/>
-        </w:rPr>
-        <w:t xml:space="preserve">היא </w:t>
-      </w:r>
-      <w:r>
-        <w:rPr>
-          <w:rFonts w:hint="cs"/>
-          <w:rtl/>
-        </w:rPr>
-        <w:t>עוטפת</w:t>
-      </w:r>
-      <w:r>
-        <w:rPr>
-          <w:rFonts w:hint="cs"/>
-          <w:rtl/>
-        </w:rPr>
-        <w:t xml:space="preserve"> כתיבה וקריאה של מחרוזות ומספרים בצורה המתואמת ל</w:t>
-      </w:r>
-      <w:r>
-        <w:fldChar w:fldCharType="begin"/>
-      </w:r>
-      <w:r>
-        <w:instrText xml:space="preserve"> HYPERLINK \l "_</w:instrText>
-      </w:r>
-      <w:r>
-        <w:rPr>
-          <w:rtl/>
-        </w:rPr>
-        <w:instrText>תיאור_פרוטוקול_התקשורות</w:instrText>
-      </w:r>
-      <w:r>
-        <w:instrText xml:space="preserve">:" </w:instrText>
-      </w:r>
-      <w:r>
-        <w:fldChar w:fldCharType="separate"/>
-      </w:r>
-      <w:r>
-        <w:rPr>
-          <w:rStyle w:val="Hyperlink"/>
-          <w:rFonts w:hint="cs"/>
-          <w:rtl/>
-        </w:rPr>
-        <w:t>פרוטוקול שרת-לקוח שלנו</w:t>
-      </w:r>
-      <w:r>
-        <w:rPr>
-          <w:rStyle w:val="Hyperlink"/>
-        </w:rPr>
-        <w:fldChar w:fldCharType="end"/>
-      </w:r>
-      <w:r>
-        <w:rPr>
-          <w:rFonts w:hint="cs"/>
-          <w:rtl/>
-        </w:rPr>
-        <w:t>.</w:t>
+        <w:t xml:space="preserve"> צד שרת</w:t>
+      </w:r>
+    </w:p>
+    <w:p>
+      <w:pPr>
+        <w:bidi/>
+        <w:rPr>
+          <w:rtl/>
+        </w:rPr>
+      </w:pPr>
+      <w:r>
+        <w:rPr>
+          <w:rFonts w:hint="cs"/>
+          <w:rtl/>
+        </w:rPr>
+        <w:t>מחלקה המייצגת משתמש.</w:t>
       </w:r>
     </w:p>
     <w:p>
@@ -4844,165 +5300,14 @@
           <w:rtl/>
         </w:rPr>
       </w:pPr>
-      <w:r>
-        <w:t>Socket</w:t>
-      </w:r>
-      <w:r>
-        <w:rPr>
-          <w:rFonts w:hint="cs"/>
-          <w:rtl/>
-        </w:rPr>
-        <w:t xml:space="preserve"> - משותף</w:t>
-      </w:r>
-    </w:p>
-    <w:p>
-      <w:pPr>
-        <w:bidi/>
-        <w:rPr>
-          <w:rtl/>
-        </w:rPr>
-      </w:pPr>
-      <w:r>
-        <w:rPr>
-          <w:rFonts w:hint="cs"/>
-          <w:rtl/>
-        </w:rPr>
-        <w:t xml:space="preserve">מחלקה העוטפת </w:t>
-      </w:r>
-      <w:r>
-        <w:t>socket</w:t>
-      </w:r>
-      <w:r>
-        <w:rPr>
-          <w:rFonts w:hint="cs"/>
-          <w:rtl/>
-        </w:rPr>
-        <w:t>. מעבר למעטפה הרגילה של פונקציות ה</w:t>
-      </w:r>
-      <w:r>
-        <w:rPr>
-          <w:rFonts w:hint="cs"/>
-        </w:rPr>
-        <w:t>API</w:t>
-      </w:r>
-      <w:r>
-        <w:rPr>
-          <w:rFonts w:hint="cs"/>
-          <w:rtl/>
-        </w:rPr>
-        <w:t xml:space="preserve">, מכילה גם פונקציות כתיבה וקריאה </w:t>
-      </w:r>
-      <w:r>
-        <w:rPr>
-          <w:rFonts w:hint="cs"/>
-          <w:rtl/>
-        </w:rPr>
-        <w:t>(</w:t>
-      </w:r>
+      <w:bookmarkStart w:id="5" w:name="_MailObj_–_צד"/>
+      <w:bookmarkEnd w:id="5"/>
       <w:proofErr w:type="spellStart"/>
       <w:r>
-        <w:t>sendMessage</w:t>
+        <w:t>MailObj</w:t>
       </w:r>
       <w:proofErr w:type="spellEnd"/>
       <w:r>
-        <w:t xml:space="preserve">, </w:t>
-      </w:r>
-      <w:proofErr w:type="spellStart"/>
-      <w:r>
-        <w:t>recvMessage</w:t>
-      </w:r>
-      <w:proofErr w:type="spellEnd"/>
-      <w:r>
-        <w:rPr>
-          <w:rFonts w:hint="cs"/>
-          <w:rtl/>
-        </w:rPr>
-        <w:t xml:space="preserve">) </w:t>
-      </w:r>
-      <w:r>
-        <w:rPr>
-          <w:rFonts w:hint="cs"/>
-          <w:rtl/>
-        </w:rPr>
-        <w:t>המשתמשות ב-</w:t>
-      </w:r>
-      <w:r>
-        <w:fldChar w:fldCharType="begin"/>
-      </w:r>
-      <w:r>
-        <w:instrText xml:space="preserve"> HYPERLINK \l "_Packet_–_</w:instrText>
-      </w:r>
-      <w:r>
-        <w:rPr>
-          <w:rtl/>
-        </w:rPr>
-        <w:instrText>משותף</w:instrText>
-      </w:r>
-      <w:r>
-        <w:instrText xml:space="preserve">" </w:instrText>
-      </w:r>
-      <w:r>
-        <w:fldChar w:fldCharType="separate"/>
-      </w:r>
-      <w:r>
-        <w:rPr>
-          <w:rStyle w:val="Hyperlink"/>
-          <w:rFonts w:hint="cs"/>
-        </w:rPr>
-        <w:t>P</w:t>
-      </w:r>
-      <w:r>
-        <w:rPr>
-          <w:rStyle w:val="Hyperlink"/>
-        </w:rPr>
-        <w:t>acket</w:t>
-      </w:r>
-      <w:r>
-        <w:rPr>
-          <w:rStyle w:val="Hyperlink"/>
-        </w:rPr>
-        <w:fldChar w:fldCharType="end"/>
-      </w:r>
-      <w:r>
-        <w:rPr>
-          <w:rFonts w:hint="cs"/>
-          <w:rtl/>
-        </w:rPr>
-        <w:t xml:space="preserve"> ומודעות ל</w:t>
-      </w:r>
-      <w:r>
-        <w:fldChar w:fldCharType="begin"/>
-      </w:r>
-      <w:r>
-        <w:instrText xml:space="preserve"> HYPERLINK \l "_</w:instrText>
-      </w:r>
-      <w:r>
-        <w:rPr>
-          <w:rtl/>
-        </w:rPr>
-        <w:instrText>תיאור_פרוטוקול_התקשורות</w:instrText>
-      </w:r>
-      <w:r>
-        <w:instrText xml:space="preserve">:" </w:instrText>
-      </w:r>
-      <w:r>
-        <w:fldChar w:fldCharType="separate"/>
-      </w:r>
-      <w:r>
-        <w:rPr>
-          <w:rStyle w:val="Hyperlink"/>
-          <w:rFonts w:hint="cs"/>
-          <w:rtl/>
-        </w:rPr>
-        <w:t>פרוטוקול שרת-לקוח שלנו</w:t>
-      </w:r>
-      <w:r>
-        <w:rPr>
-          <w:rStyle w:val="Hyperlink"/>
-        </w:rPr>
-        <w:fldChar w:fldCharType="end"/>
-      </w:r>
-      <w:r>
         <w:rPr>
           <w:rFonts w:hint="cs"/>
           <w:rtl/>
@@ -5011,179 +5316,43 @@
       </w:r>
       <w:r>
         <w:rPr>
-          <w:rFonts w:hint="cs"/>
-          <w:rtl/>
-        </w:rPr>
-        <w:t>.</w:t>
+          <w:rtl/>
+        </w:rPr>
+        <w:t>–</w:t>
+      </w:r>
+      <w:r>
+        <w:rPr>
+          <w:rFonts w:hint="cs"/>
+          <w:rtl/>
+        </w:rPr>
+        <w:t xml:space="preserve"> צד שרת</w:t>
+      </w:r>
+    </w:p>
+    <w:p>
+      <w:pPr>
+        <w:bidi/>
+        <w:rPr>
+          <w:rtl/>
+        </w:rPr>
+      </w:pPr>
+      <w:r>
+        <w:rPr>
+          <w:rFonts w:hint="cs"/>
+          <w:rtl/>
+        </w:rPr>
+        <w:t>מחלקה המייצגת אימייל.</w:t>
       </w:r>
     </w:p>
     <w:p>
       <w:pPr>
         <w:pStyle w:val="Heading3"/>
         <w:bidi/>
-      </w:pPr>
-      <w:proofErr w:type="spellStart"/>
-      <w:r>
-        <w:t>FDSet</w:t>
-      </w:r>
-      <w:proofErr w:type="spellEnd"/>
-      <w:r>
-        <w:rPr>
-          <w:rFonts w:hint="cs"/>
-          <w:rtl/>
-        </w:rPr>
-        <w:t xml:space="preserve"> </w:t>
-      </w:r>
-      <w:r>
-        <w:rPr>
-          <w:rtl/>
-        </w:rPr>
-        <w:t>–</w:t>
-      </w:r>
-      <w:r>
-        <w:rPr>
-          <w:rFonts w:hint="cs"/>
-          <w:rtl/>
-        </w:rPr>
-        <w:t xml:space="preserve"> צד שרת</w:t>
-      </w:r>
-    </w:p>
-    <w:p>
-      <w:pPr>
-        <w:bidi/>
-        <w:rPr>
-          <w:rtl/>
-        </w:rPr>
-      </w:pPr>
-      <w:r>
-        <w:rPr>
-          <w:rFonts w:hint="cs"/>
-          <w:rtl/>
-        </w:rPr>
-        <w:t xml:space="preserve">מחלקה שעוטפת את המבנה איתו עובדים בשימוש של פונקצית </w:t>
-      </w:r>
-      <w:r>
-        <w:t>select</w:t>
-      </w:r>
-      <w:r>
-        <w:rPr>
-          <w:rFonts w:hint="cs"/>
-          <w:rtl/>
-        </w:rPr>
-        <w:t>.</w:t>
-      </w:r>
-    </w:p>
-    <w:p>
-      <w:pPr>
-        <w:pStyle w:val="Heading3"/>
-        <w:bidi/>
-        <w:rPr>
-          <w:rtl/>
-        </w:rPr>
-      </w:pPr>
-      <w:bookmarkStart w:id="5" w:name="_User_–_צד"/>
-      <w:bookmarkEnd w:id="5"/>
-      <w:r>
-        <w:t>User</w:t>
-      </w:r>
-      <w:r>
-        <w:rPr>
-          <w:rFonts w:hint="cs"/>
-          <w:rtl/>
-        </w:rPr>
-        <w:t xml:space="preserve"> </w:t>
-      </w:r>
-      <w:r>
-        <w:rPr>
-          <w:rFonts w:cstheme="minorBidi"/>
-          <w:rtl/>
-        </w:rPr>
-        <w:t>–</w:t>
-      </w:r>
-      <w:r>
-        <w:rPr>
-          <w:rFonts w:hint="cs"/>
-          <w:rtl/>
-        </w:rPr>
-        <w:t xml:space="preserve"> צד שרת</w:t>
-      </w:r>
-    </w:p>
-    <w:p>
-      <w:pPr>
-        <w:bidi/>
-        <w:rPr>
-          <w:rtl/>
-        </w:rPr>
-      </w:pPr>
-      <w:r>
-        <w:rPr>
-          <w:rFonts w:hint="cs"/>
-          <w:rtl/>
-        </w:rPr>
-        <w:t>מחלקה המייצגת משתמש.</w:t>
-      </w:r>
-    </w:p>
-    <w:p>
-      <w:pPr>
-        <w:pStyle w:val="Heading3"/>
-        <w:bidi/>
-        <w:rPr>
-          <w:rtl/>
-        </w:rPr>
-      </w:pPr>
-      <w:bookmarkStart w:id="6" w:name="_MailObj_–_צד"/>
+        <w:rPr>
+          <w:rtl/>
+        </w:rPr>
+      </w:pPr>
+      <w:bookmarkStart w:id="6" w:name="_Inbox-_צד_שרת"/>
       <w:bookmarkEnd w:id="6"/>
-      <w:proofErr w:type="spellStart"/>
-      <w:r>
-        <w:t>MailObj</w:t>
-      </w:r>
-      <w:proofErr w:type="spellEnd"/>
-      <w:r>
-        <w:rPr>
-          <w:rFonts w:hint="cs"/>
-          <w:rtl/>
-        </w:rPr>
-        <w:t xml:space="preserve"> </w:t>
-      </w:r>
-      <w:r>
-        <w:rPr>
-          <w:rtl/>
-        </w:rPr>
-        <w:t>–</w:t>
-      </w:r>
-      <w:r>
-        <w:rPr>
-          <w:rFonts w:hint="cs"/>
-          <w:rtl/>
-        </w:rPr>
-        <w:t xml:space="preserve"> צד שרת</w:t>
-      </w:r>
-    </w:p>
-    <w:p>
-      <w:pPr>
-        <w:bidi/>
-        <w:rPr>
-          <w:rtl/>
-        </w:rPr>
-      </w:pPr>
-      <w:r>
-        <w:rPr>
-          <w:rFonts w:hint="cs"/>
-          <w:rtl/>
-        </w:rPr>
-        <w:t>מחלקה המייצגת אימייל.</w:t>
-      </w:r>
-    </w:p>
-    <w:p>
-      <w:pPr>
-        <w:pStyle w:val="Heading3"/>
-        <w:bidi/>
-        <w:rPr>
-          <w:rtl/>
-        </w:rPr>
-      </w:pPr>
-      <w:bookmarkStart w:id="7" w:name="_Inbox-_צד_שרת"/>
-      <w:bookmarkEnd w:id="7"/>
       <w:r>
         <w:t>Inbox</w:t>
       </w:r>
@@ -6168,6 +6337,40 @@
         </w:rPr>
         <w:t xml:space="preserve"> מצד הלקוח.</w:t>
       </w:r>
+    </w:p>
+    <w:p>
+      <w:pPr>
+        <w:pStyle w:val="ListParagraph"/>
+        <w:numPr>
+          <w:ilvl w:val="1"/>
+          <w:numId w:val="10"/>
+        </w:numPr>
+        <w:bidi/>
+      </w:pPr>
+      <w:r>
+        <w:rPr>
+          <w:rFonts w:hint="cs"/>
+          <w:highlight w:val="yellow"/>
+          <w:rtl/>
+        </w:rPr>
+        <w:t>בפעולת שליחת הודעת צאט בסוף הפרמטר של 'שם הנמען' צריך להיות ":"</w:t>
+      </w:r>
+      <w:r>
+        <w:rPr>
+          <w:rFonts w:hint="cs"/>
+          <w:highlight w:val="yellow"/>
+          <w:rtl/>
+        </w:rPr>
+        <w:t xml:space="preserve"> (נקודתיים)</w:t>
+      </w:r>
+      <w:r>
+        <w:rPr>
+          <w:rFonts w:hint="cs"/>
+          <w:highlight w:val="yellow"/>
+          <w:rtl/>
+        </w:rPr>
+        <w:t>.</w:t>
+      </w:r>
       <w:r>
         <w:rPr>
           <w:rtl/>
@@ -6651,12 +6854,16 @@
         </w:numPr>
         <w:bidi/>
         <w:rPr>
+          <w:highlight w:val="yellow"/>
           <w:u w:val="single"/>
         </w:rPr>
       </w:pPr>
-      <w:r>
-        <w:rPr>
-          <w:rFonts w:hint="cs"/>
+      <w:bookmarkStart w:id="7" w:name="_GoBack"/>
+      <w:bookmarkEnd w:id="7"/>
+      <w:r>
+        <w:rPr>
+          <w:rFonts w:hint="cs"/>
+          <w:highlight w:val="yellow"/>
           <w:u w:val="single"/>
           <w:rtl/>
         </w:rPr>
@@ -6664,6 +6871,7 @@
       </w:r>
       <w:r>
         <w:rPr>
+          <w:highlight w:val="yellow"/>
           <w:u w:val="single"/>
         </w:rPr>
         <w:t>Send Chat Message</w:t>
@@ -6678,6 +6886,7 @@
         </w:numPr>
         <w:bidi/>
         <w:rPr>
+          <w:highlight w:val="yellow"/>
           <w:u w:val="single"/>
           <w:rtl/>
         </w:rPr>
@@ -6685,36 +6894,49 @@
       <w:r>
         <w:rPr>
           <w:rFonts w:hint="cs"/>
+          <w:highlight w:val="yellow"/>
           <w:rtl/>
         </w:rPr>
         <w:t>במידה ונשלחת הודעה למשתמש שלא רשום במערכת</w:t>
       </w:r>
       <w:r>
+        <w:rPr>
+          <w:highlight w:val="yellow"/>
+        </w:rPr>
         <w:t xml:space="preserve"> </w:t>
       </w:r>
       <w:r>
         <w:rPr>
           <w:rFonts w:hint="cs"/>
+          <w:highlight w:val="yellow"/>
           <w:rtl/>
         </w:rPr>
         <w:t>(כלומר לא מופיע בקובץ ה</w:t>
       </w:r>
       <w:r>
+        <w:rPr>
+          <w:highlight w:val="yellow"/>
+        </w:rPr>
         <w:t>user</w:t>
       </w:r>
       <w:r>
         <w:rPr>
           <w:rFonts w:hint="cs"/>
+          <w:highlight w:val="yellow"/>
           <w:rtl/>
         </w:rPr>
         <w:t xml:space="preserve">ים), חוזרת הודעת שגיאה ללקוח: </w:t>
       </w:r>
       <w:r>
+        <w:rPr>
+          <w:highlight w:val="yellow"/>
+        </w:rPr>
         <w:t>General respond</w:t>
       </w:r>
       <w:r>
         <w:rPr>
           <w:rFonts w:hint="cs"/>
+          <w:highlight w:val="yellow"/>
           <w:rtl/>
         </w:rPr>
         <w:t xml:space="preserve"> מספר 6.</w:t>
@@ -9601,7 +9823,7 @@
 </file>
 
 <file path=customXml/itemProps1.xml><?xml version="1.0" encoding="utf-8"?>
-<ds:datastoreItem xmlns:ds="http://schemas.openxmlformats.org/officeDocument/2006/customXml" ds:itemID="{0FC0A434-7711-45E9-A245-CCC1E5DE595D}">
+<ds:datastoreItem xmlns:ds="http://schemas.openxmlformats.org/officeDocument/2006/customXml" ds:itemID="{C17108D0-F8FD-4C5C-9C22-B0CFD2F5F11A}">
   <ds:schemaRefs>
     <ds:schemaRef ds:uri="http://schemas.openxmlformats.org/officeDocument/2006/bibliography"/>
   </ds:schemaRefs>

</xml_diff>